<commit_message>
FEEDSDK-1077 Added non-sportrader settle message.
FEEDSDK-1077 Added non-sportrader settle message.
</commit_message>
<xml_diff>
--- a/docs/MTS SDK NET integration guide.docx
+++ b/docs/MTS SDK NET integration guide.docx
@@ -100,7 +100,6 @@
             <w:docPart w:val="9867CD5B8F5641CBB98671ED498D4895"/>
           </w:placeholder>
         </w:sdtPr>
-        <w:sdtEndPr/>
         <w:sdtContent>
           <w:r>
             <w:rPr>
@@ -110,7 +109,7 @@
               <w:szCs w:val="32"/>
               <w:lang w:val="en-GB"/>
             </w:rPr>
-            <w:t>February</w:t>
+            <w:t>November</w:t>
           </w:r>
           <w:r>
             <w:rPr>
@@ -130,7 +129,7 @@
               <w:szCs w:val="32"/>
               <w:lang w:val="en-GB"/>
             </w:rPr>
-            <w:t>9</w:t>
+            <w:t>8</w:t>
           </w:r>
         </w:sdtContent>
       </w:sdt>
@@ -476,110 +475,6 @@
                 <w:lang w:val="en-GB"/>
               </w:rPr>
               <w:t>s</w:t>
-            </w:r>
-          </w:p>
-        </w:tc>
-      </w:tr>
-      <w:tr>
-        <w:tc>
-          <w:tcPr>
-            <w:tcW w:w="977" w:type="dxa"/>
-          </w:tcPr>
-          <w:p>
-            <w:pPr>
-              <w:pStyle w:val="NoSpacing"/>
-              <w:rPr>
-                <w:sz w:val="24"/>
-                <w:szCs w:val="24"/>
-                <w:lang w:val="en-GB"/>
-              </w:rPr>
-            </w:pPr>
-            <w:r>
-              <w:rPr>
-                <w:sz w:val="24"/>
-                <w:szCs w:val="24"/>
-                <w:lang w:val="en-GB"/>
-              </w:rPr>
-              <w:t>1.5</w:t>
-            </w:r>
-          </w:p>
-        </w:tc>
-        <w:tc>
-          <w:tcPr>
-            <w:tcW w:w="1116" w:type="dxa"/>
-          </w:tcPr>
-          <w:p>
-            <w:pPr>
-              <w:pStyle w:val="NoSpacing"/>
-              <w:rPr>
-                <w:sz w:val="24"/>
-                <w:szCs w:val="24"/>
-                <w:lang w:val="en-GB"/>
-              </w:rPr>
-            </w:pPr>
-            <w:proofErr w:type="spellStart"/>
-            <w:r>
-              <w:rPr>
-                <w:sz w:val="24"/>
-                <w:szCs w:val="24"/>
-                <w:lang w:val="en-GB"/>
-              </w:rPr>
-              <w:t>Srđan</w:t>
-            </w:r>
-            <w:proofErr w:type="spellEnd"/>
-            <w:r>
-              <w:rPr>
-                <w:sz w:val="24"/>
-                <w:szCs w:val="24"/>
-                <w:lang w:val="en-GB"/>
-              </w:rPr>
-              <w:t xml:space="preserve"> Tot</w:t>
-            </w:r>
-          </w:p>
-        </w:tc>
-        <w:tc>
-          <w:tcPr>
-            <w:tcW w:w="1417" w:type="dxa"/>
-          </w:tcPr>
-          <w:p>
-            <w:pPr>
-              <w:pStyle w:val="NoSpacing"/>
-              <w:rPr>
-                <w:sz w:val="24"/>
-                <w:szCs w:val="24"/>
-                <w:lang w:val="en-GB"/>
-              </w:rPr>
-            </w:pPr>
-            <w:r>
-              <w:rPr>
-                <w:sz w:val="24"/>
-                <w:szCs w:val="24"/>
-                <w:lang w:val="en-GB"/>
-              </w:rPr>
-              <w:t>2019-02-13</w:t>
-            </w:r>
-          </w:p>
-        </w:tc>
-        <w:tc>
-          <w:tcPr>
-            <w:tcW w:w="5778" w:type="dxa"/>
-          </w:tcPr>
-          <w:p>
-            <w:pPr>
-              <w:pStyle w:val="NoSpacing"/>
-              <w:rPr>
-                <w:sz w:val="24"/>
-                <w:szCs w:val="24"/>
-                <w:lang w:val="en-GB"/>
-              </w:rPr>
-            </w:pPr>
-            <w:r>
-              <w:rPr>
-                <w:sz w:val="24"/>
-                <w:szCs w:val="24"/>
-                <w:lang w:val="en-GB"/>
-              </w:rPr>
-              <w:t>Added MTS Client API configuration properties</w:t>
             </w:r>
           </w:p>
         </w:tc>
@@ -2132,7 +2027,9 @@
         </w:rPr>
         <w:t>Logging</w:t>
       </w:r>
+      <w:bookmarkStart w:id="4" w:name="_GoBack"/>
       <w:bookmarkEnd w:id="3"/>
+      <w:bookmarkEnd w:id="4"/>
     </w:p>
     <w:p>
       <w:pPr>
@@ -2591,7 +2488,7 @@
           <w:lang w:val="en-GB"/>
         </w:rPr>
       </w:pPr>
-      <w:bookmarkStart w:id="4" w:name="_Toc530482431"/>
+      <w:bookmarkStart w:id="5" w:name="_Toc530482431"/>
       <w:r>
         <w:rPr>
           <w:lang w:val="en-GB"/>
@@ -2599,7 +2496,7 @@
         <w:lastRenderedPageBreak/>
         <w:t>Configuration</w:t>
       </w:r>
-      <w:bookmarkEnd w:id="4"/>
+      <w:bookmarkEnd w:id="5"/>
     </w:p>
     <w:p>
       <w:pPr>
@@ -2915,7 +2812,15 @@
           <w:color w:val="0000FF"/>
           <w:lang w:val="en-GB"/>
         </w:rPr>
-        <w:t xml:space="preserve">mtsgate-ci.betradar.com </w:t>
+        <w:t>mtsgate-ci.betradar.com</w:t>
+      </w:r>
+      <w:r>
+        <w:rPr>
+          <w:rFonts w:ascii="Consolas" w:hAnsi="Consolas" w:cs="Consolas"/>
+          <w:color w:val="0000FF"/>
+          <w:lang w:val="en-GB"/>
+        </w:rPr>
+        <w:t xml:space="preserve"> </w:t>
       </w:r>
       <w:r>
         <w:rPr>
@@ -3771,7 +3676,7 @@
         <w:ind w:firstLine="708"/>
         <w:rPr>
           <w:rFonts w:ascii="Consolas" w:hAnsi="Consolas" w:cs="Consolas"/>
-          <w:color w:val="000000"/>
+          <w:color w:val="0000FF"/>
           <w:lang w:val="en-GB"/>
         </w:rPr>
       </w:pPr>
@@ -3808,311 +3713,6 @@
           <w:lang w:val="en-GB"/>
         </w:rPr>
         <w:t>true</w:t>
-      </w:r>
-      <w:r>
-        <w:rPr>
-          <w:rFonts w:ascii="Consolas" w:hAnsi="Consolas" w:cs="Consolas"/>
-          <w:color w:val="000000"/>
-          <w:lang w:val="en-GB"/>
-        </w:rPr>
-        <w:t>"</w:t>
-      </w:r>
-      <w:r>
-        <w:rPr>
-          <w:rFonts w:ascii="Consolas" w:hAnsi="Consolas" w:cs="Consolas"/>
-          <w:color w:val="000000"/>
-          <w:lang w:val="en-GB"/>
-        </w:rPr>
-        <w:t>,</w:t>
-      </w:r>
-    </w:p>
-    <w:p>
-      <w:pPr>
-        <w:spacing w:after="0"/>
-        <w:ind w:firstLine="708"/>
-        <w:rPr>
-          <w:rFonts w:ascii="Consolas" w:hAnsi="Consolas" w:cs="Consolas"/>
-          <w:color w:val="000000"/>
-          <w:lang w:val="en-GB"/>
-        </w:rPr>
-      </w:pPr>
-      <w:proofErr w:type="spellStart"/>
-      <w:r>
-        <w:rPr>
-          <w:rFonts w:ascii="Consolas" w:hAnsi="Consolas" w:cs="Consolas"/>
-          <w:color w:val="FF0000"/>
-          <w:lang w:val="en-GB"/>
-        </w:rPr>
-        <w:t>keycloakHost</w:t>
-      </w:r>
-      <w:proofErr w:type="spellEnd"/>
-      <w:r>
-        <w:rPr>
-          <w:rFonts w:ascii="Consolas" w:hAnsi="Consolas" w:cs="Consolas"/>
-          <w:color w:val="0000FF"/>
-          <w:lang w:val="en-GB"/>
-        </w:rPr>
-        <w:t>=</w:t>
-      </w:r>
-      <w:r>
-        <w:rPr>
-          <w:rFonts w:ascii="Consolas" w:hAnsi="Consolas" w:cs="Consolas"/>
-          <w:color w:val="000000"/>
-          <w:lang w:val="en-GB"/>
-        </w:rPr>
-        <w:t>"</w:t>
-      </w:r>
-      <w:r>
-        <w:rPr>
-          <w:rFonts w:ascii="Consolas" w:hAnsi="Consolas" w:cs="Consolas"/>
-          <w:color w:val="0000FF"/>
-          <w:lang w:val="en-GB"/>
-        </w:rPr>
-        <w:t>https://mts-auth.sportradar.ag</w:t>
-      </w:r>
-      <w:r>
-        <w:rPr>
-          <w:rFonts w:ascii="Consolas" w:hAnsi="Consolas" w:cs="Consolas"/>
-          <w:color w:val="000000"/>
-          <w:lang w:val="en-GB"/>
-        </w:rPr>
-        <w:t>"</w:t>
-      </w:r>
-      <w:r>
-        <w:rPr>
-          <w:rFonts w:ascii="Consolas" w:hAnsi="Consolas" w:cs="Consolas"/>
-          <w:color w:val="000000"/>
-          <w:lang w:val="en-GB"/>
-        </w:rPr>
-        <w:t>,</w:t>
-      </w:r>
-    </w:p>
-    <w:p>
-      <w:pPr>
-        <w:spacing w:after="0"/>
-        <w:ind w:firstLine="708"/>
-        <w:rPr>
-          <w:rFonts w:ascii="Consolas" w:hAnsi="Consolas" w:cs="Consolas"/>
-          <w:color w:val="000000"/>
-          <w:lang w:val="en-GB"/>
-        </w:rPr>
-      </w:pPr>
-      <w:proofErr w:type="spellStart"/>
-      <w:r>
-        <w:rPr>
-          <w:rFonts w:ascii="Consolas" w:hAnsi="Consolas" w:cs="Consolas"/>
-          <w:color w:val="FF0000"/>
-          <w:lang w:val="en-GB"/>
-        </w:rPr>
-        <w:t>keycloakUsername</w:t>
-      </w:r>
-      <w:proofErr w:type="spellEnd"/>
-      <w:r>
-        <w:rPr>
-          <w:rFonts w:ascii="Consolas" w:hAnsi="Consolas" w:cs="Consolas"/>
-          <w:color w:val="0000FF"/>
-          <w:lang w:val="en-GB"/>
-        </w:rPr>
-        <w:t>=</w:t>
-      </w:r>
-      <w:r>
-        <w:rPr>
-          <w:rFonts w:ascii="Consolas" w:hAnsi="Consolas" w:cs="Consolas"/>
-          <w:color w:val="000000"/>
-          <w:lang w:val="en-GB"/>
-        </w:rPr>
-        <w:t>"</w:t>
-      </w:r>
-      <w:r>
-        <w:rPr>
-          <w:rFonts w:ascii="Consolas" w:hAnsi="Consolas" w:cs="Consolas"/>
-          <w:color w:val="0000FF"/>
-          <w:lang w:val="en-GB"/>
-        </w:rPr>
-        <w:t>username</w:t>
-      </w:r>
-      <w:r>
-        <w:rPr>
-          <w:rFonts w:ascii="Consolas" w:hAnsi="Consolas" w:cs="Consolas"/>
-          <w:color w:val="000000"/>
-          <w:lang w:val="en-GB"/>
-        </w:rPr>
-        <w:t>"</w:t>
-      </w:r>
-      <w:r>
-        <w:rPr>
-          <w:rFonts w:ascii="Consolas" w:hAnsi="Consolas" w:cs="Consolas"/>
-          <w:color w:val="000000"/>
-          <w:lang w:val="en-GB"/>
-        </w:rPr>
-        <w:t>,</w:t>
-      </w:r>
-    </w:p>
-    <w:p>
-      <w:pPr>
-        <w:spacing w:after="0"/>
-        <w:ind w:firstLine="708"/>
-        <w:rPr>
-          <w:rFonts w:ascii="Consolas" w:hAnsi="Consolas" w:cs="Consolas"/>
-          <w:color w:val="000000"/>
-          <w:lang w:val="en-GB"/>
-        </w:rPr>
-      </w:pPr>
-      <w:proofErr w:type="spellStart"/>
-      <w:r>
-        <w:rPr>
-          <w:rFonts w:ascii="Consolas" w:hAnsi="Consolas" w:cs="Consolas"/>
-          <w:color w:val="FF0000"/>
-          <w:lang w:val="en-GB"/>
-        </w:rPr>
-        <w:t>keycloakPassword</w:t>
-      </w:r>
-      <w:proofErr w:type="spellEnd"/>
-      <w:r>
-        <w:rPr>
-          <w:rFonts w:ascii="Consolas" w:hAnsi="Consolas" w:cs="Consolas"/>
-          <w:color w:val="0000FF"/>
-          <w:lang w:val="en-GB"/>
-        </w:rPr>
-        <w:t>=</w:t>
-      </w:r>
-      <w:r>
-        <w:rPr>
-          <w:rFonts w:ascii="Consolas" w:hAnsi="Consolas" w:cs="Consolas"/>
-          <w:color w:val="000000"/>
-          <w:lang w:val="en-GB"/>
-        </w:rPr>
-        <w:t>"</w:t>
-      </w:r>
-      <w:r>
-        <w:rPr>
-          <w:rFonts w:ascii="Consolas" w:hAnsi="Consolas" w:cs="Consolas"/>
-          <w:color w:val="0000FF"/>
-          <w:lang w:val="en-GB"/>
-        </w:rPr>
-        <w:t>password</w:t>
-      </w:r>
-      <w:r>
-        <w:rPr>
-          <w:rFonts w:ascii="Consolas" w:hAnsi="Consolas" w:cs="Consolas"/>
-          <w:color w:val="000000"/>
-          <w:lang w:val="en-GB"/>
-        </w:rPr>
-        <w:t>"</w:t>
-      </w:r>
-      <w:r>
-        <w:rPr>
-          <w:rFonts w:ascii="Consolas" w:hAnsi="Consolas" w:cs="Consolas"/>
-          <w:color w:val="000000"/>
-          <w:lang w:val="en-GB"/>
-        </w:rPr>
-        <w:t>,</w:t>
-      </w:r>
-    </w:p>
-    <w:p>
-      <w:pPr>
-        <w:spacing w:after="0"/>
-        <w:ind w:firstLine="708"/>
-        <w:rPr>
-          <w:rFonts w:ascii="Consolas" w:hAnsi="Consolas" w:cs="Consolas"/>
-          <w:color w:val="000000"/>
-          <w:lang w:val="en-GB"/>
-        </w:rPr>
-      </w:pPr>
-      <w:proofErr w:type="spellStart"/>
-      <w:r>
-        <w:rPr>
-          <w:rFonts w:ascii="Consolas" w:hAnsi="Consolas" w:cs="Consolas"/>
-          <w:color w:val="FF0000"/>
-          <w:lang w:val="en-GB"/>
-        </w:rPr>
-        <w:t>keycloakSecret</w:t>
-      </w:r>
-      <w:proofErr w:type="spellEnd"/>
-      <w:r>
-        <w:rPr>
-          <w:rFonts w:ascii="Consolas" w:hAnsi="Consolas" w:cs="Consolas"/>
-          <w:color w:val="0000FF"/>
-          <w:lang w:val="en-GB"/>
-        </w:rPr>
-        <w:t>=</w:t>
-      </w:r>
-      <w:r>
-        <w:rPr>
-          <w:rFonts w:ascii="Consolas" w:hAnsi="Consolas" w:cs="Consolas"/>
-          <w:color w:val="000000"/>
-          <w:lang w:val="en-GB"/>
-        </w:rPr>
-        <w:t>"</w:t>
-      </w:r>
-      <w:r>
-        <w:rPr>
-          <w:rFonts w:ascii="Consolas" w:hAnsi="Consolas" w:cs="Consolas"/>
-          <w:color w:val="0000FF"/>
-          <w:lang w:val="en-GB"/>
-        </w:rPr>
-        <w:t>secret</w:t>
-      </w:r>
-      <w:r>
-        <w:rPr>
-          <w:rFonts w:ascii="Consolas" w:hAnsi="Consolas" w:cs="Consolas"/>
-          <w:color w:val="000000"/>
-          <w:lang w:val="en-GB"/>
-        </w:rPr>
-        <w:t>"</w:t>
-      </w:r>
-      <w:r>
-        <w:rPr>
-          <w:rFonts w:ascii="Consolas" w:hAnsi="Consolas" w:cs="Consolas"/>
-          <w:color w:val="000000"/>
-          <w:lang w:val="en-GB"/>
-        </w:rPr>
-        <w:t>,</w:t>
-      </w:r>
-    </w:p>
-    <w:p>
-      <w:pPr>
-        <w:spacing w:after="0"/>
-        <w:ind w:firstLine="708"/>
-        <w:rPr>
-          <w:rFonts w:ascii="Consolas" w:hAnsi="Consolas" w:cs="Consolas"/>
-          <w:color w:val="0000FF"/>
-          <w:lang w:val="en-GB"/>
-        </w:rPr>
-      </w:pPr>
-      <w:proofErr w:type="spellStart"/>
-      <w:r>
-        <w:rPr>
-          <w:rFonts w:ascii="Consolas" w:hAnsi="Consolas" w:cs="Consolas"/>
-          <w:color w:val="FF0000"/>
-          <w:lang w:val="en-GB"/>
-        </w:rPr>
-        <w:t>mtsClientApiHost</w:t>
-      </w:r>
-      <w:proofErr w:type="spellEnd"/>
-      <w:r>
-        <w:rPr>
-          <w:rFonts w:ascii="Consolas" w:hAnsi="Consolas" w:cs="Consolas"/>
-          <w:color w:val="0000FF"/>
-          <w:lang w:val="en-GB"/>
-        </w:rPr>
-        <w:t>=</w:t>
-      </w:r>
-      <w:r>
-        <w:rPr>
-          <w:rFonts w:ascii="Consolas" w:hAnsi="Consolas" w:cs="Consolas"/>
-          <w:color w:val="000000"/>
-          <w:lang w:val="en-GB"/>
-        </w:rPr>
-        <w:t>"</w:t>
-      </w:r>
-      <w:r>
-        <w:rPr>
-          <w:rFonts w:ascii="Consolas" w:hAnsi="Consolas" w:cs="Consolas"/>
-          <w:color w:val="0000FF"/>
-          <w:lang w:val="en-GB"/>
-        </w:rPr>
-        <w:t>http://10.200.24.234:9211/edge/proxy</w:t>
       </w:r>
       <w:r>
         <w:rPr>
@@ -4357,7 +3957,6 @@
           <w:szCs w:val="24"/>
           <w:lang w:val="en-GB"/>
         </w:rPr>
-        <w:lastRenderedPageBreak/>
         <w:t>Optional attributes</w:t>
       </w:r>
       <w:r>
@@ -4443,6 +4042,7 @@
           <w:szCs w:val="22"/>
           <w:lang w:val="en-GB"/>
         </w:rPr>
+        <w:lastRenderedPageBreak/>
         <w:t>useSsl</w:t>
       </w:r>
       <w:proofErr w:type="spellEnd"/>
@@ -5099,296 +4699,6 @@
     <w:p>
       <w:pPr>
         <w:pStyle w:val="ListParagraph"/>
-        <w:numPr>
-          <w:ilvl w:val="0"/>
-          <w:numId w:val="2"/>
-        </w:numPr>
-        <w:rPr>
-          <w:lang w:val="en-GB"/>
-        </w:rPr>
-      </w:pPr>
-      <w:proofErr w:type="spellStart"/>
-      <w:r>
-        <w:rPr>
-          <w:color w:val="FF0000"/>
-          <w:lang w:val="en-GB"/>
-        </w:rPr>
-        <w:t>keycloakHost</w:t>
-      </w:r>
-      <w:proofErr w:type="spellEnd"/>
-      <w:r>
-        <w:rPr>
-          <w:lang w:val="en-GB"/>
-        </w:rPr>
-        <w:t xml:space="preserve">: </w:t>
-      </w:r>
-      <w:r>
-        <w:rPr>
-          <w:lang w:val="en-GB"/>
-        </w:rPr>
-        <w:t xml:space="preserve">The </w:t>
-      </w:r>
-      <w:proofErr w:type="spellStart"/>
-      <w:r>
-        <w:rPr>
-          <w:lang w:val="en-GB"/>
-        </w:rPr>
-        <w:t>auth</w:t>
-      </w:r>
-      <w:proofErr w:type="spellEnd"/>
-      <w:r>
-        <w:rPr>
-          <w:lang w:val="en-GB"/>
-        </w:rPr>
-        <w:t xml:space="preserve"> server for accessing MTS Client API</w:t>
-      </w:r>
-      <w:r>
-        <w:rPr>
-          <w:lang w:val="en-GB"/>
-        </w:rPr>
-        <w:t>.</w:t>
-      </w:r>
-    </w:p>
-    <w:p>
-      <w:pPr>
-        <w:pStyle w:val="ListParagraph"/>
-        <w:numPr>
-          <w:ilvl w:val="0"/>
-          <w:numId w:val="2"/>
-        </w:numPr>
-        <w:rPr>
-          <w:lang w:val="en-GB"/>
-        </w:rPr>
-      </w:pPr>
-      <w:proofErr w:type="spellStart"/>
-      <w:r>
-        <w:rPr>
-          <w:color w:val="FF0000"/>
-          <w:lang w:val="en-GB"/>
-        </w:rPr>
-        <w:t>keycloakUsername</w:t>
-      </w:r>
-      <w:proofErr w:type="spellEnd"/>
-      <w:r>
-        <w:rPr>
-          <w:lang w:val="en-GB"/>
-        </w:rPr>
-        <w:t xml:space="preserve">: </w:t>
-      </w:r>
-      <w:r>
-        <w:rPr>
-          <w:lang w:val="en-GB"/>
-        </w:rPr>
-        <w:t xml:space="preserve">The default username used to get access token from the </w:t>
-      </w:r>
-      <w:proofErr w:type="spellStart"/>
-      <w:r>
-        <w:rPr>
-          <w:lang w:val="en-GB"/>
-        </w:rPr>
-        <w:t>auth</w:t>
-      </w:r>
-      <w:proofErr w:type="spellEnd"/>
-      <w:r>
-        <w:rPr>
-          <w:lang w:val="en-GB"/>
-        </w:rPr>
-        <w:t xml:space="preserve"> server. It can be </w:t>
-      </w:r>
-      <w:r>
-        <w:rPr>
-          <w:lang w:val="en-GB"/>
-        </w:rPr>
-        <w:t>overridden</w:t>
-      </w:r>
-      <w:r>
-        <w:rPr>
-          <w:lang w:val="en-GB"/>
-        </w:rPr>
-        <w:t xml:space="preserve"> when the MTS Client API methods are called</w:t>
-      </w:r>
-      <w:r>
-        <w:rPr>
-          <w:lang w:val="en-GB"/>
-        </w:rPr>
-        <w:t>.</w:t>
-      </w:r>
-    </w:p>
-    <w:p>
-      <w:pPr>
-        <w:pStyle w:val="ListParagraph"/>
-        <w:numPr>
-          <w:ilvl w:val="0"/>
-          <w:numId w:val="2"/>
-        </w:numPr>
-        <w:rPr>
-          <w:lang w:val="en-GB"/>
-        </w:rPr>
-      </w:pPr>
-      <w:proofErr w:type="spellStart"/>
-      <w:r>
-        <w:rPr>
-          <w:color w:val="FF0000"/>
-          <w:lang w:val="en-GB"/>
-        </w:rPr>
-        <w:t>keycloakPassword</w:t>
-      </w:r>
-      <w:proofErr w:type="spellEnd"/>
-      <w:r>
-        <w:rPr>
-          <w:lang w:val="en-GB"/>
-        </w:rPr>
-        <w:t xml:space="preserve">: </w:t>
-      </w:r>
-      <w:r>
-        <w:rPr>
-          <w:lang w:val="en-GB"/>
-        </w:rPr>
-        <w:t xml:space="preserve">The default </w:t>
-      </w:r>
-      <w:r>
-        <w:rPr>
-          <w:lang w:val="en-GB"/>
-        </w:rPr>
-        <w:t>password</w:t>
-      </w:r>
-      <w:r>
-        <w:rPr>
-          <w:lang w:val="en-GB"/>
-        </w:rPr>
-        <w:t xml:space="preserve"> used to get access token from the </w:t>
-      </w:r>
-      <w:proofErr w:type="spellStart"/>
-      <w:r>
-        <w:rPr>
-          <w:lang w:val="en-GB"/>
-        </w:rPr>
-        <w:t>auth</w:t>
-      </w:r>
-      <w:proofErr w:type="spellEnd"/>
-      <w:r>
-        <w:rPr>
-          <w:lang w:val="en-GB"/>
-        </w:rPr>
-        <w:t xml:space="preserve"> server. It can be </w:t>
-      </w:r>
-      <w:r>
-        <w:rPr>
-          <w:lang w:val="en-GB"/>
-        </w:rPr>
-        <w:t>overridden</w:t>
-      </w:r>
-      <w:bookmarkStart w:id="5" w:name="_GoBack"/>
-      <w:bookmarkEnd w:id="5"/>
-      <w:r>
-        <w:rPr>
-          <w:lang w:val="en-GB"/>
-        </w:rPr>
-        <w:t xml:space="preserve"> when the MTS Client API methods are called</w:t>
-      </w:r>
-      <w:r>
-        <w:rPr>
-          <w:lang w:val="en-GB"/>
-        </w:rPr>
-        <w:t>.</w:t>
-      </w:r>
-    </w:p>
-    <w:p>
-      <w:pPr>
-        <w:pStyle w:val="ListParagraph"/>
-        <w:numPr>
-          <w:ilvl w:val="0"/>
-          <w:numId w:val="2"/>
-        </w:numPr>
-        <w:rPr>
-          <w:lang w:val="en-GB"/>
-        </w:rPr>
-      </w:pPr>
-      <w:proofErr w:type="spellStart"/>
-      <w:r>
-        <w:rPr>
-          <w:color w:val="FF0000"/>
-          <w:lang w:val="en-GB"/>
-        </w:rPr>
-        <w:lastRenderedPageBreak/>
-        <w:t>keycloakSecret</w:t>
-      </w:r>
-      <w:proofErr w:type="spellEnd"/>
-      <w:r>
-        <w:rPr>
-          <w:lang w:val="en-GB"/>
-        </w:rPr>
-        <w:t xml:space="preserve">: </w:t>
-      </w:r>
-      <w:r>
-        <w:rPr>
-          <w:lang w:val="en-GB"/>
-        </w:rPr>
-        <w:t xml:space="preserve">The secret used to get access token from the </w:t>
-      </w:r>
-      <w:proofErr w:type="spellStart"/>
-      <w:r>
-        <w:rPr>
-          <w:lang w:val="en-GB"/>
-        </w:rPr>
-        <w:t>auth</w:t>
-      </w:r>
-      <w:proofErr w:type="spellEnd"/>
-      <w:r>
-        <w:rPr>
-          <w:lang w:val="en-GB"/>
-        </w:rPr>
-        <w:t xml:space="preserve"> server</w:t>
-      </w:r>
-      <w:r>
-        <w:rPr>
-          <w:lang w:val="en-GB"/>
-        </w:rPr>
-        <w:t>.</w:t>
-      </w:r>
-    </w:p>
-    <w:p>
-      <w:pPr>
-        <w:pStyle w:val="ListParagraph"/>
-        <w:numPr>
-          <w:ilvl w:val="0"/>
-          <w:numId w:val="2"/>
-        </w:numPr>
-        <w:rPr>
-          <w:lang w:val="en-GB"/>
-        </w:rPr>
-      </w:pPr>
-      <w:proofErr w:type="spellStart"/>
-      <w:r>
-        <w:rPr>
-          <w:color w:val="FF0000"/>
-          <w:lang w:val="en-GB"/>
-        </w:rPr>
-        <w:t>mtsClientApiHost</w:t>
-      </w:r>
-      <w:proofErr w:type="spellEnd"/>
-      <w:r>
-        <w:rPr>
-          <w:lang w:val="en-GB"/>
-        </w:rPr>
-        <w:t xml:space="preserve">: </w:t>
-      </w:r>
-      <w:r>
-        <w:rPr>
-          <w:lang w:val="en-GB"/>
-        </w:rPr>
-        <w:t>The MTS Client API host</w:t>
-      </w:r>
-      <w:r>
-        <w:rPr>
-          <w:lang w:val="en-GB"/>
-        </w:rPr>
-        <w:t>.</w:t>
-      </w:r>
-    </w:p>
-    <w:p>
-      <w:pPr>
-        <w:pStyle w:val="ListParagraph"/>
         <w:rPr>
           <w:lang w:val="en-GB"/>
         </w:rPr>
@@ -5792,40 +5102,38 @@
           <w:lang w:val="en-GB"/>
         </w:rPr>
       </w:pPr>
+      <w:r>
+        <w:rPr>
+          <w:color w:val="0000FF"/>
+          <w:lang w:val="en-GB"/>
+        </w:rPr>
+        <w:t>var</w:t>
+      </w:r>
+      <w:r>
+        <w:rPr>
+          <w:lang w:val="en-GB"/>
+        </w:rPr>
+        <w:t xml:space="preserve"> config = </w:t>
+      </w:r>
       <w:proofErr w:type="spellStart"/>
       <w:r>
         <w:rPr>
-          <w:color w:val="0000FF"/>
-          <w:lang w:val="en-GB"/>
-        </w:rPr>
-        <w:t>var</w:t>
+          <w:color w:val="2B91AF"/>
+          <w:lang w:val="en-GB"/>
+        </w:rPr>
+        <w:t>MtsSdk</w:t>
+      </w:r>
+      <w:r>
+        <w:rPr>
+          <w:lang w:val="en-GB"/>
+        </w:rPr>
+        <w:t>.GetConfiguration</w:t>
       </w:r>
       <w:proofErr w:type="spellEnd"/>
       <w:r>
         <w:rPr>
           <w:lang w:val="en-GB"/>
         </w:rPr>
-        <w:t xml:space="preserve"> config = </w:t>
-      </w:r>
-      <w:proofErr w:type="spellStart"/>
-      <w:r>
-        <w:rPr>
-          <w:color w:val="2B91AF"/>
-          <w:lang w:val="en-GB"/>
-        </w:rPr>
-        <w:t>MtsSdk</w:t>
-      </w:r>
-      <w:r>
-        <w:rPr>
-          <w:lang w:val="en-GB"/>
-        </w:rPr>
-        <w:t>.GetConfiguration</w:t>
-      </w:r>
-      <w:proofErr w:type="spellEnd"/>
-      <w:r>
-        <w:rPr>
-          <w:lang w:val="en-GB"/>
-        </w:rPr>
         <w:t xml:space="preserve">();    </w:t>
       </w:r>
     </w:p>
@@ -5836,19 +5144,11 @@
           <w:lang w:val="en-GB"/>
         </w:rPr>
       </w:pPr>
-      <w:proofErr w:type="spellStart"/>
-      <w:r>
-        <w:rPr>
-          <w:lang w:val="en-GB"/>
-        </w:rPr>
-        <w:t>var</w:t>
-      </w:r>
-      <w:proofErr w:type="spellEnd"/>
-      <w:r>
-        <w:rPr>
-          <w:lang w:val="en-GB"/>
-        </w:rPr>
-        <w:t xml:space="preserve"> </w:t>
+      <w:r>
+        <w:rPr>
+          <w:lang w:val="en-GB"/>
+        </w:rPr>
+        <w:t xml:space="preserve">var </w:t>
       </w:r>
       <w:proofErr w:type="spellStart"/>
       <w:r>
@@ -7791,7 +7091,6 @@
           <w:lang w:val="en-GB"/>
         </w:rPr>
       </w:pPr>
-      <w:proofErr w:type="spellStart"/>
       <w:r>
         <w:rPr>
           <w:rFonts w:ascii="Consolas" w:hAnsi="Consolas" w:cs="Consolas"/>
@@ -7800,7 +7099,6 @@
         </w:rPr>
         <w:t>var</w:t>
       </w:r>
-      <w:proofErr w:type="spellEnd"/>
       <w:r>
         <w:rPr>
           <w:rFonts w:ascii="Consolas" w:hAnsi="Consolas" w:cs="Consolas"/>
@@ -8099,7 +7397,6 @@
         </w:rPr>
         <w:t>(</w:t>
       </w:r>
-      <w:proofErr w:type="spellStart"/>
       <w:proofErr w:type="gramEnd"/>
       <w:r>
         <w:rPr>
@@ -8111,7 +7408,6 @@
         </w:rPr>
         <w:t>int</w:t>
       </w:r>
-      <w:proofErr w:type="spellEnd"/>
       <w:r>
         <w:rPr>
           <w:rFonts w:ascii="Consolas" w:hAnsi="Consolas" w:cs="Consolas"/>
@@ -8122,7 +7418,6 @@
         </w:rPr>
         <w:t xml:space="preserve"> type, </w:t>
       </w:r>
-      <w:proofErr w:type="spellStart"/>
       <w:r>
         <w:rPr>
           <w:rFonts w:ascii="Consolas" w:hAnsi="Consolas" w:cs="Consolas"/>
@@ -8133,7 +7428,6 @@
         </w:rPr>
         <w:t>int</w:t>
       </w:r>
-      <w:proofErr w:type="spellEnd"/>
       <w:r>
         <w:rPr>
           <w:rFonts w:ascii="Consolas" w:hAnsi="Consolas" w:cs="Consolas"/>
@@ -8309,7 +7603,6 @@
         </w:rPr>
         <w:t>(</w:t>
       </w:r>
-      <w:proofErr w:type="spellStart"/>
       <w:proofErr w:type="gramEnd"/>
       <w:r>
         <w:rPr>
@@ -8321,7 +7614,6 @@
         </w:rPr>
         <w:t>int</w:t>
       </w:r>
-      <w:proofErr w:type="spellEnd"/>
       <w:r>
         <w:rPr>
           <w:rFonts w:ascii="Consolas" w:hAnsi="Consolas" w:cs="Consolas"/>
@@ -8332,7 +7624,6 @@
         </w:rPr>
         <w:t xml:space="preserve"> type, </w:t>
       </w:r>
-      <w:proofErr w:type="spellStart"/>
       <w:r>
         <w:rPr>
           <w:rFonts w:ascii="Consolas" w:hAnsi="Consolas" w:cs="Consolas"/>
@@ -8343,7 +7634,6 @@
         </w:rPr>
         <w:t>int</w:t>
       </w:r>
-      <w:proofErr w:type="spellEnd"/>
       <w:r>
         <w:rPr>
           <w:rFonts w:ascii="Consolas" w:hAnsi="Consolas" w:cs="Consolas"/>
@@ -8561,14 +7851,12 @@
         </w:rPr>
         <w:t xml:space="preserve">, </w:t>
       </w:r>
-      <w:proofErr w:type="spellStart"/>
       <w:r>
         <w:rPr>
           <w:color w:val="0000FF"/>
         </w:rPr>
         <w:t>int</w:t>
       </w:r>
-      <w:proofErr w:type="spellEnd"/>
       <w:r>
         <w:rPr>
           <w:color w:val="000000"/>
@@ -9001,26 +8289,7 @@
           <w:szCs w:val="24"/>
         </w:rPr>
         <w:br/>
-      </w:r>
-      <w:proofErr w:type="spellStart"/>
-      <w:r>
-        <w:rPr>
-          <w:rFonts w:asciiTheme="minorHAnsi" w:hAnsiTheme="minorHAnsi" w:cstheme="minorHAnsi"/>
-          <w:color w:val="auto"/>
-          <w:sz w:val="24"/>
-          <w:szCs w:val="24"/>
-        </w:rPr>
-        <w:t>var</w:t>
-      </w:r>
-      <w:proofErr w:type="spellEnd"/>
-      <w:r>
-        <w:rPr>
-          <w:rFonts w:asciiTheme="minorHAnsi" w:hAnsiTheme="minorHAnsi" w:cstheme="minorHAnsi"/>
-          <w:color w:val="auto"/>
-          <w:sz w:val="24"/>
-          <w:szCs w:val="24"/>
-        </w:rPr>
-        <w:t xml:space="preserve"> </w:t>
+        <w:t xml:space="preserve">var </w:t>
       </w:r>
       <w:proofErr w:type="spellStart"/>
       <w:r>
@@ -12554,7 +11823,7 @@
   <w:font w:name="Symbol">
     <w:panose1 w:val="05050102010706020507"/>
     <w:charset w:val="02"/>
-    <w:family w:val="decorative"/>
+    <w:family w:val="roman"/>
     <w:pitch w:val="variable"/>
     <w:sig w:usb0="00000000" w:usb1="10000000" w:usb2="00000000" w:usb3="00000000" w:csb0="80000000" w:csb1="00000000"/>
   </w:font>
@@ -12575,7 +11844,7 @@
   <w:font w:name="Wingdings">
     <w:panose1 w:val="05000000000000000000"/>
     <w:charset w:val="02"/>
-    <w:family w:val="decorative"/>
+    <w:family w:val="auto"/>
     <w:pitch w:val="variable"/>
     <w:sig w:usb0="00000000" w:usb1="10000000" w:usb2="00000000" w:usb3="00000000" w:csb0="80000000" w:csb1="00000000"/>
   </w:font>
@@ -12621,7 +11890,7 @@
     <w:charset w:val="00"/>
     <w:family w:val="modern"/>
     <w:pitch w:val="fixed"/>
-    <w:sig w:usb0="E10006FF" w:usb1="4000FCFF" w:usb2="00000009" w:usb3="00000000" w:csb0="0000019F" w:csb1="00000000"/>
+    <w:sig w:usb0="E00006FF" w:usb1="0000FCFF" w:usb2="00000001" w:usb3="00000000" w:csb0="0000019F" w:csb1="00000000"/>
   </w:font>
   <w:font w:name="Arial">
     <w:panose1 w:val="020B0604020202020204"/>
@@ -12632,7 +11901,6 @@
   </w:font>
   <w:font w:name="Yu Mincho">
     <w:altName w:val="游明朝"/>
-    <w:panose1 w:val="02020400000000000000"/>
     <w:charset w:val="80"/>
     <w:family w:val="roman"/>
     <w:pitch w:val="variable"/>
@@ -12673,7 +11941,6 @@
   <w:rsids>
     <w:rsidRoot w:val="007D6ADA"/>
     <w:rsid w:val="00040C88"/>
-    <w:rsid w:val="00075B42"/>
     <w:rsid w:val="001D7C1B"/>
     <w:rsid w:val="001F70A9"/>
     <w:rsid w:val="002C4C1B"/>
@@ -12681,7 +11948,6 @@
     <w:rsid w:val="003C4B9A"/>
     <w:rsid w:val="0042418C"/>
     <w:rsid w:val="005E15FB"/>
-    <w:rsid w:val="006739DD"/>
     <w:rsid w:val="006F6FBC"/>
     <w:rsid w:val="00744C2E"/>
     <w:rsid w:val="007B4A6D"/>
@@ -12694,7 +11960,6 @@
     <w:rsid w:val="00A94A12"/>
     <w:rsid w:val="00B014C7"/>
     <w:rsid w:val="00BF2C27"/>
-    <w:rsid w:val="00C46739"/>
     <w:rsid w:val="00C57A28"/>
     <w:rsid w:val="00D41A53"/>
     <w:rsid w:val="00EE3D85"/>
@@ -12716,7 +11981,7 @@
   <w:themeFontLang w:val="de-DE" w:eastAsia="ja-JP"/>
   <w:clrSchemeMapping w:bg1="light1" w:t1="dark1" w:bg2="light2" w:t2="dark2" w:accent1="accent1" w:accent2="accent2" w:accent3="accent3" w:accent4="accent4" w:accent5="accent5" w:accent6="accent6" w:hyperlink="hyperlink" w:followedHyperlink="followedHyperlink"/>
   <w:doNotAutoCompressPictures/>
-  <w:decimalSymbol w:val=","/>
+  <w:decimalSymbol w:val="."/>
   <w:listSeparator w:val=","/>
 </w:settings>
 </file>
@@ -13485,7 +12750,7 @@
 </file>
 
 <file path=customXml/itemProps1.xml><?xml version="1.0" encoding="utf-8"?>
-<ds:datastoreItem xmlns:ds="http://schemas.openxmlformats.org/officeDocument/2006/customXml" ds:itemID="{E010FE30-4E7B-A446-B17F-0EDA6B0EF91D}">
+<ds:datastoreItem xmlns:ds="http://schemas.openxmlformats.org/officeDocument/2006/customXml" ds:itemID="{F0052589-D036-479F-A38E-7F05B7CF516F}">
   <ds:schemaRefs>
     <ds:schemaRef ds:uri="http://schemas.openxmlformats.org/officeDocument/2006/bibliography"/>
   </ds:schemaRefs>

</xml_diff>

<commit_message>
Added CustomBetManager to IMtsSdk (FEEDSDK-1162)
</commit_message>
<xml_diff>
--- a/docs/MTS SDK NET integration guide.docx
+++ b/docs/MTS SDK NET integration guide.docx
@@ -110,7 +110,17 @@
               <w:szCs w:val="32"/>
               <w:lang w:val="en-GB"/>
             </w:rPr>
-            <w:t xml:space="preserve">April </w:t>
+            <w:t>May</w:t>
+          </w:r>
+          <w:r>
+            <w:rPr>
+              <w:rFonts w:ascii="Arial" w:hAnsi="Arial" w:cs="Arial"/>
+              <w:color w:val="FFFFFF"/>
+              <w:sz w:val="32"/>
+              <w:szCs w:val="32"/>
+              <w:lang w:val="en-GB"/>
+            </w:rPr>
+            <w:t xml:space="preserve"> </w:t>
           </w:r>
           <w:r>
             <w:rPr>
@@ -342,7 +352,7 @@
           <w:lang w:val="en-GB"/>
         </w:rPr>
       </w:pPr>
-      <w:bookmarkStart w:id="0" w:name="_Toc530482428"/>
+      <w:bookmarkStart w:id="0" w:name="_Toc10027008"/>
       <w:r>
         <w:rPr>
           <w:lang w:val="en-GB"/>
@@ -500,15 +510,7 @@
                 <w:szCs w:val="24"/>
                 <w:lang w:val="en-GB"/>
               </w:rPr>
-              <w:t>1.</w:t>
-            </w:r>
-            <w:r>
-              <w:rPr>
-                <w:sz w:val="24"/>
-                <w:szCs w:val="24"/>
-                <w:lang w:val="en-GB"/>
-              </w:rPr>
-              <w:t>7</w:t>
+              <w:t>1.8</w:t>
             </w:r>
           </w:p>
         </w:tc>
@@ -564,31 +566,7 @@
                 <w:szCs w:val="24"/>
                 <w:lang w:val="en-GB"/>
               </w:rPr>
-              <w:t>2019-0</w:t>
-            </w:r>
-            <w:r>
-              <w:rPr>
-                <w:sz w:val="24"/>
-                <w:szCs w:val="24"/>
-                <w:lang w:val="en-GB"/>
-              </w:rPr>
-              <w:t>4</w:t>
-            </w:r>
-            <w:r>
-              <w:rPr>
-                <w:sz w:val="24"/>
-                <w:szCs w:val="24"/>
-                <w:lang w:val="en-GB"/>
-              </w:rPr>
-              <w:t>-2</w:t>
-            </w:r>
-            <w:r>
-              <w:rPr>
-                <w:sz w:val="24"/>
-                <w:szCs w:val="24"/>
-                <w:lang w:val="en-GB"/>
-              </w:rPr>
-              <w:t>9</w:t>
+              <w:t>2019-05-28</w:t>
             </w:r>
           </w:p>
         </w:tc>
@@ -611,23 +589,111 @@
                 <w:szCs w:val="24"/>
                 <w:lang w:val="en-GB"/>
               </w:rPr>
-              <w:t xml:space="preserve">Added </w:t>
+              <w:t>Added description about custom bet</w:t>
             </w:r>
-            <w:r>
+          </w:p>
+        </w:tc>
+      </w:tr>
+      <w:tr>
+        <w:tc>
+          <w:tcPr>
+            <w:tcW w:w="977" w:type="dxa"/>
+          </w:tcPr>
+          <w:p>
+            <w:pPr>
+              <w:pStyle w:val="NoSpacing"/>
               <w:rPr>
                 <w:sz w:val="24"/>
                 <w:szCs w:val="24"/>
                 <w:lang w:val="en-GB"/>
               </w:rPr>
-              <w:t xml:space="preserve">new </w:t>
-            </w:r>
+            </w:pPr>
             <w:r>
               <w:rPr>
                 <w:sz w:val="24"/>
                 <w:szCs w:val="24"/>
                 <w:lang w:val="en-GB"/>
               </w:rPr>
-              <w:t>timeout configuration properties</w:t>
+              <w:t>1.7</w:t>
+            </w:r>
+          </w:p>
+        </w:tc>
+        <w:tc>
+          <w:tcPr>
+            <w:tcW w:w="1116" w:type="dxa"/>
+          </w:tcPr>
+          <w:p>
+            <w:pPr>
+              <w:pStyle w:val="NoSpacing"/>
+              <w:rPr>
+                <w:sz w:val="24"/>
+                <w:szCs w:val="24"/>
+                <w:lang w:val="en-GB"/>
+              </w:rPr>
+            </w:pPr>
+            <w:proofErr w:type="spellStart"/>
+            <w:r>
+              <w:rPr>
+                <w:sz w:val="24"/>
+                <w:szCs w:val="24"/>
+                <w:lang w:val="en-GB"/>
+              </w:rPr>
+              <w:t>Srđan</w:t>
+            </w:r>
+            <w:proofErr w:type="spellEnd"/>
+            <w:r>
+              <w:rPr>
+                <w:sz w:val="24"/>
+                <w:szCs w:val="24"/>
+                <w:lang w:val="en-GB"/>
+              </w:rPr>
+              <w:t xml:space="preserve"> Tot</w:t>
+            </w:r>
+          </w:p>
+        </w:tc>
+        <w:tc>
+          <w:tcPr>
+            <w:tcW w:w="1417" w:type="dxa"/>
+          </w:tcPr>
+          <w:p>
+            <w:pPr>
+              <w:pStyle w:val="NoSpacing"/>
+              <w:rPr>
+                <w:sz w:val="24"/>
+                <w:szCs w:val="24"/>
+                <w:lang w:val="en-GB"/>
+              </w:rPr>
+            </w:pPr>
+            <w:r>
+              <w:rPr>
+                <w:sz w:val="24"/>
+                <w:szCs w:val="24"/>
+                <w:lang w:val="en-GB"/>
+              </w:rPr>
+              <w:t>2019-04-29</w:t>
+            </w:r>
+          </w:p>
+        </w:tc>
+        <w:tc>
+          <w:tcPr>
+            <w:tcW w:w="5778" w:type="dxa"/>
+          </w:tcPr>
+          <w:p>
+            <w:pPr>
+              <w:pStyle w:val="NoSpacing"/>
+              <w:rPr>
+                <w:sz w:val="24"/>
+                <w:szCs w:val="24"/>
+                <w:lang w:val="en-GB"/>
+              </w:rPr>
+            </w:pPr>
+            <w:r>
+              <w:rPr>
+                <w:sz w:val="24"/>
+                <w:szCs w:val="24"/>
+                <w:lang w:val="en-GB"/>
+              </w:rPr>
+              <w:t>Added new timeout configuration properties</w:t>
             </w:r>
           </w:p>
         </w:tc>
@@ -1073,11 +1139,15 @@
             <w:pPr>
               <w:pStyle w:val="NoSpacing"/>
               <w:rPr>
+                <w:sz w:val="24"/>
+                <w:szCs w:val="24"/>
                 <w:lang w:val="en-GB"/>
               </w:rPr>
             </w:pPr>
             <w:r>
               <w:rPr>
+                <w:sz w:val="24"/>
+                <w:szCs w:val="24"/>
                 <w:lang w:val="en-GB"/>
               </w:rPr>
               <w:t>1.2</w:t>
@@ -1092,11 +1162,15 @@
             <w:pPr>
               <w:pStyle w:val="NoSpacing"/>
               <w:rPr>
+                <w:sz w:val="24"/>
+                <w:szCs w:val="24"/>
                 <w:lang w:val="en-GB"/>
               </w:rPr>
             </w:pPr>
             <w:r>
               <w:rPr>
+                <w:sz w:val="24"/>
+                <w:szCs w:val="24"/>
                 <w:lang w:val="en-GB"/>
               </w:rPr>
               <w:t>David</w:t>
@@ -1106,11 +1180,15 @@
             <w:pPr>
               <w:pStyle w:val="NoSpacing"/>
               <w:rPr>
+                <w:sz w:val="24"/>
+                <w:szCs w:val="24"/>
                 <w:lang w:val="en-GB"/>
               </w:rPr>
             </w:pPr>
             <w:r>
               <w:rPr>
+                <w:sz w:val="24"/>
+                <w:szCs w:val="24"/>
                 <w:lang w:val="en-GB"/>
               </w:rPr>
               <w:t>Hrovat</w:t>
@@ -1125,11 +1203,15 @@
             <w:pPr>
               <w:pStyle w:val="NoSpacing"/>
               <w:rPr>
+                <w:sz w:val="24"/>
+                <w:szCs w:val="24"/>
                 <w:lang w:val="en-GB"/>
               </w:rPr>
             </w:pPr>
             <w:r>
               <w:rPr>
+                <w:sz w:val="24"/>
+                <w:szCs w:val="24"/>
                 <w:lang w:val="en-GB"/>
               </w:rPr>
               <w:t>2017-09-12</w:t>
@@ -1144,11 +1226,15 @@
             <w:pPr>
               <w:pStyle w:val="NoSpacing"/>
               <w:rPr>
+                <w:sz w:val="24"/>
+                <w:szCs w:val="24"/>
                 <w:lang w:val="en-GB"/>
               </w:rPr>
             </w:pPr>
             <w:r>
               <w:rPr>
+                <w:sz w:val="24"/>
+                <w:szCs w:val="24"/>
                 <w:lang w:val="en-GB"/>
               </w:rPr>
               <w:t xml:space="preserve">Added </w:t>
@@ -1156,19 +1242,17 @@
             <w:proofErr w:type="spellStart"/>
             <w:r>
               <w:rPr>
+                <w:sz w:val="24"/>
+                <w:szCs w:val="24"/>
                 <w:lang w:val="en-GB"/>
               </w:rPr>
-              <w:t>p</w:t>
-            </w:r>
-            <w:r>
-              <w:rPr>
-                <w:lang w:val="en-GB"/>
-              </w:rPr>
-              <w:t>rovideAdditionalMarketSpecifiers</w:t>
+              <w:t>provideAdditionalMarketSpecifiers</w:t>
             </w:r>
             <w:proofErr w:type="spellEnd"/>
             <w:r>
               <w:rPr>
+                <w:sz w:val="24"/>
+                <w:szCs w:val="24"/>
                 <w:lang w:val="en-GB"/>
               </w:rPr>
               <w:t xml:space="preserve"> property to config section</w:t>
@@ -1185,7 +1269,6 @@
             <w:pPr>
               <w:pStyle w:val="NoSpacing"/>
               <w:rPr>
-                <w:b/>
                 <w:sz w:val="24"/>
                 <w:szCs w:val="24"/>
                 <w:lang w:val="en-GB"/>
@@ -1193,6 +1276,8 @@
             </w:pPr>
             <w:r>
               <w:rPr>
+                <w:sz w:val="24"/>
+                <w:szCs w:val="24"/>
                 <w:lang w:val="en-GB"/>
               </w:rPr>
               <w:t>1.1</w:t>
@@ -1207,7 +1292,6 @@
             <w:pPr>
               <w:pStyle w:val="NoSpacing"/>
               <w:rPr>
-                <w:b/>
                 <w:sz w:val="24"/>
                 <w:szCs w:val="24"/>
                 <w:lang w:val="en-GB"/>
@@ -1216,6 +1300,8 @@
             <w:proofErr w:type="spellStart"/>
             <w:r>
               <w:rPr>
+                <w:sz w:val="24"/>
+                <w:szCs w:val="24"/>
                 <w:lang w:val="en-GB"/>
               </w:rPr>
               <w:t>Uros</w:t>
@@ -1223,6 +1309,8 @@
             <w:proofErr w:type="spellEnd"/>
             <w:r>
               <w:rPr>
+                <w:sz w:val="24"/>
+                <w:szCs w:val="24"/>
                 <w:lang w:val="en-GB"/>
               </w:rPr>
               <w:t xml:space="preserve"> </w:t>
@@ -1230,6 +1318,8 @@
             <w:proofErr w:type="spellStart"/>
             <w:r>
               <w:rPr>
+                <w:sz w:val="24"/>
+                <w:szCs w:val="24"/>
                 <w:lang w:val="en-GB"/>
               </w:rPr>
               <w:t>Bregar</w:t>
@@ -1245,7 +1335,6 @@
             <w:pPr>
               <w:pStyle w:val="NoSpacing"/>
               <w:rPr>
-                <w:b/>
                 <w:sz w:val="24"/>
                 <w:szCs w:val="24"/>
                 <w:lang w:val="en-GB"/>
@@ -1253,6 +1342,8 @@
             </w:pPr>
             <w:r>
               <w:rPr>
+                <w:sz w:val="24"/>
+                <w:szCs w:val="24"/>
                 <w:lang w:val="en-GB"/>
               </w:rPr>
               <w:t>2017-09-09</w:t>
@@ -1267,11 +1358,15 @@
             <w:pPr>
               <w:pStyle w:val="NoSpacing"/>
               <w:rPr>
+                <w:sz w:val="24"/>
+                <w:szCs w:val="24"/>
                 <w:lang w:val="en-GB"/>
               </w:rPr>
             </w:pPr>
             <w:r>
               <w:rPr>
+                <w:sz w:val="24"/>
+                <w:szCs w:val="24"/>
                 <w:lang w:val="en-GB"/>
               </w:rPr>
               <w:t>Added description about Rest and Cache log</w:t>
@@ -1281,11 +1376,15 @@
             <w:pPr>
               <w:pStyle w:val="NoSpacing"/>
               <w:rPr>
+                <w:sz w:val="24"/>
+                <w:szCs w:val="24"/>
                 <w:lang w:val="en-GB"/>
               </w:rPr>
             </w:pPr>
             <w:r>
               <w:rPr>
+                <w:sz w:val="24"/>
+                <w:szCs w:val="24"/>
                 <w:lang w:val="en-GB"/>
               </w:rPr>
               <w:t xml:space="preserve">Added </w:t>
@@ -1293,6 +1392,8 @@
             <w:proofErr w:type="spellStart"/>
             <w:r>
               <w:rPr>
+                <w:sz w:val="24"/>
+                <w:szCs w:val="24"/>
                 <w:lang w:val="en-GB"/>
               </w:rPr>
               <w:t>accessToken</w:t>
@@ -1300,6 +1401,8 @@
             <w:proofErr w:type="spellEnd"/>
             <w:r>
               <w:rPr>
+                <w:sz w:val="24"/>
+                <w:szCs w:val="24"/>
                 <w:lang w:val="en-GB"/>
               </w:rPr>
               <w:t xml:space="preserve"> configuration property</w:t>
@@ -1309,7 +1412,6 @@
             <w:pPr>
               <w:pStyle w:val="NoSpacing"/>
               <w:rPr>
-                <w:b/>
                 <w:sz w:val="24"/>
                 <w:szCs w:val="24"/>
                 <w:lang w:val="en-GB"/>
@@ -1317,6 +1419,8 @@
             </w:pPr>
             <w:r>
               <w:rPr>
+                <w:sz w:val="24"/>
+                <w:szCs w:val="24"/>
                 <w:lang w:val="en-GB"/>
               </w:rPr>
               <w:t xml:space="preserve">Updated method </w:t>
@@ -1324,6 +1428,8 @@
             <w:proofErr w:type="spellStart"/>
             <w:r>
               <w:rPr>
+                <w:sz w:val="24"/>
+                <w:szCs w:val="24"/>
                 <w:lang w:val="en-GB"/>
               </w:rPr>
               <w:t>SetIdUof</w:t>
@@ -1341,11 +1447,15 @@
             <w:pPr>
               <w:pStyle w:val="NoSpacing"/>
               <w:rPr>
+                <w:sz w:val="24"/>
+                <w:szCs w:val="24"/>
                 <w:lang w:val="en-GB"/>
               </w:rPr>
             </w:pPr>
             <w:r>
               <w:rPr>
+                <w:sz w:val="24"/>
+                <w:szCs w:val="24"/>
                 <w:lang w:val="en-GB"/>
               </w:rPr>
               <w:t>1.0</w:t>
@@ -1360,12 +1470,16 @@
             <w:pPr>
               <w:pStyle w:val="NoSpacing"/>
               <w:rPr>
+                <w:sz w:val="24"/>
+                <w:szCs w:val="24"/>
                 <w:lang w:val="en-GB"/>
               </w:rPr>
             </w:pPr>
             <w:proofErr w:type="spellStart"/>
             <w:r>
               <w:rPr>
+                <w:sz w:val="24"/>
+                <w:szCs w:val="24"/>
                 <w:lang w:val="en-GB"/>
               </w:rPr>
               <w:t>Uros</w:t>
@@ -1376,12 +1490,16 @@
             <w:pPr>
               <w:pStyle w:val="NoSpacing"/>
               <w:rPr>
+                <w:sz w:val="24"/>
+                <w:szCs w:val="24"/>
                 <w:lang w:val="en-GB"/>
               </w:rPr>
             </w:pPr>
             <w:proofErr w:type="spellStart"/>
             <w:r>
               <w:rPr>
+                <w:sz w:val="24"/>
+                <w:szCs w:val="24"/>
                 <w:lang w:val="en-GB"/>
               </w:rPr>
               <w:t>Bregar</w:t>
@@ -1397,11 +1515,15 @@
             <w:pPr>
               <w:pStyle w:val="NoSpacing"/>
               <w:rPr>
+                <w:sz w:val="24"/>
+                <w:szCs w:val="24"/>
                 <w:lang w:val="en-GB"/>
               </w:rPr>
             </w:pPr>
             <w:r>
               <w:rPr>
+                <w:sz w:val="24"/>
+                <w:szCs w:val="24"/>
                 <w:lang w:val="en-GB"/>
               </w:rPr>
               <w:t>2015-03-13</w:t>
@@ -1416,11 +1538,15 @@
             <w:pPr>
               <w:pStyle w:val="NoSpacing"/>
               <w:rPr>
+                <w:sz w:val="24"/>
+                <w:szCs w:val="24"/>
                 <w:lang w:val="en-GB"/>
               </w:rPr>
             </w:pPr>
             <w:r>
               <w:rPr>
+                <w:sz w:val="24"/>
+                <w:szCs w:val="24"/>
                 <w:lang w:val="en-GB"/>
               </w:rPr>
               <w:t>Initial version</w:t>
@@ -1480,6 +1606,8 @@
             <w:t>Table of Contents</w:t>
           </w:r>
         </w:p>
+        <w:bookmarkStart w:id="2" w:name="_GoBack"/>
+        <w:bookmarkEnd w:id="2"/>
         <w:p>
           <w:pPr>
             <w:pStyle w:val="TOC1"/>
@@ -1491,6 +1619,8 @@
               <w:b w:val="0"/>
               <w:caps w:val="0"/>
               <w:noProof/>
+              <w:sz w:val="24"/>
+              <w:szCs w:val="24"/>
               <w:u w:val="none"/>
               <w:lang w:val="en-US"/>
             </w:rPr>
@@ -1510,7 +1640,7 @@
             </w:rPr>
             <w:fldChar w:fldCharType="separate"/>
           </w:r>
-          <w:hyperlink w:anchor="_Toc530482428" w:history="1">
+          <w:hyperlink w:anchor="_Toc10027008" w:history="1">
             <w:r>
               <w:rPr>
                 <w:rStyle w:val="Hyperlink"/>
@@ -1538,7 +1668,7 @@
                 <w:noProof/>
                 <w:webHidden/>
               </w:rPr>
-              <w:instrText xml:space="preserve"> PAGEREF _Toc530482428 \h </w:instrText>
+              <w:instrText xml:space="preserve"> PAGEREF _Toc10027008 \h </w:instrText>
             </w:r>
             <w:r>
               <w:rPr>
@@ -1580,11 +1710,13 @@
               <w:b w:val="0"/>
               <w:caps w:val="0"/>
               <w:noProof/>
+              <w:sz w:val="24"/>
+              <w:szCs w:val="24"/>
               <w:u w:val="none"/>
               <w:lang w:val="en-US"/>
             </w:rPr>
           </w:pPr>
-          <w:hyperlink w:anchor="_Toc530482429" w:history="1">
+          <w:hyperlink w:anchor="_Toc10027009" w:history="1">
             <w:r>
               <w:rPr>
                 <w:rStyle w:val="Hyperlink"/>
@@ -1612,7 +1744,7 @@
                 <w:noProof/>
                 <w:webHidden/>
               </w:rPr>
-              <w:instrText xml:space="preserve"> PAGEREF _Toc530482429 \h </w:instrText>
+              <w:instrText xml:space="preserve"> PAGEREF _Toc10027009 \h </w:instrText>
             </w:r>
             <w:r>
               <w:rPr>
@@ -1654,11 +1786,13 @@
               <w:b w:val="0"/>
               <w:caps w:val="0"/>
               <w:noProof/>
+              <w:sz w:val="24"/>
+              <w:szCs w:val="24"/>
               <w:u w:val="none"/>
               <w:lang w:val="en-US"/>
             </w:rPr>
           </w:pPr>
-          <w:hyperlink w:anchor="_Toc530482430" w:history="1">
+          <w:hyperlink w:anchor="_Toc10027010" w:history="1">
             <w:r>
               <w:rPr>
                 <w:rStyle w:val="Hyperlink"/>
@@ -1686,7 +1820,7 @@
                 <w:noProof/>
                 <w:webHidden/>
               </w:rPr>
-              <w:instrText xml:space="preserve"> PAGEREF _Toc530482430 \h </w:instrText>
+              <w:instrText xml:space="preserve"> PAGEREF _Toc10027010 \h </w:instrText>
             </w:r>
             <w:r>
               <w:rPr>
@@ -1728,11 +1862,13 @@
               <w:b w:val="0"/>
               <w:caps w:val="0"/>
               <w:noProof/>
+              <w:sz w:val="24"/>
+              <w:szCs w:val="24"/>
               <w:u w:val="none"/>
               <w:lang w:val="en-US"/>
             </w:rPr>
           </w:pPr>
-          <w:hyperlink w:anchor="_Toc530482431" w:history="1">
+          <w:hyperlink w:anchor="_Toc10027011" w:history="1">
             <w:r>
               <w:rPr>
                 <w:rStyle w:val="Hyperlink"/>
@@ -1760,7 +1896,7 @@
                 <w:noProof/>
                 <w:webHidden/>
               </w:rPr>
-              <w:instrText xml:space="preserve"> PAGEREF _Toc530482431 \h </w:instrText>
+              <w:instrText xml:space="preserve"> PAGEREF _Toc10027011 \h </w:instrText>
             </w:r>
             <w:r>
               <w:rPr>
@@ -1802,11 +1938,13 @@
               <w:b w:val="0"/>
               <w:caps w:val="0"/>
               <w:noProof/>
+              <w:sz w:val="24"/>
+              <w:szCs w:val="24"/>
               <w:u w:val="none"/>
               <w:lang w:val="en-US"/>
             </w:rPr>
           </w:pPr>
-          <w:hyperlink w:anchor="_Toc530482432" w:history="1">
+          <w:hyperlink w:anchor="_Toc10027012" w:history="1">
             <w:r>
               <w:rPr>
                 <w:rStyle w:val="Hyperlink"/>
@@ -1834,7 +1972,7 @@
                 <w:noProof/>
                 <w:webHidden/>
               </w:rPr>
-              <w:instrText xml:space="preserve"> PAGEREF _Toc530482432 \h </w:instrText>
+              <w:instrText xml:space="preserve"> PAGEREF _Toc10027012 \h </w:instrText>
             </w:r>
             <w:r>
               <w:rPr>
@@ -1854,7 +1992,7 @@
                 <w:noProof/>
                 <w:webHidden/>
               </w:rPr>
-              <w:t>7</w:t>
+              <w:t>8</w:t>
             </w:r>
             <w:r>
               <w:rPr>
@@ -1876,11 +2014,13 @@
               <w:b w:val="0"/>
               <w:caps w:val="0"/>
               <w:noProof/>
+              <w:sz w:val="24"/>
+              <w:szCs w:val="24"/>
               <w:u w:val="none"/>
               <w:lang w:val="en-US"/>
             </w:rPr>
           </w:pPr>
-          <w:hyperlink w:anchor="_Toc530482433" w:history="1">
+          <w:hyperlink w:anchor="_Toc10027013" w:history="1">
             <w:r>
               <w:rPr>
                 <w:rStyle w:val="Hyperlink"/>
@@ -1908,7 +2048,7 @@
                 <w:noProof/>
                 <w:webHidden/>
               </w:rPr>
-              <w:instrText xml:space="preserve"> PAGEREF _Toc530482433 \h </w:instrText>
+              <w:instrText xml:space="preserve"> PAGEREF _Toc10027013 \h </w:instrText>
             </w:r>
             <w:r>
               <w:rPr>
@@ -1928,7 +2068,7 @@
                 <w:noProof/>
                 <w:webHidden/>
               </w:rPr>
-              <w:t>7</w:t>
+              <w:t>8</w:t>
             </w:r>
             <w:r>
               <w:rPr>
@@ -1950,11 +2090,13 @@
               <w:b w:val="0"/>
               <w:caps w:val="0"/>
               <w:noProof/>
+              <w:sz w:val="24"/>
+              <w:szCs w:val="24"/>
               <w:u w:val="none"/>
               <w:lang w:val="en-US"/>
             </w:rPr>
           </w:pPr>
-          <w:hyperlink w:anchor="_Toc530482434" w:history="1">
+          <w:hyperlink w:anchor="_Toc10027014" w:history="1">
             <w:r>
               <w:rPr>
                 <w:rStyle w:val="Hyperlink"/>
@@ -1982,7 +2124,7 @@
                 <w:noProof/>
                 <w:webHidden/>
               </w:rPr>
-              <w:instrText xml:space="preserve"> PAGEREF _Toc530482434 \h </w:instrText>
+              <w:instrText xml:space="preserve"> PAGEREF _Toc10027014 \h </w:instrText>
             </w:r>
             <w:r>
               <w:rPr>
@@ -2002,7 +2144,7 @@
                 <w:noProof/>
                 <w:webHidden/>
               </w:rPr>
-              <w:t>9</w:t>
+              <w:t>10</w:t>
             </w:r>
             <w:r>
               <w:rPr>
@@ -2024,11 +2166,13 @@
               <w:b w:val="0"/>
               <w:caps w:val="0"/>
               <w:noProof/>
+              <w:sz w:val="24"/>
+              <w:szCs w:val="24"/>
               <w:u w:val="none"/>
               <w:lang w:val="en-US"/>
             </w:rPr>
           </w:pPr>
-          <w:hyperlink w:anchor="_Toc530482435" w:history="1">
+          <w:hyperlink w:anchor="_Toc10027015" w:history="1">
             <w:r>
               <w:rPr>
                 <w:rStyle w:val="Hyperlink"/>
@@ -2056,7 +2200,7 @@
                 <w:noProof/>
                 <w:webHidden/>
               </w:rPr>
-              <w:instrText xml:space="preserve"> PAGEREF _Toc530482435 \h </w:instrText>
+              <w:instrText xml:space="preserve"> PAGEREF _Toc10027015 \h </w:instrText>
             </w:r>
             <w:r>
               <w:rPr>
@@ -2076,7 +2220,7 @@
                 <w:noProof/>
                 <w:webHidden/>
               </w:rPr>
-              <w:t>11</w:t>
+              <w:t>12</w:t>
             </w:r>
             <w:r>
               <w:rPr>
@@ -2098,11 +2242,88 @@
               <w:b w:val="0"/>
               <w:caps w:val="0"/>
               <w:noProof/>
+              <w:sz w:val="24"/>
+              <w:szCs w:val="24"/>
               <w:u w:val="none"/>
               <w:lang w:val="en-US"/>
             </w:rPr>
           </w:pPr>
-          <w:hyperlink w:anchor="_Toc530482436" w:history="1">
+          <w:hyperlink w:anchor="_Toc10027016" w:history="1">
+            <w:r>
+              <w:rPr>
+                <w:rStyle w:val="Hyperlink"/>
+                <w:noProof/>
+              </w:rPr>
+              <w:t>Custom bet</w:t>
+            </w:r>
+            <w:r>
+              <w:rPr>
+                <w:noProof/>
+                <w:webHidden/>
+              </w:rPr>
+              <w:tab/>
+            </w:r>
+            <w:r>
+              <w:rPr>
+                <w:noProof/>
+                <w:webHidden/>
+              </w:rPr>
+              <w:fldChar w:fldCharType="begin"/>
+            </w:r>
+            <w:r>
+              <w:rPr>
+                <w:noProof/>
+                <w:webHidden/>
+              </w:rPr>
+              <w:instrText xml:space="preserve"> PAGEREF _Toc10027016 \h </w:instrText>
+            </w:r>
+            <w:r>
+              <w:rPr>
+                <w:noProof/>
+                <w:webHidden/>
+              </w:rPr>
+            </w:r>
+            <w:r>
+              <w:rPr>
+                <w:noProof/>
+                <w:webHidden/>
+              </w:rPr>
+              <w:fldChar w:fldCharType="separate"/>
+            </w:r>
+            <w:r>
+              <w:rPr>
+                <w:noProof/>
+                <w:webHidden/>
+              </w:rPr>
+              <w:t>13</w:t>
+            </w:r>
+            <w:r>
+              <w:rPr>
+                <w:noProof/>
+                <w:webHidden/>
+              </w:rPr>
+              <w:fldChar w:fldCharType="end"/>
+            </w:r>
+          </w:hyperlink>
+        </w:p>
+        <w:p>
+          <w:pPr>
+            <w:pStyle w:val="TOC1"/>
+            <w:tabs>
+              <w:tab w:val="right" w:pos="9062"/>
+            </w:tabs>
+            <w:rPr>
+              <w:rFonts w:eastAsiaTheme="minorEastAsia" w:cstheme="minorBidi"/>
+              <w:b w:val="0"/>
+              <w:caps w:val="0"/>
+              <w:noProof/>
+              <w:sz w:val="24"/>
+              <w:szCs w:val="24"/>
+              <w:u w:val="none"/>
+              <w:lang w:val="en-US"/>
+            </w:rPr>
+          </w:pPr>
+          <w:hyperlink w:anchor="_Toc10027017" w:history="1">
             <w:r>
               <w:rPr>
                 <w:rStyle w:val="Hyperlink"/>
@@ -2130,7 +2351,7 @@
                 <w:noProof/>
                 <w:webHidden/>
               </w:rPr>
-              <w:instrText xml:space="preserve"> PAGEREF _Toc530482436 \h </w:instrText>
+              <w:instrText xml:space="preserve"> PAGEREF _Toc10027017 \h </w:instrText>
             </w:r>
             <w:r>
               <w:rPr>
@@ -2150,7 +2371,7 @@
                 <w:noProof/>
                 <w:webHidden/>
               </w:rPr>
-              <w:t>12</w:t>
+              <w:t>14</w:t>
             </w:r>
             <w:r>
               <w:rPr>
@@ -2172,10 +2393,12 @@
               <w:b w:val="0"/>
               <w:smallCaps w:val="0"/>
               <w:noProof/>
+              <w:sz w:val="24"/>
+              <w:szCs w:val="24"/>
               <w:lang w:val="en-US"/>
             </w:rPr>
           </w:pPr>
-          <w:hyperlink w:anchor="_Toc530482437" w:history="1">
+          <w:hyperlink w:anchor="_Toc10027018" w:history="1">
             <w:r>
               <w:rPr>
                 <w:rStyle w:val="Hyperlink"/>
@@ -2203,7 +2426,7 @@
                 <w:noProof/>
                 <w:webHidden/>
               </w:rPr>
-              <w:instrText xml:space="preserve"> PAGEREF _Toc530482437 \h </w:instrText>
+              <w:instrText xml:space="preserve"> PAGEREF _Toc10027018 \h </w:instrText>
             </w:r>
             <w:r>
               <w:rPr>
@@ -2223,7 +2446,7 @@
                 <w:noProof/>
                 <w:webHidden/>
               </w:rPr>
-              <w:t>12</w:t>
+              <w:t>14</w:t>
             </w:r>
             <w:r>
               <w:rPr>
@@ -2268,7 +2491,7 @@
           <w:lang w:val="en-GB"/>
         </w:rPr>
       </w:pPr>
-      <w:bookmarkStart w:id="2" w:name="_Toc530482429"/>
+      <w:bookmarkStart w:id="3" w:name="_Toc10027009"/>
       <w:r>
         <w:rPr>
           <w:lang w:val="en-GB"/>
@@ -2276,7 +2499,7 @@
         <w:lastRenderedPageBreak/>
         <w:t>Getting started</w:t>
       </w:r>
-      <w:bookmarkEnd w:id="2"/>
+      <w:bookmarkEnd w:id="3"/>
     </w:p>
     <w:p>
       <w:pPr>
@@ -2381,14 +2604,14 @@
           <w:lang w:val="en-GB"/>
         </w:rPr>
       </w:pPr>
-      <w:bookmarkStart w:id="3" w:name="_Toc530482430"/>
+      <w:bookmarkStart w:id="4" w:name="_Toc10027010"/>
       <w:r>
         <w:rPr>
           <w:lang w:val="en-GB"/>
         </w:rPr>
         <w:t>Logging</w:t>
       </w:r>
-      <w:bookmarkEnd w:id="3"/>
+      <w:bookmarkEnd w:id="4"/>
     </w:p>
     <w:p>
       <w:pPr>
@@ -2847,7 +3070,7 @@
           <w:lang w:val="en-GB"/>
         </w:rPr>
       </w:pPr>
-      <w:bookmarkStart w:id="4" w:name="_Toc530482431"/>
+      <w:bookmarkStart w:id="5" w:name="_Toc10027011"/>
       <w:r>
         <w:rPr>
           <w:lang w:val="en-GB"/>
@@ -2855,7 +3078,7 @@
         <w:lastRenderedPageBreak/>
         <w:t>Configuration</w:t>
       </w:r>
-      <w:bookmarkEnd w:id="4"/>
+      <w:bookmarkEnd w:id="5"/>
     </w:p>
     <w:p>
       <w:pPr>
@@ -4589,6 +4812,7 @@
         </w:rPr>
         <w:t>ticketNonSrSettleResponseTimeout</w:t>
       </w:r>
+      <w:proofErr w:type="spellEnd"/>
       <w:r>
         <w:rPr>
           <w:rFonts w:ascii="Consolas" w:hAnsi="Consolas" w:cs="Consolas"/>
@@ -4611,16 +4835,7 @@
           <w:color w:val="0000FF"/>
           <w:lang w:val="en-GB"/>
         </w:rPr>
-        <w:t>6000</w:t>
-      </w:r>
-      <w:proofErr w:type="spellEnd"/>
-      <w:r>
-        <w:rPr>
-          <w:rFonts w:ascii="Consolas" w:hAnsi="Consolas" w:cs="Consolas"/>
-          <w:color w:val="0000FF"/>
-          <w:lang w:val="en-GB"/>
-        </w:rPr>
-        <w:t>00</w:t>
+        <w:t>600000</w:t>
       </w:r>
       <w:r>
         <w:rPr>
@@ -5634,21 +5849,7 @@
         <w:rPr>
           <w:lang w:val="en-GB"/>
         </w:rPr>
-        <w:t xml:space="preserve">The </w:t>
-      </w:r>
-      <w:proofErr w:type="spellStart"/>
-      <w:r>
-        <w:rPr>
-          <w:lang w:val="en-GB"/>
-        </w:rPr>
-        <w:t>auth</w:t>
-      </w:r>
-      <w:proofErr w:type="spellEnd"/>
-      <w:r>
-        <w:rPr>
-          <w:lang w:val="en-GB"/>
-        </w:rPr>
-        <w:t xml:space="preserve"> server for accessing MTS Client API</w:t>
+        <w:t>The auth server for accessing MTS Client API</w:t>
       </w:r>
       <w:r>
         <w:rPr>
@@ -5688,21 +5889,7 @@
         <w:rPr>
           <w:lang w:val="en-GB"/>
         </w:rPr>
-        <w:t xml:space="preserve">The default username used to get access token from the </w:t>
-      </w:r>
-      <w:proofErr w:type="spellStart"/>
-      <w:r>
-        <w:rPr>
-          <w:lang w:val="en-GB"/>
-        </w:rPr>
-        <w:t>auth</w:t>
-      </w:r>
-      <w:proofErr w:type="spellEnd"/>
-      <w:r>
-        <w:rPr>
-          <w:lang w:val="en-GB"/>
-        </w:rPr>
-        <w:t xml:space="preserve"> server. It can be </w:t>
+        <w:t xml:space="preserve">The default username used to get access token from the auth server. It can be </w:t>
       </w:r>
       <w:r>
         <w:rPr>
@@ -5765,21 +5952,7 @@
         <w:rPr>
           <w:lang w:val="en-GB"/>
         </w:rPr>
-        <w:t xml:space="preserve"> used to get access token from the </w:t>
-      </w:r>
-      <w:proofErr w:type="spellStart"/>
-      <w:r>
-        <w:rPr>
-          <w:lang w:val="en-GB"/>
-        </w:rPr>
-        <w:t>auth</w:t>
-      </w:r>
-      <w:proofErr w:type="spellEnd"/>
-      <w:r>
-        <w:rPr>
-          <w:lang w:val="en-GB"/>
-        </w:rPr>
-        <w:t xml:space="preserve"> server. It can be </w:t>
+        <w:t xml:space="preserve"> used to get access token from the auth server. It can be </w:t>
       </w:r>
       <w:r>
         <w:rPr>
@@ -5830,21 +6003,7 @@
         <w:rPr>
           <w:lang w:val="en-GB"/>
         </w:rPr>
-        <w:t xml:space="preserve">The secret used to get access token from the </w:t>
-      </w:r>
-      <w:proofErr w:type="spellStart"/>
-      <w:r>
-        <w:rPr>
-          <w:lang w:val="en-GB"/>
-        </w:rPr>
-        <w:t>auth</w:t>
-      </w:r>
-      <w:proofErr w:type="spellEnd"/>
-      <w:r>
-        <w:rPr>
-          <w:lang w:val="en-GB"/>
-        </w:rPr>
-        <w:t xml:space="preserve"> server</w:t>
+        <w:t>The secret used to get access token from the auth server</w:t>
       </w:r>
       <w:r>
         <w:rPr>
@@ -6101,10 +6260,16 @@
         <w:rPr>
           <w:lang w:val="en-GB"/>
         </w:rPr>
-        <w:t>non-Sportradar</w:t>
-      </w:r>
-      <w:bookmarkStart w:id="5" w:name="_GoBack"/>
-      <w:bookmarkEnd w:id="5"/>
+        <w:t>non-</w:t>
+      </w:r>
+      <w:proofErr w:type="spellStart"/>
+      <w:r>
+        <w:rPr>
+          <w:lang w:val="en-GB"/>
+        </w:rPr>
+        <w:t>Sportradar</w:t>
+      </w:r>
+      <w:proofErr w:type="spellEnd"/>
       <w:r>
         <w:rPr>
           <w:lang w:val="en-GB"/>
@@ -6205,7 +6370,7 @@
           <w:lang w:val="en-GB"/>
         </w:rPr>
       </w:pPr>
-      <w:bookmarkStart w:id="6" w:name="_Toc530482432"/>
+      <w:bookmarkStart w:id="6" w:name="_Toc10027012"/>
       <w:r>
         <w:rPr>
           <w:lang w:val="en-GB"/>
@@ -6250,7 +6415,7 @@
           <w:lang w:val="en-GB"/>
         </w:rPr>
       </w:pPr>
-      <w:bookmarkStart w:id="7" w:name="_Toc530482433"/>
+      <w:bookmarkStart w:id="7" w:name="_Toc10027013"/>
       <w:r>
         <w:rPr>
           <w:lang w:val="en-GB"/>
@@ -6630,7 +6795,6 @@
           <w:lang w:val="en-GB"/>
         </w:rPr>
       </w:pPr>
-      <w:proofErr w:type="spellStart"/>
       <w:r>
         <w:rPr>
           <w:color w:val="0000FF"/>
@@ -6638,7 +6802,6 @@
         </w:rPr>
         <w:t>var</w:t>
       </w:r>
-      <w:proofErr w:type="spellEnd"/>
       <w:r>
         <w:rPr>
           <w:lang w:val="en-GB"/>
@@ -6674,19 +6837,11 @@
           <w:lang w:val="en-GB"/>
         </w:rPr>
       </w:pPr>
-      <w:proofErr w:type="spellStart"/>
-      <w:r>
-        <w:rPr>
-          <w:lang w:val="en-GB"/>
-        </w:rPr>
-        <w:t>var</w:t>
-      </w:r>
-      <w:proofErr w:type="spellEnd"/>
-      <w:r>
-        <w:rPr>
-          <w:lang w:val="en-GB"/>
-        </w:rPr>
-        <w:t xml:space="preserve"> </w:t>
+      <w:r>
+        <w:rPr>
+          <w:lang w:val="en-GB"/>
+        </w:rPr>
+        <w:t xml:space="preserve">var </w:t>
       </w:r>
       <w:proofErr w:type="spellStart"/>
       <w:r>
@@ -7307,7 +7462,7 @@
           <w:lang w:val="en-GB"/>
         </w:rPr>
       </w:pPr>
-      <w:bookmarkStart w:id="8" w:name="_Toc530482434"/>
+      <w:bookmarkStart w:id="8" w:name="_Toc10027014"/>
       <w:r>
         <w:rPr>
           <w:lang w:val="en-GB"/>
@@ -8354,7 +8509,7 @@
           <w:lang w:val="en-GB"/>
         </w:rPr>
       </w:pPr>
-      <w:bookmarkStart w:id="9" w:name="_Toc530482435"/>
+      <w:bookmarkStart w:id="9" w:name="_Toc10027015"/>
       <w:r>
         <w:rPr>
           <w:lang w:val="en-GB"/>
@@ -8651,7 +8806,6 @@
           <w:lang w:val="en-GB"/>
         </w:rPr>
       </w:pPr>
-      <w:proofErr w:type="spellStart"/>
       <w:r>
         <w:rPr>
           <w:rFonts w:ascii="Consolas" w:hAnsi="Consolas" w:cs="Consolas"/>
@@ -8660,7 +8814,6 @@
         </w:rPr>
         <w:t>var</w:t>
       </w:r>
-      <w:proofErr w:type="spellEnd"/>
       <w:r>
         <w:rPr>
           <w:rFonts w:ascii="Consolas" w:hAnsi="Consolas" w:cs="Consolas"/>
@@ -8738,19 +8891,1070 @@
     <w:p>
       <w:pPr>
         <w:pStyle w:val="Heading1"/>
-        <w:rPr>
-          <w:lang w:val="en-GB"/>
-        </w:rPr>
-      </w:pPr>
-      <w:bookmarkStart w:id="10" w:name="_Toc530482436"/>
-      <w:r>
-        <w:rPr>
-          <w:lang w:val="en-GB"/>
-        </w:rPr>
+      </w:pPr>
+      <w:bookmarkStart w:id="10" w:name="_Toc9932750"/>
+      <w:bookmarkStart w:id="11" w:name="_Toc10027016"/>
+      <w:r>
         <w:lastRenderedPageBreak/>
+        <w:t>Custom bet</w:t>
+      </w:r>
+      <w:bookmarkEnd w:id="10"/>
+      <w:bookmarkEnd w:id="11"/>
+    </w:p>
+    <w:p>
+      <w:pPr>
+        <w:spacing w:after="100"/>
+        <w:rPr>
+          <w:sz w:val="24"/>
+          <w:szCs w:val="24"/>
+          <w:lang w:val="en-GB"/>
+        </w:rPr>
+      </w:pPr>
+    </w:p>
+    <w:p>
+      <w:pPr>
+        <w:shd w:val="clear" w:color="auto" w:fill="FFFFFF"/>
+        <w:tabs>
+          <w:tab w:val="left" w:pos="916"/>
+          <w:tab w:val="left" w:pos="1832"/>
+          <w:tab w:val="left" w:pos="2748"/>
+          <w:tab w:val="left" w:pos="3664"/>
+          <w:tab w:val="left" w:pos="4580"/>
+          <w:tab w:val="left" w:pos="5496"/>
+          <w:tab w:val="left" w:pos="6412"/>
+          <w:tab w:val="left" w:pos="7328"/>
+          <w:tab w:val="left" w:pos="8244"/>
+          <w:tab w:val="left" w:pos="9160"/>
+          <w:tab w:val="left" w:pos="10076"/>
+          <w:tab w:val="left" w:pos="10992"/>
+          <w:tab w:val="left" w:pos="11908"/>
+          <w:tab w:val="left" w:pos="12824"/>
+          <w:tab w:val="left" w:pos="13740"/>
+          <w:tab w:val="left" w:pos="14656"/>
+        </w:tabs>
+        <w:suppressAutoHyphens w:val="0"/>
+        <w:autoSpaceDN/>
+        <w:spacing w:after="0" w:line="240" w:lineRule="auto"/>
+        <w:textAlignment w:val="auto"/>
+        <w:rPr>
+          <w:rFonts w:ascii="Menlo" w:hAnsi="Menlo" w:cs="Courier"/>
+          <w:color w:val="000000"/>
+          <w:sz w:val="24"/>
+          <w:szCs w:val="24"/>
+          <w:lang w:val="en-US"/>
+        </w:rPr>
+      </w:pPr>
+      <w:r>
+        <w:rPr>
+          <w:sz w:val="24"/>
+          <w:szCs w:val="24"/>
+          <w:lang w:val="en-GB"/>
+        </w:rPr>
+        <w:t xml:space="preserve">The </w:t>
+      </w:r>
+      <w:proofErr w:type="spellStart"/>
+      <w:r>
+        <w:rPr>
+          <w:sz w:val="24"/>
+          <w:szCs w:val="24"/>
+          <w:lang w:val="en-GB"/>
+        </w:rPr>
+        <w:t>CustomBetManager</w:t>
+      </w:r>
+      <w:proofErr w:type="spellEnd"/>
+      <w:r>
+        <w:rPr>
+          <w:sz w:val="24"/>
+          <w:szCs w:val="24"/>
+          <w:lang w:val="en-GB"/>
+        </w:rPr>
+        <w:t xml:space="preserve"> provides a simple way of fetching available selections for selected event, and for calculating probability for a list of provided selections. To obtain a reference to the </w:t>
+      </w:r>
+      <w:proofErr w:type="spellStart"/>
+      <w:r>
+        <w:rPr>
+          <w:sz w:val="24"/>
+          <w:szCs w:val="24"/>
+          <w:lang w:val="en-GB"/>
+        </w:rPr>
+        <w:t>CustomBetManager</w:t>
+      </w:r>
+      <w:proofErr w:type="spellEnd"/>
+      <w:r>
+        <w:rPr>
+          <w:sz w:val="24"/>
+          <w:szCs w:val="24"/>
+          <w:lang w:val="en-GB"/>
+        </w:rPr>
+        <w:t xml:space="preserve">, </w:t>
+      </w:r>
+      <w:r>
+        <w:rPr>
+          <w:sz w:val="24"/>
+          <w:szCs w:val="24"/>
+          <w:lang w:val="en-GB"/>
+        </w:rPr>
+        <w:t>use the</w:t>
+      </w:r>
+      <w:r>
+        <w:rPr>
+          <w:sz w:val="24"/>
+          <w:szCs w:val="24"/>
+          <w:lang w:val="en-GB"/>
+        </w:rPr>
+        <w:t xml:space="preserve"> following </w:t>
+      </w:r>
+      <w:r>
+        <w:rPr>
+          <w:sz w:val="24"/>
+          <w:szCs w:val="24"/>
+          <w:lang w:val="en-GB"/>
+        </w:rPr>
+        <w:t>property</w:t>
+      </w:r>
+      <w:r>
+        <w:rPr>
+          <w:sz w:val="24"/>
+          <w:szCs w:val="24"/>
+          <w:lang w:val="en-GB"/>
+        </w:rPr>
+        <w:t>:</w:t>
+      </w:r>
+      <w:r>
+        <w:rPr>
+          <w:sz w:val="24"/>
+          <w:szCs w:val="24"/>
+          <w:lang w:val="en-GB"/>
+        </w:rPr>
+        <w:br/>
+      </w:r>
+      <w:proofErr w:type="spellStart"/>
+      <w:r>
+        <w:rPr>
+          <w:rFonts w:ascii="Menlo" w:hAnsi="Menlo" w:cs="Courier"/>
+          <w:color w:val="000000"/>
+          <w:sz w:val="24"/>
+          <w:szCs w:val="24"/>
+          <w:lang w:val="en-US"/>
+        </w:rPr>
+        <w:t>mtsSdk</w:t>
+      </w:r>
+      <w:r>
+        <w:rPr>
+          <w:rFonts w:ascii="Menlo" w:hAnsi="Menlo" w:cs="Courier"/>
+          <w:color w:val="000000"/>
+          <w:sz w:val="24"/>
+          <w:szCs w:val="24"/>
+          <w:lang w:val="en-US"/>
+        </w:rPr>
+        <w:t>.</w:t>
+      </w:r>
+      <w:r>
+        <w:rPr>
+          <w:rFonts w:ascii="Menlo" w:hAnsi="Menlo" w:cs="Courier"/>
+          <w:color w:val="000000"/>
+          <w:sz w:val="24"/>
+          <w:szCs w:val="24"/>
+          <w:lang w:val="en-US"/>
+        </w:rPr>
+        <w:t>CustomBet</w:t>
+      </w:r>
+      <w:r>
+        <w:rPr>
+          <w:rFonts w:ascii="Menlo" w:hAnsi="Menlo" w:cs="Courier"/>
+          <w:color w:val="000000"/>
+          <w:sz w:val="24"/>
+          <w:szCs w:val="24"/>
+          <w:lang w:val="en-US"/>
+        </w:rPr>
+        <w:t>Manager</w:t>
+      </w:r>
+      <w:proofErr w:type="spellEnd"/>
+      <w:r>
+        <w:rPr>
+          <w:rFonts w:ascii="Menlo" w:hAnsi="Menlo" w:cs="Courier"/>
+          <w:color w:val="000000"/>
+          <w:sz w:val="24"/>
+          <w:szCs w:val="24"/>
+          <w:lang w:val="en-US"/>
+        </w:rPr>
+        <w:t>;</w:t>
+      </w:r>
+    </w:p>
+    <w:p>
+      <w:pPr>
+        <w:spacing w:after="100"/>
+        <w:rPr>
+          <w:sz w:val="24"/>
+          <w:szCs w:val="24"/>
+          <w:lang w:val="en-GB"/>
+        </w:rPr>
+      </w:pPr>
+    </w:p>
+    <w:p>
+      <w:pPr>
+        <w:spacing w:after="100"/>
+        <w:rPr>
+          <w:sz w:val="24"/>
+          <w:szCs w:val="24"/>
+          <w:lang w:val="en-GB"/>
+        </w:rPr>
+      </w:pPr>
+      <w:r>
+        <w:rPr>
+          <w:sz w:val="24"/>
+          <w:szCs w:val="24"/>
+          <w:lang w:val="en-GB"/>
+        </w:rPr>
+        <w:t>To get available selections for the provided event</w:t>
+      </w:r>
+      <w:r>
+        <w:rPr>
+          <w:sz w:val="24"/>
+          <w:szCs w:val="24"/>
+          <w:lang w:val="en-GB"/>
+        </w:rPr>
+        <w:t xml:space="preserve">, </w:t>
+      </w:r>
+      <w:r>
+        <w:rPr>
+          <w:sz w:val="24"/>
+          <w:szCs w:val="24"/>
+          <w:lang w:val="en-GB"/>
+        </w:rPr>
+        <w:t>use the</w:t>
+      </w:r>
+      <w:r>
+        <w:rPr>
+          <w:sz w:val="24"/>
+          <w:szCs w:val="24"/>
+          <w:lang w:val="en-GB"/>
+        </w:rPr>
+        <w:t xml:space="preserve"> following </w:t>
+      </w:r>
+      <w:r>
+        <w:rPr>
+          <w:sz w:val="24"/>
+          <w:szCs w:val="24"/>
+          <w:lang w:val="en-GB"/>
+        </w:rPr>
+        <w:t>method:</w:t>
+      </w:r>
+      <w:r>
+        <w:rPr>
+          <w:sz w:val="24"/>
+          <w:szCs w:val="24"/>
+          <w:lang w:val="en-GB"/>
+        </w:rPr>
+        <w:t xml:space="preserve"> </w:t>
+      </w:r>
+      <w:r>
+        <w:rPr>
+          <w:sz w:val="24"/>
+          <w:szCs w:val="24"/>
+          <w:lang w:val="en-GB"/>
+        </w:rPr>
+        <w:br/>
+      </w:r>
+      <w:proofErr w:type="spellStart"/>
+      <w:proofErr w:type="gramStart"/>
+      <w:r>
+        <w:rPr>
+          <w:rFonts w:ascii="Menlo" w:hAnsi="Menlo" w:cs="Courier"/>
+          <w:color w:val="000000"/>
+          <w:sz w:val="24"/>
+          <w:szCs w:val="24"/>
+          <w:lang w:val="en-US"/>
+        </w:rPr>
+        <w:t>manager.</w:t>
+      </w:r>
+      <w:r>
+        <w:rPr>
+          <w:rFonts w:ascii="Menlo" w:hAnsi="Menlo" w:cs="Courier"/>
+          <w:color w:val="000000"/>
+          <w:sz w:val="24"/>
+          <w:szCs w:val="24"/>
+          <w:lang w:val="en-US"/>
+        </w:rPr>
+        <w:t>G</w:t>
+      </w:r>
+      <w:r>
+        <w:rPr>
+          <w:rFonts w:ascii="Menlo" w:hAnsi="Menlo" w:cs="Courier"/>
+          <w:color w:val="000000"/>
+          <w:sz w:val="24"/>
+          <w:szCs w:val="24"/>
+          <w:lang w:val="en-US"/>
+        </w:rPr>
+        <w:t>etAvailableSelections</w:t>
+      </w:r>
+      <w:r>
+        <w:rPr>
+          <w:rFonts w:ascii="Menlo" w:hAnsi="Menlo" w:cs="Courier"/>
+          <w:color w:val="000000"/>
+          <w:sz w:val="24"/>
+          <w:szCs w:val="24"/>
+          <w:lang w:val="en-US"/>
+        </w:rPr>
+        <w:t>Async</w:t>
+      </w:r>
+      <w:proofErr w:type="spellEnd"/>
+      <w:proofErr w:type="gramEnd"/>
+      <w:r>
+        <w:rPr>
+          <w:rFonts w:ascii="Menlo" w:hAnsi="Menlo" w:cs="Courier"/>
+          <w:color w:val="000000"/>
+          <w:sz w:val="24"/>
+          <w:szCs w:val="24"/>
+          <w:lang w:val="en-US"/>
+        </w:rPr>
+        <w:t>(</w:t>
+      </w:r>
+      <w:proofErr w:type="spellStart"/>
+      <w:r>
+        <w:rPr>
+          <w:rFonts w:ascii="Menlo" w:hAnsi="Menlo" w:cs="Courier"/>
+          <w:color w:val="000000"/>
+          <w:sz w:val="24"/>
+          <w:szCs w:val="24"/>
+          <w:lang w:val="en-US"/>
+        </w:rPr>
+        <w:t>eventId</w:t>
+      </w:r>
+      <w:proofErr w:type="spellEnd"/>
+      <w:r>
+        <w:rPr>
+          <w:rFonts w:ascii="Menlo" w:hAnsi="Menlo" w:cs="Courier"/>
+          <w:color w:val="000000"/>
+          <w:sz w:val="24"/>
+          <w:szCs w:val="24"/>
+          <w:lang w:val="en-US"/>
+        </w:rPr>
+        <w:t>);</w:t>
+      </w:r>
+      <w:r>
+        <w:rPr>
+          <w:sz w:val="24"/>
+          <w:szCs w:val="24"/>
+          <w:lang w:val="en-GB"/>
+        </w:rPr>
+        <w:t xml:space="preserve"> </w:t>
+      </w:r>
+    </w:p>
+    <w:p>
+      <w:pPr>
+        <w:shd w:val="clear" w:color="auto" w:fill="FFFFFF"/>
+        <w:tabs>
+          <w:tab w:val="left" w:pos="916"/>
+          <w:tab w:val="left" w:pos="1832"/>
+          <w:tab w:val="left" w:pos="2748"/>
+          <w:tab w:val="left" w:pos="3664"/>
+          <w:tab w:val="left" w:pos="4580"/>
+          <w:tab w:val="left" w:pos="5496"/>
+          <w:tab w:val="left" w:pos="6412"/>
+          <w:tab w:val="left" w:pos="7328"/>
+          <w:tab w:val="left" w:pos="8244"/>
+          <w:tab w:val="left" w:pos="9160"/>
+          <w:tab w:val="left" w:pos="10076"/>
+          <w:tab w:val="left" w:pos="10992"/>
+          <w:tab w:val="left" w:pos="11908"/>
+          <w:tab w:val="left" w:pos="12824"/>
+          <w:tab w:val="left" w:pos="13740"/>
+          <w:tab w:val="left" w:pos="14656"/>
+        </w:tabs>
+        <w:suppressAutoHyphens w:val="0"/>
+        <w:autoSpaceDN/>
+        <w:spacing w:after="0" w:line="240" w:lineRule="auto"/>
+        <w:textAlignment w:val="auto"/>
+        <w:rPr>
+          <w:sz w:val="24"/>
+          <w:szCs w:val="24"/>
+          <w:lang w:val="en-GB"/>
+        </w:rPr>
+      </w:pPr>
+    </w:p>
+    <w:p>
+      <w:pPr>
+        <w:shd w:val="clear" w:color="auto" w:fill="FFFFFF"/>
+        <w:tabs>
+          <w:tab w:val="left" w:pos="916"/>
+          <w:tab w:val="left" w:pos="1832"/>
+          <w:tab w:val="left" w:pos="2748"/>
+          <w:tab w:val="left" w:pos="3664"/>
+          <w:tab w:val="left" w:pos="4580"/>
+          <w:tab w:val="left" w:pos="5496"/>
+          <w:tab w:val="left" w:pos="6412"/>
+          <w:tab w:val="left" w:pos="7328"/>
+          <w:tab w:val="left" w:pos="8244"/>
+          <w:tab w:val="left" w:pos="9160"/>
+          <w:tab w:val="left" w:pos="10076"/>
+          <w:tab w:val="left" w:pos="10992"/>
+          <w:tab w:val="left" w:pos="11908"/>
+          <w:tab w:val="left" w:pos="12824"/>
+          <w:tab w:val="left" w:pos="13740"/>
+          <w:tab w:val="left" w:pos="14656"/>
+        </w:tabs>
+        <w:suppressAutoHyphens w:val="0"/>
+        <w:autoSpaceDN/>
+        <w:spacing w:after="0" w:line="240" w:lineRule="auto"/>
+        <w:textAlignment w:val="auto"/>
+        <w:rPr>
+          <w:rFonts w:ascii="Menlo" w:hAnsi="Menlo" w:cs="Courier"/>
+          <w:color w:val="000000"/>
+          <w:sz w:val="24"/>
+          <w:szCs w:val="24"/>
+          <w:lang w:val="en-US"/>
+        </w:rPr>
+      </w:pPr>
+      <w:r>
+        <w:rPr>
+          <w:sz w:val="24"/>
+          <w:szCs w:val="24"/>
+          <w:lang w:val="en-GB"/>
+        </w:rPr>
+        <w:t>To calculate probability for a list of selections</w:t>
+      </w:r>
+      <w:r>
+        <w:rPr>
+          <w:sz w:val="24"/>
+          <w:szCs w:val="24"/>
+          <w:lang w:val="en-GB"/>
+        </w:rPr>
+        <w:t xml:space="preserve">, </w:t>
+      </w:r>
+      <w:r>
+        <w:rPr>
+          <w:sz w:val="24"/>
+          <w:szCs w:val="24"/>
+          <w:lang w:val="en-GB"/>
+        </w:rPr>
+        <w:t>use the</w:t>
+      </w:r>
+      <w:r>
+        <w:rPr>
+          <w:sz w:val="24"/>
+          <w:szCs w:val="24"/>
+          <w:lang w:val="en-GB"/>
+        </w:rPr>
+        <w:t xml:space="preserve"> following </w:t>
+      </w:r>
+      <w:r>
+        <w:rPr>
+          <w:sz w:val="24"/>
+          <w:szCs w:val="24"/>
+          <w:lang w:val="en-GB"/>
+        </w:rPr>
+        <w:t>method:</w:t>
+      </w:r>
+      <w:r>
+        <w:rPr>
+          <w:sz w:val="24"/>
+          <w:szCs w:val="24"/>
+          <w:lang w:val="en-GB"/>
+        </w:rPr>
+        <w:t xml:space="preserve"> </w:t>
+      </w:r>
+      <w:r>
+        <w:rPr>
+          <w:sz w:val="24"/>
+          <w:szCs w:val="24"/>
+          <w:lang w:val="en-GB"/>
+        </w:rPr>
+        <w:br/>
+      </w:r>
+      <w:proofErr w:type="spellStart"/>
+      <w:proofErr w:type="gramStart"/>
+      <w:r>
+        <w:rPr>
+          <w:rFonts w:ascii="Menlo" w:hAnsi="Menlo" w:cs="Courier"/>
+          <w:color w:val="000000"/>
+          <w:sz w:val="24"/>
+          <w:szCs w:val="24"/>
+          <w:lang w:val="en-US"/>
+        </w:rPr>
+        <w:t>manager.</w:t>
+      </w:r>
+      <w:r>
+        <w:rPr>
+          <w:rFonts w:ascii="Menlo" w:hAnsi="Menlo" w:cs="Courier"/>
+          <w:color w:val="000000"/>
+          <w:sz w:val="24"/>
+          <w:szCs w:val="24"/>
+          <w:lang w:val="en-US"/>
+        </w:rPr>
+        <w:t>C</w:t>
+      </w:r>
+      <w:r>
+        <w:rPr>
+          <w:rFonts w:ascii="Menlo" w:hAnsi="Menlo" w:cs="Courier"/>
+          <w:color w:val="000000"/>
+          <w:sz w:val="24"/>
+          <w:szCs w:val="24"/>
+          <w:lang w:val="en-US"/>
+        </w:rPr>
+        <w:t>alculateProbability</w:t>
+      </w:r>
+      <w:proofErr w:type="spellEnd"/>
+      <w:proofErr w:type="gramEnd"/>
+      <w:r>
+        <w:rPr>
+          <w:rFonts w:ascii="Menlo" w:hAnsi="Menlo" w:cs="Courier"/>
+          <w:color w:val="000000"/>
+          <w:sz w:val="24"/>
+          <w:szCs w:val="24"/>
+          <w:lang w:val="en-US"/>
+        </w:rPr>
+        <w:t>(</w:t>
+      </w:r>
+      <w:r>
+        <w:rPr>
+          <w:rFonts w:ascii="Menlo" w:hAnsi="Menlo" w:cs="Courier"/>
+          <w:color w:val="000000"/>
+          <w:sz w:val="24"/>
+          <w:szCs w:val="24"/>
+          <w:lang w:val="en-US"/>
+        </w:rPr>
+        <w:t>selections</w:t>
+      </w:r>
+      <w:r>
+        <w:rPr>
+          <w:rFonts w:ascii="Menlo" w:hAnsi="Menlo" w:cs="Courier"/>
+          <w:color w:val="000000"/>
+          <w:sz w:val="24"/>
+          <w:szCs w:val="24"/>
+          <w:lang w:val="en-US"/>
+        </w:rPr>
+        <w:t>);</w:t>
+      </w:r>
+    </w:p>
+    <w:p>
+      <w:pPr>
+        <w:shd w:val="clear" w:color="auto" w:fill="FFFFFF"/>
+        <w:tabs>
+          <w:tab w:val="left" w:pos="916"/>
+          <w:tab w:val="left" w:pos="1832"/>
+          <w:tab w:val="left" w:pos="2748"/>
+          <w:tab w:val="left" w:pos="3664"/>
+          <w:tab w:val="left" w:pos="4580"/>
+          <w:tab w:val="left" w:pos="5496"/>
+          <w:tab w:val="left" w:pos="6412"/>
+          <w:tab w:val="left" w:pos="7328"/>
+          <w:tab w:val="left" w:pos="8244"/>
+          <w:tab w:val="left" w:pos="9160"/>
+          <w:tab w:val="left" w:pos="10076"/>
+          <w:tab w:val="left" w:pos="10992"/>
+          <w:tab w:val="left" w:pos="11908"/>
+          <w:tab w:val="left" w:pos="12824"/>
+          <w:tab w:val="left" w:pos="13740"/>
+          <w:tab w:val="left" w:pos="14656"/>
+        </w:tabs>
+        <w:suppressAutoHyphens w:val="0"/>
+        <w:autoSpaceDN/>
+        <w:spacing w:after="0" w:line="240" w:lineRule="auto"/>
+        <w:textAlignment w:val="auto"/>
+        <w:rPr>
+          <w:rFonts w:ascii="Menlo" w:hAnsi="Menlo" w:cs="Courier"/>
+          <w:color w:val="000000"/>
+          <w:sz w:val="24"/>
+          <w:szCs w:val="24"/>
+          <w:lang w:val="en-US"/>
+        </w:rPr>
+      </w:pPr>
+    </w:p>
+    <w:p>
+      <w:pPr>
+        <w:spacing w:after="100"/>
+        <w:rPr>
+          <w:rFonts w:ascii="Menlo" w:hAnsi="Menlo" w:cs="Courier"/>
+          <w:color w:val="000000"/>
+          <w:sz w:val="24"/>
+          <w:szCs w:val="24"/>
+          <w:lang w:val="en-US"/>
+        </w:rPr>
+      </w:pPr>
+      <w:proofErr w:type="spellStart"/>
+      <w:r>
+        <w:rPr>
+          <w:sz w:val="24"/>
+          <w:szCs w:val="24"/>
+          <w:lang w:val="en-GB"/>
+        </w:rPr>
+        <w:t>CustomBetManager</w:t>
+      </w:r>
+      <w:proofErr w:type="spellEnd"/>
+      <w:r>
+        <w:rPr>
+          <w:sz w:val="24"/>
+          <w:szCs w:val="24"/>
+          <w:lang w:val="en-GB"/>
+        </w:rPr>
+        <w:t xml:space="preserve"> uses builder pattern to simplify creation of selections. To create a selection, use the following methods:</w:t>
+      </w:r>
+      <w:r>
+        <w:rPr>
+          <w:sz w:val="24"/>
+          <w:szCs w:val="24"/>
+          <w:lang w:val="en-GB"/>
+        </w:rPr>
+        <w:br/>
+      </w:r>
+      <w:proofErr w:type="spellStart"/>
+      <w:proofErr w:type="gramStart"/>
+      <w:r>
+        <w:rPr>
+          <w:rFonts w:ascii="Menlo" w:hAnsi="Menlo" w:cs="Courier"/>
+          <w:color w:val="000000"/>
+          <w:sz w:val="24"/>
+          <w:szCs w:val="24"/>
+          <w:lang w:val="en-US"/>
+        </w:rPr>
+        <w:t>manager.CustomBetSelectionBuilder</w:t>
+      </w:r>
+      <w:proofErr w:type="spellEnd"/>
+      <w:proofErr w:type="gramEnd"/>
+    </w:p>
+    <w:p>
+      <w:pPr>
+        <w:spacing w:after="100"/>
+        <w:rPr>
+          <w:rFonts w:ascii="Menlo" w:hAnsi="Menlo" w:cs="Courier"/>
+          <w:color w:val="000000"/>
+          <w:sz w:val="24"/>
+          <w:szCs w:val="24"/>
+          <w:lang w:val="en-US"/>
+        </w:rPr>
+      </w:pPr>
+      <w:r>
+        <w:rPr>
+          <w:rFonts w:ascii="Menlo" w:hAnsi="Menlo" w:cs="Courier"/>
+          <w:color w:val="000000"/>
+          <w:sz w:val="24"/>
+          <w:szCs w:val="24"/>
+          <w:lang w:val="en-US"/>
+        </w:rPr>
+        <w:t xml:space="preserve">        </w:t>
+      </w:r>
+      <w:proofErr w:type="gramStart"/>
+      <w:r>
+        <w:rPr>
+          <w:rFonts w:ascii="Menlo" w:hAnsi="Menlo" w:cs="Courier"/>
+          <w:color w:val="000000"/>
+          <w:sz w:val="24"/>
+          <w:szCs w:val="24"/>
+          <w:lang w:val="en-US"/>
+        </w:rPr>
+        <w:t>.</w:t>
+      </w:r>
+      <w:proofErr w:type="spellStart"/>
+      <w:r>
+        <w:rPr>
+          <w:rFonts w:ascii="Menlo" w:hAnsi="Menlo" w:cs="Courier"/>
+          <w:color w:val="000000"/>
+          <w:sz w:val="24"/>
+          <w:szCs w:val="24"/>
+          <w:lang w:val="en-US"/>
+        </w:rPr>
+        <w:t>S</w:t>
+      </w:r>
+      <w:r>
+        <w:rPr>
+          <w:rFonts w:ascii="Menlo" w:hAnsi="Menlo" w:cs="Courier"/>
+          <w:color w:val="000000"/>
+          <w:sz w:val="24"/>
+          <w:szCs w:val="24"/>
+          <w:lang w:val="en-US"/>
+        </w:rPr>
+        <w:t>etEventId</w:t>
+      </w:r>
+      <w:proofErr w:type="spellEnd"/>
+      <w:proofErr w:type="gramEnd"/>
+      <w:r>
+        <w:rPr>
+          <w:rFonts w:ascii="Menlo" w:hAnsi="Menlo" w:cs="Courier"/>
+          <w:color w:val="000000"/>
+          <w:sz w:val="24"/>
+          <w:szCs w:val="24"/>
+          <w:lang w:val="en-US"/>
+        </w:rPr>
+        <w:t>(</w:t>
+      </w:r>
+      <w:proofErr w:type="spellStart"/>
+      <w:r>
+        <w:rPr>
+          <w:rFonts w:ascii="Menlo" w:hAnsi="Menlo" w:cs="Courier"/>
+          <w:color w:val="000000"/>
+          <w:sz w:val="24"/>
+          <w:szCs w:val="24"/>
+          <w:lang w:val="en-US"/>
+        </w:rPr>
+        <w:t>eventId</w:t>
+      </w:r>
+      <w:proofErr w:type="spellEnd"/>
+      <w:r>
+        <w:rPr>
+          <w:rFonts w:ascii="Menlo" w:hAnsi="Menlo" w:cs="Courier"/>
+          <w:color w:val="000000"/>
+          <w:sz w:val="24"/>
+          <w:szCs w:val="24"/>
+          <w:lang w:val="en-US"/>
+        </w:rPr>
+        <w:t>)</w:t>
+      </w:r>
+    </w:p>
+    <w:p>
+      <w:pPr>
+        <w:spacing w:after="100"/>
+        <w:rPr>
+          <w:rFonts w:ascii="Menlo" w:hAnsi="Menlo" w:cs="Courier"/>
+          <w:color w:val="000000"/>
+          <w:sz w:val="24"/>
+          <w:szCs w:val="24"/>
+          <w:lang w:val="en-US"/>
+        </w:rPr>
+      </w:pPr>
+      <w:r>
+        <w:rPr>
+          <w:rFonts w:ascii="Menlo" w:hAnsi="Menlo" w:cs="Courier"/>
+          <w:color w:val="000000"/>
+          <w:sz w:val="24"/>
+          <w:szCs w:val="24"/>
+          <w:lang w:val="en-US"/>
+        </w:rPr>
+        <w:t xml:space="preserve">        </w:t>
+      </w:r>
+      <w:proofErr w:type="gramStart"/>
+      <w:r>
+        <w:rPr>
+          <w:rFonts w:ascii="Menlo" w:hAnsi="Menlo" w:cs="Courier"/>
+          <w:color w:val="000000"/>
+          <w:sz w:val="24"/>
+          <w:szCs w:val="24"/>
+          <w:lang w:val="en-US"/>
+        </w:rPr>
+        <w:t>.</w:t>
+      </w:r>
+      <w:proofErr w:type="spellStart"/>
+      <w:r>
+        <w:rPr>
+          <w:rFonts w:ascii="Menlo" w:hAnsi="Menlo" w:cs="Courier"/>
+          <w:color w:val="000000"/>
+          <w:sz w:val="24"/>
+          <w:szCs w:val="24"/>
+          <w:lang w:val="en-US"/>
+        </w:rPr>
+        <w:t>S</w:t>
+      </w:r>
+      <w:r>
+        <w:rPr>
+          <w:rFonts w:ascii="Menlo" w:hAnsi="Menlo" w:cs="Courier"/>
+          <w:color w:val="000000"/>
+          <w:sz w:val="24"/>
+          <w:szCs w:val="24"/>
+          <w:lang w:val="en-US"/>
+        </w:rPr>
+        <w:t>etMarketId</w:t>
+      </w:r>
+      <w:proofErr w:type="spellEnd"/>
+      <w:proofErr w:type="gramEnd"/>
+      <w:r>
+        <w:rPr>
+          <w:rFonts w:ascii="Menlo" w:hAnsi="Menlo" w:cs="Courier"/>
+          <w:color w:val="000000"/>
+          <w:sz w:val="24"/>
+          <w:szCs w:val="24"/>
+          <w:lang w:val="en-US"/>
+        </w:rPr>
+        <w:t>(</w:t>
+      </w:r>
+      <w:proofErr w:type="spellStart"/>
+      <w:r>
+        <w:rPr>
+          <w:rFonts w:ascii="Menlo" w:hAnsi="Menlo" w:cs="Courier"/>
+          <w:color w:val="000000"/>
+          <w:sz w:val="24"/>
+          <w:szCs w:val="24"/>
+          <w:lang w:val="en-US"/>
+        </w:rPr>
+        <w:t>marketId</w:t>
+      </w:r>
+      <w:proofErr w:type="spellEnd"/>
+      <w:r>
+        <w:rPr>
+          <w:rFonts w:ascii="Menlo" w:hAnsi="Menlo" w:cs="Courier"/>
+          <w:color w:val="000000"/>
+          <w:sz w:val="24"/>
+          <w:szCs w:val="24"/>
+          <w:lang w:val="en-US"/>
+        </w:rPr>
+        <w:t>)</w:t>
+      </w:r>
+    </w:p>
+    <w:p>
+      <w:pPr>
+        <w:spacing w:after="100"/>
+        <w:rPr>
+          <w:rFonts w:ascii="Menlo" w:hAnsi="Menlo" w:cs="Courier"/>
+          <w:color w:val="000000"/>
+          <w:sz w:val="24"/>
+          <w:szCs w:val="24"/>
+          <w:lang w:val="en-US"/>
+        </w:rPr>
+      </w:pPr>
+      <w:r>
+        <w:rPr>
+          <w:rFonts w:ascii="Menlo" w:hAnsi="Menlo" w:cs="Courier"/>
+          <w:color w:val="000000"/>
+          <w:sz w:val="24"/>
+          <w:szCs w:val="24"/>
+          <w:lang w:val="en-US"/>
+        </w:rPr>
+        <w:t xml:space="preserve">        </w:t>
+      </w:r>
+      <w:proofErr w:type="gramStart"/>
+      <w:r>
+        <w:rPr>
+          <w:rFonts w:ascii="Menlo" w:hAnsi="Menlo" w:cs="Courier"/>
+          <w:color w:val="000000"/>
+          <w:sz w:val="24"/>
+          <w:szCs w:val="24"/>
+          <w:lang w:val="en-US"/>
+        </w:rPr>
+        <w:t>.</w:t>
+      </w:r>
+      <w:proofErr w:type="spellStart"/>
+      <w:r>
+        <w:rPr>
+          <w:rFonts w:ascii="Menlo" w:hAnsi="Menlo" w:cs="Courier"/>
+          <w:color w:val="000000"/>
+          <w:sz w:val="24"/>
+          <w:szCs w:val="24"/>
+          <w:lang w:val="en-US"/>
+        </w:rPr>
+        <w:t>S</w:t>
+      </w:r>
+      <w:r>
+        <w:rPr>
+          <w:rFonts w:ascii="Menlo" w:hAnsi="Menlo" w:cs="Courier"/>
+          <w:color w:val="000000"/>
+          <w:sz w:val="24"/>
+          <w:szCs w:val="24"/>
+          <w:lang w:val="en-US"/>
+        </w:rPr>
+        <w:t>etOutcomeId</w:t>
+      </w:r>
+      <w:proofErr w:type="spellEnd"/>
+      <w:proofErr w:type="gramEnd"/>
+      <w:r>
+        <w:rPr>
+          <w:rFonts w:ascii="Menlo" w:hAnsi="Menlo" w:cs="Courier"/>
+          <w:color w:val="000000"/>
+          <w:sz w:val="24"/>
+          <w:szCs w:val="24"/>
+          <w:lang w:val="en-US"/>
+        </w:rPr>
+        <w:t>(</w:t>
+      </w:r>
+      <w:proofErr w:type="spellStart"/>
+      <w:r>
+        <w:rPr>
+          <w:rFonts w:ascii="Menlo" w:hAnsi="Menlo" w:cs="Courier"/>
+          <w:color w:val="000000"/>
+          <w:sz w:val="24"/>
+          <w:szCs w:val="24"/>
+          <w:lang w:val="en-US"/>
+        </w:rPr>
+        <w:t>outcomeId</w:t>
+      </w:r>
+      <w:proofErr w:type="spellEnd"/>
+      <w:r>
+        <w:rPr>
+          <w:rFonts w:ascii="Menlo" w:hAnsi="Menlo" w:cs="Courier"/>
+          <w:color w:val="000000"/>
+          <w:sz w:val="24"/>
+          <w:szCs w:val="24"/>
+          <w:lang w:val="en-US"/>
+        </w:rPr>
+        <w:t>)</w:t>
+      </w:r>
+    </w:p>
+    <w:p>
+      <w:pPr>
+        <w:spacing w:after="100"/>
+        <w:rPr>
+          <w:rFonts w:ascii="Menlo" w:hAnsi="Menlo" w:cs="Courier"/>
+          <w:color w:val="000000"/>
+          <w:sz w:val="24"/>
+          <w:szCs w:val="24"/>
+          <w:lang w:val="en-US"/>
+        </w:rPr>
+      </w:pPr>
+      <w:r>
+        <w:rPr>
+          <w:rFonts w:ascii="Menlo" w:hAnsi="Menlo" w:cs="Courier"/>
+          <w:color w:val="000000"/>
+          <w:sz w:val="24"/>
+          <w:szCs w:val="24"/>
+          <w:lang w:val="en-US"/>
+        </w:rPr>
+        <w:t xml:space="preserve">        </w:t>
+      </w:r>
+      <w:proofErr w:type="gramStart"/>
+      <w:r>
+        <w:rPr>
+          <w:rFonts w:ascii="Menlo" w:hAnsi="Menlo" w:cs="Courier"/>
+          <w:color w:val="000000"/>
+          <w:sz w:val="24"/>
+          <w:szCs w:val="24"/>
+          <w:lang w:val="en-US"/>
+        </w:rPr>
+        <w:t>.</w:t>
+      </w:r>
+      <w:proofErr w:type="spellStart"/>
+      <w:r>
+        <w:rPr>
+          <w:rFonts w:ascii="Menlo" w:hAnsi="Menlo" w:cs="Courier"/>
+          <w:color w:val="000000"/>
+          <w:sz w:val="24"/>
+          <w:szCs w:val="24"/>
+          <w:lang w:val="en-US"/>
+        </w:rPr>
+        <w:t>S</w:t>
+      </w:r>
+      <w:r>
+        <w:rPr>
+          <w:rFonts w:ascii="Menlo" w:hAnsi="Menlo" w:cs="Courier"/>
+          <w:color w:val="000000"/>
+          <w:sz w:val="24"/>
+          <w:szCs w:val="24"/>
+          <w:lang w:val="en-US"/>
+        </w:rPr>
+        <w:t>etSpecifiers</w:t>
+      </w:r>
+      <w:proofErr w:type="spellEnd"/>
+      <w:proofErr w:type="gramEnd"/>
+      <w:r>
+        <w:rPr>
+          <w:rFonts w:ascii="Menlo" w:hAnsi="Menlo" w:cs="Courier"/>
+          <w:color w:val="000000"/>
+          <w:sz w:val="24"/>
+          <w:szCs w:val="24"/>
+          <w:lang w:val="en-US"/>
+        </w:rPr>
+        <w:t>(specifiers)</w:t>
+      </w:r>
+    </w:p>
+    <w:p>
+      <w:pPr>
+        <w:spacing w:after="100"/>
+        <w:rPr>
+          <w:rFonts w:ascii="Menlo" w:hAnsi="Menlo" w:cs="Courier"/>
+          <w:color w:val="000000"/>
+          <w:sz w:val="24"/>
+          <w:szCs w:val="24"/>
+          <w:lang w:val="en-US"/>
+        </w:rPr>
+      </w:pPr>
+      <w:r>
+        <w:rPr>
+          <w:rFonts w:ascii="Menlo" w:hAnsi="Menlo" w:cs="Courier"/>
+          <w:color w:val="000000"/>
+          <w:sz w:val="24"/>
+          <w:szCs w:val="24"/>
+          <w:lang w:val="en-US"/>
+        </w:rPr>
+        <w:t xml:space="preserve">        </w:t>
+      </w:r>
+      <w:proofErr w:type="gramStart"/>
+      <w:r>
+        <w:rPr>
+          <w:rFonts w:ascii="Menlo" w:hAnsi="Menlo" w:cs="Courier"/>
+          <w:color w:val="000000"/>
+          <w:sz w:val="24"/>
+          <w:szCs w:val="24"/>
+          <w:lang w:val="en-US"/>
+        </w:rPr>
+        <w:t>.</w:t>
+      </w:r>
+      <w:r>
+        <w:rPr>
+          <w:rFonts w:ascii="Menlo" w:hAnsi="Menlo" w:cs="Courier"/>
+          <w:color w:val="000000"/>
+          <w:sz w:val="24"/>
+          <w:szCs w:val="24"/>
+          <w:lang w:val="en-US"/>
+        </w:rPr>
+        <w:t>B</w:t>
+      </w:r>
+      <w:r>
+        <w:rPr>
+          <w:rFonts w:ascii="Menlo" w:hAnsi="Menlo" w:cs="Courier"/>
+          <w:color w:val="000000"/>
+          <w:sz w:val="24"/>
+          <w:szCs w:val="24"/>
+          <w:lang w:val="en-US"/>
+        </w:rPr>
+        <w:t>uild</w:t>
+      </w:r>
+      <w:proofErr w:type="gramEnd"/>
+      <w:r>
+        <w:rPr>
+          <w:rFonts w:ascii="Menlo" w:hAnsi="Menlo" w:cs="Courier"/>
+          <w:color w:val="000000"/>
+          <w:sz w:val="24"/>
+          <w:szCs w:val="24"/>
+          <w:lang w:val="en-US"/>
+        </w:rPr>
+        <w:t>();</w:t>
+      </w:r>
+    </w:p>
+    <w:p>
+      <w:pPr>
+        <w:suppressAutoHyphens w:val="0"/>
+        <w:rPr>
+          <w:rFonts w:ascii="Menlo" w:eastAsiaTheme="majorEastAsia" w:hAnsi="Menlo" w:cs="Courier"/>
+          <w:b/>
+          <w:bCs/>
+          <w:color w:val="000000"/>
+          <w:sz w:val="24"/>
+          <w:szCs w:val="24"/>
+          <w:lang w:val="en-US"/>
+        </w:rPr>
+      </w:pPr>
+      <w:r>
+        <w:rPr>
+          <w:rFonts w:ascii="Menlo" w:hAnsi="Menlo" w:cs="Courier"/>
+          <w:color w:val="000000"/>
+          <w:sz w:val="24"/>
+          <w:szCs w:val="24"/>
+        </w:rPr>
+        <w:br w:type="page"/>
+      </w:r>
+    </w:p>
+    <w:p>
+      <w:pPr>
+        <w:pStyle w:val="Heading1"/>
+        <w:rPr>
+          <w:lang w:val="en-GB"/>
+        </w:rPr>
+      </w:pPr>
+      <w:r>
+        <w:rPr>
+          <w:rFonts w:ascii="Menlo" w:hAnsi="Menlo" w:cs="Courier"/>
+          <w:color w:val="000000"/>
+          <w:sz w:val="24"/>
+          <w:szCs w:val="24"/>
+        </w:rPr>
+        <w:lastRenderedPageBreak/>
+        <w:br/>
+      </w:r>
+      <w:bookmarkStart w:id="12" w:name="_Toc10027017"/>
+      <w:r>
+        <w:rPr>
+          <w:lang w:val="en-GB"/>
+        </w:rPr>
         <w:t>Tips and tricks</w:t>
       </w:r>
-      <w:bookmarkEnd w:id="10"/>
+      <w:bookmarkEnd w:id="12"/>
     </w:p>
     <w:p>
       <w:pPr>
@@ -8766,14 +9970,14 @@
           <w:lang w:val="en-GB"/>
         </w:rPr>
       </w:pPr>
-      <w:bookmarkStart w:id="11" w:name="_Toc530482437"/>
+      <w:bookmarkStart w:id="13" w:name="_Toc10027018"/>
       <w:r>
         <w:rPr>
           <w:lang w:val="en-GB"/>
         </w:rPr>
         <w:t>Building selection instances</w:t>
       </w:r>
-      <w:bookmarkEnd w:id="11"/>
+      <w:bookmarkEnd w:id="13"/>
     </w:p>
     <w:p>
       <w:pPr>
@@ -8959,7 +10163,6 @@
         </w:rPr>
         <w:t>(</w:t>
       </w:r>
-      <w:proofErr w:type="spellStart"/>
       <w:proofErr w:type="gramEnd"/>
       <w:r>
         <w:rPr>
@@ -8971,7 +10174,6 @@
         </w:rPr>
         <w:t>int</w:t>
       </w:r>
-      <w:proofErr w:type="spellEnd"/>
       <w:r>
         <w:rPr>
           <w:rFonts w:ascii="Consolas" w:hAnsi="Consolas" w:cs="Consolas"/>
@@ -8982,7 +10184,6 @@
         </w:rPr>
         <w:t xml:space="preserve"> type, </w:t>
       </w:r>
-      <w:proofErr w:type="spellStart"/>
       <w:r>
         <w:rPr>
           <w:rFonts w:ascii="Consolas" w:hAnsi="Consolas" w:cs="Consolas"/>
@@ -8993,7 +10194,6 @@
         </w:rPr>
         <w:t>int</w:t>
       </w:r>
-      <w:proofErr w:type="spellEnd"/>
       <w:r>
         <w:rPr>
           <w:rFonts w:ascii="Consolas" w:hAnsi="Consolas" w:cs="Consolas"/>
@@ -9169,7 +10369,6 @@
         </w:rPr>
         <w:t>(</w:t>
       </w:r>
-      <w:proofErr w:type="spellStart"/>
       <w:proofErr w:type="gramEnd"/>
       <w:r>
         <w:rPr>
@@ -9181,7 +10380,6 @@
         </w:rPr>
         <w:t>int</w:t>
       </w:r>
-      <w:proofErr w:type="spellEnd"/>
       <w:r>
         <w:rPr>
           <w:rFonts w:ascii="Consolas" w:hAnsi="Consolas" w:cs="Consolas"/>
@@ -9192,7 +10390,6 @@
         </w:rPr>
         <w:t xml:space="preserve"> type, </w:t>
       </w:r>
-      <w:proofErr w:type="spellStart"/>
       <w:r>
         <w:rPr>
           <w:rFonts w:ascii="Consolas" w:hAnsi="Consolas" w:cs="Consolas"/>
@@ -9203,7 +10400,6 @@
         </w:rPr>
         <w:t>int</w:t>
       </w:r>
-      <w:proofErr w:type="spellEnd"/>
       <w:r>
         <w:rPr>
           <w:rFonts w:ascii="Consolas" w:hAnsi="Consolas" w:cs="Consolas"/>
@@ -9421,14 +10617,12 @@
         </w:rPr>
         <w:t xml:space="preserve">, </w:t>
       </w:r>
-      <w:proofErr w:type="spellStart"/>
       <w:r>
         <w:rPr>
           <w:color w:val="0000FF"/>
         </w:rPr>
         <w:t>int</w:t>
       </w:r>
-      <w:proofErr w:type="spellEnd"/>
       <w:r>
         <w:rPr>
           <w:color w:val="000000"/>
@@ -9861,26 +11055,7 @@
           <w:szCs w:val="24"/>
         </w:rPr>
         <w:br/>
-      </w:r>
-      <w:proofErr w:type="spellStart"/>
-      <w:r>
-        <w:rPr>
-          <w:rFonts w:asciiTheme="minorHAnsi" w:hAnsiTheme="minorHAnsi" w:cstheme="minorHAnsi"/>
-          <w:color w:val="auto"/>
-          <w:sz w:val="24"/>
-          <w:szCs w:val="24"/>
-        </w:rPr>
-        <w:t>var</w:t>
-      </w:r>
-      <w:proofErr w:type="spellEnd"/>
-      <w:r>
-        <w:rPr>
-          <w:rFonts w:asciiTheme="minorHAnsi" w:hAnsiTheme="minorHAnsi" w:cstheme="minorHAnsi"/>
-          <w:color w:val="auto"/>
-          <w:sz w:val="24"/>
-          <w:szCs w:val="24"/>
-        </w:rPr>
-        <w:t xml:space="preserve"> </w:t>
+        <w:t xml:space="preserve">var </w:t>
       </w:r>
       <w:proofErr w:type="spellStart"/>
       <w:r>
@@ -10934,7 +12109,7 @@
                         </a:ln>
                         <a:extLst>
                           <a:ext uri="{53640926-AAD7-44d8-BBD7-CCE9431645EC}">
-                            <a14:shadowObscured xmlns="" xmlns:mo="http://schemas.microsoft.com/office/mac/office/2008/main" xmlns:mv="urn:schemas-microsoft-com:mac:vml" xmlns:o="urn:schemas-microsoft-com:office:office" xmlns:v="urn:schemas-microsoft-com:vml" xmlns:w10="urn:schemas-microsoft-com:office:word" xmlns:w="http://schemas.openxmlformats.org/wordprocessingml/2006/main" xmlns:a14="http://schemas.microsoft.com/office/drawing/2010/main"/>
+                            <a14:shadowObscured xmlns:a14="http://schemas.microsoft.com/office/drawing/2010/main" xmlns:w="http://schemas.openxmlformats.org/wordprocessingml/2006/main" xmlns:w10="urn:schemas-microsoft-com:office:word" xmlns:v="urn:schemas-microsoft-com:vml" xmlns:o="urn:schemas-microsoft-com:office:office" xmlns:mv="urn:schemas-microsoft-com:mac:vml" xmlns:mo="http://schemas.microsoft.com/office/mac/office/2008/main" xmlns=""/>
                           </a:ext>
                         </a:extLst>
                       </pic:spPr>
@@ -12123,6 +13298,7 @@
     <w:lsdException w:name="HTML Sample" w:semiHidden="1" w:unhideWhenUsed="1"/>
     <w:lsdException w:name="HTML Typewriter" w:semiHidden="1" w:unhideWhenUsed="1"/>
     <w:lsdException w:name="HTML Variable" w:semiHidden="1" w:unhideWhenUsed="1"/>
+    <w:lsdException w:name="Normal Table" w:semiHidden="1" w:unhideWhenUsed="1"/>
     <w:lsdException w:name="annotation subject" w:semiHidden="1" w:unhideWhenUsed="1"/>
     <w:lsdException w:name="No List" w:semiHidden="1" w:unhideWhenUsed="1"/>
     <w:lsdException w:name="Outline List 1" w:semiHidden="1" w:unhideWhenUsed="1"/>
@@ -12169,8 +13345,10 @@
     <w:lsdException w:name="Table Subtle 2" w:semiHidden="1" w:unhideWhenUsed="1"/>
     <w:lsdException w:name="Table Web 1" w:semiHidden="1" w:unhideWhenUsed="1"/>
     <w:lsdException w:name="Table Web 2" w:semiHidden="1" w:unhideWhenUsed="1"/>
+    <w:lsdException w:name="Table Web 3" w:semiHidden="1" w:unhideWhenUsed="1"/>
     <w:lsdException w:name="Balloon Text" w:semiHidden="1" w:unhideWhenUsed="1"/>
     <w:lsdException w:name="Table Grid" w:uiPriority="59"/>
+    <w:lsdException w:name="Table Theme" w:semiHidden="1" w:unhideWhenUsed="1"/>
     <w:lsdException w:name="Placeholder Text" w:semiHidden="1"/>
     <w:lsdException w:name="No Spacing" w:uiPriority="1" w:qFormat="1"/>
     <w:lsdException w:name="Light Shading" w:uiPriority="60"/>
@@ -13488,6 +14666,21 @@
     <w:pitch w:val="variable"/>
     <w:sig w:usb0="E0002EFF" w:usb1="C0007843" w:usb2="00000009" w:usb3="00000000" w:csb0="000001FF" w:csb1="00000000"/>
   </w:font>
+  <w:font w:name="Menlo">
+    <w:altName w:val="Times New Roman"/>
+    <w:panose1 w:val="020B0609030804020204"/>
+    <w:charset w:val="00"/>
+    <w:family w:val="modern"/>
+    <w:pitch w:val="fixed"/>
+    <w:sig w:usb0="E60022FF" w:usb1="D200F9FB" w:usb2="02000028" w:usb3="00000000" w:csb0="000001DF" w:csb1="00000000"/>
+  </w:font>
+  <w:font w:name="Courier">
+    <w:panose1 w:val="00000000000000000000"/>
+    <w:charset w:val="00"/>
+    <w:family w:val="auto"/>
+    <w:pitch w:val="variable"/>
+    <w:sig w:usb0="00000003" w:usb1="00000000" w:usb2="00000000" w:usb3="00000000" w:csb0="00000003" w:csb1="00000000"/>
+  </w:font>
   <w:font w:name="Yu Mincho">
     <w:altName w:val="游明朝"/>
     <w:panose1 w:val="02020400000000000000"/>
@@ -13546,6 +14739,7 @@
     <w:rsid w:val="007B4A6D"/>
     <w:rsid w:val="007D6ADA"/>
     <w:rsid w:val="00806654"/>
+    <w:rsid w:val="00811D38"/>
     <w:rsid w:val="008549D0"/>
     <w:rsid w:val="008B6ACE"/>
     <w:rsid w:val="00994865"/>
@@ -13704,6 +14898,7 @@
     <w:lsdException w:name="HTML Sample" w:semiHidden="1" w:unhideWhenUsed="1"/>
     <w:lsdException w:name="HTML Typewriter" w:semiHidden="1" w:unhideWhenUsed="1"/>
     <w:lsdException w:name="HTML Variable" w:semiHidden="1" w:unhideWhenUsed="1"/>
+    <w:lsdException w:name="Normal Table" w:semiHidden="1" w:unhideWhenUsed="1"/>
     <w:lsdException w:name="annotation subject" w:semiHidden="1" w:unhideWhenUsed="1"/>
     <w:lsdException w:name="No List" w:semiHidden="1" w:unhideWhenUsed="1"/>
     <w:lsdException w:name="Outline List 1" w:semiHidden="1" w:unhideWhenUsed="1"/>
@@ -13750,8 +14945,10 @@
     <w:lsdException w:name="Table Subtle 2" w:semiHidden="1" w:unhideWhenUsed="1"/>
     <w:lsdException w:name="Table Web 1" w:semiHidden="1" w:unhideWhenUsed="1"/>
     <w:lsdException w:name="Table Web 2" w:semiHidden="1" w:unhideWhenUsed="1"/>
+    <w:lsdException w:name="Table Web 3" w:semiHidden="1" w:unhideWhenUsed="1"/>
     <w:lsdException w:name="Balloon Text" w:semiHidden="1" w:unhideWhenUsed="1"/>
     <w:lsdException w:name="Table Grid" w:uiPriority="59"/>
+    <w:lsdException w:name="Table Theme" w:semiHidden="1" w:unhideWhenUsed="1"/>
     <w:lsdException w:name="Placeholder Text" w:semiHidden="1"/>
     <w:lsdException w:name="No Spacing" w:uiPriority="1" w:qFormat="1"/>
     <w:lsdException w:name="Light Shading" w:uiPriority="60"/>
@@ -14343,7 +15540,7 @@
 </file>
 
 <file path=customXml/itemProps1.xml><?xml version="1.0" encoding="utf-8"?>
-<ds:datastoreItem xmlns:ds="http://schemas.openxmlformats.org/officeDocument/2006/customXml" ds:itemID="{53FB8A32-F0BA-A64B-820C-93DCB9F1480D}">
+<ds:datastoreItem xmlns:ds="http://schemas.openxmlformats.org/officeDocument/2006/customXml" ds:itemID="{6557ACDC-B140-7041-8D9C-4EFF4E6090C8}">
   <ds:schemaRefs>
     <ds:schemaRef ds:uri="http://schemas.openxmlformats.org/officeDocument/2006/bibliography"/>
   </ds:schemaRefs>

</xml_diff>

<commit_message>
Added configuration property ticketResponseTimeoutPrematch (FEEDSDK-1244) Added SetTicketResponseTimeoutLive and SetTicketResponseTimeoutPrematch to ISdkConfigurationBuilder
</commit_message>
<xml_diff>
--- a/docs/MTS SDK NET integration guide.docx
+++ b/docs/MTS SDK NET integration guide.docx
@@ -110,7 +110,7 @@
               <w:szCs w:val="32"/>
               <w:lang w:val="en-GB"/>
             </w:rPr>
-            <w:t>May</w:t>
+            <w:t>Aug</w:t>
           </w:r>
           <w:r>
             <w:rPr>
@@ -499,6 +499,117 @@
             <w:pPr>
               <w:pStyle w:val="NoSpacing"/>
               <w:rPr>
+                <w:bCs/>
+                <w:sz w:val="24"/>
+                <w:szCs w:val="24"/>
+                <w:lang w:val="en-GB"/>
+              </w:rPr>
+            </w:pPr>
+            <w:r>
+              <w:rPr>
+                <w:bCs/>
+                <w:sz w:val="24"/>
+                <w:szCs w:val="24"/>
+                <w:lang w:val="en-GB"/>
+              </w:rPr>
+              <w:t>1.9</w:t>
+            </w:r>
+          </w:p>
+        </w:tc>
+        <w:tc>
+          <w:tcPr>
+            <w:tcW w:w="1116" w:type="dxa"/>
+          </w:tcPr>
+          <w:p>
+            <w:pPr>
+              <w:pStyle w:val="NoSpacing"/>
+              <w:rPr>
+                <w:bCs/>
+                <w:sz w:val="24"/>
+                <w:szCs w:val="24"/>
+                <w:lang w:val="en-GB"/>
+              </w:rPr>
+            </w:pPr>
+            <w:r>
+              <w:rPr>
+                <w:bCs/>
+                <w:sz w:val="24"/>
+                <w:szCs w:val="24"/>
+                <w:lang w:val="en-GB"/>
+              </w:rPr>
+              <w:t>David Hrovat</w:t>
+            </w:r>
+          </w:p>
+        </w:tc>
+        <w:tc>
+          <w:tcPr>
+            <w:tcW w:w="1417" w:type="dxa"/>
+          </w:tcPr>
+          <w:p>
+            <w:pPr>
+              <w:pStyle w:val="NoSpacing"/>
+              <w:rPr>
+                <w:bCs/>
+                <w:sz w:val="24"/>
+                <w:szCs w:val="24"/>
+                <w:lang w:val="en-GB"/>
+              </w:rPr>
+            </w:pPr>
+            <w:r>
+              <w:rPr>
+                <w:bCs/>
+                <w:sz w:val="24"/>
+                <w:szCs w:val="24"/>
+                <w:lang w:val="en-GB"/>
+              </w:rPr>
+              <w:t>2019-08-09</w:t>
+            </w:r>
+          </w:p>
+        </w:tc>
+        <w:tc>
+          <w:tcPr>
+            <w:tcW w:w="5778" w:type="dxa"/>
+          </w:tcPr>
+          <w:p>
+            <w:pPr>
+              <w:pStyle w:val="NoSpacing"/>
+              <w:rPr>
+                <w:bCs/>
+                <w:sz w:val="24"/>
+                <w:szCs w:val="24"/>
+                <w:lang w:val="en-GB"/>
+              </w:rPr>
+            </w:pPr>
+            <w:r>
+              <w:rPr>
+                <w:bCs/>
+                <w:sz w:val="24"/>
+                <w:szCs w:val="24"/>
+                <w:lang w:val="en-GB"/>
+              </w:rPr>
+              <w:t xml:space="preserve">Added configuration property </w:t>
+            </w:r>
+            <w:r>
+              <w:rPr>
+                <w:bCs/>
+                <w:sz w:val="24"/>
+                <w:szCs w:val="24"/>
+                <w:lang w:val="en-GB"/>
+              </w:rPr>
+              <w:t>ticketResponseTimeoutPrematch</w:t>
+            </w:r>
+          </w:p>
+        </w:tc>
+      </w:tr>
+      <w:tr>
+        <w:tc>
+          <w:tcPr>
+            <w:tcW w:w="977" w:type="dxa"/>
+          </w:tcPr>
+          <w:p>
+            <w:pPr>
+              <w:pStyle w:val="NoSpacing"/>
+              <w:rPr>
                 <w:sz w:val="24"/>
                 <w:szCs w:val="24"/>
                 <w:lang w:val="en-GB"/>
@@ -527,23 +638,13 @@
                 <w:lang w:val="en-GB"/>
               </w:rPr>
             </w:pPr>
-            <w:proofErr w:type="spellStart"/>
             <w:r>
               <w:rPr>
                 <w:sz w:val="24"/>
                 <w:szCs w:val="24"/>
                 <w:lang w:val="en-GB"/>
               </w:rPr>
-              <w:t>Srđan</w:t>
-            </w:r>
-            <w:proofErr w:type="spellEnd"/>
-            <w:r>
-              <w:rPr>
-                <w:sz w:val="24"/>
-                <w:szCs w:val="24"/>
-                <w:lang w:val="en-GB"/>
-              </w:rPr>
-              <w:t xml:space="preserve"> Tot</w:t>
+              <w:t>Srđan Tot</w:t>
             </w:r>
           </w:p>
         </w:tc>
@@ -631,23 +732,13 @@
                 <w:lang w:val="en-GB"/>
               </w:rPr>
             </w:pPr>
-            <w:proofErr w:type="spellStart"/>
             <w:r>
               <w:rPr>
                 <w:sz w:val="24"/>
                 <w:szCs w:val="24"/>
                 <w:lang w:val="en-GB"/>
               </w:rPr>
-              <w:t>Srđan</w:t>
-            </w:r>
-            <w:proofErr w:type="spellEnd"/>
-            <w:r>
-              <w:rPr>
-                <w:sz w:val="24"/>
-                <w:szCs w:val="24"/>
-                <w:lang w:val="en-GB"/>
-              </w:rPr>
-              <w:t xml:space="preserve"> Tot</w:t>
+              <w:t>Srđan Tot</w:t>
             </w:r>
           </w:p>
         </w:tc>
@@ -735,23 +826,13 @@
                 <w:lang w:val="en-GB"/>
               </w:rPr>
             </w:pPr>
-            <w:proofErr w:type="spellStart"/>
             <w:r>
               <w:rPr>
                 <w:sz w:val="24"/>
                 <w:szCs w:val="24"/>
                 <w:lang w:val="en-GB"/>
               </w:rPr>
-              <w:t>Srđan</w:t>
-            </w:r>
-            <w:proofErr w:type="spellEnd"/>
-            <w:r>
-              <w:rPr>
-                <w:sz w:val="24"/>
-                <w:szCs w:val="24"/>
-                <w:lang w:val="en-GB"/>
-              </w:rPr>
-              <w:t xml:space="preserve"> Tot</w:t>
+              <w:t>Srđan Tot</w:t>
             </w:r>
           </w:p>
         </w:tc>
@@ -839,23 +920,13 @@
                 <w:lang w:val="en-GB"/>
               </w:rPr>
             </w:pPr>
-            <w:proofErr w:type="spellStart"/>
             <w:r>
               <w:rPr>
                 <w:sz w:val="24"/>
                 <w:szCs w:val="24"/>
                 <w:lang w:val="en-GB"/>
               </w:rPr>
-              <w:t>Srđan</w:t>
-            </w:r>
-            <w:proofErr w:type="spellEnd"/>
-            <w:r>
-              <w:rPr>
-                <w:sz w:val="24"/>
-                <w:szCs w:val="24"/>
-                <w:lang w:val="en-GB"/>
-              </w:rPr>
-              <w:t xml:space="preserve"> Tot</w:t>
+              <w:t>Srđan Tot</w:t>
             </w:r>
           </w:p>
         </w:tc>
@@ -996,16 +1067,15 @@
                 <w:szCs w:val="24"/>
                 <w:lang w:val="en-GB"/>
               </w:rPr>
-              <w:t xml:space="preserve">Added </w:t>
+              <w:t>Added ex</w:t>
             </w:r>
-            <w:proofErr w:type="spellStart"/>
             <w:r>
               <w:rPr>
                 <w:sz w:val="24"/>
                 <w:szCs w:val="24"/>
                 <w:lang w:val="en-GB"/>
               </w:rPr>
-              <w:t>ex</w:t>
+              <w:t>c</w:t>
             </w:r>
             <w:r>
               <w:rPr>
@@ -1013,24 +1083,7 @@
                 <w:szCs w:val="24"/>
                 <w:lang w:val="en-GB"/>
               </w:rPr>
-              <w:t>c</w:t>
-            </w:r>
-            <w:r>
-              <w:rPr>
-                <w:sz w:val="24"/>
-                <w:szCs w:val="24"/>
-                <w:lang w:val="en-GB"/>
-              </w:rPr>
-              <w:t>lusiveConsumer</w:t>
-            </w:r>
-            <w:proofErr w:type="spellEnd"/>
-            <w:r>
-              <w:rPr>
-                <w:sz w:val="24"/>
-                <w:szCs w:val="24"/>
-                <w:lang w:val="en-GB"/>
-              </w:rPr>
-              <w:t xml:space="preserve"> configuration property</w:t>
+              <w:t>lusiveConsumer configuration property</w:t>
             </w:r>
           </w:p>
         </w:tc>
@@ -1237,25 +1290,7 @@
                 <w:szCs w:val="24"/>
                 <w:lang w:val="en-GB"/>
               </w:rPr>
-              <w:t xml:space="preserve">Added </w:t>
-            </w:r>
-            <w:proofErr w:type="spellStart"/>
-            <w:r>
-              <w:rPr>
-                <w:sz w:val="24"/>
-                <w:szCs w:val="24"/>
-                <w:lang w:val="en-GB"/>
-              </w:rPr>
-              <w:t>provideAdditionalMarketSpecifiers</w:t>
-            </w:r>
-            <w:proofErr w:type="spellEnd"/>
-            <w:r>
-              <w:rPr>
-                <w:sz w:val="24"/>
-                <w:szCs w:val="24"/>
-                <w:lang w:val="en-GB"/>
-              </w:rPr>
-              <w:t xml:space="preserve"> property to config section</w:t>
+              <w:t>Added provideAdditionalMarketSpecifiers property to config section</w:t>
             </w:r>
           </w:p>
         </w:tc>
@@ -1297,34 +1332,14 @@
                 <w:lang w:val="en-GB"/>
               </w:rPr>
             </w:pPr>
-            <w:proofErr w:type="spellStart"/>
             <w:r>
               <w:rPr>
                 <w:sz w:val="24"/>
                 <w:szCs w:val="24"/>
                 <w:lang w:val="en-GB"/>
               </w:rPr>
-              <w:t>Uros</w:t>
+              <w:t>Uros Bregar</w:t>
             </w:r>
-            <w:proofErr w:type="spellEnd"/>
-            <w:r>
-              <w:rPr>
-                <w:sz w:val="24"/>
-                <w:szCs w:val="24"/>
-                <w:lang w:val="en-GB"/>
-              </w:rPr>
-              <w:t xml:space="preserve"> </w:t>
-            </w:r>
-            <w:proofErr w:type="spellStart"/>
-            <w:r>
-              <w:rPr>
-                <w:sz w:val="24"/>
-                <w:szCs w:val="24"/>
-                <w:lang w:val="en-GB"/>
-              </w:rPr>
-              <w:t>Bregar</w:t>
-            </w:r>
-            <w:proofErr w:type="spellEnd"/>
           </w:p>
         </w:tc>
         <w:tc>
@@ -1387,25 +1402,7 @@
                 <w:szCs w:val="24"/>
                 <w:lang w:val="en-GB"/>
               </w:rPr>
-              <w:t xml:space="preserve">Added </w:t>
-            </w:r>
-            <w:proofErr w:type="spellStart"/>
-            <w:r>
-              <w:rPr>
-                <w:sz w:val="24"/>
-                <w:szCs w:val="24"/>
-                <w:lang w:val="en-GB"/>
-              </w:rPr>
-              <w:t>accessToken</w:t>
-            </w:r>
-            <w:proofErr w:type="spellEnd"/>
-            <w:r>
-              <w:rPr>
-                <w:sz w:val="24"/>
-                <w:szCs w:val="24"/>
-                <w:lang w:val="en-GB"/>
-              </w:rPr>
-              <w:t xml:space="preserve"> configuration property</w:t>
+              <w:t>Added accessToken configuration property</w:t>
             </w:r>
           </w:p>
           <w:p>
@@ -1423,18 +1420,8 @@
                 <w:szCs w:val="24"/>
                 <w:lang w:val="en-GB"/>
               </w:rPr>
-              <w:t xml:space="preserve">Updated method </w:t>
+              <w:t>Updated method SetIdUof</w:t>
             </w:r>
-            <w:proofErr w:type="spellStart"/>
-            <w:r>
-              <w:rPr>
-                <w:sz w:val="24"/>
-                <w:szCs w:val="24"/>
-                <w:lang w:val="en-GB"/>
-              </w:rPr>
-              <w:t>SetIdUof</w:t>
-            </w:r>
-            <w:proofErr w:type="spellEnd"/>
           </w:p>
         </w:tc>
       </w:tr>
@@ -1475,7 +1462,6 @@
                 <w:lang w:val="en-GB"/>
               </w:rPr>
             </w:pPr>
-            <w:proofErr w:type="spellStart"/>
             <w:r>
               <w:rPr>
                 <w:sz w:val="24"/>
@@ -1484,7 +1470,6 @@
               </w:rPr>
               <w:t>Uros</w:t>
             </w:r>
-            <w:proofErr w:type="spellEnd"/>
           </w:p>
           <w:p>
             <w:pPr>
@@ -1495,7 +1480,6 @@
                 <w:lang w:val="en-GB"/>
               </w:rPr>
             </w:pPr>
-            <w:proofErr w:type="spellStart"/>
             <w:r>
               <w:rPr>
                 <w:sz w:val="24"/>
@@ -1504,7 +1488,6 @@
               </w:rPr>
               <w:t>Bregar</w:t>
             </w:r>
-            <w:proofErr w:type="spellEnd"/>
           </w:p>
         </w:tc>
         <w:tc>
@@ -1606,8 +1589,6 @@
             <w:t>Table of Contents</w:t>
           </w:r>
         </w:p>
-        <w:bookmarkStart w:id="2" w:name="_GoBack"/>
-        <w:bookmarkEnd w:id="2"/>
         <w:p>
           <w:pPr>
             <w:pStyle w:val="TOC1"/>
@@ -2491,7 +2472,7 @@
           <w:lang w:val="en-GB"/>
         </w:rPr>
       </w:pPr>
-      <w:bookmarkStart w:id="3" w:name="_Toc10027009"/>
+      <w:bookmarkStart w:id="2" w:name="_Toc10027009"/>
       <w:r>
         <w:rPr>
           <w:lang w:val="en-GB"/>
@@ -2499,7 +2480,7 @@
         <w:lastRenderedPageBreak/>
         <w:t>Getting started</w:t>
       </w:r>
-      <w:bookmarkEnd w:id="3"/>
+      <w:bookmarkEnd w:id="2"/>
     </w:p>
     <w:p>
       <w:pPr>
@@ -2557,25 +2538,7 @@
           <w:szCs w:val="24"/>
           <w:lang w:val="en-GB"/>
         </w:rPr>
-        <w:t xml:space="preserve">SDK examples and code documentation </w:t>
-      </w:r>
-      <w:proofErr w:type="gramStart"/>
-      <w:r>
-        <w:rPr>
-          <w:sz w:val="24"/>
-          <w:szCs w:val="24"/>
-          <w:lang w:val="en-GB"/>
-        </w:rPr>
-        <w:t>is</w:t>
-      </w:r>
-      <w:proofErr w:type="gramEnd"/>
-      <w:r>
-        <w:rPr>
-          <w:sz w:val="24"/>
-          <w:szCs w:val="24"/>
-          <w:lang w:val="en-GB"/>
-        </w:rPr>
-        <w:t xml:space="preserve"> available on the </w:t>
+        <w:t xml:space="preserve">SDK examples and code documentation is available on the </w:t>
       </w:r>
       <w:hyperlink r:id="rId8" w:history="1">
         <w:r>
@@ -2604,14 +2567,14 @@
           <w:lang w:val="en-GB"/>
         </w:rPr>
       </w:pPr>
-      <w:bookmarkStart w:id="4" w:name="_Toc10027010"/>
+      <w:bookmarkStart w:id="3" w:name="_Toc10027010"/>
       <w:r>
         <w:rPr>
           <w:lang w:val="en-GB"/>
         </w:rPr>
         <w:t>Logging</w:t>
       </w:r>
-      <w:bookmarkEnd w:id="4"/>
+      <w:bookmarkEnd w:id="3"/>
     </w:p>
     <w:p>
       <w:pPr>
@@ -2878,7 +2841,6 @@
           <w:lang w:val="en-GB"/>
         </w:rPr>
       </w:pPr>
-      <w:proofErr w:type="spellStart"/>
       <w:r>
         <w:rPr>
           <w:rFonts w:ascii="Consolas" w:hAnsi="Consolas" w:cs="Consolas"/>
@@ -2893,9 +2855,32 @@
           <w:color w:val="000000"/>
           <w:lang w:val="en-GB"/>
         </w:rPr>
-        <w:t>.Configure</w:t>
-      </w:r>
-      <w:proofErr w:type="spellEnd"/>
+        <w:t>.Configure(</w:t>
+      </w:r>
+      <w:r>
+        <w:rPr>
+          <w:rFonts w:ascii="Consolas" w:hAnsi="Consolas" w:cs="Consolas"/>
+          <w:color w:val="0000FF"/>
+          <w:lang w:val="en-GB"/>
+        </w:rPr>
+        <w:t>new</w:t>
+      </w:r>
+      <w:r>
+        <w:rPr>
+          <w:rFonts w:ascii="Consolas" w:hAnsi="Consolas" w:cs="Consolas"/>
+          <w:color w:val="000000"/>
+          <w:lang w:val="en-GB"/>
+        </w:rPr>
+        <w:t xml:space="preserve"> </w:t>
+      </w:r>
+      <w:r>
+        <w:rPr>
+          <w:rFonts w:ascii="Consolas" w:hAnsi="Consolas" w:cs="Consolas"/>
+          <w:color w:val="2B91AF"/>
+          <w:lang w:val="en-GB"/>
+        </w:rPr>
+        <w:t>FileInfo</w:t>
+      </w:r>
       <w:r>
         <w:rPr>
           <w:rFonts w:ascii="Consolas" w:hAnsi="Consolas" w:cs="Consolas"/>
@@ -2907,62 +2892,10 @@
       <w:r>
         <w:rPr>
           <w:rFonts w:ascii="Consolas" w:hAnsi="Consolas" w:cs="Consolas"/>
-          <w:color w:val="0000FF"/>
-          <w:lang w:val="en-GB"/>
-        </w:rPr>
-        <w:t>new</w:t>
-      </w:r>
-      <w:r>
-        <w:rPr>
-          <w:rFonts w:ascii="Consolas" w:hAnsi="Consolas" w:cs="Consolas"/>
-          <w:color w:val="000000"/>
-          <w:lang w:val="en-GB"/>
-        </w:rPr>
-        <w:t xml:space="preserve"> </w:t>
-      </w:r>
-      <w:proofErr w:type="spellStart"/>
-      <w:r>
-        <w:rPr>
-          <w:rFonts w:ascii="Consolas" w:hAnsi="Consolas" w:cs="Consolas"/>
-          <w:color w:val="2B91AF"/>
-          <w:lang w:val="en-GB"/>
-        </w:rPr>
-        <w:t>FileInfo</w:t>
-      </w:r>
-      <w:proofErr w:type="spellEnd"/>
-      <w:r>
-        <w:rPr>
-          <w:rFonts w:ascii="Consolas" w:hAnsi="Consolas" w:cs="Consolas"/>
-          <w:color w:val="000000"/>
-          <w:lang w:val="en-GB"/>
-        </w:rPr>
-        <w:t>(</w:t>
-      </w:r>
-      <w:r>
-        <w:rPr>
-          <w:rFonts w:ascii="Consolas" w:hAnsi="Consolas" w:cs="Consolas"/>
           <w:color w:val="A31515"/>
           <w:lang w:val="en-GB"/>
         </w:rPr>
-        <w:t>"</w:t>
-      </w:r>
-      <w:proofErr w:type="spellStart"/>
-      <w:r>
-        <w:rPr>
-          <w:rFonts w:ascii="Consolas" w:hAnsi="Consolas" w:cs="Consolas"/>
-          <w:color w:val="A31515"/>
-          <w:lang w:val="en-GB"/>
-        </w:rPr>
-        <w:t>config_file_path</w:t>
-      </w:r>
-      <w:proofErr w:type="spellEnd"/>
-      <w:r>
-        <w:rPr>
-          <w:rFonts w:ascii="Consolas" w:hAnsi="Consolas" w:cs="Consolas"/>
-          <w:color w:val="A31515"/>
-          <w:lang w:val="en-GB"/>
-        </w:rPr>
-        <w:t>"</w:t>
+        <w:t>"config_file_path"</w:t>
       </w:r>
       <w:r>
         <w:rPr>
@@ -3070,7 +3003,7 @@
           <w:lang w:val="en-GB"/>
         </w:rPr>
       </w:pPr>
-      <w:bookmarkStart w:id="5" w:name="_Toc10027011"/>
+      <w:bookmarkStart w:id="4" w:name="_Toc10027011"/>
       <w:r>
         <w:rPr>
           <w:lang w:val="en-GB"/>
@@ -3078,7 +3011,7 @@
         <w:lastRenderedPageBreak/>
         <w:t>Configuration</w:t>
       </w:r>
-      <w:bookmarkEnd w:id="5"/>
+      <w:bookmarkEnd w:id="4"/>
     </w:p>
     <w:p>
       <w:pPr>
@@ -3103,25 +3036,7 @@
           <w:szCs w:val="24"/>
           <w:lang w:val="en-GB"/>
         </w:rPr>
-        <w:t xml:space="preserve">The configuration needed by the SDK must be provided via the </w:t>
-      </w:r>
-      <w:proofErr w:type="spellStart"/>
-      <w:r>
-        <w:rPr>
-          <w:sz w:val="24"/>
-          <w:szCs w:val="24"/>
-          <w:lang w:val="en-GB"/>
-        </w:rPr>
-        <w:t>app.config</w:t>
-      </w:r>
-      <w:proofErr w:type="spellEnd"/>
-      <w:r>
-        <w:rPr>
-          <w:sz w:val="24"/>
-          <w:szCs w:val="24"/>
-          <w:lang w:val="en-GB"/>
-        </w:rPr>
-        <w:t xml:space="preserve"> file, which must contain the following section:</w:t>
+        <w:t>The configuration needed by the SDK must be provided via the app.config file, which must contain the following section:</w:t>
       </w:r>
     </w:p>
     <w:p>
@@ -3144,7 +3059,6 @@
         </w:rPr>
         <w:t>&lt;</w:t>
       </w:r>
-      <w:proofErr w:type="spellStart"/>
       <w:r>
         <w:rPr>
           <w:rFonts w:ascii="Consolas" w:hAnsi="Consolas" w:cs="Consolas"/>
@@ -3153,7 +3067,6 @@
         </w:rPr>
         <w:t>mtsSdkSection</w:t>
       </w:r>
-      <w:proofErr w:type="spellEnd"/>
       <w:r>
         <w:rPr>
           <w:rFonts w:ascii="Consolas" w:hAnsi="Consolas" w:cs="Consolas"/>
@@ -3449,7 +3362,6 @@
         </w:rPr>
         <w:tab/>
       </w:r>
-      <w:proofErr w:type="spellStart"/>
       <w:r>
         <w:rPr>
           <w:rFonts w:ascii="Consolas" w:hAnsi="Consolas" w:cs="Consolas"/>
@@ -3458,7 +3370,6 @@
         </w:rPr>
         <w:t>vhost</w:t>
       </w:r>
-      <w:proofErr w:type="spellEnd"/>
       <w:r>
         <w:rPr>
           <w:rFonts w:ascii="Consolas" w:hAnsi="Consolas" w:cs="Consolas"/>
@@ -3483,7 +3394,6 @@
         </w:rPr>
         <w:t>/</w:t>
       </w:r>
-      <w:proofErr w:type="spellStart"/>
       <w:r>
         <w:rPr>
           <w:rFonts w:ascii="Consolas" w:hAnsi="Consolas" w:cs="Consolas"/>
@@ -3492,7 +3402,6 @@
         </w:rPr>
         <w:t>vhost</w:t>
       </w:r>
-      <w:proofErr w:type="spellEnd"/>
       <w:r>
         <w:rPr>
           <w:rFonts w:ascii="Consolas" w:hAnsi="Consolas" w:cs="Consolas"/>
@@ -3546,7 +3455,6 @@
         </w:rPr>
         <w:tab/>
       </w:r>
-      <w:proofErr w:type="spellStart"/>
       <w:r>
         <w:rPr>
           <w:rFonts w:ascii="Consolas" w:hAnsi="Consolas" w:cs="Consolas"/>
@@ -3555,7 +3463,6 @@
         </w:rPr>
         <w:t>useSsl</w:t>
       </w:r>
-      <w:proofErr w:type="spellEnd"/>
       <w:r>
         <w:rPr>
           <w:rFonts w:ascii="Consolas" w:hAnsi="Consolas" w:cs="Consolas"/>
@@ -3718,7 +3625,6 @@
         </w:rPr>
         <w:tab/>
       </w:r>
-      <w:proofErr w:type="spellStart"/>
       <w:r>
         <w:rPr>
           <w:rFonts w:ascii="Consolas" w:hAnsi="Consolas" w:cs="Consolas"/>
@@ -3727,7 +3633,6 @@
         </w:rPr>
         <w:t>bookmakerId</w:t>
       </w:r>
-      <w:proofErr w:type="spellEnd"/>
       <w:r>
         <w:rPr>
           <w:rFonts w:ascii="Consolas" w:hAnsi="Consolas" w:cs="Consolas"/>
@@ -3805,7 +3710,6 @@
         </w:rPr>
         <w:tab/>
       </w:r>
-      <w:proofErr w:type="spellStart"/>
       <w:r>
         <w:rPr>
           <w:rFonts w:ascii="Consolas" w:hAnsi="Consolas" w:cs="Consolas"/>
@@ -3814,7 +3718,6 @@
         </w:rPr>
         <w:t>limitId</w:t>
       </w:r>
-      <w:proofErr w:type="spellEnd"/>
       <w:r>
         <w:rPr>
           <w:rFonts w:ascii="Consolas" w:hAnsi="Consolas" w:cs="Consolas"/>
@@ -4048,7 +3951,6 @@
         </w:rPr>
         <w:tab/>
       </w:r>
-      <w:proofErr w:type="spellStart"/>
       <w:r>
         <w:rPr>
           <w:rFonts w:ascii="Consolas" w:hAnsi="Consolas" w:cs="Consolas"/>
@@ -4057,7 +3959,6 @@
         </w:rPr>
         <w:t>accessToken</w:t>
       </w:r>
-      <w:proofErr w:type="spellEnd"/>
       <w:r>
         <w:rPr>
           <w:rFonts w:ascii="Consolas" w:hAnsi="Consolas" w:cs="Consolas"/>
@@ -4074,7 +3975,6 @@
         </w:rPr>
         <w:t>"</w:t>
       </w:r>
-      <w:proofErr w:type="spellStart"/>
       <w:r>
         <w:rPr>
           <w:rFonts w:ascii="Consolas" w:hAnsi="Consolas" w:cs="Consolas"/>
@@ -4083,7 +3983,6 @@
         </w:rPr>
         <w:t>your_uf_access_token</w:t>
       </w:r>
-      <w:proofErr w:type="spellEnd"/>
       <w:r>
         <w:rPr>
           <w:rFonts w:ascii="Consolas" w:hAnsi="Consolas" w:cs="Consolas"/>
@@ -4126,7 +4025,6 @@
         </w:rPr>
         <w:tab/>
       </w:r>
-      <w:proofErr w:type="spellStart"/>
       <w:r>
         <w:rPr>
           <w:rFonts w:ascii="Consolas" w:hAnsi="Consolas" w:cs="Consolas"/>
@@ -4143,7 +4041,6 @@
         </w:rPr>
         <w:t>rovideAdditionalMarketSpecifiers</w:t>
       </w:r>
-      <w:proofErr w:type="spellEnd"/>
       <w:r>
         <w:rPr>
           <w:rFonts w:ascii="Consolas" w:hAnsi="Consolas" w:cs="Consolas"/>
@@ -4254,7 +4151,6 @@
           <w:lang w:val="en-GB"/>
         </w:rPr>
       </w:pPr>
-      <w:proofErr w:type="spellStart"/>
       <w:r>
         <w:rPr>
           <w:rFonts w:ascii="Consolas" w:hAnsi="Consolas" w:cs="Consolas"/>
@@ -4263,7 +4159,6 @@
         </w:rPr>
         <w:t>exclusiveConsumer</w:t>
       </w:r>
-      <w:proofErr w:type="spellEnd"/>
       <w:r>
         <w:rPr>
           <w:rFonts w:ascii="Consolas" w:hAnsi="Consolas" w:cs="Consolas"/>
@@ -4315,7 +4210,6 @@
           <w:lang w:val="en-GB"/>
         </w:rPr>
       </w:pPr>
-      <w:proofErr w:type="spellStart"/>
       <w:r>
         <w:rPr>
           <w:rFonts w:ascii="Consolas" w:hAnsi="Consolas" w:cs="Consolas"/>
@@ -4324,7 +4218,6 @@
         </w:rPr>
         <w:t>keycloakHost</w:t>
       </w:r>
-      <w:proofErr w:type="spellEnd"/>
       <w:r>
         <w:rPr>
           <w:rFonts w:ascii="Consolas" w:hAnsi="Consolas" w:cs="Consolas"/>
@@ -4376,7 +4269,6 @@
           <w:lang w:val="en-GB"/>
         </w:rPr>
       </w:pPr>
-      <w:proofErr w:type="spellStart"/>
       <w:r>
         <w:rPr>
           <w:rFonts w:ascii="Consolas" w:hAnsi="Consolas" w:cs="Consolas"/>
@@ -4385,7 +4277,6 @@
         </w:rPr>
         <w:t>keycloakUsername</w:t>
       </w:r>
-      <w:proofErr w:type="spellEnd"/>
       <w:r>
         <w:rPr>
           <w:rFonts w:ascii="Consolas" w:hAnsi="Consolas" w:cs="Consolas"/>
@@ -4437,7 +4328,6 @@
           <w:lang w:val="en-GB"/>
         </w:rPr>
       </w:pPr>
-      <w:proofErr w:type="spellStart"/>
       <w:r>
         <w:rPr>
           <w:rFonts w:ascii="Consolas" w:hAnsi="Consolas" w:cs="Consolas"/>
@@ -4446,7 +4336,6 @@
         </w:rPr>
         <w:t>keycloakPassword</w:t>
       </w:r>
-      <w:proofErr w:type="spellEnd"/>
       <w:r>
         <w:rPr>
           <w:rFonts w:ascii="Consolas" w:hAnsi="Consolas" w:cs="Consolas"/>
@@ -4498,7 +4387,6 @@
           <w:lang w:val="en-GB"/>
         </w:rPr>
       </w:pPr>
-      <w:proofErr w:type="spellStart"/>
       <w:r>
         <w:rPr>
           <w:rFonts w:ascii="Consolas" w:hAnsi="Consolas" w:cs="Consolas"/>
@@ -4507,7 +4395,6 @@
         </w:rPr>
         <w:t>keycloakSecret</w:t>
       </w:r>
-      <w:proofErr w:type="spellEnd"/>
       <w:r>
         <w:rPr>
           <w:rFonts w:ascii="Consolas" w:hAnsi="Consolas" w:cs="Consolas"/>
@@ -4559,7 +4446,6 @@
           <w:lang w:val="en-GB"/>
         </w:rPr>
       </w:pPr>
-      <w:proofErr w:type="spellStart"/>
       <w:r>
         <w:rPr>
           <w:rFonts w:ascii="Consolas" w:hAnsi="Consolas" w:cs="Consolas"/>
@@ -4568,7 +4454,6 @@
         </w:rPr>
         <w:t>mtsClientApiHost</w:t>
       </w:r>
-      <w:proofErr w:type="spellEnd"/>
       <w:r>
         <w:rPr>
           <w:rFonts w:ascii="Consolas" w:hAnsi="Consolas" w:cs="Consolas"/>
@@ -4608,6 +4493,14 @@
           <w:lang w:val="en-GB"/>
         </w:rPr>
         <w:t>,</w:t>
+      </w:r>
+      <w:r>
+        <w:rPr>
+          <w:rFonts w:ascii="Consolas" w:hAnsi="Consolas" w:cs="Consolas"/>
+          <w:color w:val="000000"/>
+          <w:lang w:val="en-GB"/>
+        </w:rPr>
+        <w:t xml:space="preserve"> </w:t>
       </w:r>
     </w:p>
     <w:p>
@@ -4620,7 +4513,6 @@
           <w:lang w:val="en-GB"/>
         </w:rPr>
       </w:pPr>
-      <w:proofErr w:type="spellStart"/>
       <w:r>
         <w:rPr>
           <w:rFonts w:ascii="Consolas" w:hAnsi="Consolas" w:cs="Consolas"/>
@@ -4629,7 +4521,6 @@
         </w:rPr>
         <w:t>ticketResponseTimeout</w:t>
       </w:r>
-      <w:proofErr w:type="spellEnd"/>
       <w:r>
         <w:rPr>
           <w:rFonts w:ascii="Consolas" w:hAnsi="Consolas" w:cs="Consolas"/>
@@ -4681,16 +4572,22 @@
           <w:lang w:val="en-GB"/>
         </w:rPr>
       </w:pPr>
-      <w:proofErr w:type="spellStart"/>
       <w:r>
         <w:rPr>
           <w:rFonts w:ascii="Consolas" w:hAnsi="Consolas" w:cs="Consolas"/>
           <w:color w:val="FF0000"/>
           <w:lang w:val="en-GB"/>
         </w:rPr>
-        <w:t>ticketCancellationResponseTimeout</w:t>
-      </w:r>
-      <w:proofErr w:type="spellEnd"/>
+        <w:t>ticketResponseTimeout</w:t>
+      </w:r>
+      <w:r>
+        <w:rPr>
+          <w:rFonts w:ascii="Consolas" w:hAnsi="Consolas" w:cs="Consolas"/>
+          <w:color w:val="FF0000"/>
+          <w:lang w:val="en-GB"/>
+        </w:rPr>
+        <w:t>Prematch</w:t>
+      </w:r>
       <w:r>
         <w:rPr>
           <w:rFonts w:ascii="Consolas" w:hAnsi="Consolas" w:cs="Consolas"/>
@@ -4713,7 +4610,7 @@
           <w:color w:val="0000FF"/>
           <w:lang w:val="en-GB"/>
         </w:rPr>
-        <w:t>600000</w:t>
+        <w:t>5000</w:t>
       </w:r>
       <w:r>
         <w:rPr>
@@ -4738,20 +4635,18 @@
         <w:ind w:firstLine="708"/>
         <w:rPr>
           <w:rFonts w:ascii="Consolas" w:hAnsi="Consolas" w:cs="Consolas"/>
-          <w:color w:val="0000FF"/>
-          <w:lang w:val="en-GB"/>
-        </w:rPr>
-      </w:pPr>
-      <w:proofErr w:type="spellStart"/>
+          <w:color w:val="000000"/>
+          <w:lang w:val="en-GB"/>
+        </w:rPr>
+      </w:pPr>
       <w:r>
         <w:rPr>
           <w:rFonts w:ascii="Consolas" w:hAnsi="Consolas" w:cs="Consolas"/>
           <w:color w:val="FF0000"/>
           <w:lang w:val="en-GB"/>
         </w:rPr>
-        <w:t>ticketCashoutResponseTimeout</w:t>
-      </w:r>
-      <w:proofErr w:type="spellEnd"/>
+        <w:t>ticketCancellationResponseTimeout</w:t>
+      </w:r>
       <w:r>
         <w:rPr>
           <w:rFonts w:ascii="Consolas" w:hAnsi="Consolas" w:cs="Consolas"/>
@@ -4803,16 +4698,73 @@
           <w:lang w:val="en-GB"/>
         </w:rPr>
       </w:pPr>
-      <w:proofErr w:type="spellStart"/>
       <w:r>
         <w:rPr>
           <w:rFonts w:ascii="Consolas" w:hAnsi="Consolas" w:cs="Consolas"/>
           <w:color w:val="FF0000"/>
           <w:lang w:val="en-GB"/>
         </w:rPr>
+        <w:t>ticketCashoutResponseTimeout</w:t>
+      </w:r>
+      <w:r>
+        <w:rPr>
+          <w:rFonts w:ascii="Consolas" w:hAnsi="Consolas" w:cs="Consolas"/>
+          <w:color w:val="0000FF"/>
+          <w:lang w:val="en-GB"/>
+        </w:rPr>
+        <w:t>=</w:t>
+      </w:r>
+      <w:r>
+        <w:rPr>
+          <w:rFonts w:ascii="Consolas" w:hAnsi="Consolas" w:cs="Consolas"/>
+          <w:color w:val="000000"/>
+          <w:lang w:val="en-GB"/>
+        </w:rPr>
+        <w:t>"</w:t>
+      </w:r>
+      <w:r>
+        <w:rPr>
+          <w:rFonts w:ascii="Consolas" w:hAnsi="Consolas" w:cs="Consolas"/>
+          <w:color w:val="0000FF"/>
+          <w:lang w:val="en-GB"/>
+        </w:rPr>
+        <w:t>600000</w:t>
+      </w:r>
+      <w:r>
+        <w:rPr>
+          <w:rFonts w:ascii="Consolas" w:hAnsi="Consolas" w:cs="Consolas"/>
+          <w:color w:val="000000"/>
+          <w:lang w:val="en-GB"/>
+        </w:rPr>
+        <w:t>"</w:t>
+      </w:r>
+      <w:r>
+        <w:rPr>
+          <w:rFonts w:ascii="Consolas" w:hAnsi="Consolas" w:cs="Consolas"/>
+          <w:color w:val="000000"/>
+          <w:lang w:val="en-GB"/>
+        </w:rPr>
+        <w:t>,</w:t>
+      </w:r>
+    </w:p>
+    <w:p>
+      <w:pPr>
+        <w:spacing w:after="0"/>
+        <w:ind w:firstLine="708"/>
+        <w:rPr>
+          <w:rFonts w:ascii="Consolas" w:hAnsi="Consolas" w:cs="Consolas"/>
+          <w:color w:val="0000FF"/>
+          <w:lang w:val="en-GB"/>
+        </w:rPr>
+      </w:pPr>
+      <w:r>
+        <w:rPr>
+          <w:rFonts w:ascii="Consolas" w:hAnsi="Consolas" w:cs="Consolas"/>
+          <w:color w:val="FF0000"/>
+          <w:lang w:val="en-GB"/>
+        </w:rPr>
         <w:t>ticketNonSrSettleResponseTimeout</w:t>
       </w:r>
-      <w:proofErr w:type="spellEnd"/>
       <w:r>
         <w:rPr>
           <w:rFonts w:ascii="Consolas" w:hAnsi="Consolas" w:cs="Consolas"/>
@@ -4915,21 +4867,7 @@
         <w:rPr>
           <w:lang w:val="en-GB"/>
         </w:rPr>
-        <w:t xml:space="preserve">: Username used to connect to the AMQP broker. </w:t>
-      </w:r>
-      <w:proofErr w:type="spellStart"/>
-      <w:r>
-        <w:rPr>
-          <w:lang w:val="en-GB"/>
-        </w:rPr>
-        <w:t>Betradar</w:t>
-      </w:r>
-      <w:proofErr w:type="spellEnd"/>
-      <w:r>
-        <w:rPr>
-          <w:lang w:val="en-GB"/>
-        </w:rPr>
-        <w:t xml:space="preserve"> provides this value.</w:t>
+        <w:t>: Username used to connect to the AMQP broker. Betradar provides this value.</w:t>
       </w:r>
     </w:p>
     <w:p>
@@ -4958,21 +4896,7 @@
         <w:rPr>
           <w:lang w:val="en-GB"/>
         </w:rPr>
-        <w:t xml:space="preserve">: Password used to connect to the AMQP broker. </w:t>
-      </w:r>
-      <w:proofErr w:type="spellStart"/>
-      <w:r>
-        <w:rPr>
-          <w:lang w:val="en-GB"/>
-        </w:rPr>
-        <w:t>Betradar</w:t>
-      </w:r>
-      <w:proofErr w:type="spellEnd"/>
-      <w:r>
-        <w:rPr>
-          <w:lang w:val="en-GB"/>
-        </w:rPr>
-        <w:t xml:space="preserve"> provides this value. </w:t>
+        <w:t xml:space="preserve">: Password used to connect to the AMQP broker. Betradar provides this value. </w:t>
       </w:r>
     </w:p>
     <w:p>
@@ -4995,6 +4919,7 @@
           <w:szCs w:val="22"/>
           <w:lang w:val="en-GB"/>
         </w:rPr>
+        <w:lastRenderedPageBreak/>
         <w:t>host</w:t>
       </w:r>
       <w:r>
@@ -5025,7 +4950,6 @@
         <w:rPr>
           <w:lang w:val="en-GB"/>
         </w:rPr>
-        <w:lastRenderedPageBreak/>
         <w:t xml:space="preserve">Integration environment: </w:t>
       </w:r>
       <w:r>
@@ -5103,7 +5027,6 @@
           <w:lang w:val="en-GB"/>
         </w:rPr>
       </w:pPr>
-      <w:proofErr w:type="spellStart"/>
       <w:r>
         <w:rPr>
           <w:rFonts w:ascii="Consolas" w:hAnsi="Consolas" w:cs="Consolas"/>
@@ -5114,7 +5037,6 @@
         </w:rPr>
         <w:t>vhost</w:t>
       </w:r>
-      <w:proofErr w:type="spellEnd"/>
       <w:r>
         <w:rPr>
           <w:lang w:val="en-GB"/>
@@ -5157,7 +5079,6 @@
           <w:lang w:val="en-GB"/>
         </w:rPr>
       </w:pPr>
-      <w:proofErr w:type="spellStart"/>
       <w:r>
         <w:rPr>
           <w:rFonts w:ascii="Consolas" w:hAnsi="Consolas" w:cs="Consolas"/>
@@ -5168,7 +5089,6 @@
         </w:rPr>
         <w:t>useSsl</w:t>
       </w:r>
-      <w:proofErr w:type="spellEnd"/>
       <w:r>
         <w:rPr>
           <w:lang w:val="en-GB"/>
@@ -5203,7 +5123,6 @@
           <w:lang w:val="en-GB"/>
         </w:rPr>
       </w:pPr>
-      <w:proofErr w:type="spellStart"/>
       <w:r>
         <w:rPr>
           <w:rFonts w:ascii="Consolas" w:hAnsi="Consolas" w:cs="Consolas"/>
@@ -5214,7 +5133,6 @@
         </w:rPr>
         <w:t>node</w:t>
       </w:r>
-      <w:proofErr w:type="spellEnd"/>
       <w:r>
         <w:rPr>
           <w:lang w:val="en-GB"/>
@@ -5255,7 +5173,6 @@
           <w:lang w:val="en-GB"/>
         </w:rPr>
       </w:pPr>
-      <w:proofErr w:type="spellStart"/>
       <w:r>
         <w:rPr>
           <w:rFonts w:ascii="Consolas" w:hAnsi="Consolas" w:cs="Consolas"/>
@@ -5266,14 +5183,12 @@
         </w:rPr>
         <w:t>bookmakerId</w:t>
       </w:r>
-      <w:proofErr w:type="spellEnd"/>
       <w:r>
         <w:rPr>
           <w:lang w:val="en-GB"/>
         </w:rPr>
         <w:t xml:space="preserve">: When provided, it is used as the default value for the </w:t>
       </w:r>
-      <w:proofErr w:type="spellStart"/>
       <w:r>
         <w:rPr>
           <w:rFonts w:ascii="Consolas" w:hAnsi="Consolas" w:cs="Consolas"/>
@@ -5282,38 +5197,13 @@
           <w:szCs w:val="22"/>
           <w:lang w:val="en-GB"/>
         </w:rPr>
-        <w:t>BookmakerId</w:t>
-      </w:r>
-      <w:proofErr w:type="spellEnd"/>
-      <w:r>
-        <w:rPr>
-          <w:rFonts w:ascii="Consolas" w:hAnsi="Consolas" w:cs="Consolas"/>
-          <w:color w:val="000000"/>
-          <w:sz w:val="22"/>
-          <w:szCs w:val="22"/>
-          <w:lang w:val="en-GB"/>
-        </w:rPr>
-        <w:t xml:space="preserve"> </w:t>
-      </w:r>
-      <w:r>
-        <w:rPr>
-          <w:lang w:val="en-GB"/>
-        </w:rPr>
-        <w:t xml:space="preserve">on the ticket. The value can be overridden when building the ticket. </w:t>
-      </w:r>
-      <w:proofErr w:type="spellStart"/>
-      <w:r>
-        <w:rPr>
-          <w:lang w:val="en-GB"/>
-        </w:rPr>
-        <w:t>Betradar</w:t>
-      </w:r>
-      <w:proofErr w:type="spellEnd"/>
-      <w:r>
-        <w:rPr>
-          <w:lang w:val="en-GB"/>
-        </w:rPr>
-        <w:t xml:space="preserve"> provides this value. </w:t>
+        <w:t xml:space="preserve">BookmakerId </w:t>
+      </w:r>
+      <w:r>
+        <w:rPr>
+          <w:lang w:val="en-GB"/>
+        </w:rPr>
+        <w:t xml:space="preserve">on the ticket. The value can be overridden when building the ticket. Betradar provides this value. </w:t>
       </w:r>
     </w:p>
     <w:p>
@@ -5327,7 +5217,6 @@
           <w:lang w:val="en-GB"/>
         </w:rPr>
       </w:pPr>
-      <w:proofErr w:type="spellStart"/>
       <w:r>
         <w:rPr>
           <w:rFonts w:ascii="Consolas" w:hAnsi="Consolas" w:cs="Consolas"/>
@@ -5338,14 +5227,12 @@
         </w:rPr>
         <w:t>limitId</w:t>
       </w:r>
-      <w:proofErr w:type="spellEnd"/>
       <w:r>
         <w:rPr>
           <w:lang w:val="en-GB"/>
         </w:rPr>
         <w:t xml:space="preserve">: When provided, it is used as the default value for the </w:t>
       </w:r>
-      <w:proofErr w:type="spellStart"/>
       <w:r>
         <w:rPr>
           <w:rFonts w:ascii="Consolas" w:hAnsi="Consolas" w:cs="Consolas"/>
@@ -5354,38 +5241,13 @@
           <w:szCs w:val="22"/>
           <w:lang w:val="en-GB"/>
         </w:rPr>
-        <w:t>LimitId</w:t>
-      </w:r>
-      <w:proofErr w:type="spellEnd"/>
-      <w:r>
-        <w:rPr>
-          <w:rFonts w:ascii="Consolas" w:hAnsi="Consolas" w:cs="Consolas"/>
-          <w:color w:val="000000"/>
-          <w:sz w:val="22"/>
-          <w:szCs w:val="22"/>
-          <w:lang w:val="en-GB"/>
-        </w:rPr>
-        <w:t xml:space="preserve"> </w:t>
-      </w:r>
-      <w:r>
-        <w:rPr>
-          <w:lang w:val="en-GB"/>
-        </w:rPr>
-        <w:t xml:space="preserve">property on the ticket. The value can be overridden when building the ticket. </w:t>
-      </w:r>
-      <w:proofErr w:type="spellStart"/>
-      <w:r>
-        <w:rPr>
-          <w:lang w:val="en-GB"/>
-        </w:rPr>
-        <w:t>Betradar</w:t>
-      </w:r>
-      <w:proofErr w:type="spellEnd"/>
-      <w:r>
-        <w:rPr>
-          <w:lang w:val="en-GB"/>
-        </w:rPr>
-        <w:t xml:space="preserve"> provides the set of available values</w:t>
+        <w:t xml:space="preserve">LimitId </w:t>
+      </w:r>
+      <w:r>
+        <w:rPr>
+          <w:lang w:val="en-GB"/>
+        </w:rPr>
+        <w:t>property on the ticket. The value can be overridden when building the ticket. Betradar provides the set of available values</w:t>
       </w:r>
       <w:r>
         <w:rPr>
@@ -5471,7 +5333,6 @@
         </w:rPr>
         <w:t xml:space="preserve">: When provided, it is used as the default value for the </w:t>
       </w:r>
-      <w:proofErr w:type="spellStart"/>
       <w:r>
         <w:rPr>
           <w:rFonts w:ascii="Consolas" w:hAnsi="Consolas" w:cs="Consolas"/>
@@ -5482,7 +5343,6 @@
         </w:rPr>
         <w:t>SenderChannel</w:t>
       </w:r>
-      <w:proofErr w:type="spellEnd"/>
       <w:r>
         <w:rPr>
           <w:lang w:val="en-GB"/>
@@ -5495,7 +5355,6 @@
         </w:rPr>
         <w:t xml:space="preserve"> on the ticket. Value must be one of the </w:t>
       </w:r>
-      <w:proofErr w:type="spellStart"/>
       <w:r>
         <w:rPr>
           <w:rFonts w:ascii="Consolas" w:hAnsi="Consolas" w:cs="Consolas"/>
@@ -5506,7 +5365,6 @@
         </w:rPr>
         <w:t>SenderChannel</w:t>
       </w:r>
-      <w:proofErr w:type="spellEnd"/>
       <w:r>
         <w:rPr>
           <w:lang w:val="en-GB"/>
@@ -5525,7 +5383,6 @@
           <w:lang w:val="en-GB"/>
         </w:rPr>
       </w:pPr>
-      <w:proofErr w:type="spellStart"/>
       <w:r>
         <w:rPr>
           <w:rFonts w:ascii="Consolas" w:hAnsi="Consolas" w:cs="Consolas"/>
@@ -5536,7 +5393,6 @@
         </w:rPr>
         <w:t>accessToken</w:t>
       </w:r>
-      <w:proofErr w:type="spellEnd"/>
       <w:r>
         <w:rPr>
           <w:lang w:val="en-GB"/>
@@ -5553,63 +5409,7 @@
         <w:rPr>
           <w:lang w:val="en-GB"/>
         </w:rPr>
-        <w:t xml:space="preserve">When selections are build using </w:t>
-      </w:r>
-      <w:proofErr w:type="spellStart"/>
-      <w:r>
-        <w:rPr>
-          <w:lang w:val="en-GB"/>
-        </w:rPr>
-        <w:t>UnifiedOdds</w:t>
-      </w:r>
-      <w:proofErr w:type="spellEnd"/>
-      <w:r>
-        <w:rPr>
-          <w:lang w:val="en-GB"/>
-        </w:rPr>
-        <w:t xml:space="preserve"> ids, the </w:t>
-      </w:r>
-      <w:proofErr w:type="spellStart"/>
-      <w:r>
-        <w:rPr>
-          <w:lang w:val="en-GB"/>
-        </w:rPr>
-        <w:t>accessToken</w:t>
-      </w:r>
-      <w:proofErr w:type="spellEnd"/>
-      <w:r>
-        <w:rPr>
-          <w:lang w:val="en-GB"/>
-        </w:rPr>
-        <w:t xml:space="preserve"> is used to access sports API. Also ensure that server running the </w:t>
-      </w:r>
-      <w:proofErr w:type="spellStart"/>
-      <w:r>
-        <w:rPr>
-          <w:lang w:val="en-GB"/>
-        </w:rPr>
-        <w:t>sdk</w:t>
-      </w:r>
-      <w:proofErr w:type="spellEnd"/>
-      <w:r>
-        <w:rPr>
-          <w:lang w:val="en-GB"/>
-        </w:rPr>
-        <w:t xml:space="preserve"> is whitelisted on api.betradar.com. </w:t>
-      </w:r>
-      <w:proofErr w:type="spellStart"/>
-      <w:r>
-        <w:rPr>
-          <w:lang w:val="en-GB"/>
-        </w:rPr>
-        <w:t>Betradar</w:t>
-      </w:r>
-      <w:proofErr w:type="spellEnd"/>
-      <w:r>
-        <w:rPr>
-          <w:lang w:val="en-GB"/>
-        </w:rPr>
-        <w:t xml:space="preserve"> provides this value.</w:t>
+        <w:t>When selections are build using UnifiedOdds ids, the accessToken is used to access sports API. Also ensure that server running the sdk is whitelisted on api.betradar.com. Betradar provides this value.</w:t>
       </w:r>
     </w:p>
     <w:p>
@@ -5623,7 +5423,6 @@
           <w:lang w:val="en-GB"/>
         </w:rPr>
       </w:pPr>
-      <w:proofErr w:type="spellStart"/>
       <w:r>
         <w:rPr>
           <w:rFonts w:ascii="Consolas" w:hAnsi="Consolas" w:cs="Consolas"/>
@@ -5644,7 +5443,6 @@
         </w:rPr>
         <w:t>rovideAdditionalMarketSpecifiers</w:t>
       </w:r>
-      <w:proofErr w:type="spellEnd"/>
       <w:r>
         <w:rPr>
           <w:lang w:val="en-GB"/>
@@ -5661,35 +5459,7 @@
         <w:rPr>
           <w:lang w:val="en-GB"/>
         </w:rPr>
-        <w:t xml:space="preserve">This value is used to indicate if the </w:t>
-      </w:r>
-      <w:proofErr w:type="spellStart"/>
-      <w:r>
-        <w:rPr>
-          <w:lang w:val="en-GB"/>
-        </w:rPr>
-        <w:t>sdk</w:t>
-      </w:r>
-      <w:proofErr w:type="spellEnd"/>
-      <w:r>
-        <w:rPr>
-          <w:lang w:val="en-GB"/>
-        </w:rPr>
-        <w:t xml:space="preserve"> should add market specifiers for specific markets. Only used when building selection using </w:t>
-      </w:r>
-      <w:proofErr w:type="spellStart"/>
-      <w:r>
-        <w:rPr>
-          <w:lang w:val="en-GB"/>
-        </w:rPr>
-        <w:t>UnifiedOdds</w:t>
-      </w:r>
-      <w:proofErr w:type="spellEnd"/>
-      <w:r>
-        <w:rPr>
-          <w:lang w:val="en-GB"/>
-        </w:rPr>
-        <w:t xml:space="preserve"> ids.</w:t>
+        <w:t>This value is used to indicate if the sdk should add market specifiers for specific markets. Only used when building selection using UnifiedOdds ids.</w:t>
       </w:r>
       <w:r>
         <w:rPr>
@@ -5701,21 +5471,7 @@
         <w:rPr>
           <w:lang w:val="en-GB"/>
         </w:rPr>
-        <w:t xml:space="preserve">If this is set to true and the user uses UOF markets, when there are special cases (market 215, or $score in SOV/SBV template), </w:t>
-      </w:r>
-      <w:proofErr w:type="spellStart"/>
-      <w:r>
-        <w:rPr>
-          <w:lang w:val="en-GB"/>
-        </w:rPr>
-        <w:t>sdk</w:t>
-      </w:r>
-      <w:proofErr w:type="spellEnd"/>
-      <w:r>
-        <w:rPr>
-          <w:lang w:val="en-GB"/>
-        </w:rPr>
-        <w:t xml:space="preserve"> automatically tries to add appropriate specifier; if set to false, user will need to add this manually.</w:t>
+        <w:t>If this is set to true and the user uses UOF markets, when there are special cases (market 215, or $score in SOV/SBV template), sdk automatically tries to add appropriate specifier; if set to false, user will need to add this manually.</w:t>
       </w:r>
     </w:p>
     <w:p>
@@ -5755,27 +5511,13 @@
         <w:rPr>
           <w:lang w:val="en-GB"/>
         </w:rPr>
-        <w:t xml:space="preserve">t should be chosen through the </w:t>
-      </w:r>
-      <w:proofErr w:type="spellStart"/>
-      <w:r>
-        <w:rPr>
-          <w:lang w:val="en-GB"/>
-        </w:rPr>
-        <w:t>u</w:t>
-      </w:r>
-      <w:r>
-        <w:rPr>
-          <w:lang w:val="en-GB"/>
-        </w:rPr>
-        <w:t>seSsl</w:t>
-      </w:r>
-      <w:proofErr w:type="spellEnd"/>
-      <w:r>
-        <w:rPr>
-          <w:lang w:val="en-GB"/>
-        </w:rPr>
-        <w:t xml:space="preserve"> property. Manually setting port number should be used only when non-default port is required.</w:t>
+        <w:t>t should be chosen through the u</w:t>
+      </w:r>
+      <w:r>
+        <w:rPr>
+          <w:lang w:val="en-GB"/>
+        </w:rPr>
+        <w:t>seSsl property. Manually setting port number should be used only when non-default port is required.</w:t>
       </w:r>
     </w:p>
     <w:p>
@@ -5789,15 +5531,14 @@
           <w:lang w:val="en-GB"/>
         </w:rPr>
       </w:pPr>
-      <w:proofErr w:type="spellStart"/>
       <w:r>
         <w:rPr>
           <w:color w:val="FF0000"/>
           <w:lang w:val="en-GB"/>
         </w:rPr>
+        <w:lastRenderedPageBreak/>
         <w:t>exclusiveConsumer</w:t>
       </w:r>
-      <w:proofErr w:type="spellEnd"/>
       <w:r>
         <w:rPr>
           <w:lang w:val="en-GB"/>
@@ -5830,7 +5571,6 @@
           <w:lang w:val="en-GB"/>
         </w:rPr>
       </w:pPr>
-      <w:proofErr w:type="spellStart"/>
       <w:r>
         <w:rPr>
           <w:color w:val="FF0000"/>
@@ -5838,7 +5578,6 @@
         </w:rPr>
         <w:t>keycloakHost</w:t>
       </w:r>
-      <w:proofErr w:type="spellEnd"/>
       <w:r>
         <w:rPr>
           <w:lang w:val="en-GB"/>
@@ -5869,16 +5608,13 @@
           <w:lang w:val="en-GB"/>
         </w:rPr>
       </w:pPr>
-      <w:proofErr w:type="spellStart"/>
       <w:r>
         <w:rPr>
           <w:color w:val="FF0000"/>
           <w:lang w:val="en-GB"/>
         </w:rPr>
-        <w:lastRenderedPageBreak/>
         <w:t>keycloakUsername</w:t>
       </w:r>
-      <w:proofErr w:type="spellEnd"/>
       <w:r>
         <w:rPr>
           <w:lang w:val="en-GB"/>
@@ -5921,7 +5657,6 @@
           <w:lang w:val="en-GB"/>
         </w:rPr>
       </w:pPr>
-      <w:proofErr w:type="spellStart"/>
       <w:r>
         <w:rPr>
           <w:color w:val="FF0000"/>
@@ -5929,7 +5664,6 @@
         </w:rPr>
         <w:t>keycloakPassword</w:t>
       </w:r>
-      <w:proofErr w:type="spellEnd"/>
       <w:r>
         <w:rPr>
           <w:lang w:val="en-GB"/>
@@ -5984,7 +5718,6 @@
           <w:lang w:val="en-GB"/>
         </w:rPr>
       </w:pPr>
-      <w:proofErr w:type="spellStart"/>
       <w:r>
         <w:rPr>
           <w:color w:val="FF0000"/>
@@ -5992,7 +5725,6 @@
         </w:rPr>
         <w:t>keycloakSecret</w:t>
       </w:r>
-      <w:proofErr w:type="spellEnd"/>
       <w:r>
         <w:rPr>
           <w:lang w:val="en-GB"/>
@@ -6023,7 +5755,6 @@
           <w:lang w:val="en-GB"/>
         </w:rPr>
       </w:pPr>
-      <w:proofErr w:type="spellStart"/>
       <w:r>
         <w:rPr>
           <w:color w:val="FF0000"/>
@@ -6031,7 +5762,6 @@
         </w:rPr>
         <w:t>mtsClientApiHost</w:t>
       </w:r>
-      <w:proofErr w:type="spellEnd"/>
       <w:r>
         <w:rPr>
           <w:lang w:val="en-GB"/>
@@ -6062,7 +5792,6 @@
           <w:lang w:val="en-GB"/>
         </w:rPr>
       </w:pPr>
-      <w:proofErr w:type="spellStart"/>
       <w:r>
         <w:rPr>
           <w:color w:val="FF0000"/>
@@ -6070,7 +5799,6 @@
         </w:rPr>
         <w:t>ticketResponseTimeout</w:t>
       </w:r>
-      <w:proofErr w:type="spellEnd"/>
       <w:r>
         <w:rPr>
           <w:lang w:val="en-GB"/>
@@ -6089,19 +5817,25 @@
         </w:rPr>
         <w:t xml:space="preserve"> in </w:t>
       </w:r>
-      <w:proofErr w:type="spellStart"/>
-      <w:r>
-        <w:rPr>
-          <w:lang w:val="en-GB"/>
-        </w:rPr>
-        <w:t>ms</w:t>
-      </w:r>
-      <w:proofErr w:type="spellEnd"/>
-      <w:r>
-        <w:rPr>
-          <w:lang w:val="en-GB"/>
-        </w:rPr>
-        <w:t>. Default value is 15000ms and it can't be less than 10000ms or greater than 30000ms.</w:t>
+      <w:r>
+        <w:rPr>
+          <w:lang w:val="en-GB"/>
+        </w:rPr>
+        <w:t>ms. Default value is 15000ms and it can't be less than 10000ms or greater than 30000ms.</w:t>
+      </w:r>
+      <w:r>
+        <w:rPr>
+          <w:lang w:val="en-GB"/>
+        </w:rPr>
+        <w:t xml:space="preserve"> (Also default for tickets with</w:t>
+      </w:r>
+      <w:bookmarkStart w:id="5" w:name="_GoBack"/>
+      <w:bookmarkEnd w:id="5"/>
+      <w:r>
+        <w:rPr>
+          <w:lang w:val="en-GB"/>
+        </w:rPr>
+        <w:t xml:space="preserve"> selections using “live” ids)</w:t>
       </w:r>
     </w:p>
     <w:p>
@@ -6115,15 +5849,20 @@
           <w:lang w:val="en-GB"/>
         </w:rPr>
       </w:pPr>
-      <w:proofErr w:type="spellStart"/>
       <w:r>
         <w:rPr>
           <w:color w:val="FF0000"/>
           <w:lang w:val="en-GB"/>
         </w:rPr>
-        <w:t>ticketCancellationResponseTimeout</w:t>
-      </w:r>
-      <w:proofErr w:type="spellEnd"/>
+        <w:t>ticketResponseTimeout</w:t>
+      </w:r>
+      <w:r>
+        <w:rPr>
+          <w:color w:val="FF0000"/>
+          <w:lang w:val="en-GB"/>
+        </w:rPr>
+        <w:t>Prematch</w:t>
+      </w:r>
       <w:r>
         <w:rPr>
           <w:lang w:val="en-GB"/>
@@ -6134,7 +5873,7 @@
         <w:rPr>
           <w:lang w:val="en-GB"/>
         </w:rPr>
-        <w:t>The ticket cancellation response timeout</w:t>
+        <w:t>The ticket response timeout</w:t>
       </w:r>
       <w:r>
         <w:rPr>
@@ -6142,19 +5881,29 @@
         </w:rPr>
         <w:t xml:space="preserve"> in </w:t>
       </w:r>
-      <w:proofErr w:type="spellStart"/>
-      <w:r>
-        <w:rPr>
-          <w:lang w:val="en-GB"/>
-        </w:rPr>
-        <w:t>ms</w:t>
-      </w:r>
-      <w:proofErr w:type="spellEnd"/>
-      <w:r>
-        <w:rPr>
-          <w:lang w:val="en-GB"/>
-        </w:rPr>
-        <w:t>. Default value is 600000ms and it can't be less than 10000ms or greater than 3600000ms.</w:t>
+      <w:r>
+        <w:rPr>
+          <w:lang w:val="en-GB"/>
+        </w:rPr>
+        <w:t xml:space="preserve">ms. Default value is 5000ms and it can't be less than </w:t>
+      </w:r>
+      <w:r>
+        <w:rPr>
+          <w:lang w:val="en-GB"/>
+        </w:rPr>
+        <w:t>3</w:t>
+      </w:r>
+      <w:r>
+        <w:rPr>
+          <w:lang w:val="en-GB"/>
+        </w:rPr>
+        <w:t>000ms or greater than 30000ms.</w:t>
+      </w:r>
+      <w:r>
+        <w:rPr>
+          <w:lang w:val="en-GB"/>
+        </w:rPr>
+        <w:t xml:space="preserve"> Used for tickets containing selections with “lcoo” id.</w:t>
       </w:r>
     </w:p>
     <w:p>
@@ -6168,15 +5917,13 @@
           <w:lang w:val="en-GB"/>
         </w:rPr>
       </w:pPr>
-      <w:proofErr w:type="spellStart"/>
       <w:r>
         <w:rPr>
           <w:color w:val="FF0000"/>
           <w:lang w:val="en-GB"/>
         </w:rPr>
-        <w:t>ticketCashoutResponseTimeout</w:t>
-      </w:r>
-      <w:proofErr w:type="spellEnd"/>
+        <w:t>ticketCancellationResponseTimeout</w:t>
+      </w:r>
       <w:r>
         <w:rPr>
           <w:lang w:val="en-GB"/>
@@ -6187,21 +5934,7 @@
         <w:rPr>
           <w:lang w:val="en-GB"/>
         </w:rPr>
-        <w:t xml:space="preserve">The ticket </w:t>
-      </w:r>
-      <w:proofErr w:type="spellStart"/>
-      <w:r>
-        <w:rPr>
-          <w:lang w:val="en-GB"/>
-        </w:rPr>
-        <w:t>cashout</w:t>
-      </w:r>
-      <w:proofErr w:type="spellEnd"/>
-      <w:r>
-        <w:rPr>
-          <w:lang w:val="en-GB"/>
-        </w:rPr>
-        <w:t xml:space="preserve"> response timeout</w:t>
+        <w:t>The ticket cancellation response timeout</w:t>
       </w:r>
       <w:r>
         <w:rPr>
@@ -6209,19 +5942,11 @@
         </w:rPr>
         <w:t xml:space="preserve"> in </w:t>
       </w:r>
-      <w:proofErr w:type="spellStart"/>
-      <w:r>
-        <w:rPr>
-          <w:lang w:val="en-GB"/>
-        </w:rPr>
-        <w:t>ms</w:t>
-      </w:r>
-      <w:proofErr w:type="spellEnd"/>
-      <w:r>
-        <w:rPr>
-          <w:lang w:val="en-GB"/>
-        </w:rPr>
-        <w:t>. Default value is 600000ms and it can't be less than 10000ms or greater than 3600000ms.</w:t>
+      <w:r>
+        <w:rPr>
+          <w:lang w:val="en-GB"/>
+        </w:rPr>
+        <w:t>ms. Default value is 600000ms and it can't be less than 10000ms or greater than 3600000ms.</w:t>
       </w:r>
     </w:p>
     <w:p>
@@ -6235,15 +5960,56 @@
           <w:lang w:val="en-GB"/>
         </w:rPr>
       </w:pPr>
-      <w:proofErr w:type="spellStart"/>
       <w:r>
         <w:rPr>
           <w:color w:val="FF0000"/>
           <w:lang w:val="en-GB"/>
         </w:rPr>
+        <w:t>ticketCashoutResponseTimeout</w:t>
+      </w:r>
+      <w:r>
+        <w:rPr>
+          <w:lang w:val="en-GB"/>
+        </w:rPr>
+        <w:t xml:space="preserve">: </w:t>
+      </w:r>
+      <w:r>
+        <w:rPr>
+          <w:lang w:val="en-GB"/>
+        </w:rPr>
+        <w:t>The ticket cashout response timeout</w:t>
+      </w:r>
+      <w:r>
+        <w:rPr>
+          <w:lang w:val="en-GB"/>
+        </w:rPr>
+        <w:t xml:space="preserve"> in </w:t>
+      </w:r>
+      <w:r>
+        <w:rPr>
+          <w:lang w:val="en-GB"/>
+        </w:rPr>
+        <w:t>ms. Default value is 600000ms and it can't be less than 10000ms or greater than 3600000ms.</w:t>
+      </w:r>
+    </w:p>
+    <w:p>
+      <w:pPr>
+        <w:pStyle w:val="ListParagraph"/>
+        <w:numPr>
+          <w:ilvl w:val="0"/>
+          <w:numId w:val="2"/>
+        </w:numPr>
+        <w:rPr>
+          <w:lang w:val="en-GB"/>
+        </w:rPr>
+      </w:pPr>
+      <w:r>
+        <w:rPr>
+          <w:color w:val="FF0000"/>
+          <w:lang w:val="en-GB"/>
+        </w:rPr>
         <w:t>ticketNonSrSettleResponseTimeout</w:t>
       </w:r>
-      <w:proofErr w:type="spellEnd"/>
       <w:r>
         <w:rPr>
           <w:lang w:val="en-GB"/>
@@ -6260,16 +6026,8 @@
         <w:rPr>
           <w:lang w:val="en-GB"/>
         </w:rPr>
-        <w:t>non-</w:t>
-      </w:r>
-      <w:proofErr w:type="spellStart"/>
-      <w:r>
-        <w:rPr>
-          <w:lang w:val="en-GB"/>
-        </w:rPr>
-        <w:t>Sportradar</w:t>
-      </w:r>
-      <w:proofErr w:type="spellEnd"/>
+        <w:t>non-Sportradar</w:t>
+      </w:r>
       <w:r>
         <w:rPr>
           <w:lang w:val="en-GB"/>
@@ -6282,19 +6040,11 @@
         </w:rPr>
         <w:t xml:space="preserve"> in </w:t>
       </w:r>
-      <w:proofErr w:type="spellStart"/>
-      <w:r>
-        <w:rPr>
-          <w:lang w:val="en-GB"/>
-        </w:rPr>
-        <w:t>ms</w:t>
-      </w:r>
-      <w:proofErr w:type="spellEnd"/>
-      <w:r>
-        <w:rPr>
-          <w:lang w:val="en-GB"/>
-        </w:rPr>
-        <w:t>. Default value is 600000ms and it can't be less than 10000ms or greater than 3600000ms.</w:t>
+      <w:r>
+        <w:rPr>
+          <w:lang w:val="en-GB"/>
+        </w:rPr>
+        <w:t>ms. Default value is 600000ms and it can't be less than 10000ms or greater than 3600000ms.</w:t>
       </w:r>
     </w:p>
     <w:p>
@@ -6320,25 +6070,7 @@
           <w:szCs w:val="24"/>
           <w:lang w:val="en-GB"/>
         </w:rPr>
-        <w:t xml:space="preserve">For more information about the ticket properties please refer to the </w:t>
-      </w:r>
-      <w:proofErr w:type="spellStart"/>
-      <w:r>
-        <w:rPr>
-          <w:sz w:val="24"/>
-          <w:szCs w:val="24"/>
-          <w:lang w:val="en-GB"/>
-        </w:rPr>
-        <w:t>MTS_Ticket_Integration</w:t>
-      </w:r>
-      <w:proofErr w:type="spellEnd"/>
-      <w:r>
-        <w:rPr>
-          <w:sz w:val="24"/>
-          <w:szCs w:val="24"/>
-          <w:lang w:val="en-GB"/>
-        </w:rPr>
-        <w:t xml:space="preserve"> document</w:t>
+        <w:t>For more information about the ticket properties please refer to the MTS_Ticket_Integration document</w:t>
       </w:r>
       <w:r>
         <w:rPr>
@@ -6469,7 +6201,6 @@
         </w:rPr>
         <w:t xml:space="preserve">Creating an instance of the </w:t>
       </w:r>
-      <w:proofErr w:type="spellStart"/>
       <w:r>
         <w:rPr>
           <w:rFonts w:ascii="Consolas" w:hAnsi="Consolas" w:cs="Consolas"/>
@@ -6480,7 +6211,6 @@
         </w:rPr>
         <w:t>MtsSdk</w:t>
       </w:r>
-      <w:proofErr w:type="spellEnd"/>
       <w:r>
         <w:rPr>
           <w:lang w:val="en-GB"/>
@@ -6505,7 +6235,6 @@
         </w:rPr>
         <w:t xml:space="preserve">Attaching to the following events exposed by the </w:t>
       </w:r>
-      <w:proofErr w:type="spellStart"/>
       <w:r>
         <w:rPr>
           <w:rFonts w:ascii="Consolas" w:hAnsi="Consolas" w:cs="Consolas"/>
@@ -6516,7 +6245,6 @@
         </w:rPr>
         <w:t>MtsSdk</w:t>
       </w:r>
-      <w:proofErr w:type="spellEnd"/>
       <w:r>
         <w:rPr>
           <w:lang w:val="en-GB"/>
@@ -6535,33 +6263,11 @@
           <w:lang w:val="en-GB"/>
         </w:rPr>
       </w:pPr>
-      <w:proofErr w:type="spellStart"/>
-      <w:r>
-        <w:rPr>
-          <w:lang w:val="en-GB"/>
-        </w:rPr>
-        <w:t>SendTicketFailed</w:t>
-      </w:r>
-      <w:proofErr w:type="spellEnd"/>
-      <w:r>
-        <w:rPr>
-          <w:lang w:val="en-GB"/>
-        </w:rPr>
-        <w:t xml:space="preserve"> – raised if the ticket could not be </w:t>
-      </w:r>
-      <w:proofErr w:type="gramStart"/>
-      <w:r>
-        <w:rPr>
-          <w:lang w:val="en-GB"/>
-        </w:rPr>
-        <w:t>send</w:t>
-      </w:r>
-      <w:proofErr w:type="gramEnd"/>
-      <w:r>
-        <w:rPr>
-          <w:lang w:val="en-GB"/>
-        </w:rPr>
-        <w:t xml:space="preserve"> to the AMQP broker within the </w:t>
+      <w:r>
+        <w:rPr>
+          <w:lang w:val="en-GB"/>
+        </w:rPr>
+        <w:t xml:space="preserve">SendTicketFailed – raised if the ticket could not be send to the AMQP broker within the </w:t>
       </w:r>
       <w:r>
         <w:rPr>
@@ -6599,19 +6305,11 @@
           <w:lang w:val="en-GB"/>
         </w:rPr>
       </w:pPr>
-      <w:proofErr w:type="spellStart"/>
-      <w:r>
-        <w:rPr>
-          <w:lang w:val="en-GB"/>
-        </w:rPr>
-        <w:t>TicketResponseReceived</w:t>
-      </w:r>
-      <w:proofErr w:type="spellEnd"/>
-      <w:r>
-        <w:rPr>
-          <w:lang w:val="en-GB"/>
-        </w:rPr>
-        <w:t xml:space="preserve"> – occurs when a response to ticket placement or ticket cancellation request from the MTS is received. </w:t>
+      <w:r>
+        <w:rPr>
+          <w:lang w:val="en-GB"/>
+        </w:rPr>
+        <w:t xml:space="preserve">TicketResponseReceived – occurs when a response to ticket placement or ticket cancellation request from the MTS is received. </w:t>
       </w:r>
     </w:p>
     <w:p>
@@ -6625,19 +6323,11 @@
           <w:lang w:val="en-GB"/>
         </w:rPr>
       </w:pPr>
-      <w:proofErr w:type="spellStart"/>
-      <w:r>
-        <w:rPr>
-          <w:lang w:val="en-GB"/>
-        </w:rPr>
-        <w:t>UnparsableTicketResponseReceived</w:t>
-      </w:r>
-      <w:proofErr w:type="spellEnd"/>
-      <w:r>
-        <w:rPr>
-          <w:lang w:val="en-GB"/>
-        </w:rPr>
-        <w:t xml:space="preserve"> – occurs when the response from the MTS cannot be deserialized.  This usually indicates that a deprecated version of the SDK is being used. </w:t>
+      <w:r>
+        <w:rPr>
+          <w:lang w:val="en-GB"/>
+        </w:rPr>
+        <w:t xml:space="preserve">UnparsableTicketResponseReceived – occurs when the response from the MTS cannot be deserialized.  This usually indicates that a deprecated version of the SDK is being used. </w:t>
       </w:r>
     </w:p>
     <w:p>
@@ -6651,14 +6341,12 @@
           <w:lang w:val="en-GB"/>
         </w:rPr>
       </w:pPr>
-      <w:proofErr w:type="spellStart"/>
       <w:r>
         <w:rPr>
           <w:lang w:val="en-GB"/>
         </w:rPr>
         <w:t>TicketResponseTimedOut</w:t>
       </w:r>
-      <w:proofErr w:type="spellEnd"/>
       <w:r>
         <w:rPr>
           <w:lang w:val="en-GB"/>
@@ -6683,42 +6371,36 @@
         </w:rPr>
         <w:t xml:space="preserve"> </w:t>
       </w:r>
-      <w:proofErr w:type="spellStart"/>
       <w:r>
         <w:rPr>
           <w:lang w:val="en-GB"/>
         </w:rPr>
         <w:t>ticketResponseTimeout</w:t>
       </w:r>
-      <w:proofErr w:type="spellEnd"/>
       <w:r>
         <w:rPr>
           <w:lang w:val="en-GB"/>
         </w:rPr>
         <w:t xml:space="preserve">, </w:t>
       </w:r>
-      <w:proofErr w:type="spellStart"/>
       <w:r>
         <w:rPr>
           <w:lang w:val="en-GB"/>
         </w:rPr>
         <w:t>ticketCancellationResponseTimeout</w:t>
       </w:r>
-      <w:proofErr w:type="spellEnd"/>
       <w:r>
         <w:rPr>
           <w:lang w:val="en-GB"/>
         </w:rPr>
         <w:t xml:space="preserve"> and </w:t>
       </w:r>
-      <w:proofErr w:type="spellStart"/>
       <w:r>
         <w:rPr>
           <w:lang w:val="en-GB"/>
         </w:rPr>
         <w:t>ticketCashoutResponseTimeout</w:t>
       </w:r>
-      <w:proofErr w:type="spellEnd"/>
       <w:r>
         <w:rPr>
           <w:lang w:val="en-GB"/>
@@ -6743,7 +6425,6 @@
         </w:rPr>
         <w:t xml:space="preserve">Opening the created </w:t>
       </w:r>
-      <w:proofErr w:type="spellStart"/>
       <w:r>
         <w:rPr>
           <w:rFonts w:ascii="Consolas" w:hAnsi="Consolas" w:cs="Consolas"/>
@@ -6754,7 +6435,6 @@
         </w:rPr>
         <w:t>MtsSdk</w:t>
       </w:r>
-      <w:proofErr w:type="spellEnd"/>
       <w:r>
         <w:rPr>
           <w:lang w:val="en-GB"/>
@@ -6808,7 +6488,6 @@
         </w:rPr>
         <w:t xml:space="preserve"> config = </w:t>
       </w:r>
-      <w:proofErr w:type="spellStart"/>
       <w:r>
         <w:rPr>
           <w:color w:val="2B91AF"/>
@@ -6820,14 +6499,7 @@
         <w:rPr>
           <w:lang w:val="en-GB"/>
         </w:rPr>
-        <w:t>.GetConfiguration</w:t>
-      </w:r>
-      <w:proofErr w:type="spellEnd"/>
-      <w:r>
-        <w:rPr>
-          <w:lang w:val="en-GB"/>
-        </w:rPr>
-        <w:t xml:space="preserve">();    </w:t>
+        <w:t xml:space="preserve">.GetConfiguration();    </w:t>
       </w:r>
     </w:p>
     <w:p>
@@ -6841,21 +6513,7 @@
         <w:rPr>
           <w:lang w:val="en-GB"/>
         </w:rPr>
-        <w:t xml:space="preserve">var </w:t>
-      </w:r>
-      <w:proofErr w:type="spellStart"/>
-      <w:r>
-        <w:rPr>
-          <w:lang w:val="en-GB"/>
-        </w:rPr>
-        <w:t>mtsSdk</w:t>
-      </w:r>
-      <w:proofErr w:type="spellEnd"/>
-      <w:r>
-        <w:rPr>
-          <w:lang w:val="en-GB"/>
-        </w:rPr>
-        <w:t xml:space="preserve"> = </w:t>
+        <w:t xml:space="preserve">var mtsSdk = </w:t>
       </w:r>
       <w:r>
         <w:rPr>
@@ -6870,7 +6528,6 @@
         </w:rPr>
         <w:t xml:space="preserve"> </w:t>
       </w:r>
-      <w:proofErr w:type="spellStart"/>
       <w:r>
         <w:rPr>
           <w:color w:val="2B91AF"/>
@@ -6878,7 +6535,6 @@
         </w:rPr>
         <w:t>MtsSdk</w:t>
       </w:r>
-      <w:proofErr w:type="spellEnd"/>
       <w:r>
         <w:rPr>
           <w:lang w:val="en-GB"/>
@@ -6893,28 +6549,91 @@
           <w:lang w:val="en-GB"/>
         </w:rPr>
       </w:pPr>
-      <w:proofErr w:type="spellStart"/>
-      <w:r>
-        <w:rPr>
-          <w:lang w:val="en-GB"/>
-        </w:rPr>
-        <w:t>mtsSdk.SendTicketFailed</w:t>
-      </w:r>
-      <w:proofErr w:type="spellEnd"/>
-      <w:r>
-        <w:rPr>
-          <w:lang w:val="en-GB"/>
-        </w:rPr>
-        <w:t xml:space="preserve"> += </w:t>
-      </w:r>
-      <w:proofErr w:type="spellStart"/>
-      <w:r>
-        <w:rPr>
-          <w:lang w:val="en-GB"/>
-        </w:rPr>
-        <w:t>OnSendTicketFailed</w:t>
-      </w:r>
-      <w:proofErr w:type="spellEnd"/>
+      <w:r>
+        <w:rPr>
+          <w:lang w:val="en-GB"/>
+        </w:rPr>
+        <w:t>mtsSdk.SendTicketFailed += OnSendTicketFailed;</w:t>
+      </w:r>
+    </w:p>
+    <w:p>
+      <w:pPr>
+        <w:pStyle w:val="NoSpacing"/>
+        <w:rPr>
+          <w:lang w:val="en-GB"/>
+        </w:rPr>
+      </w:pPr>
+      <w:r>
+        <w:rPr>
+          <w:lang w:val="en-GB"/>
+        </w:rPr>
+        <w:t>mtsSdk.TicketResponseReceived += OnTicketResponseReceived;</w:t>
+      </w:r>
+      <w:r>
+        <w:rPr>
+          <w:lang w:val="en-GB"/>
+        </w:rPr>
+        <w:t xml:space="preserve"> </w:t>
+      </w:r>
+    </w:p>
+    <w:p>
+      <w:pPr>
+        <w:pStyle w:val="NoSpacing"/>
+        <w:rPr>
+          <w:lang w:val="en-GB"/>
+        </w:rPr>
+      </w:pPr>
+      <w:r>
+        <w:rPr>
+          <w:lang w:val="en-GB"/>
+        </w:rPr>
+        <w:t>mtsSdk.UnparsableTicketResponseReceived += OnUnparsableTicketResponseReceived;</w:t>
+      </w:r>
+      <w:r>
+        <w:rPr>
+          <w:lang w:val="en-GB"/>
+        </w:rPr>
+        <w:br/>
+      </w:r>
+      <w:r>
+        <w:rPr>
+          <w:lang w:val="en-GB"/>
+        </w:rPr>
+        <w:t>mtsSdk.</w:t>
+      </w:r>
+      <w:r>
+        <w:t xml:space="preserve"> </w:t>
+      </w:r>
+      <w:r>
+        <w:rPr>
+          <w:lang w:val="en-GB"/>
+        </w:rPr>
+        <w:t>TicketResponseTimedOut</w:t>
+      </w:r>
+      <w:r>
+        <w:rPr>
+          <w:lang w:val="en-GB"/>
+        </w:rPr>
+        <w:t xml:space="preserve"> </w:t>
+      </w:r>
+      <w:r>
+        <w:rPr>
+          <w:lang w:val="en-GB"/>
+        </w:rPr>
+        <w:t xml:space="preserve">+= </w:t>
+      </w:r>
+      <w:r>
+        <w:rPr>
+          <w:lang w:val="en-GB"/>
+        </w:rPr>
+        <w:t>On</w:t>
+      </w:r>
+      <w:r>
+        <w:rPr>
+          <w:lang w:val="en-GB"/>
+        </w:rPr>
+        <w:t>TicketResponseTimedOut</w:t>
+      </w:r>
       <w:r>
         <w:rPr>
           <w:lang w:val="en-GB"/>
@@ -6929,160 +6648,11 @@
           <w:lang w:val="en-GB"/>
         </w:rPr>
       </w:pPr>
-      <w:proofErr w:type="spellStart"/>
-      <w:r>
-        <w:rPr>
-          <w:lang w:val="en-GB"/>
-        </w:rPr>
-        <w:t>mtsSdk.TicketResponseReceived</w:t>
-      </w:r>
-      <w:proofErr w:type="spellEnd"/>
-      <w:r>
-        <w:rPr>
-          <w:lang w:val="en-GB"/>
-        </w:rPr>
-        <w:t xml:space="preserve"> += </w:t>
-      </w:r>
-      <w:proofErr w:type="spellStart"/>
-      <w:r>
-        <w:rPr>
-          <w:lang w:val="en-GB"/>
-        </w:rPr>
-        <w:t>OnTicketResponseReceived</w:t>
-      </w:r>
-      <w:proofErr w:type="spellEnd"/>
-      <w:r>
-        <w:rPr>
-          <w:lang w:val="en-GB"/>
-        </w:rPr>
-        <w:t>;</w:t>
-      </w:r>
-      <w:r>
-        <w:rPr>
-          <w:lang w:val="en-GB"/>
-        </w:rPr>
-        <w:t xml:space="preserve"> </w:t>
-      </w:r>
-    </w:p>
-    <w:p>
-      <w:pPr>
-        <w:pStyle w:val="NoSpacing"/>
-        <w:rPr>
-          <w:lang w:val="en-GB"/>
-        </w:rPr>
-      </w:pPr>
-      <w:proofErr w:type="spellStart"/>
-      <w:r>
-        <w:rPr>
-          <w:lang w:val="en-GB"/>
-        </w:rPr>
-        <w:t>mtsSdk.UnparsableTicketResponseReceived</w:t>
-      </w:r>
-      <w:proofErr w:type="spellEnd"/>
-      <w:r>
-        <w:rPr>
-          <w:lang w:val="en-GB"/>
-        </w:rPr>
-        <w:t xml:space="preserve"> += </w:t>
-      </w:r>
-      <w:proofErr w:type="spellStart"/>
-      <w:r>
-        <w:rPr>
-          <w:lang w:val="en-GB"/>
-        </w:rPr>
-        <w:t>OnUnparsableTicketResponseReceived</w:t>
-      </w:r>
-      <w:proofErr w:type="spellEnd"/>
-      <w:r>
-        <w:rPr>
-          <w:lang w:val="en-GB"/>
-        </w:rPr>
-        <w:t>;</w:t>
-      </w:r>
-      <w:r>
-        <w:rPr>
-          <w:lang w:val="en-GB"/>
-        </w:rPr>
-        <w:br/>
-      </w:r>
-      <w:proofErr w:type="spellStart"/>
-      <w:r>
-        <w:rPr>
-          <w:lang w:val="en-GB"/>
-        </w:rPr>
-        <w:t>mtsSdk</w:t>
-      </w:r>
-      <w:proofErr w:type="spellEnd"/>
-      <w:r>
-        <w:rPr>
-          <w:lang w:val="en-GB"/>
-        </w:rPr>
-        <w:t>.</w:t>
-      </w:r>
-      <w:r>
-        <w:t xml:space="preserve"> </w:t>
-      </w:r>
-      <w:proofErr w:type="spellStart"/>
-      <w:r>
-        <w:rPr>
-          <w:lang w:val="en-GB"/>
-        </w:rPr>
-        <w:t>TicketResponseTimedOut</w:t>
-      </w:r>
-      <w:proofErr w:type="spellEnd"/>
-      <w:r>
-        <w:rPr>
-          <w:lang w:val="en-GB"/>
-        </w:rPr>
-        <w:t xml:space="preserve"> </w:t>
-      </w:r>
-      <w:r>
-        <w:rPr>
-          <w:lang w:val="en-GB"/>
-        </w:rPr>
-        <w:t xml:space="preserve">+= </w:t>
-      </w:r>
-      <w:proofErr w:type="spellStart"/>
-      <w:r>
-        <w:rPr>
-          <w:lang w:val="en-GB"/>
-        </w:rPr>
-        <w:t>On</w:t>
-      </w:r>
-      <w:r>
-        <w:rPr>
-          <w:lang w:val="en-GB"/>
-        </w:rPr>
-        <w:t>TicketResponseTimedOut</w:t>
-      </w:r>
-      <w:proofErr w:type="spellEnd"/>
-      <w:r>
-        <w:rPr>
-          <w:lang w:val="en-GB"/>
-        </w:rPr>
-        <w:t>;</w:t>
-      </w:r>
-    </w:p>
-    <w:p>
-      <w:pPr>
-        <w:pStyle w:val="NoSpacing"/>
-        <w:rPr>
-          <w:lang w:val="en-GB"/>
-        </w:rPr>
-      </w:pPr>
-      <w:proofErr w:type="spellStart"/>
-      <w:r>
-        <w:rPr>
-          <w:lang w:val="en-GB"/>
-        </w:rPr>
-        <w:t>mtsSdk.Open</w:t>
-      </w:r>
-      <w:proofErr w:type="spellEnd"/>
-      <w:r>
-        <w:rPr>
-          <w:lang w:val="en-GB"/>
-        </w:rPr>
-        <w:t>();</w:t>
+      <w:r>
+        <w:rPr>
+          <w:lang w:val="en-GB"/>
+        </w:rPr>
+        <w:t>mtsSdk.Open();</w:t>
       </w:r>
     </w:p>
     <w:p>
@@ -7160,7 +6730,6 @@
         </w:rPr>
         <w:t xml:space="preserve">Once the initialized </w:t>
       </w:r>
-      <w:proofErr w:type="spellStart"/>
       <w:r>
         <w:rPr>
           <w:rFonts w:ascii="Consolas" w:hAnsi="Consolas" w:cs="Consolas"/>
@@ -7169,7 +6738,6 @@
         </w:rPr>
         <w:t>MtsSdk</w:t>
       </w:r>
-      <w:proofErr w:type="spellEnd"/>
       <w:r>
         <w:rPr>
           <w:sz w:val="24"/>
@@ -7202,25 +6770,104 @@
           <w:lang w:val="en-GB"/>
         </w:rPr>
       </w:pPr>
-      <w:proofErr w:type="spellStart"/>
-      <w:r>
-        <w:rPr>
-          <w:lang w:val="en-GB"/>
-        </w:rPr>
-        <w:t>mtsSdk.SendTicketFailed</w:t>
-      </w:r>
-      <w:proofErr w:type="spellEnd"/>
-      <w:r>
-        <w:rPr>
-          <w:lang w:val="en-GB"/>
-        </w:rPr>
+      <w:r>
+        <w:rPr>
+          <w:lang w:val="en-GB"/>
+        </w:rPr>
+        <w:t xml:space="preserve">mtsSdk.SendTicketFailed </w:t>
+      </w:r>
+      <w:r>
+        <w:rPr>
+          <w:lang w:val="en-GB"/>
+        </w:rPr>
+        <w:t>-</w:t>
+      </w:r>
+      <w:r>
+        <w:rPr>
+          <w:lang w:val="en-GB"/>
+        </w:rPr>
+        <w:t>= OnSendTicketFailed;</w:t>
+      </w:r>
+    </w:p>
+    <w:p>
+      <w:pPr>
+        <w:pStyle w:val="NoSpacing"/>
+        <w:rPr>
+          <w:lang w:val="en-GB"/>
+        </w:rPr>
+      </w:pPr>
+      <w:r>
+        <w:rPr>
+          <w:lang w:val="en-GB"/>
+        </w:rPr>
+        <w:t xml:space="preserve">mtsSdk.TicketResponseReceived </w:t>
+      </w:r>
+      <w:r>
+        <w:rPr>
+          <w:lang w:val="en-GB"/>
+        </w:rPr>
+        <w:t>-</w:t>
+      </w:r>
+      <w:r>
+        <w:rPr>
+          <w:lang w:val="en-GB"/>
+        </w:rPr>
+        <w:t>= OnTicketResponseReceived;</w:t>
+      </w:r>
+    </w:p>
+    <w:p>
+      <w:pPr>
+        <w:pStyle w:val="NoSpacing"/>
+        <w:rPr>
+          <w:lang w:val="en-GB"/>
+        </w:rPr>
+      </w:pPr>
+      <w:r>
+        <w:rPr>
+          <w:lang w:val="en-GB"/>
+        </w:rPr>
+        <w:t xml:space="preserve">mtsSdk.UnparsableTicketResponseReceived </w:t>
+      </w:r>
+      <w:r>
+        <w:rPr>
+          <w:lang w:val="en-GB"/>
+        </w:rPr>
+        <w:t>-</w:t>
+      </w:r>
+      <w:r>
+        <w:rPr>
+          <w:lang w:val="en-GB"/>
+        </w:rPr>
+        <w:t>= OnUnparsableTicketResponseReceived;</w:t>
+      </w:r>
+    </w:p>
+    <w:p>
+      <w:pPr>
+        <w:pStyle w:val="NoSpacing"/>
+        <w:rPr>
+          <w:lang w:val="en-GB"/>
+        </w:rPr>
+      </w:pPr>
+      <w:r>
+        <w:rPr>
+          <w:lang w:val="en-GB"/>
+        </w:rPr>
+        <w:t>mtsSdk.</w:t>
+      </w:r>
+      <w:r>
         <w:t xml:space="preserve"> </w:t>
       </w:r>
       <w:r>
         <w:rPr>
           <w:lang w:val="en-GB"/>
         </w:rPr>
-        <w:t>-</w:t>
+        <w:t>TicketResponseTimedOut</w:t>
+      </w:r>
+      <w:r>
+        <w:rPr>
+          <w:lang w:val="en-GB"/>
+        </w:rPr>
+        <w:t xml:space="preserve"> -</w:t>
       </w:r>
       <w:r>
         <w:rPr>
@@ -7228,14 +6875,18 @@
         </w:rPr>
         <w:t xml:space="preserve">= </w:t>
       </w:r>
-      <w:proofErr w:type="spellStart"/>
-      <w:r>
-        <w:rPr>
-          <w:lang w:val="en-GB"/>
-        </w:rPr>
-        <w:t>OnSendTicketFailed</w:t>
-      </w:r>
-      <w:proofErr w:type="spellEnd"/>
+      <w:r>
+        <w:rPr>
+          <w:lang w:val="en-GB"/>
+        </w:rPr>
+        <w:t>On</w:t>
+      </w:r>
+      <w:r>
+        <w:rPr>
+          <w:lang w:val="en-GB"/>
+        </w:rPr>
+        <w:t>TicketResponseTimedOut</w:t>
+      </w:r>
       <w:r>
         <w:rPr>
           <w:lang w:val="en-GB"/>
@@ -7250,168 +6901,6 @@
           <w:lang w:val="en-GB"/>
         </w:rPr>
       </w:pPr>
-      <w:proofErr w:type="spellStart"/>
-      <w:r>
-        <w:rPr>
-          <w:lang w:val="en-GB"/>
-        </w:rPr>
-        <w:t>mtsSdk.TicketResponseReceived</w:t>
-      </w:r>
-      <w:proofErr w:type="spellEnd"/>
-      <w:r>
-        <w:rPr>
-          <w:lang w:val="en-GB"/>
-        </w:rPr>
-        <w:t xml:space="preserve"> </w:t>
-      </w:r>
-      <w:r>
-        <w:rPr>
-          <w:lang w:val="en-GB"/>
-        </w:rPr>
-        <w:t>-</w:t>
-      </w:r>
-      <w:r>
-        <w:rPr>
-          <w:lang w:val="en-GB"/>
-        </w:rPr>
-        <w:t xml:space="preserve">= </w:t>
-      </w:r>
-      <w:proofErr w:type="spellStart"/>
-      <w:r>
-        <w:rPr>
-          <w:lang w:val="en-GB"/>
-        </w:rPr>
-        <w:t>OnTicketResponseReceived</w:t>
-      </w:r>
-      <w:proofErr w:type="spellEnd"/>
-      <w:r>
-        <w:rPr>
-          <w:lang w:val="en-GB"/>
-        </w:rPr>
-        <w:t>;</w:t>
-      </w:r>
-    </w:p>
-    <w:p>
-      <w:pPr>
-        <w:pStyle w:val="NoSpacing"/>
-        <w:rPr>
-          <w:lang w:val="en-GB"/>
-        </w:rPr>
-      </w:pPr>
-      <w:proofErr w:type="spellStart"/>
-      <w:r>
-        <w:rPr>
-          <w:lang w:val="en-GB"/>
-        </w:rPr>
-        <w:t>mtsSdk.UnparsableTicketResponseReceived</w:t>
-      </w:r>
-      <w:proofErr w:type="spellEnd"/>
-      <w:r>
-        <w:rPr>
-          <w:lang w:val="en-GB"/>
-        </w:rPr>
-        <w:t xml:space="preserve"> </w:t>
-      </w:r>
-      <w:r>
-        <w:rPr>
-          <w:lang w:val="en-GB"/>
-        </w:rPr>
-        <w:t>-</w:t>
-      </w:r>
-      <w:r>
-        <w:rPr>
-          <w:lang w:val="en-GB"/>
-        </w:rPr>
-        <w:t xml:space="preserve">= </w:t>
-      </w:r>
-      <w:proofErr w:type="spellStart"/>
-      <w:r>
-        <w:rPr>
-          <w:lang w:val="en-GB"/>
-        </w:rPr>
-        <w:t>OnUnparsableTicketResponseReceived</w:t>
-      </w:r>
-      <w:proofErr w:type="spellEnd"/>
-      <w:r>
-        <w:rPr>
-          <w:lang w:val="en-GB"/>
-        </w:rPr>
-        <w:t>;</w:t>
-      </w:r>
-    </w:p>
-    <w:p>
-      <w:pPr>
-        <w:pStyle w:val="NoSpacing"/>
-        <w:rPr>
-          <w:lang w:val="en-GB"/>
-        </w:rPr>
-      </w:pPr>
-      <w:proofErr w:type="spellStart"/>
-      <w:r>
-        <w:rPr>
-          <w:lang w:val="en-GB"/>
-        </w:rPr>
-        <w:t>mtsSdk</w:t>
-      </w:r>
-      <w:proofErr w:type="spellEnd"/>
-      <w:r>
-        <w:rPr>
-          <w:lang w:val="en-GB"/>
-        </w:rPr>
-        <w:t>.</w:t>
-      </w:r>
-      <w:r>
-        <w:t xml:space="preserve"> </w:t>
-      </w:r>
-      <w:proofErr w:type="spellStart"/>
-      <w:r>
-        <w:rPr>
-          <w:lang w:val="en-GB"/>
-        </w:rPr>
-        <w:t>TicketResponseTimedOut</w:t>
-      </w:r>
-      <w:proofErr w:type="spellEnd"/>
-      <w:r>
-        <w:rPr>
-          <w:lang w:val="en-GB"/>
-        </w:rPr>
-        <w:t xml:space="preserve"> -</w:t>
-      </w:r>
-      <w:r>
-        <w:rPr>
-          <w:lang w:val="en-GB"/>
-        </w:rPr>
-        <w:t xml:space="preserve">= </w:t>
-      </w:r>
-      <w:proofErr w:type="spellStart"/>
-      <w:r>
-        <w:rPr>
-          <w:lang w:val="en-GB"/>
-        </w:rPr>
-        <w:t>On</w:t>
-      </w:r>
-      <w:r>
-        <w:rPr>
-          <w:lang w:val="en-GB"/>
-        </w:rPr>
-        <w:t>TicketResponseTimedOut</w:t>
-      </w:r>
-      <w:proofErr w:type="spellEnd"/>
-      <w:r>
-        <w:rPr>
-          <w:lang w:val="en-GB"/>
-        </w:rPr>
-        <w:t>;</w:t>
-      </w:r>
-    </w:p>
-    <w:p>
-      <w:pPr>
-        <w:pStyle w:val="NoSpacing"/>
-        <w:rPr>
-          <w:lang w:val="en-GB"/>
-        </w:rPr>
-      </w:pPr>
-      <w:proofErr w:type="spellStart"/>
       <w:r>
         <w:rPr>
           <w:lang w:val="en-GB"/>
@@ -7424,7 +6913,6 @@
         </w:rPr>
         <w:t>Close</w:t>
       </w:r>
-      <w:proofErr w:type="spellEnd"/>
       <w:r>
         <w:rPr>
           <w:lang w:val="en-GB"/>
@@ -7535,7 +7023,6 @@
           <w:lang w:val="en-GB"/>
         </w:rPr>
       </w:pPr>
-      <w:proofErr w:type="spellStart"/>
       <w:r>
         <w:rPr>
           <w:rFonts w:ascii="Consolas" w:hAnsi="Consolas" w:cs="Consolas"/>
@@ -7546,7 +7033,6 @@
         </w:rPr>
         <w:t>TicketBuilder</w:t>
       </w:r>
-      <w:proofErr w:type="spellEnd"/>
       <w:r>
         <w:rPr>
           <w:lang w:val="en-GB"/>
@@ -7571,7 +7057,6 @@
           <w:lang w:val="en-GB"/>
         </w:rPr>
       </w:pPr>
-      <w:proofErr w:type="spellStart"/>
       <w:r>
         <w:rPr>
           <w:rFonts w:ascii="Consolas" w:hAnsi="Consolas" w:cs="Consolas"/>
@@ -7582,7 +7067,6 @@
         </w:rPr>
         <w:t>SenderBuilder</w:t>
       </w:r>
-      <w:proofErr w:type="spellEnd"/>
       <w:r>
         <w:rPr>
           <w:lang w:val="en-GB"/>
@@ -7607,7 +7091,6 @@
           <w:lang w:val="en-GB"/>
         </w:rPr>
       </w:pPr>
-      <w:proofErr w:type="spellStart"/>
       <w:r>
         <w:rPr>
           <w:rFonts w:ascii="Consolas" w:hAnsi="Consolas" w:cs="Consolas"/>
@@ -7618,14 +7101,12 @@
         </w:rPr>
         <w:t>EndCustomerBuilder</w:t>
       </w:r>
-      <w:proofErr w:type="spellEnd"/>
       <w:r>
         <w:rPr>
           <w:lang w:val="en-GB"/>
         </w:rPr>
         <w:t xml:space="preserve">: Used to build </w:t>
       </w:r>
-      <w:proofErr w:type="spellStart"/>
       <w:r>
         <w:rPr>
           <w:rFonts w:ascii="Consolas" w:hAnsi="Consolas" w:cs="Consolas"/>
@@ -7636,7 +7117,6 @@
         </w:rPr>
         <w:t>EndCustomer</w:t>
       </w:r>
-      <w:proofErr w:type="spellEnd"/>
       <w:r>
         <w:rPr>
           <w:lang w:val="en-GB"/>
@@ -7661,7 +7141,6 @@
           <w:lang w:val="en-GB"/>
         </w:rPr>
       </w:pPr>
-      <w:proofErr w:type="spellStart"/>
       <w:r>
         <w:rPr>
           <w:rFonts w:ascii="Consolas" w:hAnsi="Consolas" w:cs="Consolas"/>
@@ -7672,7 +7151,6 @@
         </w:rPr>
         <w:t>BetBuilder</w:t>
       </w:r>
-      <w:proofErr w:type="spellEnd"/>
       <w:r>
         <w:rPr>
           <w:lang w:val="en-GB"/>
@@ -7691,7 +7169,6 @@
           <w:lang w:val="en-GB"/>
         </w:rPr>
       </w:pPr>
-      <w:proofErr w:type="spellStart"/>
       <w:r>
         <w:rPr>
           <w:rFonts w:ascii="Consolas" w:hAnsi="Consolas" w:cs="Consolas"/>
@@ -7702,7 +7179,6 @@
         </w:rPr>
         <w:t>SelectionBuilder</w:t>
       </w:r>
-      <w:proofErr w:type="spellEnd"/>
       <w:r>
         <w:rPr>
           <w:lang w:val="en-GB"/>
@@ -7732,25 +7208,7 @@
           <w:szCs w:val="24"/>
           <w:lang w:val="en-GB"/>
         </w:rPr>
-        <w:t xml:space="preserve">Below is a code snippet, which builds a ticket containing the mandatory information. Please note that some information from the configuration gets automatically applied to the ticket, so changing the configuration can make the snippet below produce an incomplete ticket. For more information refer to configuration section of this document and to </w:t>
-      </w:r>
-      <w:proofErr w:type="spellStart"/>
-      <w:r>
-        <w:rPr>
-          <w:sz w:val="24"/>
-          <w:szCs w:val="24"/>
-          <w:lang w:val="en-GB"/>
-        </w:rPr>
-        <w:t>MTS_Ticket_Integration</w:t>
-      </w:r>
-      <w:proofErr w:type="spellEnd"/>
-      <w:r>
-        <w:rPr>
-          <w:sz w:val="24"/>
-          <w:szCs w:val="24"/>
-          <w:lang w:val="en-GB"/>
-        </w:rPr>
-        <w:t xml:space="preserve"> document.</w:t>
+        <w:t>Below is a code snippet, which builds a ticket containing the mandatory information. Please note that some information from the configuration gets automatically applied to the ticket, so changing the configuration can make the snippet below produce an incomplete ticket. For more information refer to configuration section of this document and to MTS_Ticket_Integration document.</w:t>
       </w:r>
       <w:r>
         <w:rPr>
@@ -7759,27 +7217,8 @@
           <w:lang w:val="en-GB"/>
         </w:rPr>
         <w:br/>
-        <w:t xml:space="preserve">Builders can be obtained on </w:t>
-      </w:r>
-      <w:proofErr w:type="spellStart"/>
-      <w:r>
-        <w:rPr>
-          <w:sz w:val="24"/>
-          <w:szCs w:val="24"/>
-          <w:lang w:val="en-GB"/>
-        </w:rPr>
-        <w:t>mtsSdk</w:t>
-      </w:r>
-      <w:proofErr w:type="spellEnd"/>
-      <w:r>
-        <w:rPr>
-          <w:sz w:val="24"/>
-          <w:szCs w:val="24"/>
-          <w:lang w:val="en-GB"/>
-        </w:rPr>
-        <w:t xml:space="preserve"> instance through </w:t>
-      </w:r>
-      <w:proofErr w:type="spellStart"/>
+        <w:t xml:space="preserve">Builders can be obtained on mtsSdk instance through </w:t>
+      </w:r>
       <w:r>
         <w:rPr>
           <w:rFonts w:ascii="Consolas" w:hAnsi="Consolas" w:cs="Consolas"/>
@@ -7788,7 +7227,6 @@
         </w:rPr>
         <w:t>BuilderFactory</w:t>
       </w:r>
-      <w:proofErr w:type="spellEnd"/>
       <w:r>
         <w:rPr>
           <w:sz w:val="24"/>
@@ -8575,7 +8013,6 @@
         </w:rPr>
         <w:t>. Non-blocking indicates the execution of the current thread is not blocked after the ticket is send and the response from MTS (</w:t>
       </w:r>
-      <w:proofErr w:type="spellStart"/>
       <w:r>
         <w:rPr>
           <w:sz w:val="24"/>
@@ -8584,7 +8021,6 @@
         </w:rPr>
         <w:t>TicketResponseReceived</w:t>
       </w:r>
-      <w:proofErr w:type="spellEnd"/>
       <w:r>
         <w:rPr>
           <w:sz w:val="24"/>
@@ -8612,7 +8048,6 @@
           <w:lang w:val="en-GB"/>
         </w:rPr>
       </w:pPr>
-      <w:proofErr w:type="spellStart"/>
       <w:r>
         <w:rPr>
           <w:rFonts w:ascii="Consolas" w:hAnsi="Consolas"/>
@@ -8620,9 +8055,8 @@
           <w:szCs w:val="24"/>
           <w:lang w:val="en-GB"/>
         </w:rPr>
-        <w:t>mtsSdk.SendTicket</w:t>
-      </w:r>
-      <w:proofErr w:type="spellEnd"/>
+        <w:t>mtsSdk.SendTicket(ticket);</w:t>
+      </w:r>
       <w:r>
         <w:rPr>
           <w:rFonts w:ascii="Consolas" w:hAnsi="Consolas"/>
@@ -8630,15 +8064,6 @@
           <w:szCs w:val="24"/>
           <w:lang w:val="en-GB"/>
         </w:rPr>
-        <w:t>(ticket);</w:t>
-      </w:r>
-      <w:r>
-        <w:rPr>
-          <w:rFonts w:ascii="Consolas" w:hAnsi="Consolas"/>
-          <w:sz w:val="24"/>
-          <w:szCs w:val="24"/>
-          <w:lang w:val="en-GB"/>
-        </w:rPr>
         <w:t xml:space="preserve"> </w:t>
       </w:r>
     </w:p>
@@ -8665,25 +8090,7 @@
           <w:szCs w:val="24"/>
           <w:lang w:val="en-GB"/>
         </w:rPr>
-        <w:t xml:space="preserve">or this mode event </w:t>
-      </w:r>
-      <w:proofErr w:type="spellStart"/>
-      <w:r>
-        <w:rPr>
-          <w:sz w:val="24"/>
-          <w:szCs w:val="24"/>
-          <w:lang w:val="en-GB"/>
-        </w:rPr>
-        <w:t>TicketResponseTimedOut</w:t>
-      </w:r>
-      <w:proofErr w:type="spellEnd"/>
-      <w:r>
-        <w:rPr>
-          <w:sz w:val="24"/>
-          <w:szCs w:val="24"/>
-          <w:lang w:val="en-GB"/>
-        </w:rPr>
-        <w:t xml:space="preserve"> is also available to notify user if the ticket response did not arrive in timely fashion.</w:t>
+        <w:t>or this mode event TicketResponseTimedOut is also available to notify user if the ticket response did not arrive in timely fashion.</w:t>
       </w:r>
     </w:p>
     <w:p>
@@ -8746,7 +8153,6 @@
         </w:rPr>
         <w:t xml:space="preserve"> the </w:t>
       </w:r>
-      <w:proofErr w:type="spellStart"/>
       <w:r>
         <w:rPr>
           <w:sz w:val="24"/>
@@ -8755,7 +8161,6 @@
         </w:rPr>
         <w:t>TicketResponseReceived</w:t>
       </w:r>
-      <w:proofErr w:type="spellEnd"/>
       <w:r>
         <w:rPr>
           <w:sz w:val="24"/>
@@ -8822,7 +8227,6 @@
         </w:rPr>
         <w:t xml:space="preserve"> </w:t>
       </w:r>
-      <w:proofErr w:type="spellStart"/>
       <w:r>
         <w:rPr>
           <w:rFonts w:ascii="Consolas" w:hAnsi="Consolas" w:cs="Consolas"/>
@@ -8837,34 +8241,7 @@
           <w:color w:val="000000"/>
           <w:lang w:val="en-GB"/>
         </w:rPr>
-        <w:t>esponse</w:t>
-      </w:r>
-      <w:proofErr w:type="spellEnd"/>
-      <w:r>
-        <w:rPr>
-          <w:rFonts w:ascii="Consolas" w:hAnsi="Consolas" w:cs="Consolas"/>
-          <w:color w:val="000000"/>
-          <w:lang w:val="en-GB"/>
-        </w:rPr>
-        <w:t xml:space="preserve"> = </w:t>
-      </w:r>
-      <w:proofErr w:type="spellStart"/>
-      <w:r>
-        <w:rPr>
-          <w:rFonts w:ascii="Consolas" w:hAnsi="Consolas" w:cs="Consolas"/>
-          <w:color w:val="000000"/>
-          <w:lang w:val="en-GB"/>
-        </w:rPr>
-        <w:t>mtsSdk.SendTicketBlocking</w:t>
-      </w:r>
-      <w:proofErr w:type="spellEnd"/>
-      <w:r>
-        <w:rPr>
-          <w:rFonts w:ascii="Consolas" w:hAnsi="Consolas" w:cs="Consolas"/>
-          <w:color w:val="000000"/>
-          <w:lang w:val="en-GB"/>
-        </w:rPr>
-        <w:t>(ticket);</w:t>
+        <w:t>esponse = mtsSdk.SendTicketBlocking(ticket);</w:t>
       </w:r>
     </w:p>
     <w:p>
@@ -8952,34 +8329,14 @@
         </w:rPr>
         <w:t xml:space="preserve">The </w:t>
       </w:r>
-      <w:proofErr w:type="spellStart"/>
-      <w:r>
-        <w:rPr>
-          <w:sz w:val="24"/>
-          <w:szCs w:val="24"/>
-          <w:lang w:val="en-GB"/>
-        </w:rPr>
-        <w:t>CustomBetManager</w:t>
-      </w:r>
-      <w:proofErr w:type="spellEnd"/>
-      <w:r>
-        <w:rPr>
-          <w:sz w:val="24"/>
-          <w:szCs w:val="24"/>
-          <w:lang w:val="en-GB"/>
-        </w:rPr>
-        <w:t xml:space="preserve"> provides a simple way of fetching available selections for selected event, and for calculating probability for a list of provided selections. To obtain a reference to the </w:t>
-      </w:r>
-      <w:proofErr w:type="spellStart"/>
-      <w:r>
-        <w:rPr>
-          <w:sz w:val="24"/>
-          <w:szCs w:val="24"/>
-          <w:lang w:val="en-GB"/>
-        </w:rPr>
-        <w:t>CustomBetManager</w:t>
-      </w:r>
-      <w:proofErr w:type="spellEnd"/>
+      <w:r>
+        <w:rPr>
+          <w:sz w:val="24"/>
+          <w:szCs w:val="24"/>
+          <w:lang w:val="en-GB"/>
+        </w:rPr>
+        <w:t>CustomBetManager provides a simple way of fetching available selections for selected event, and for calculating probability for a list of provided selections. To obtain a reference to the CustomBetManager</w:t>
+      </w:r>
       <w:r>
         <w:rPr>
           <w:sz w:val="24"/>
@@ -9010,15 +8367,7 @@
           <w:szCs w:val="24"/>
           <w:lang w:val="en-GB"/>
         </w:rPr>
-        <w:t>property</w:t>
-      </w:r>
-      <w:r>
-        <w:rPr>
-          <w:sz w:val="24"/>
-          <w:szCs w:val="24"/>
-          <w:lang w:val="en-GB"/>
-        </w:rPr>
-        <w:t>:</w:t>
+        <w:t>property:</w:t>
       </w:r>
       <w:r>
         <w:rPr>
@@ -9028,7 +8377,6 @@
         </w:rPr>
         <w:br/>
       </w:r>
-      <w:proofErr w:type="spellStart"/>
       <w:r>
         <w:rPr>
           <w:rFonts w:ascii="Menlo" w:hAnsi="Menlo" w:cs="Courier"/>
@@ -9069,7 +8417,6 @@
         </w:rPr>
         <w:t>Manager</w:t>
       </w:r>
-      <w:proofErr w:type="spellEnd"/>
       <w:r>
         <w:rPr>
           <w:rFonts w:ascii="Menlo" w:hAnsi="Menlo" w:cs="Courier"/>
@@ -9156,8 +8503,6 @@
         </w:rPr>
         <w:br/>
       </w:r>
-      <w:proofErr w:type="spellStart"/>
-      <w:proofErr w:type="gramStart"/>
       <w:r>
         <w:rPr>
           <w:rFonts w:ascii="Menlo" w:hAnsi="Menlo" w:cs="Courier"/>
@@ -9166,7 +8511,7 @@
           <w:szCs w:val="24"/>
           <w:lang w:val="en-US"/>
         </w:rPr>
-        <w:t>manager.</w:t>
+        <w:t>manager.G</w:t>
       </w:r>
       <w:r>
         <w:rPr>
@@ -9176,7 +8521,7 @@
           <w:szCs w:val="24"/>
           <w:lang w:val="en-US"/>
         </w:rPr>
-        <w:t>G</w:t>
+        <w:t>etAvailableSelections</w:t>
       </w:r>
       <w:r>
         <w:rPr>
@@ -9186,7 +8531,7 @@
           <w:szCs w:val="24"/>
           <w:lang w:val="en-US"/>
         </w:rPr>
-        <w:t>etAvailableSelections</w:t>
+        <w:t>Async</w:t>
       </w:r>
       <w:r>
         <w:rPr>
@@ -9196,10 +8541,8 @@
           <w:szCs w:val="24"/>
           <w:lang w:val="en-US"/>
         </w:rPr>
-        <w:t>Async</w:t>
-      </w:r>
-      <w:proofErr w:type="spellEnd"/>
-      <w:proofErr w:type="gramEnd"/>
+        <w:t>(</w:t>
+      </w:r>
       <w:r>
         <w:rPr>
           <w:rFonts w:ascii="Menlo" w:hAnsi="Menlo" w:cs="Courier"/>
@@ -9208,20 +8551,8 @@
           <w:szCs w:val="24"/>
           <w:lang w:val="en-US"/>
         </w:rPr>
-        <w:t>(</w:t>
-      </w:r>
-      <w:proofErr w:type="spellStart"/>
-      <w:r>
-        <w:rPr>
-          <w:rFonts w:ascii="Menlo" w:hAnsi="Menlo" w:cs="Courier"/>
-          <w:color w:val="000000"/>
-          <w:sz w:val="24"/>
-          <w:szCs w:val="24"/>
-          <w:lang w:val="en-US"/>
-        </w:rPr>
         <w:t>eventId</w:t>
       </w:r>
-      <w:proofErr w:type="spellEnd"/>
       <w:r>
         <w:rPr>
           <w:rFonts w:ascii="Menlo" w:hAnsi="Menlo" w:cs="Courier"/>
@@ -9362,8 +8693,6 @@
         </w:rPr>
         <w:br/>
       </w:r>
-      <w:proofErr w:type="spellStart"/>
-      <w:proofErr w:type="gramStart"/>
       <w:r>
         <w:rPr>
           <w:rFonts w:ascii="Menlo" w:hAnsi="Menlo" w:cs="Courier"/>
@@ -9372,7 +8701,7 @@
           <w:szCs w:val="24"/>
           <w:lang w:val="en-US"/>
         </w:rPr>
-        <w:t>manager.</w:t>
+        <w:t>manager.C</w:t>
       </w:r>
       <w:r>
         <w:rPr>
@@ -9382,20 +8711,8 @@
           <w:szCs w:val="24"/>
           <w:lang w:val="en-US"/>
         </w:rPr>
-        <w:t>C</w:t>
-      </w:r>
-      <w:r>
-        <w:rPr>
-          <w:rFonts w:ascii="Menlo" w:hAnsi="Menlo" w:cs="Courier"/>
-          <w:color w:val="000000"/>
-          <w:sz w:val="24"/>
-          <w:szCs w:val="24"/>
-          <w:lang w:val="en-US"/>
-        </w:rPr>
         <w:t>alculateProbability</w:t>
       </w:r>
-      <w:proofErr w:type="spellEnd"/>
-      <w:proofErr w:type="gramEnd"/>
       <w:r>
         <w:rPr>
           <w:rFonts w:ascii="Menlo" w:hAnsi="Menlo" w:cs="Courier"/>
@@ -9472,23 +8789,13 @@
           <w:lang w:val="en-US"/>
         </w:rPr>
       </w:pPr>
-      <w:proofErr w:type="spellStart"/>
-      <w:r>
-        <w:rPr>
-          <w:sz w:val="24"/>
-          <w:szCs w:val="24"/>
-          <w:lang w:val="en-GB"/>
-        </w:rPr>
-        <w:t>CustomBetManager</w:t>
-      </w:r>
-      <w:proofErr w:type="spellEnd"/>
-      <w:r>
-        <w:rPr>
-          <w:sz w:val="24"/>
-          <w:szCs w:val="24"/>
-          <w:lang w:val="en-GB"/>
-        </w:rPr>
-        <w:t xml:space="preserve"> uses builder pattern to simplify creation of selections. To create a selection, use the following methods:</w:t>
+      <w:r>
+        <w:rPr>
+          <w:sz w:val="24"/>
+          <w:szCs w:val="24"/>
+          <w:lang w:val="en-GB"/>
+        </w:rPr>
+        <w:t>CustomBetManager uses builder pattern to simplify creation of selections. To create a selection, use the following methods:</w:t>
       </w:r>
       <w:r>
         <w:rPr>
@@ -9498,8 +8805,6 @@
         </w:rPr>
         <w:br/>
       </w:r>
-      <w:proofErr w:type="spellStart"/>
-      <w:proofErr w:type="gramStart"/>
       <w:r>
         <w:rPr>
           <w:rFonts w:ascii="Menlo" w:hAnsi="Menlo" w:cs="Courier"/>
@@ -9510,8 +8815,6 @@
         </w:rPr>
         <w:t>manager.CustomBetSelectionBuilder</w:t>
       </w:r>
-      <w:proofErr w:type="spellEnd"/>
-      <w:proofErr w:type="gramEnd"/>
     </w:p>
     <w:p>
       <w:pPr>
@@ -9532,9 +8835,176 @@
           <w:szCs w:val="24"/>
           <w:lang w:val="en-US"/>
         </w:rPr>
+        <w:t xml:space="preserve">        .</w:t>
+      </w:r>
+      <w:r>
+        <w:rPr>
+          <w:rFonts w:ascii="Menlo" w:hAnsi="Menlo" w:cs="Courier"/>
+          <w:color w:val="000000"/>
+          <w:sz w:val="24"/>
+          <w:szCs w:val="24"/>
+          <w:lang w:val="en-US"/>
+        </w:rPr>
+        <w:t>S</w:t>
+      </w:r>
+      <w:r>
+        <w:rPr>
+          <w:rFonts w:ascii="Menlo" w:hAnsi="Menlo" w:cs="Courier"/>
+          <w:color w:val="000000"/>
+          <w:sz w:val="24"/>
+          <w:szCs w:val="24"/>
+          <w:lang w:val="en-US"/>
+        </w:rPr>
+        <w:t>etEventId(eventId)</w:t>
+      </w:r>
+    </w:p>
+    <w:p>
+      <w:pPr>
+        <w:spacing w:after="100"/>
+        <w:rPr>
+          <w:rFonts w:ascii="Menlo" w:hAnsi="Menlo" w:cs="Courier"/>
+          <w:color w:val="000000"/>
+          <w:sz w:val="24"/>
+          <w:szCs w:val="24"/>
+          <w:lang w:val="en-US"/>
+        </w:rPr>
+      </w:pPr>
+      <w:r>
+        <w:rPr>
+          <w:rFonts w:ascii="Menlo" w:hAnsi="Menlo" w:cs="Courier"/>
+          <w:color w:val="000000"/>
+          <w:sz w:val="24"/>
+          <w:szCs w:val="24"/>
+          <w:lang w:val="en-US"/>
+        </w:rPr>
+        <w:t xml:space="preserve">        .</w:t>
+      </w:r>
+      <w:r>
+        <w:rPr>
+          <w:rFonts w:ascii="Menlo" w:hAnsi="Menlo" w:cs="Courier"/>
+          <w:color w:val="000000"/>
+          <w:sz w:val="24"/>
+          <w:szCs w:val="24"/>
+          <w:lang w:val="en-US"/>
+        </w:rPr>
+        <w:t>S</w:t>
+      </w:r>
+      <w:r>
+        <w:rPr>
+          <w:rFonts w:ascii="Menlo" w:hAnsi="Menlo" w:cs="Courier"/>
+          <w:color w:val="000000"/>
+          <w:sz w:val="24"/>
+          <w:szCs w:val="24"/>
+          <w:lang w:val="en-US"/>
+        </w:rPr>
+        <w:t>etMarketId(marketId)</w:t>
+      </w:r>
+    </w:p>
+    <w:p>
+      <w:pPr>
+        <w:spacing w:after="100"/>
+        <w:rPr>
+          <w:rFonts w:ascii="Menlo" w:hAnsi="Menlo" w:cs="Courier"/>
+          <w:color w:val="000000"/>
+          <w:sz w:val="24"/>
+          <w:szCs w:val="24"/>
+          <w:lang w:val="en-US"/>
+        </w:rPr>
+      </w:pPr>
+      <w:r>
+        <w:rPr>
+          <w:rFonts w:ascii="Menlo" w:hAnsi="Menlo" w:cs="Courier"/>
+          <w:color w:val="000000"/>
+          <w:sz w:val="24"/>
+          <w:szCs w:val="24"/>
+          <w:lang w:val="en-US"/>
+        </w:rPr>
+        <w:t xml:space="preserve">        .</w:t>
+      </w:r>
+      <w:r>
+        <w:rPr>
+          <w:rFonts w:ascii="Menlo" w:hAnsi="Menlo" w:cs="Courier"/>
+          <w:color w:val="000000"/>
+          <w:sz w:val="24"/>
+          <w:szCs w:val="24"/>
+          <w:lang w:val="en-US"/>
+        </w:rPr>
+        <w:t>S</w:t>
+      </w:r>
+      <w:r>
+        <w:rPr>
+          <w:rFonts w:ascii="Menlo" w:hAnsi="Menlo" w:cs="Courier"/>
+          <w:color w:val="000000"/>
+          <w:sz w:val="24"/>
+          <w:szCs w:val="24"/>
+          <w:lang w:val="en-US"/>
+        </w:rPr>
+        <w:t>etOutcomeId(outcomeId)</w:t>
+      </w:r>
+    </w:p>
+    <w:p>
+      <w:pPr>
+        <w:spacing w:after="100"/>
+        <w:rPr>
+          <w:rFonts w:ascii="Menlo" w:hAnsi="Menlo" w:cs="Courier"/>
+          <w:color w:val="000000"/>
+          <w:sz w:val="24"/>
+          <w:szCs w:val="24"/>
+          <w:lang w:val="en-US"/>
+        </w:rPr>
+      </w:pPr>
+      <w:r>
+        <w:rPr>
+          <w:rFonts w:ascii="Menlo" w:hAnsi="Menlo" w:cs="Courier"/>
+          <w:color w:val="000000"/>
+          <w:sz w:val="24"/>
+          <w:szCs w:val="24"/>
+          <w:lang w:val="en-US"/>
+        </w:rPr>
+        <w:t xml:space="preserve">        .</w:t>
+      </w:r>
+      <w:r>
+        <w:rPr>
+          <w:rFonts w:ascii="Menlo" w:hAnsi="Menlo" w:cs="Courier"/>
+          <w:color w:val="000000"/>
+          <w:sz w:val="24"/>
+          <w:szCs w:val="24"/>
+          <w:lang w:val="en-US"/>
+        </w:rPr>
+        <w:t>S</w:t>
+      </w:r>
+      <w:r>
+        <w:rPr>
+          <w:rFonts w:ascii="Menlo" w:hAnsi="Menlo" w:cs="Courier"/>
+          <w:color w:val="000000"/>
+          <w:sz w:val="24"/>
+          <w:szCs w:val="24"/>
+          <w:lang w:val="en-US"/>
+        </w:rPr>
+        <w:t>etSpecifiers(specifiers)</w:t>
+      </w:r>
+    </w:p>
+    <w:p>
+      <w:pPr>
+        <w:spacing w:after="100"/>
+        <w:rPr>
+          <w:rFonts w:ascii="Menlo" w:hAnsi="Menlo" w:cs="Courier"/>
+          <w:color w:val="000000"/>
+          <w:sz w:val="24"/>
+          <w:szCs w:val="24"/>
+          <w:lang w:val="en-US"/>
+        </w:rPr>
+      </w:pPr>
+      <w:r>
+        <w:rPr>
+          <w:rFonts w:ascii="Menlo" w:hAnsi="Menlo" w:cs="Courier"/>
+          <w:color w:val="000000"/>
+          <w:sz w:val="24"/>
+          <w:szCs w:val="24"/>
+          <w:lang w:val="en-US"/>
+        </w:rPr>
         <w:t xml:space="preserve">        </w:t>
       </w:r>
-      <w:proofErr w:type="gramStart"/>
       <w:r>
         <w:rPr>
           <w:rFonts w:ascii="Menlo" w:hAnsi="Menlo" w:cs="Courier"/>
@@ -9545,7 +9015,6 @@
         </w:rPr>
         <w:t>.</w:t>
       </w:r>
-      <w:proofErr w:type="spellStart"/>
       <w:r>
         <w:rPr>
           <w:rFonts w:ascii="Menlo" w:hAnsi="Menlo" w:cs="Courier"/>
@@ -9554,7 +9023,7 @@
           <w:szCs w:val="24"/>
           <w:lang w:val="en-US"/>
         </w:rPr>
-        <w:t>S</w:t>
+        <w:t>B</w:t>
       </w:r>
       <w:r>
         <w:rPr>
@@ -9564,347 +9033,7 @@
           <w:szCs w:val="24"/>
           <w:lang w:val="en-US"/>
         </w:rPr>
-        <w:t>etEventId</w:t>
-      </w:r>
-      <w:proofErr w:type="spellEnd"/>
-      <w:proofErr w:type="gramEnd"/>
-      <w:r>
-        <w:rPr>
-          <w:rFonts w:ascii="Menlo" w:hAnsi="Menlo" w:cs="Courier"/>
-          <w:color w:val="000000"/>
-          <w:sz w:val="24"/>
-          <w:szCs w:val="24"/>
-          <w:lang w:val="en-US"/>
-        </w:rPr>
-        <w:t>(</w:t>
-      </w:r>
-      <w:proofErr w:type="spellStart"/>
-      <w:r>
-        <w:rPr>
-          <w:rFonts w:ascii="Menlo" w:hAnsi="Menlo" w:cs="Courier"/>
-          <w:color w:val="000000"/>
-          <w:sz w:val="24"/>
-          <w:szCs w:val="24"/>
-          <w:lang w:val="en-US"/>
-        </w:rPr>
-        <w:t>eventId</w:t>
-      </w:r>
-      <w:proofErr w:type="spellEnd"/>
-      <w:r>
-        <w:rPr>
-          <w:rFonts w:ascii="Menlo" w:hAnsi="Menlo" w:cs="Courier"/>
-          <w:color w:val="000000"/>
-          <w:sz w:val="24"/>
-          <w:szCs w:val="24"/>
-          <w:lang w:val="en-US"/>
-        </w:rPr>
-        <w:t>)</w:t>
-      </w:r>
-    </w:p>
-    <w:p>
-      <w:pPr>
-        <w:spacing w:after="100"/>
-        <w:rPr>
-          <w:rFonts w:ascii="Menlo" w:hAnsi="Menlo" w:cs="Courier"/>
-          <w:color w:val="000000"/>
-          <w:sz w:val="24"/>
-          <w:szCs w:val="24"/>
-          <w:lang w:val="en-US"/>
-        </w:rPr>
-      </w:pPr>
-      <w:r>
-        <w:rPr>
-          <w:rFonts w:ascii="Menlo" w:hAnsi="Menlo" w:cs="Courier"/>
-          <w:color w:val="000000"/>
-          <w:sz w:val="24"/>
-          <w:szCs w:val="24"/>
-          <w:lang w:val="en-US"/>
-        </w:rPr>
-        <w:t xml:space="preserve">        </w:t>
-      </w:r>
-      <w:proofErr w:type="gramStart"/>
-      <w:r>
-        <w:rPr>
-          <w:rFonts w:ascii="Menlo" w:hAnsi="Menlo" w:cs="Courier"/>
-          <w:color w:val="000000"/>
-          <w:sz w:val="24"/>
-          <w:szCs w:val="24"/>
-          <w:lang w:val="en-US"/>
-        </w:rPr>
-        <w:t>.</w:t>
-      </w:r>
-      <w:proofErr w:type="spellStart"/>
-      <w:r>
-        <w:rPr>
-          <w:rFonts w:ascii="Menlo" w:hAnsi="Menlo" w:cs="Courier"/>
-          <w:color w:val="000000"/>
-          <w:sz w:val="24"/>
-          <w:szCs w:val="24"/>
-          <w:lang w:val="en-US"/>
-        </w:rPr>
-        <w:t>S</w:t>
-      </w:r>
-      <w:r>
-        <w:rPr>
-          <w:rFonts w:ascii="Menlo" w:hAnsi="Menlo" w:cs="Courier"/>
-          <w:color w:val="000000"/>
-          <w:sz w:val="24"/>
-          <w:szCs w:val="24"/>
-          <w:lang w:val="en-US"/>
-        </w:rPr>
-        <w:t>etMarketId</w:t>
-      </w:r>
-      <w:proofErr w:type="spellEnd"/>
-      <w:proofErr w:type="gramEnd"/>
-      <w:r>
-        <w:rPr>
-          <w:rFonts w:ascii="Menlo" w:hAnsi="Menlo" w:cs="Courier"/>
-          <w:color w:val="000000"/>
-          <w:sz w:val="24"/>
-          <w:szCs w:val="24"/>
-          <w:lang w:val="en-US"/>
-        </w:rPr>
-        <w:t>(</w:t>
-      </w:r>
-      <w:proofErr w:type="spellStart"/>
-      <w:r>
-        <w:rPr>
-          <w:rFonts w:ascii="Menlo" w:hAnsi="Menlo" w:cs="Courier"/>
-          <w:color w:val="000000"/>
-          <w:sz w:val="24"/>
-          <w:szCs w:val="24"/>
-          <w:lang w:val="en-US"/>
-        </w:rPr>
-        <w:t>marketId</w:t>
-      </w:r>
-      <w:proofErr w:type="spellEnd"/>
-      <w:r>
-        <w:rPr>
-          <w:rFonts w:ascii="Menlo" w:hAnsi="Menlo" w:cs="Courier"/>
-          <w:color w:val="000000"/>
-          <w:sz w:val="24"/>
-          <w:szCs w:val="24"/>
-          <w:lang w:val="en-US"/>
-        </w:rPr>
-        <w:t>)</w:t>
-      </w:r>
-    </w:p>
-    <w:p>
-      <w:pPr>
-        <w:spacing w:after="100"/>
-        <w:rPr>
-          <w:rFonts w:ascii="Menlo" w:hAnsi="Menlo" w:cs="Courier"/>
-          <w:color w:val="000000"/>
-          <w:sz w:val="24"/>
-          <w:szCs w:val="24"/>
-          <w:lang w:val="en-US"/>
-        </w:rPr>
-      </w:pPr>
-      <w:r>
-        <w:rPr>
-          <w:rFonts w:ascii="Menlo" w:hAnsi="Menlo" w:cs="Courier"/>
-          <w:color w:val="000000"/>
-          <w:sz w:val="24"/>
-          <w:szCs w:val="24"/>
-          <w:lang w:val="en-US"/>
-        </w:rPr>
-        <w:t xml:space="preserve">        </w:t>
-      </w:r>
-      <w:proofErr w:type="gramStart"/>
-      <w:r>
-        <w:rPr>
-          <w:rFonts w:ascii="Menlo" w:hAnsi="Menlo" w:cs="Courier"/>
-          <w:color w:val="000000"/>
-          <w:sz w:val="24"/>
-          <w:szCs w:val="24"/>
-          <w:lang w:val="en-US"/>
-        </w:rPr>
-        <w:t>.</w:t>
-      </w:r>
-      <w:proofErr w:type="spellStart"/>
-      <w:r>
-        <w:rPr>
-          <w:rFonts w:ascii="Menlo" w:hAnsi="Menlo" w:cs="Courier"/>
-          <w:color w:val="000000"/>
-          <w:sz w:val="24"/>
-          <w:szCs w:val="24"/>
-          <w:lang w:val="en-US"/>
-        </w:rPr>
-        <w:t>S</w:t>
-      </w:r>
-      <w:r>
-        <w:rPr>
-          <w:rFonts w:ascii="Menlo" w:hAnsi="Menlo" w:cs="Courier"/>
-          <w:color w:val="000000"/>
-          <w:sz w:val="24"/>
-          <w:szCs w:val="24"/>
-          <w:lang w:val="en-US"/>
-        </w:rPr>
-        <w:t>etOutcomeId</w:t>
-      </w:r>
-      <w:proofErr w:type="spellEnd"/>
-      <w:proofErr w:type="gramEnd"/>
-      <w:r>
-        <w:rPr>
-          <w:rFonts w:ascii="Menlo" w:hAnsi="Menlo" w:cs="Courier"/>
-          <w:color w:val="000000"/>
-          <w:sz w:val="24"/>
-          <w:szCs w:val="24"/>
-          <w:lang w:val="en-US"/>
-        </w:rPr>
-        <w:t>(</w:t>
-      </w:r>
-      <w:proofErr w:type="spellStart"/>
-      <w:r>
-        <w:rPr>
-          <w:rFonts w:ascii="Menlo" w:hAnsi="Menlo" w:cs="Courier"/>
-          <w:color w:val="000000"/>
-          <w:sz w:val="24"/>
-          <w:szCs w:val="24"/>
-          <w:lang w:val="en-US"/>
-        </w:rPr>
-        <w:t>outcomeId</w:t>
-      </w:r>
-      <w:proofErr w:type="spellEnd"/>
-      <w:r>
-        <w:rPr>
-          <w:rFonts w:ascii="Menlo" w:hAnsi="Menlo" w:cs="Courier"/>
-          <w:color w:val="000000"/>
-          <w:sz w:val="24"/>
-          <w:szCs w:val="24"/>
-          <w:lang w:val="en-US"/>
-        </w:rPr>
-        <w:t>)</w:t>
-      </w:r>
-    </w:p>
-    <w:p>
-      <w:pPr>
-        <w:spacing w:after="100"/>
-        <w:rPr>
-          <w:rFonts w:ascii="Menlo" w:hAnsi="Menlo" w:cs="Courier"/>
-          <w:color w:val="000000"/>
-          <w:sz w:val="24"/>
-          <w:szCs w:val="24"/>
-          <w:lang w:val="en-US"/>
-        </w:rPr>
-      </w:pPr>
-      <w:r>
-        <w:rPr>
-          <w:rFonts w:ascii="Menlo" w:hAnsi="Menlo" w:cs="Courier"/>
-          <w:color w:val="000000"/>
-          <w:sz w:val="24"/>
-          <w:szCs w:val="24"/>
-          <w:lang w:val="en-US"/>
-        </w:rPr>
-        <w:t xml:space="preserve">        </w:t>
-      </w:r>
-      <w:proofErr w:type="gramStart"/>
-      <w:r>
-        <w:rPr>
-          <w:rFonts w:ascii="Menlo" w:hAnsi="Menlo" w:cs="Courier"/>
-          <w:color w:val="000000"/>
-          <w:sz w:val="24"/>
-          <w:szCs w:val="24"/>
-          <w:lang w:val="en-US"/>
-        </w:rPr>
-        <w:t>.</w:t>
-      </w:r>
-      <w:proofErr w:type="spellStart"/>
-      <w:r>
-        <w:rPr>
-          <w:rFonts w:ascii="Menlo" w:hAnsi="Menlo" w:cs="Courier"/>
-          <w:color w:val="000000"/>
-          <w:sz w:val="24"/>
-          <w:szCs w:val="24"/>
-          <w:lang w:val="en-US"/>
-        </w:rPr>
-        <w:t>S</w:t>
-      </w:r>
-      <w:r>
-        <w:rPr>
-          <w:rFonts w:ascii="Menlo" w:hAnsi="Menlo" w:cs="Courier"/>
-          <w:color w:val="000000"/>
-          <w:sz w:val="24"/>
-          <w:szCs w:val="24"/>
-          <w:lang w:val="en-US"/>
-        </w:rPr>
-        <w:t>etSpecifiers</w:t>
-      </w:r>
-      <w:proofErr w:type="spellEnd"/>
-      <w:proofErr w:type="gramEnd"/>
-      <w:r>
-        <w:rPr>
-          <w:rFonts w:ascii="Menlo" w:hAnsi="Menlo" w:cs="Courier"/>
-          <w:color w:val="000000"/>
-          <w:sz w:val="24"/>
-          <w:szCs w:val="24"/>
-          <w:lang w:val="en-US"/>
-        </w:rPr>
-        <w:t>(specifiers)</w:t>
-      </w:r>
-    </w:p>
-    <w:p>
-      <w:pPr>
-        <w:spacing w:after="100"/>
-        <w:rPr>
-          <w:rFonts w:ascii="Menlo" w:hAnsi="Menlo" w:cs="Courier"/>
-          <w:color w:val="000000"/>
-          <w:sz w:val="24"/>
-          <w:szCs w:val="24"/>
-          <w:lang w:val="en-US"/>
-        </w:rPr>
-      </w:pPr>
-      <w:r>
-        <w:rPr>
-          <w:rFonts w:ascii="Menlo" w:hAnsi="Menlo" w:cs="Courier"/>
-          <w:color w:val="000000"/>
-          <w:sz w:val="24"/>
-          <w:szCs w:val="24"/>
-          <w:lang w:val="en-US"/>
-        </w:rPr>
-        <w:t xml:space="preserve">        </w:t>
-      </w:r>
-      <w:proofErr w:type="gramStart"/>
-      <w:r>
-        <w:rPr>
-          <w:rFonts w:ascii="Menlo" w:hAnsi="Menlo" w:cs="Courier"/>
-          <w:color w:val="000000"/>
-          <w:sz w:val="24"/>
-          <w:szCs w:val="24"/>
-          <w:lang w:val="en-US"/>
-        </w:rPr>
-        <w:t>.</w:t>
-      </w:r>
-      <w:r>
-        <w:rPr>
-          <w:rFonts w:ascii="Menlo" w:hAnsi="Menlo" w:cs="Courier"/>
-          <w:color w:val="000000"/>
-          <w:sz w:val="24"/>
-          <w:szCs w:val="24"/>
-          <w:lang w:val="en-US"/>
-        </w:rPr>
-        <w:t>B</w:t>
-      </w:r>
-      <w:r>
-        <w:rPr>
-          <w:rFonts w:ascii="Menlo" w:hAnsi="Menlo" w:cs="Courier"/>
-          <w:color w:val="000000"/>
-          <w:sz w:val="24"/>
-          <w:szCs w:val="24"/>
-          <w:lang w:val="en-US"/>
-        </w:rPr>
-        <w:t>uild</w:t>
-      </w:r>
-      <w:proofErr w:type="gramEnd"/>
-      <w:r>
-        <w:rPr>
-          <w:rFonts w:ascii="Menlo" w:hAnsi="Menlo" w:cs="Courier"/>
-          <w:color w:val="000000"/>
-          <w:sz w:val="24"/>
-          <w:szCs w:val="24"/>
-          <w:lang w:val="en-US"/>
-        </w:rPr>
-        <w:t>();</w:t>
+        <w:t>uild();</w:t>
       </w:r>
     </w:p>
     <w:p>
@@ -9996,35 +9125,7 @@
         <w:rPr>
           <w:lang w:val="en-GB"/>
         </w:rPr>
-        <w:t xml:space="preserve">The SDK supports markets used by three </w:t>
-      </w:r>
-      <w:proofErr w:type="spellStart"/>
-      <w:r>
-        <w:rPr>
-          <w:lang w:val="en-GB"/>
-        </w:rPr>
-        <w:t>Betradar</w:t>
-      </w:r>
-      <w:proofErr w:type="spellEnd"/>
-      <w:r>
-        <w:rPr>
-          <w:lang w:val="en-GB"/>
-        </w:rPr>
-        <w:t xml:space="preserve"> feeds – LO (Live Odds), </w:t>
-      </w:r>
-      <w:proofErr w:type="spellStart"/>
-      <w:r>
-        <w:rPr>
-          <w:lang w:val="en-GB"/>
-        </w:rPr>
-        <w:t>LCoO</w:t>
-      </w:r>
-      <w:proofErr w:type="spellEnd"/>
-      <w:r>
-        <w:rPr>
-          <w:lang w:val="en-GB"/>
-        </w:rPr>
-        <w:t xml:space="preserve"> (Live Cycle of Odds) and UF (Unified Feed) </w:t>
+        <w:t xml:space="preserve">The SDK supports markets used by three Betradar feeds – LO (Live Odds), LCoO (Live Cycle of Odds) and UF (Unified Feed) </w:t>
       </w:r>
       <w:r>
         <w:rPr>
@@ -10038,7 +9139,6 @@
         </w:rPr>
         <w:t xml:space="preserve"> by different methods on the </w:t>
       </w:r>
-      <w:proofErr w:type="spellStart"/>
       <w:r>
         <w:rPr>
           <w:rFonts w:ascii="Consolas" w:hAnsi="Consolas" w:cs="Consolas"/>
@@ -10047,7 +9147,6 @@
         </w:rPr>
         <w:t>SelectionBuilder</w:t>
       </w:r>
-      <w:proofErr w:type="spellEnd"/>
       <w:r>
         <w:rPr>
           <w:lang w:val="en-GB"/>
@@ -10066,8 +9165,6 @@
           <w:lang w:val="en-GB"/>
         </w:rPr>
       </w:pPr>
-      <w:proofErr w:type="spellStart"/>
-      <w:proofErr w:type="gramStart"/>
       <w:r>
         <w:rPr>
           <w:rFonts w:ascii="Consolas" w:hAnsi="Consolas" w:cs="Consolas"/>
@@ -10076,20 +9173,8 @@
           <w:szCs w:val="22"/>
           <w:lang w:val="en-GB"/>
         </w:rPr>
-        <w:t>SetId</w:t>
-      </w:r>
-      <w:proofErr w:type="spellEnd"/>
-      <w:r>
-        <w:rPr>
-          <w:rFonts w:ascii="Consolas" w:hAnsi="Consolas" w:cs="Consolas"/>
-          <w:color w:val="000000"/>
-          <w:sz w:val="22"/>
-          <w:szCs w:val="22"/>
-          <w:lang w:val="en-GB"/>
-        </w:rPr>
-        <w:t>(</w:t>
-      </w:r>
-      <w:proofErr w:type="gramEnd"/>
+        <w:t>SetId(</w:t>
+      </w:r>
       <w:r>
         <w:rPr>
           <w:rFonts w:ascii="Consolas" w:hAnsi="Consolas" w:cs="Consolas"/>
@@ -10140,8 +9225,6 @@
           <w:lang w:val="en-GB"/>
         </w:rPr>
       </w:pPr>
-      <w:proofErr w:type="spellStart"/>
-      <w:proofErr w:type="gramStart"/>
       <w:r>
         <w:rPr>
           <w:rFonts w:ascii="Consolas" w:hAnsi="Consolas" w:cs="Consolas"/>
@@ -10150,20 +9233,8 @@
           <w:szCs w:val="22"/>
           <w:lang w:val="en-GB"/>
         </w:rPr>
-        <w:t>SetIdLo</w:t>
-      </w:r>
-      <w:proofErr w:type="spellEnd"/>
-      <w:r>
-        <w:rPr>
-          <w:rFonts w:ascii="Consolas" w:hAnsi="Consolas" w:cs="Consolas"/>
-          <w:color w:val="000000"/>
-          <w:sz w:val="22"/>
-          <w:szCs w:val="22"/>
-          <w:lang w:val="en-GB"/>
-        </w:rPr>
-        <w:t>(</w:t>
-      </w:r>
-      <w:proofErr w:type="gramEnd"/>
+        <w:t>SetIdLo(</w:t>
+      </w:r>
       <w:r>
         <w:rPr>
           <w:rFonts w:ascii="Consolas" w:hAnsi="Consolas" w:cs="Consolas"/>
@@ -10202,29 +9273,7 @@
           <w:szCs w:val="22"/>
           <w:lang w:val="en-GB"/>
         </w:rPr>
-        <w:t xml:space="preserve"> </w:t>
-      </w:r>
-      <w:proofErr w:type="spellStart"/>
-      <w:r>
-        <w:rPr>
-          <w:rFonts w:ascii="Consolas" w:hAnsi="Consolas" w:cs="Consolas"/>
-          <w:color w:val="000000"/>
-          <w:sz w:val="22"/>
-          <w:szCs w:val="22"/>
-          <w:lang w:val="en-GB"/>
-        </w:rPr>
-        <w:t>subType</w:t>
-      </w:r>
-      <w:proofErr w:type="spellEnd"/>
-      <w:r>
-        <w:rPr>
-          <w:rFonts w:ascii="Consolas" w:hAnsi="Consolas" w:cs="Consolas"/>
-          <w:color w:val="000000"/>
-          <w:sz w:val="22"/>
-          <w:szCs w:val="22"/>
-          <w:lang w:val="en-GB"/>
-        </w:rPr>
-        <w:t xml:space="preserve">, </w:t>
+        <w:t xml:space="preserve"> subType, </w:t>
       </w:r>
       <w:r>
         <w:rPr>
@@ -10244,29 +9293,7 @@
           <w:szCs w:val="22"/>
           <w:lang w:val="en-GB"/>
         </w:rPr>
-        <w:t xml:space="preserve"> </w:t>
-      </w:r>
-      <w:proofErr w:type="spellStart"/>
-      <w:r>
-        <w:rPr>
-          <w:rFonts w:ascii="Consolas" w:hAnsi="Consolas" w:cs="Consolas"/>
-          <w:color w:val="000000"/>
-          <w:sz w:val="22"/>
-          <w:szCs w:val="22"/>
-          <w:lang w:val="en-GB"/>
-        </w:rPr>
-        <w:t>sov</w:t>
-      </w:r>
-      <w:proofErr w:type="spellEnd"/>
-      <w:r>
-        <w:rPr>
-          <w:rFonts w:ascii="Consolas" w:hAnsi="Consolas" w:cs="Consolas"/>
-          <w:color w:val="000000"/>
-          <w:sz w:val="22"/>
-          <w:szCs w:val="22"/>
-          <w:lang w:val="en-GB"/>
-        </w:rPr>
-        <w:t xml:space="preserve">, </w:t>
+        <w:t xml:space="preserve"> sov, </w:t>
       </w:r>
       <w:r>
         <w:rPr>
@@ -10286,29 +9313,7 @@
           <w:szCs w:val="22"/>
           <w:lang w:val="en-GB"/>
         </w:rPr>
-        <w:t xml:space="preserve"> </w:t>
-      </w:r>
-      <w:proofErr w:type="spellStart"/>
-      <w:r>
-        <w:rPr>
-          <w:rFonts w:ascii="Consolas" w:hAnsi="Consolas" w:cs="Consolas"/>
-          <w:color w:val="000000"/>
-          <w:sz w:val="22"/>
-          <w:szCs w:val="22"/>
-          <w:lang w:val="en-GB"/>
-        </w:rPr>
-        <w:t>selectionId</w:t>
-      </w:r>
-      <w:proofErr w:type="spellEnd"/>
-      <w:r>
-        <w:rPr>
-          <w:rFonts w:ascii="Consolas" w:hAnsi="Consolas" w:cs="Consolas"/>
-          <w:color w:val="000000"/>
-          <w:sz w:val="22"/>
-          <w:szCs w:val="22"/>
-          <w:lang w:val="en-GB"/>
-        </w:rPr>
-        <w:t>)</w:t>
+        <w:t xml:space="preserve"> selectionId)</w:t>
       </w:r>
       <w:r>
         <w:rPr>
@@ -10346,8 +9351,6 @@
           <w:lang w:val="en-GB"/>
         </w:rPr>
       </w:pPr>
-      <w:proofErr w:type="spellStart"/>
-      <w:proofErr w:type="gramStart"/>
       <w:r>
         <w:rPr>
           <w:rFonts w:ascii="Consolas" w:hAnsi="Consolas" w:cs="Consolas"/>
@@ -10356,20 +9359,8 @@
           <w:szCs w:val="22"/>
           <w:lang w:val="en-GB"/>
         </w:rPr>
-        <w:t>SetIdLcoo</w:t>
-      </w:r>
-      <w:proofErr w:type="spellEnd"/>
-      <w:r>
-        <w:rPr>
-          <w:rFonts w:ascii="Consolas" w:hAnsi="Consolas" w:cs="Consolas"/>
-          <w:color w:val="000000"/>
-          <w:sz w:val="22"/>
-          <w:szCs w:val="22"/>
-          <w:lang w:val="en-GB"/>
-        </w:rPr>
-        <w:t>(</w:t>
-      </w:r>
-      <w:proofErr w:type="gramEnd"/>
+        <w:t>SetIdLcoo(</w:t>
+      </w:r>
       <w:r>
         <w:rPr>
           <w:rFonts w:ascii="Consolas" w:hAnsi="Consolas" w:cs="Consolas"/>
@@ -10408,29 +9399,7 @@
           <w:szCs w:val="22"/>
           <w:lang w:val="en-GB"/>
         </w:rPr>
-        <w:t xml:space="preserve"> </w:t>
-      </w:r>
-      <w:proofErr w:type="spellStart"/>
-      <w:r>
-        <w:rPr>
-          <w:rFonts w:ascii="Consolas" w:hAnsi="Consolas" w:cs="Consolas"/>
-          <w:color w:val="000000"/>
-          <w:sz w:val="22"/>
-          <w:szCs w:val="22"/>
-          <w:lang w:val="en-GB"/>
-        </w:rPr>
-        <w:t>sportId</w:t>
-      </w:r>
-      <w:proofErr w:type="spellEnd"/>
-      <w:r>
-        <w:rPr>
-          <w:rFonts w:ascii="Consolas" w:hAnsi="Consolas" w:cs="Consolas"/>
-          <w:color w:val="000000"/>
-          <w:sz w:val="22"/>
-          <w:szCs w:val="22"/>
-          <w:lang w:val="en-GB"/>
-        </w:rPr>
-        <w:t xml:space="preserve">, </w:t>
+        <w:t xml:space="preserve"> sportId, </w:t>
       </w:r>
       <w:r>
         <w:rPr>
@@ -10450,29 +9419,7 @@
           <w:szCs w:val="22"/>
           <w:lang w:val="en-GB"/>
         </w:rPr>
-        <w:t xml:space="preserve"> </w:t>
-      </w:r>
-      <w:proofErr w:type="spellStart"/>
-      <w:r>
-        <w:rPr>
-          <w:rFonts w:ascii="Consolas" w:hAnsi="Consolas" w:cs="Consolas"/>
-          <w:color w:val="000000"/>
-          <w:sz w:val="22"/>
-          <w:szCs w:val="22"/>
-          <w:lang w:val="en-GB"/>
-        </w:rPr>
-        <w:t>sov</w:t>
-      </w:r>
-      <w:proofErr w:type="spellEnd"/>
-      <w:r>
-        <w:rPr>
-          <w:rFonts w:ascii="Consolas" w:hAnsi="Consolas" w:cs="Consolas"/>
-          <w:color w:val="000000"/>
-          <w:sz w:val="22"/>
-          <w:szCs w:val="22"/>
-          <w:lang w:val="en-GB"/>
-        </w:rPr>
-        <w:t xml:space="preserve">, </w:t>
+        <w:t xml:space="preserve"> sov, </w:t>
       </w:r>
       <w:r>
         <w:rPr>
@@ -10492,42 +9439,20 @@
           <w:szCs w:val="22"/>
           <w:lang w:val="en-GB"/>
         </w:rPr>
+        <w:t xml:space="preserve"> selectionId)</w:t>
+      </w:r>
+      <w:r>
+        <w:rPr>
+          <w:lang w:val="en-GB"/>
+        </w:rPr>
+        <w:t>;</w:t>
+      </w:r>
+      <w:r>
+        <w:rPr>
+          <w:lang w:val="en-GB"/>
+        </w:rPr>
         <w:t xml:space="preserve"> </w:t>
       </w:r>
-      <w:proofErr w:type="spellStart"/>
-      <w:r>
-        <w:rPr>
-          <w:rFonts w:ascii="Consolas" w:hAnsi="Consolas" w:cs="Consolas"/>
-          <w:color w:val="000000"/>
-          <w:sz w:val="22"/>
-          <w:szCs w:val="22"/>
-          <w:lang w:val="en-GB"/>
-        </w:rPr>
-        <w:t>selectionId</w:t>
-      </w:r>
-      <w:proofErr w:type="spellEnd"/>
-      <w:r>
-        <w:rPr>
-          <w:rFonts w:ascii="Consolas" w:hAnsi="Consolas" w:cs="Consolas"/>
-          <w:color w:val="000000"/>
-          <w:sz w:val="22"/>
-          <w:szCs w:val="22"/>
-          <w:lang w:val="en-GB"/>
-        </w:rPr>
-        <w:t>)</w:t>
-      </w:r>
-      <w:r>
-        <w:rPr>
-          <w:lang w:val="en-GB"/>
-        </w:rPr>
-        <w:t>;</w:t>
-      </w:r>
-      <w:r>
-        <w:rPr>
-          <w:lang w:val="en-GB"/>
-        </w:rPr>
-        <w:t xml:space="preserve"> </w:t>
-      </w:r>
       <w:r>
         <w:rPr>
           <w:lang w:val="en-GB"/>
@@ -10538,21 +9463,7 @@
         <w:rPr>
           <w:lang w:val="en-GB"/>
         </w:rPr>
-        <w:t xml:space="preserve">This method should be used when building market identifiers from information provided by the </w:t>
-      </w:r>
-      <w:proofErr w:type="spellStart"/>
-      <w:r>
-        <w:rPr>
-          <w:lang w:val="en-GB"/>
-        </w:rPr>
-        <w:t>LCoO</w:t>
-      </w:r>
-      <w:proofErr w:type="spellEnd"/>
-      <w:r>
-        <w:rPr>
-          <w:lang w:val="en-GB"/>
-        </w:rPr>
-        <w:t xml:space="preserve"> feed.</w:t>
+        <w:t>This method should be used when building market identifiers from information provided by the LCoO feed.</w:t>
       </w:r>
     </w:p>
     <w:p>
@@ -10569,22 +9480,12 @@
           <w:szCs w:val="24"/>
         </w:rPr>
       </w:pPr>
-      <w:proofErr w:type="spellStart"/>
-      <w:proofErr w:type="gramStart"/>
-      <w:r>
-        <w:rPr>
-          <w:color w:val="000000"/>
-        </w:rPr>
-        <w:t>SetIdUof</w:t>
-      </w:r>
-      <w:proofErr w:type="spellEnd"/>
-      <w:r>
-        <w:rPr>
-          <w:color w:val="000000"/>
-        </w:rPr>
-        <w:t>(</w:t>
-      </w:r>
-      <w:proofErr w:type="gramEnd"/>
+      <w:r>
+        <w:rPr>
+          <w:color w:val="000000"/>
+        </w:rPr>
+        <w:t>SetIdUof(</w:t>
+      </w:r>
       <w:r>
         <w:t>Product</w:t>
       </w:r>
@@ -10601,16 +9502,47 @@
         <w:rPr>
           <w:color w:val="000000"/>
         </w:rPr>
-        <w:t xml:space="preserve"> </w:t>
-      </w:r>
-      <w:proofErr w:type="spellStart"/>
-      <w:r>
-        <w:rPr>
-          <w:color w:val="000000"/>
-        </w:rPr>
-        <w:t>sportId</w:t>
-      </w:r>
-      <w:proofErr w:type="spellEnd"/>
+        <w:t xml:space="preserve"> sportId, </w:t>
+      </w:r>
+      <w:r>
+        <w:rPr>
+          <w:color w:val="0000FF"/>
+        </w:rPr>
+        <w:t>int</w:t>
+      </w:r>
+      <w:r>
+        <w:rPr>
+          <w:color w:val="000000"/>
+        </w:rPr>
+        <w:t xml:space="preserve"> marketId, </w:t>
+      </w:r>
+      <w:r>
+        <w:rPr>
+          <w:color w:val="0000FF"/>
+        </w:rPr>
+        <w:t>string</w:t>
+      </w:r>
+      <w:r>
+        <w:rPr>
+          <w:color w:val="000000"/>
+        </w:rPr>
+        <w:t xml:space="preserve"> selectionId, </w:t>
+      </w:r>
+      <w:r>
+        <w:t>IDictionary</w:t>
+      </w:r>
+      <w:r>
+        <w:rPr>
+          <w:color w:val="000000"/>
+        </w:rPr>
+        <w:t>&lt;</w:t>
+      </w:r>
+      <w:r>
+        <w:rPr>
+          <w:color w:val="0000FF"/>
+        </w:rPr>
+        <w:t>string</w:t>
+      </w:r>
       <w:r>
         <w:rPr>
           <w:color w:val="000000"/>
@@ -10621,22 +9553,14 @@
         <w:rPr>
           <w:color w:val="0000FF"/>
         </w:rPr>
-        <w:t>int</w:t>
-      </w:r>
-      <w:r>
-        <w:rPr>
-          <w:color w:val="000000"/>
-        </w:rPr>
-        <w:t xml:space="preserve"> </w:t>
-      </w:r>
-      <w:proofErr w:type="spellStart"/>
-      <w:r>
-        <w:rPr>
-          <w:color w:val="000000"/>
-        </w:rPr>
-        <w:t>marketId</w:t>
-      </w:r>
-      <w:proofErr w:type="spellEnd"/>
+        <w:t>string</w:t>
+      </w:r>
+      <w:r>
+        <w:rPr>
+          <w:color w:val="000000"/>
+        </w:rPr>
+        <w:t>&gt; specifiers</w:t>
+      </w:r>
       <w:r>
         <w:rPr>
           <w:color w:val="000000"/>
@@ -10644,6 +9568,15 @@
         <w:t xml:space="preserve">, </w:t>
       </w:r>
       <w:r>
+        <w:t>IReadOnlyDictionary</w:t>
+      </w:r>
+      <w:r>
+        <w:rPr>
+          <w:color w:val="000000"/>
+        </w:rPr>
+        <w:t>&lt;</w:t>
+      </w:r>
+      <w:r>
         <w:rPr>
           <w:color w:val="0000FF"/>
         </w:rPr>
@@ -10653,106 +9586,20 @@
         <w:rPr>
           <w:color w:val="000000"/>
         </w:rPr>
-        <w:t xml:space="preserve"> </w:t>
-      </w:r>
-      <w:proofErr w:type="spellStart"/>
-      <w:r>
-        <w:rPr>
-          <w:color w:val="000000"/>
-        </w:rPr>
-        <w:t>selectionId</w:t>
-      </w:r>
-      <w:proofErr w:type="spellEnd"/>
-      <w:r>
-        <w:rPr>
-          <w:color w:val="000000"/>
-        </w:rPr>
-        <w:t xml:space="preserve">, </w:t>
-      </w:r>
-      <w:proofErr w:type="spellStart"/>
-      <w:r>
-        <w:t>IDictionary</w:t>
-      </w:r>
-      <w:proofErr w:type="spellEnd"/>
-      <w:r>
-        <w:rPr>
-          <w:color w:val="000000"/>
-        </w:rPr>
-        <w:t>&lt;</w:t>
+        <w:t>, </w:t>
       </w:r>
       <w:r>
         <w:rPr>
           <w:color w:val="0000FF"/>
         </w:rPr>
-        <w:t>string</w:t>
-      </w:r>
-      <w:r>
-        <w:rPr>
-          <w:color w:val="000000"/>
-        </w:rPr>
-        <w:t xml:space="preserve">, </w:t>
-      </w:r>
-      <w:r>
-        <w:rPr>
-          <w:color w:val="0000FF"/>
-        </w:rPr>
-        <w:t>string</w:t>
-      </w:r>
-      <w:r>
-        <w:rPr>
-          <w:color w:val="000000"/>
-        </w:rPr>
-        <w:t>&gt; specifiers</w:t>
-      </w:r>
-      <w:r>
-        <w:rPr>
-          <w:color w:val="000000"/>
-        </w:rPr>
-        <w:t xml:space="preserve">, </w:t>
-      </w:r>
-      <w:proofErr w:type="spellStart"/>
-      <w:r>
-        <w:t>IReadOnlyDictionary</w:t>
-      </w:r>
-      <w:proofErr w:type="spellEnd"/>
-      <w:r>
-        <w:rPr>
-          <w:color w:val="000000"/>
-        </w:rPr>
-        <w:t>&lt;</w:t>
-      </w:r>
-      <w:r>
-        <w:rPr>
-          <w:color w:val="0000FF"/>
-        </w:rPr>
-        <w:t>string</w:t>
-      </w:r>
-      <w:r>
-        <w:rPr>
-          <w:color w:val="000000"/>
-        </w:rPr>
-        <w:t>, </w:t>
-      </w:r>
-      <w:r>
-        <w:rPr>
-          <w:color w:val="0000FF"/>
-        </w:rPr>
         <w:t>object</w:t>
       </w:r>
       <w:r>
         <w:rPr>
           <w:color w:val="000000"/>
         </w:rPr>
-        <w:t>&gt; </w:t>
-      </w:r>
-      <w:proofErr w:type="spellStart"/>
-      <w:r>
-        <w:rPr>
-          <w:color w:val="000000"/>
-        </w:rPr>
-        <w:t>sportEventStatus</w:t>
-      </w:r>
-      <w:proofErr w:type="spellEnd"/>
+        <w:t>&gt; sportEventStatus</w:t>
+      </w:r>
       <w:r>
         <w:rPr>
           <w:color w:val="000000"/>
@@ -10781,47 +9628,7 @@
           <w:sz w:val="24"/>
           <w:szCs w:val="24"/>
         </w:rPr>
-        <w:t xml:space="preserve"> Note: this method will throw if </w:t>
-      </w:r>
-      <w:proofErr w:type="spellStart"/>
-      <w:r>
-        <w:rPr>
-          <w:rFonts w:asciiTheme="minorHAnsi" w:hAnsiTheme="minorHAnsi" w:cstheme="minorHAnsi"/>
-          <w:color w:val="auto"/>
-          <w:sz w:val="24"/>
-          <w:szCs w:val="24"/>
-        </w:rPr>
-        <w:t>accessToken</w:t>
-      </w:r>
-      <w:proofErr w:type="spellEnd"/>
-      <w:r>
-        <w:rPr>
-          <w:rFonts w:asciiTheme="minorHAnsi" w:hAnsiTheme="minorHAnsi" w:cstheme="minorHAnsi"/>
-          <w:color w:val="auto"/>
-          <w:sz w:val="24"/>
-          <w:szCs w:val="24"/>
-        </w:rPr>
-        <w:t xml:space="preserve"> is not provided. Method parameter </w:t>
-      </w:r>
-      <w:proofErr w:type="spellStart"/>
-      <w:r>
-        <w:rPr>
-          <w:rFonts w:asciiTheme="minorHAnsi" w:hAnsiTheme="minorHAnsi" w:cstheme="minorHAnsi"/>
-          <w:color w:val="auto"/>
-          <w:sz w:val="24"/>
-          <w:szCs w:val="24"/>
-        </w:rPr>
-        <w:t>sportEventStatus</w:t>
-      </w:r>
-      <w:proofErr w:type="spellEnd"/>
-      <w:r>
-        <w:rPr>
-          <w:rFonts w:asciiTheme="minorHAnsi" w:hAnsiTheme="minorHAnsi" w:cstheme="minorHAnsi"/>
-          <w:color w:val="auto"/>
-          <w:sz w:val="24"/>
-          <w:szCs w:val="24"/>
-        </w:rPr>
-        <w:t xml:space="preserve"> needs the following keys: </w:t>
+        <w:t xml:space="preserve"> Note: this method will throw if accessToken is not provided. Method parameter sportEventStatus needs the following keys: </w:t>
       </w:r>
     </w:p>
     <w:p>
@@ -10838,7 +9645,6 @@
           <w:szCs w:val="24"/>
         </w:rPr>
       </w:pPr>
-      <w:proofErr w:type="spellStart"/>
       <w:r>
         <w:rPr>
           <w:rFonts w:asciiTheme="minorHAnsi" w:hAnsiTheme="minorHAnsi" w:cstheme="minorHAnsi"/>
@@ -10846,37 +9652,7 @@
           <w:sz w:val="24"/>
           <w:szCs w:val="24"/>
         </w:rPr>
-        <w:t>HomeScore</w:t>
-      </w:r>
-      <w:proofErr w:type="spellEnd"/>
-      <w:r>
-        <w:rPr>
-          <w:rFonts w:asciiTheme="minorHAnsi" w:hAnsiTheme="minorHAnsi" w:cstheme="minorHAnsi"/>
-          <w:color w:val="auto"/>
-          <w:sz w:val="24"/>
-          <w:szCs w:val="24"/>
-        </w:rPr>
-        <w:t xml:space="preserve"> (</w:t>
-      </w:r>
-      <w:proofErr w:type="spellStart"/>
-      <w:r>
-        <w:rPr>
-          <w:rFonts w:asciiTheme="minorHAnsi" w:hAnsiTheme="minorHAnsi" w:cstheme="minorHAnsi"/>
-          <w:color w:val="auto"/>
-          <w:sz w:val="24"/>
-          <w:szCs w:val="24"/>
-        </w:rPr>
-        <w:t>home_score</w:t>
-      </w:r>
-      <w:proofErr w:type="spellEnd"/>
-      <w:r>
-        <w:rPr>
-          <w:rFonts w:asciiTheme="minorHAnsi" w:hAnsiTheme="minorHAnsi" w:cstheme="minorHAnsi"/>
-          <w:color w:val="auto"/>
-          <w:sz w:val="24"/>
-          <w:szCs w:val="24"/>
-        </w:rPr>
-        <w:t xml:space="preserve"> in sport event status) </w:t>
+        <w:t xml:space="preserve">HomeScore (home_score in sport event status) </w:t>
       </w:r>
     </w:p>
     <w:p>
@@ -10893,7 +9669,6 @@
           <w:szCs w:val="24"/>
         </w:rPr>
       </w:pPr>
-      <w:proofErr w:type="spellStart"/>
       <w:r>
         <w:rPr>
           <w:rFonts w:asciiTheme="minorHAnsi" w:hAnsiTheme="minorHAnsi" w:cstheme="minorHAnsi"/>
@@ -10901,37 +9676,7 @@
           <w:sz w:val="24"/>
           <w:szCs w:val="24"/>
         </w:rPr>
-        <w:t>AwayScore</w:t>
-      </w:r>
-      <w:proofErr w:type="spellEnd"/>
-      <w:r>
-        <w:rPr>
-          <w:rFonts w:asciiTheme="minorHAnsi" w:hAnsiTheme="minorHAnsi" w:cstheme="minorHAnsi"/>
-          <w:color w:val="auto"/>
-          <w:sz w:val="24"/>
-          <w:szCs w:val="24"/>
-        </w:rPr>
-        <w:t xml:space="preserve"> (</w:t>
-      </w:r>
-      <w:proofErr w:type="spellStart"/>
-      <w:r>
-        <w:rPr>
-          <w:rFonts w:asciiTheme="minorHAnsi" w:hAnsiTheme="minorHAnsi" w:cstheme="minorHAnsi"/>
-          <w:color w:val="auto"/>
-          <w:sz w:val="24"/>
-          <w:szCs w:val="24"/>
-        </w:rPr>
-        <w:t>away_score</w:t>
-      </w:r>
-      <w:proofErr w:type="spellEnd"/>
-      <w:r>
-        <w:rPr>
-          <w:rFonts w:asciiTheme="minorHAnsi" w:hAnsiTheme="minorHAnsi" w:cstheme="minorHAnsi"/>
-          <w:color w:val="auto"/>
-          <w:sz w:val="24"/>
-          <w:szCs w:val="24"/>
-        </w:rPr>
-        <w:t xml:space="preserve"> in sport event status)</w:t>
+        <w:t>AwayScore (away_score in sport event status)</w:t>
       </w:r>
     </w:p>
     <w:p>
@@ -10955,19 +9700,20 @@
           <w:sz w:val="24"/>
           <w:szCs w:val="24"/>
         </w:rPr>
-        <w:t>Server (</w:t>
-      </w:r>
-      <w:proofErr w:type="spellStart"/>
-      <w:r>
+        <w:t>Server (current_server in sport event status)</w:t>
+      </w:r>
+    </w:p>
+    <w:p>
+      <w:pPr>
+        <w:pStyle w:val="Code"/>
+        <w:ind w:firstLine="0"/>
         <w:rPr>
           <w:rFonts w:asciiTheme="minorHAnsi" w:hAnsiTheme="minorHAnsi" w:cstheme="minorHAnsi"/>
           <w:color w:val="auto"/>
           <w:sz w:val="24"/>
           <w:szCs w:val="24"/>
         </w:rPr>
-        <w:t>current_server</w:t>
-      </w:r>
-      <w:proofErr w:type="spellEnd"/>
+      </w:pPr>
       <w:r>
         <w:rPr>
           <w:rFonts w:asciiTheme="minorHAnsi" w:hAnsiTheme="minorHAnsi" w:cstheme="minorHAnsi"/>
@@ -10975,20 +9721,17 @@
           <w:sz w:val="24"/>
           <w:szCs w:val="24"/>
         </w:rPr>
-        <w:t xml:space="preserve"> in sport event status)</w:t>
-      </w:r>
-    </w:p>
-    <w:p>
-      <w:pPr>
-        <w:pStyle w:val="Code"/>
-        <w:ind w:firstLine="0"/>
+        <w:t>If you are using UnifiedFeed sdk the map with t</w:t>
+      </w:r>
+      <w:r>
         <w:rPr>
           <w:rFonts w:asciiTheme="minorHAnsi" w:hAnsiTheme="minorHAnsi" w:cstheme="minorHAnsi"/>
           <w:color w:val="auto"/>
           <w:sz w:val="24"/>
           <w:szCs w:val="24"/>
         </w:rPr>
-      </w:pPr>
+        <w:t>he correct keys may be obtained:</w:t>
+      </w:r>
       <w:r>
         <w:rPr>
           <w:rFonts w:asciiTheme="minorHAnsi" w:hAnsiTheme="minorHAnsi" w:cstheme="minorHAnsi"/>
@@ -10996,9 +9739,9 @@
           <w:sz w:val="24"/>
           <w:szCs w:val="24"/>
         </w:rPr>
-        <w:t xml:space="preserve">If you are using </w:t>
-      </w:r>
-      <w:proofErr w:type="spellStart"/>
+        <w:br/>
+        <w:t xml:space="preserve">var </w:t>
+      </w:r>
       <w:r>
         <w:rPr>
           <w:rFonts w:asciiTheme="minorHAnsi" w:hAnsiTheme="minorHAnsi" w:cstheme="minorHAnsi"/>
@@ -11006,9 +9749,8 @@
           <w:sz w:val="24"/>
           <w:szCs w:val="24"/>
         </w:rPr>
-        <w:t>UnifiedFeed</w:t>
-      </w:r>
-      <w:proofErr w:type="spellEnd"/>
+        <w:t>sportEventStatusProperties</w:t>
+      </w:r>
       <w:r>
         <w:rPr>
           <w:rFonts w:asciiTheme="minorHAnsi" w:hAnsiTheme="minorHAnsi" w:cstheme="minorHAnsi"/>
@@ -11016,9 +9758,8 @@
           <w:sz w:val="24"/>
           <w:szCs w:val="24"/>
         </w:rPr>
-        <w:t xml:space="preserve"> </w:t>
-      </w:r>
-      <w:proofErr w:type="spellStart"/>
+        <w:t xml:space="preserve"> = </w:t>
+      </w:r>
       <w:r>
         <w:rPr>
           <w:rFonts w:asciiTheme="minorHAnsi" w:hAnsiTheme="minorHAnsi" w:cstheme="minorHAnsi"/>
@@ -11026,70 +9767,8 @@
           <w:sz w:val="24"/>
           <w:szCs w:val="24"/>
         </w:rPr>
-        <w:t>sdk</w:t>
-      </w:r>
-      <w:proofErr w:type="spellEnd"/>
-      <w:r>
-        <w:rPr>
-          <w:rFonts w:asciiTheme="minorHAnsi" w:hAnsiTheme="minorHAnsi" w:cstheme="minorHAnsi"/>
-          <w:color w:val="auto"/>
-          <w:sz w:val="24"/>
-          <w:szCs w:val="24"/>
-        </w:rPr>
-        <w:t xml:space="preserve"> the map with t</w:t>
-      </w:r>
-      <w:r>
-        <w:rPr>
-          <w:rFonts w:asciiTheme="minorHAnsi" w:hAnsiTheme="minorHAnsi" w:cstheme="minorHAnsi"/>
-          <w:color w:val="auto"/>
-          <w:sz w:val="24"/>
-          <w:szCs w:val="24"/>
-        </w:rPr>
-        <w:t>he correct keys may be obtained:</w:t>
-      </w:r>
-      <w:r>
-        <w:rPr>
-          <w:rFonts w:asciiTheme="minorHAnsi" w:hAnsiTheme="minorHAnsi" w:cstheme="minorHAnsi"/>
-          <w:color w:val="auto"/>
-          <w:sz w:val="24"/>
-          <w:szCs w:val="24"/>
-        </w:rPr>
-        <w:br/>
-        <w:t xml:space="preserve">var </w:t>
-      </w:r>
-      <w:proofErr w:type="spellStart"/>
-      <w:r>
-        <w:rPr>
-          <w:rFonts w:asciiTheme="minorHAnsi" w:hAnsiTheme="minorHAnsi" w:cstheme="minorHAnsi"/>
-          <w:color w:val="auto"/>
-          <w:sz w:val="24"/>
-          <w:szCs w:val="24"/>
-        </w:rPr>
-        <w:t>sportEventStatusProperties</w:t>
-      </w:r>
-      <w:proofErr w:type="spellEnd"/>
-      <w:r>
-        <w:rPr>
-          <w:rFonts w:asciiTheme="minorHAnsi" w:hAnsiTheme="minorHAnsi" w:cstheme="minorHAnsi"/>
-          <w:color w:val="auto"/>
-          <w:sz w:val="24"/>
-          <w:szCs w:val="24"/>
-        </w:rPr>
-        <w:t xml:space="preserve"> = </w:t>
-      </w:r>
-      <w:proofErr w:type="spellStart"/>
-      <w:proofErr w:type="gramStart"/>
-      <w:r>
-        <w:rPr>
-          <w:rFonts w:asciiTheme="minorHAnsi" w:hAnsiTheme="minorHAnsi" w:cstheme="minorHAnsi"/>
-          <w:color w:val="auto"/>
-          <w:sz w:val="24"/>
-          <w:szCs w:val="24"/>
-        </w:rPr>
         <w:t>sportEvent.Status.Properties</w:t>
       </w:r>
-      <w:proofErr w:type="spellEnd"/>
-      <w:proofErr w:type="gramEnd"/>
       <w:r>
         <w:rPr>
           <w:rFonts w:asciiTheme="minorHAnsi" w:hAnsiTheme="minorHAnsi" w:cstheme="minorHAnsi"/>
@@ -11509,7 +10188,6 @@
               <w:lang w:val="en-US"/>
             </w:rPr>
           </w:pPr>
-          <w:proofErr w:type="spellStart"/>
           <w:r>
             <w:rPr>
               <w:rFonts w:ascii="Arial" w:hAnsi="Arial" w:cs="Arial"/>
@@ -11518,18 +10196,7 @@
               <w:szCs w:val="20"/>
               <w:lang w:val="en-US"/>
             </w:rPr>
-            <w:t>Feldlistrasse</w:t>
-          </w:r>
-          <w:proofErr w:type="spellEnd"/>
-          <w:r>
-            <w:rPr>
-              <w:rFonts w:ascii="Arial" w:hAnsi="Arial" w:cs="Arial"/>
-              <w:color w:val="CFD1D2"/>
-              <w:sz w:val="20"/>
-              <w:szCs w:val="20"/>
-              <w:lang w:val="en-US"/>
-            </w:rPr>
-            <w:t xml:space="preserve"> 2</w:t>
+            <w:t>Feldlistrasse 2</w:t>
           </w:r>
         </w:p>
         <w:p>
@@ -11719,7 +10386,6 @@
               <w:lang w:val="en-US"/>
             </w:rPr>
           </w:pPr>
-          <w:proofErr w:type="gramStart"/>
           <w:r>
             <w:rPr>
               <w:rFonts w:ascii="Arial" w:hAnsi="Arial" w:cs="Arial"/>
@@ -11738,18 +10404,7 @@
               <w:szCs w:val="20"/>
               <w:lang w:val="en-US"/>
             </w:rPr>
-            <w:t>CHE</w:t>
-          </w:r>
-          <w:proofErr w:type="gramEnd"/>
-          <w:r>
-            <w:rPr>
-              <w:rFonts w:ascii="Arial" w:hAnsi="Arial" w:cs="Arial"/>
-              <w:color w:val="CFD1D2"/>
-              <w:sz w:val="20"/>
-              <w:szCs w:val="20"/>
-              <w:lang w:val="en-US"/>
-            </w:rPr>
-            <w:t>-113.075.404</w:t>
+            <w:t>CHE-113.075.404</w:t>
           </w:r>
         </w:p>
       </w:tc>
@@ -12109,7 +10764,7 @@
                         </a:ln>
                         <a:extLst>
                           <a:ext uri="{53640926-AAD7-44d8-BBD7-CCE9431645EC}">
-                            <a14:shadowObscured xmlns:a14="http://schemas.microsoft.com/office/drawing/2010/main" xmlns:w="http://schemas.openxmlformats.org/wordprocessingml/2006/main" xmlns:w10="urn:schemas-microsoft-com:office:word" xmlns:v="urn:schemas-microsoft-com:vml" xmlns:o="urn:schemas-microsoft-com:office:office" xmlns:mv="urn:schemas-microsoft-com:mac:vml" xmlns:mo="http://schemas.microsoft.com/office/mac/office/2008/main" xmlns=""/>
+                            <a14:shadowObscured xmlns="" xmlns:mo="http://schemas.microsoft.com/office/mac/office/2008/main" xmlns:mv="urn:schemas-microsoft-com:mac:vml" xmlns:o="urn:schemas-microsoft-com:office:office" xmlns:v="urn:schemas-microsoft-com:vml" xmlns:w10="urn:schemas-microsoft-com:office:word" xmlns:w="http://schemas.openxmlformats.org/wordprocessingml/2006/main" xmlns:a14="http://schemas.microsoft.com/office/drawing/2010/main"/>
                           </a:ext>
                         </a:extLst>
                       </pic:spPr>
@@ -12433,7 +11088,7 @@
         </mc:Choice>
         <mc:Fallback>
           <w:pict>
-            <v:group w14:anchorId="0B5382BC" id="Group 7" o:spid="_x0000_s1026" style="position:absolute;margin-left:-56.6pt;margin-top:-27.85pt;width:567.75pt;height:670.1pt;z-index:251663360;mso-width-relative:margin;mso-height-relative:margin" coordsize="72180,85096" o:gfxdata="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">
+            <v:group w14:anchorId="1EFF7D40" id="Group 7" o:spid="_x0000_s1026" style="position:absolute;margin-left:-56.6pt;margin-top:-27.85pt;width:567.75pt;height:670.1pt;z-index:251663360;mso-width-relative:margin;mso-height-relative:margin" coordsize="72180,85096" o:gfxdata="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">
               <v:rect id="Rectangle 52" o:spid="_x0000_s1027" style="position:absolute;width:72108;height:82152;visibility:visible;mso-wrap-style:square;v-text-anchor:top" o:gfxdata="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" fillcolor="#0073aa" stroked="f">
                 <v:textbox inset="0,0,0,0"/>
               </v:rect>
@@ -14590,7 +13245,7 @@
   <w:font w:name="Symbol">
     <w:panose1 w:val="05050102010706020507"/>
     <w:charset w:val="02"/>
-    <w:family w:val="decorative"/>
+    <w:family w:val="roman"/>
     <w:pitch w:val="variable"/>
     <w:sig w:usb0="00000000" w:usb1="10000000" w:usb2="00000000" w:usb3="00000000" w:csb0="80000000" w:csb1="00000000"/>
   </w:font>
@@ -14611,7 +13266,7 @@
   <w:font w:name="Wingdings">
     <w:panose1 w:val="05000000000000000000"/>
     <w:charset w:val="02"/>
-    <w:family w:val="decorative"/>
+    <w:family w:val="auto"/>
     <w:pitch w:val="variable"/>
     <w:sig w:usb0="00000000" w:usb1="10000000" w:usb2="00000000" w:usb3="00000000" w:csb0="80000000" w:csb1="00000000"/>
   </w:font>
@@ -14657,7 +13312,7 @@
     <w:charset w:val="00"/>
     <w:family w:val="modern"/>
     <w:pitch w:val="fixed"/>
-    <w:sig w:usb0="E10006FF" w:usb1="4000FCFF" w:usb2="00000009" w:usb3="00000000" w:csb0="0000019F" w:csb1="00000000"/>
+    <w:sig w:usb0="E00006FF" w:usb1="0000FCFF" w:usb2="00000001" w:usb3="00000000" w:csb0="0000019F" w:csb1="00000000"/>
   </w:font>
   <w:font w:name="Arial">
     <w:panose1 w:val="020B0604020202020204"/>
@@ -14668,14 +13323,13 @@
   </w:font>
   <w:font w:name="Menlo">
     <w:altName w:val="Times New Roman"/>
-    <w:panose1 w:val="020B0609030804020204"/>
     <w:charset w:val="00"/>
     <w:family w:val="modern"/>
     <w:pitch w:val="fixed"/>
     <w:sig w:usb0="E60022FF" w:usb1="D200F9FB" w:usb2="02000028" w:usb3="00000000" w:csb0="000001DF" w:csb1="00000000"/>
   </w:font>
   <w:font w:name="Courier">
-    <w:panose1 w:val="00000000000000000000"/>
+    <w:panose1 w:val="02070409020205020404"/>
     <w:charset w:val="00"/>
     <w:family w:val="auto"/>
     <w:pitch w:val="variable"/>
@@ -14683,7 +13337,6 @@
   </w:font>
   <w:font w:name="Yu Mincho">
     <w:altName w:val="游明朝"/>
-    <w:panose1 w:val="02020400000000000000"/>
     <w:charset w:val="80"/>
     <w:family w:val="roman"/>
     <w:pitch w:val="variable"/>
@@ -14753,6 +13406,7 @@
     <w:rsid w:val="00D41A53"/>
     <w:rsid w:val="00EE3D85"/>
     <w:rsid w:val="00F51B6D"/>
+    <w:rsid w:val="00F71E87"/>
   </w:rsids>
   <m:mathPr>
     <m:mathFont m:val="Cambria Math"/>
@@ -14770,7 +13424,7 @@
   <w:themeFontLang w:val="de-DE" w:eastAsia="ja-JP"/>
   <w:clrSchemeMapping w:bg1="light1" w:t1="dark1" w:bg2="light2" w:t2="dark2" w:accent1="accent1" w:accent2="accent2" w:accent3="accent3" w:accent4="accent4" w:accent5="accent5" w:accent6="accent6" w:hyperlink="hyperlink" w:followedHyperlink="followedHyperlink"/>
   <w:doNotAutoCompressPictures/>
-  <w:decimalSymbol w:val=","/>
+  <w:decimalSymbol w:val="."/>
   <w:listSeparator w:val=","/>
 </w:settings>
 </file>
@@ -15540,7 +14194,7 @@
 </file>
 
 <file path=customXml/itemProps1.xml><?xml version="1.0" encoding="utf-8"?>
-<ds:datastoreItem xmlns:ds="http://schemas.openxmlformats.org/officeDocument/2006/customXml" ds:itemID="{6557ACDC-B140-7041-8D9C-4EFF4E6090C8}">
+<ds:datastoreItem xmlns:ds="http://schemas.openxmlformats.org/officeDocument/2006/customXml" ds:itemID="{872BE355-B52F-415A-9ECD-7030A9267412}">
   <ds:schemaRefs>
     <ds:schemaRef ds:uri="http://schemas.openxmlformats.org/officeDocument/2006/bibliography"/>
   </ds:schemaRefs>

</xml_diff>

<commit_message>
IMtsSdk extended with Connectiontatus; provides also event ConnectionChange (FEEDSDK-1420)
</commit_message>
<xml_diff>
--- a/docs/MTS SDK NET integration guide.docx
+++ b/docs/MTS SDK NET integration guide.docx
@@ -1,6 +1,6 @@
 
 <file path=word/document.xml><?xml version="1.0" encoding="utf-8"?>
-<w:document xmlns:wpc="http://schemas.microsoft.com/office/word/2010/wordprocessingCanvas" xmlns:cx="http://schemas.microsoft.com/office/drawing/2014/chartex" xmlns:cx1="http://schemas.microsoft.com/office/drawing/2015/9/8/chartex" xmlns:cx2="http://schemas.microsoft.com/office/drawing/2015/10/21/chartex" xmlns:cx3="http://schemas.microsoft.com/office/drawing/2016/5/9/chartex" xmlns:cx4="http://schemas.microsoft.com/office/drawing/2016/5/10/chartex" xmlns:cx5="http://schemas.microsoft.com/office/drawing/2016/5/11/chartex" xmlns:cx6="http://schemas.microsoft.com/office/drawing/2016/5/12/chartex" xmlns:cx7="http://schemas.microsoft.com/office/drawing/2016/5/13/chartex" xmlns:cx8="http://schemas.microsoft.com/office/drawing/2016/5/14/chartex" xmlns:mc="http://schemas.openxmlformats.org/markup-compatibility/2006" xmlns:aink="http://schemas.microsoft.com/office/drawing/2016/ink" xmlns:am3d="http://schemas.microsoft.com/office/drawing/2017/model3d" xmlns:o="urn:schemas-microsoft-com:office:office" xmlns:r="http://schemas.openxmlformats.org/officeDocument/2006/relationships" xmlns:m="http://schemas.openxmlformats.org/officeDocument/2006/math" xmlns:v="urn:schemas-microsoft-com:vml" xmlns:wp14="http://schemas.microsoft.com/office/word/2010/wordprocessingDrawing" xmlns:wp="http://schemas.openxmlformats.org/drawingml/2006/wordprocessingDrawing" xmlns:w10="urn:schemas-microsoft-com:office:word" xmlns:w="http://schemas.openxmlformats.org/wordprocessingml/2006/main" xmlns:w14="http://schemas.microsoft.com/office/word/2010/wordml" xmlns:w15="http://schemas.microsoft.com/office/word/2012/wordml" xmlns:w16cid="http://schemas.microsoft.com/office/word/2016/wordml/cid" xmlns:w16se="http://schemas.microsoft.com/office/word/2015/wordml/symex" xmlns:wpg="http://schemas.microsoft.com/office/word/2010/wordprocessingGroup" xmlns:wpi="http://schemas.microsoft.com/office/word/2010/wordprocessingInk" xmlns:wne="http://schemas.microsoft.com/office/word/2006/wordml" xmlns:wps="http://schemas.microsoft.com/office/word/2010/wordprocessingShape" mc:Ignorable="w14 w15 w16se w16cid wp14">
+<w:document xmlns:wpc="http://schemas.microsoft.com/office/word/2010/wordprocessingCanvas" xmlns:cx="http://schemas.microsoft.com/office/drawing/2014/chartex" xmlns:cx1="http://schemas.microsoft.com/office/drawing/2015/9/8/chartex" xmlns:cx2="http://schemas.microsoft.com/office/drawing/2015/10/21/chartex" xmlns:cx3="http://schemas.microsoft.com/office/drawing/2016/5/9/chartex" xmlns:cx4="http://schemas.microsoft.com/office/drawing/2016/5/10/chartex" xmlns:cx5="http://schemas.microsoft.com/office/drawing/2016/5/11/chartex" xmlns:cx6="http://schemas.microsoft.com/office/drawing/2016/5/12/chartex" xmlns:cx7="http://schemas.microsoft.com/office/drawing/2016/5/13/chartex" xmlns:cx8="http://schemas.microsoft.com/office/drawing/2016/5/14/chartex" xmlns:mc="http://schemas.openxmlformats.org/markup-compatibility/2006" xmlns:aink="http://schemas.microsoft.com/office/drawing/2016/ink" xmlns:am3d="http://schemas.microsoft.com/office/drawing/2017/model3d" xmlns:o="urn:schemas-microsoft-com:office:office" xmlns:r="http://schemas.openxmlformats.org/officeDocument/2006/relationships" xmlns:m="http://schemas.openxmlformats.org/officeDocument/2006/math" xmlns:v="urn:schemas-microsoft-com:vml" xmlns:wp14="http://schemas.microsoft.com/office/word/2010/wordprocessingDrawing" xmlns:wp="http://schemas.openxmlformats.org/drawingml/2006/wordprocessingDrawing" xmlns:w10="urn:schemas-microsoft-com:office:word" xmlns:w="http://schemas.openxmlformats.org/wordprocessingml/2006/main" xmlns:w14="http://schemas.microsoft.com/office/word/2010/wordml" xmlns:w15="http://schemas.microsoft.com/office/word/2012/wordml" xmlns:w16cex="http://schemas.microsoft.com/office/word/2018/wordml/cex" xmlns:w16cid="http://schemas.microsoft.com/office/word/2016/wordml/cid" xmlns:w16="http://schemas.microsoft.com/office/word/2018/wordml" xmlns:w16se="http://schemas.microsoft.com/office/word/2015/wordml/symex" xmlns:wpg="http://schemas.microsoft.com/office/word/2010/wordprocessingGroup" xmlns:wpi="http://schemas.microsoft.com/office/word/2010/wordprocessingInk" xmlns:wne="http://schemas.microsoft.com/office/word/2006/wordml" xmlns:wps="http://schemas.microsoft.com/office/word/2010/wordprocessingShape" mc:Ignorable="w14 w15 w16se w16cid w16 w16cex wp14">
   <w:body>
     <w:p>
       <w:pPr>
@@ -110,7 +110,7 @@
               <w:szCs w:val="32"/>
               <w:lang w:val="en-GB"/>
             </w:rPr>
-            <w:t>Aug</w:t>
+            <w:t>October</w:t>
           </w:r>
           <w:r>
             <w:rPr>
@@ -130,7 +130,7 @@
               <w:szCs w:val="32"/>
               <w:lang w:val="en-GB"/>
             </w:rPr>
-            <w:t>201</w:t>
+            <w:t>20</w:t>
           </w:r>
           <w:r>
             <w:rPr>
@@ -140,7 +140,7 @@
               <w:szCs w:val="32"/>
               <w:lang w:val="en-GB"/>
             </w:rPr>
-            <w:t>9</w:t>
+            <w:t>20</w:t>
           </w:r>
         </w:sdtContent>
       </w:sdt>
@@ -512,6 +512,119 @@
                 <w:szCs w:val="24"/>
                 <w:lang w:val="en-GB"/>
               </w:rPr>
+              <w:t>1.10</w:t>
+            </w:r>
+          </w:p>
+        </w:tc>
+        <w:tc>
+          <w:tcPr>
+            <w:tcW w:w="1116" w:type="dxa"/>
+          </w:tcPr>
+          <w:p>
+            <w:pPr>
+              <w:pStyle w:val="NoSpacing"/>
+              <w:rPr>
+                <w:bCs/>
+                <w:sz w:val="24"/>
+                <w:szCs w:val="24"/>
+                <w:lang w:val="en-GB"/>
+              </w:rPr>
+            </w:pPr>
+            <w:r>
+              <w:rPr>
+                <w:bCs/>
+                <w:sz w:val="24"/>
+                <w:szCs w:val="24"/>
+                <w:lang w:val="en-GB"/>
+              </w:rPr>
+              <w:t>David Hrovat</w:t>
+            </w:r>
+          </w:p>
+        </w:tc>
+        <w:tc>
+          <w:tcPr>
+            <w:tcW w:w="1417" w:type="dxa"/>
+          </w:tcPr>
+          <w:p>
+            <w:pPr>
+              <w:pStyle w:val="NoSpacing"/>
+              <w:rPr>
+                <w:bCs/>
+                <w:sz w:val="24"/>
+                <w:szCs w:val="24"/>
+                <w:lang w:val="en-GB"/>
+              </w:rPr>
+            </w:pPr>
+            <w:r>
+              <w:rPr>
+                <w:bCs/>
+                <w:sz w:val="24"/>
+                <w:szCs w:val="24"/>
+                <w:lang w:val="en-GB"/>
+              </w:rPr>
+              <w:t>2020-10-20</w:t>
+            </w:r>
+          </w:p>
+        </w:tc>
+        <w:tc>
+          <w:tcPr>
+            <w:tcW w:w="5778" w:type="dxa"/>
+          </w:tcPr>
+          <w:p>
+            <w:pPr>
+              <w:pStyle w:val="NoSpacing"/>
+              <w:rPr>
+                <w:bCs/>
+                <w:sz w:val="24"/>
+                <w:szCs w:val="24"/>
+                <w:lang w:val="en-GB"/>
+              </w:rPr>
+            </w:pPr>
+            <w:r>
+              <w:rPr>
+                <w:bCs/>
+                <w:sz w:val="24"/>
+                <w:szCs w:val="24"/>
+                <w:lang w:val="en-GB"/>
+              </w:rPr>
+              <w:t xml:space="preserve">Added configuration property </w:t>
+            </w:r>
+            <w:proofErr w:type="spellStart"/>
+            <w:r>
+              <w:rPr>
+                <w:bCs/>
+                <w:sz w:val="24"/>
+                <w:szCs w:val="24"/>
+                <w:lang w:val="en-GB"/>
+              </w:rPr>
+              <w:t>sslServerName</w:t>
+            </w:r>
+            <w:proofErr w:type="spellEnd"/>
+          </w:p>
+        </w:tc>
+      </w:tr>
+      <w:tr>
+        <w:tc>
+          <w:tcPr>
+            <w:tcW w:w="977" w:type="dxa"/>
+          </w:tcPr>
+          <w:p>
+            <w:pPr>
+              <w:pStyle w:val="NoSpacing"/>
+              <w:rPr>
+                <w:bCs/>
+                <w:sz w:val="24"/>
+                <w:szCs w:val="24"/>
+                <w:lang w:val="en-GB"/>
+              </w:rPr>
+            </w:pPr>
+            <w:r>
+              <w:rPr>
+                <w:bCs/>
+                <w:sz w:val="24"/>
+                <w:szCs w:val="24"/>
+                <w:lang w:val="en-GB"/>
+              </w:rPr>
               <w:t>1.9</w:t>
             </w:r>
           </w:p>
@@ -589,6 +702,7 @@
               </w:rPr>
               <w:t xml:space="preserve">Added configuration property </w:t>
             </w:r>
+            <w:proofErr w:type="spellStart"/>
             <w:r>
               <w:rPr>
                 <w:bCs/>
@@ -598,6 +712,7 @@
               </w:rPr>
               <w:t>ticketResponseTimeoutPrematch</w:t>
             </w:r>
+            <w:proofErr w:type="spellEnd"/>
           </w:p>
         </w:tc>
       </w:tr>
@@ -638,13 +753,23 @@
                 <w:lang w:val="en-GB"/>
               </w:rPr>
             </w:pPr>
+            <w:proofErr w:type="spellStart"/>
             <w:r>
               <w:rPr>
                 <w:sz w:val="24"/>
                 <w:szCs w:val="24"/>
                 <w:lang w:val="en-GB"/>
               </w:rPr>
-              <w:t>Srđan Tot</w:t>
+              <w:t>Srđan</w:t>
+            </w:r>
+            <w:proofErr w:type="spellEnd"/>
+            <w:r>
+              <w:rPr>
+                <w:sz w:val="24"/>
+                <w:szCs w:val="24"/>
+                <w:lang w:val="en-GB"/>
+              </w:rPr>
+              <w:t xml:space="preserve"> Tot</w:t>
             </w:r>
           </w:p>
         </w:tc>
@@ -732,13 +857,23 @@
                 <w:lang w:val="en-GB"/>
               </w:rPr>
             </w:pPr>
+            <w:proofErr w:type="spellStart"/>
             <w:r>
               <w:rPr>
                 <w:sz w:val="24"/>
                 <w:szCs w:val="24"/>
                 <w:lang w:val="en-GB"/>
               </w:rPr>
-              <w:t>Srđan Tot</w:t>
+              <w:t>Srđan</w:t>
+            </w:r>
+            <w:proofErr w:type="spellEnd"/>
+            <w:r>
+              <w:rPr>
+                <w:sz w:val="24"/>
+                <w:szCs w:val="24"/>
+                <w:lang w:val="en-GB"/>
+              </w:rPr>
+              <w:t xml:space="preserve"> Tot</w:t>
             </w:r>
           </w:p>
         </w:tc>
@@ -826,13 +961,23 @@
                 <w:lang w:val="en-GB"/>
               </w:rPr>
             </w:pPr>
+            <w:proofErr w:type="spellStart"/>
             <w:r>
               <w:rPr>
                 <w:sz w:val="24"/>
                 <w:szCs w:val="24"/>
                 <w:lang w:val="en-GB"/>
               </w:rPr>
-              <w:t>Srđan Tot</w:t>
+              <w:t>Srđan</w:t>
+            </w:r>
+            <w:proofErr w:type="spellEnd"/>
+            <w:r>
+              <w:rPr>
+                <w:sz w:val="24"/>
+                <w:szCs w:val="24"/>
+                <w:lang w:val="en-GB"/>
+              </w:rPr>
+              <w:t xml:space="preserve"> Tot</w:t>
             </w:r>
           </w:p>
         </w:tc>
@@ -920,13 +1065,23 @@
                 <w:lang w:val="en-GB"/>
               </w:rPr>
             </w:pPr>
+            <w:proofErr w:type="spellStart"/>
             <w:r>
               <w:rPr>
                 <w:sz w:val="24"/>
                 <w:szCs w:val="24"/>
                 <w:lang w:val="en-GB"/>
               </w:rPr>
-              <w:t>Srđan Tot</w:t>
+              <w:t>Srđan</w:t>
+            </w:r>
+            <w:proofErr w:type="spellEnd"/>
+            <w:r>
+              <w:rPr>
+                <w:sz w:val="24"/>
+                <w:szCs w:val="24"/>
+                <w:lang w:val="en-GB"/>
+              </w:rPr>
+              <w:t xml:space="preserve"> Tot</w:t>
             </w:r>
           </w:p>
         </w:tc>
@@ -1067,14 +1222,23 @@
                 <w:szCs w:val="24"/>
                 <w:lang w:val="en-GB"/>
               </w:rPr>
-              <w:t>Added ex</w:t>
+              <w:t xml:space="preserve">Added </w:t>
             </w:r>
+            <w:proofErr w:type="spellStart"/>
             <w:r>
               <w:rPr>
                 <w:sz w:val="24"/>
                 <w:szCs w:val="24"/>
                 <w:lang w:val="en-GB"/>
               </w:rPr>
+              <w:t>ex</w:t>
+            </w:r>
+            <w:r>
+              <w:rPr>
+                <w:sz w:val="24"/>
+                <w:szCs w:val="24"/>
+                <w:lang w:val="en-GB"/>
+              </w:rPr>
               <w:t>c</w:t>
             </w:r>
             <w:r>
@@ -1083,7 +1247,16 @@
                 <w:szCs w:val="24"/>
                 <w:lang w:val="en-GB"/>
               </w:rPr>
-              <w:t>lusiveConsumer configuration property</w:t>
+              <w:t>lusiveConsumer</w:t>
+            </w:r>
+            <w:proofErr w:type="spellEnd"/>
+            <w:r>
+              <w:rPr>
+                <w:sz w:val="24"/>
+                <w:szCs w:val="24"/>
+                <w:lang w:val="en-GB"/>
+              </w:rPr>
+              <w:t xml:space="preserve"> configuration property</w:t>
             </w:r>
           </w:p>
         </w:tc>
@@ -1290,7 +1463,25 @@
                 <w:szCs w:val="24"/>
                 <w:lang w:val="en-GB"/>
               </w:rPr>
-              <w:t>Added provideAdditionalMarketSpecifiers property to config section</w:t>
+              <w:t xml:space="preserve">Added </w:t>
+            </w:r>
+            <w:proofErr w:type="spellStart"/>
+            <w:r>
+              <w:rPr>
+                <w:sz w:val="24"/>
+                <w:szCs w:val="24"/>
+                <w:lang w:val="en-GB"/>
+              </w:rPr>
+              <w:t>provideAdditionalMarketSpecifiers</w:t>
+            </w:r>
+            <w:proofErr w:type="spellEnd"/>
+            <w:r>
+              <w:rPr>
+                <w:sz w:val="24"/>
+                <w:szCs w:val="24"/>
+                <w:lang w:val="en-GB"/>
+              </w:rPr>
+              <w:t xml:space="preserve"> property to config section</w:t>
             </w:r>
           </w:p>
         </w:tc>
@@ -1338,8 +1529,18 @@
                 <w:szCs w:val="24"/>
                 <w:lang w:val="en-GB"/>
               </w:rPr>
-              <w:t>Uros Bregar</w:t>
+              <w:t xml:space="preserve">Uros </w:t>
             </w:r>
+            <w:proofErr w:type="spellStart"/>
+            <w:r>
+              <w:rPr>
+                <w:sz w:val="24"/>
+                <w:szCs w:val="24"/>
+                <w:lang w:val="en-GB"/>
+              </w:rPr>
+              <w:t>Bregar</w:t>
+            </w:r>
+            <w:proofErr w:type="spellEnd"/>
           </w:p>
         </w:tc>
         <w:tc>
@@ -1402,7 +1603,25 @@
                 <w:szCs w:val="24"/>
                 <w:lang w:val="en-GB"/>
               </w:rPr>
-              <w:t>Added accessToken configuration property</w:t>
+              <w:t xml:space="preserve">Added </w:t>
+            </w:r>
+            <w:proofErr w:type="spellStart"/>
+            <w:r>
+              <w:rPr>
+                <w:sz w:val="24"/>
+                <w:szCs w:val="24"/>
+                <w:lang w:val="en-GB"/>
+              </w:rPr>
+              <w:t>accessToken</w:t>
+            </w:r>
+            <w:proofErr w:type="spellEnd"/>
+            <w:r>
+              <w:rPr>
+                <w:sz w:val="24"/>
+                <w:szCs w:val="24"/>
+                <w:lang w:val="en-GB"/>
+              </w:rPr>
+              <w:t xml:space="preserve"> configuration property</w:t>
             </w:r>
           </w:p>
           <w:p>
@@ -1420,8 +1639,18 @@
                 <w:szCs w:val="24"/>
                 <w:lang w:val="en-GB"/>
               </w:rPr>
-              <w:t>Updated method SetIdUof</w:t>
+              <w:t xml:space="preserve">Updated method </w:t>
             </w:r>
+            <w:proofErr w:type="spellStart"/>
+            <w:r>
+              <w:rPr>
+                <w:sz w:val="24"/>
+                <w:szCs w:val="24"/>
+                <w:lang w:val="en-GB"/>
+              </w:rPr>
+              <w:t>SetIdUof</w:t>
+            </w:r>
+            <w:proofErr w:type="spellEnd"/>
           </w:p>
         </w:tc>
       </w:tr>
@@ -1480,6 +1709,7 @@
                 <w:lang w:val="en-GB"/>
               </w:rPr>
             </w:pPr>
+            <w:proofErr w:type="spellStart"/>
             <w:r>
               <w:rPr>
                 <w:sz w:val="24"/>
@@ -1488,6 +1718,7 @@
               </w:rPr>
               <w:t>Bregar</w:t>
             </w:r>
+            <w:proofErr w:type="spellEnd"/>
           </w:p>
         </w:tc>
         <w:tc>
@@ -2752,7 +2983,21 @@
         <w:rPr>
           <w:lang w:val="en-GB"/>
         </w:rPr>
-        <w:t>Client interaction log: logs the interaction between the user code and the SDK</w:t>
+        <w:t xml:space="preserve">Client interaction </w:t>
+      </w:r>
+      <w:proofErr w:type="gramStart"/>
+      <w:r>
+        <w:rPr>
+          <w:lang w:val="en-GB"/>
+        </w:rPr>
+        <w:t>log:</w:t>
+      </w:r>
+      <w:proofErr w:type="gramEnd"/>
+      <w:r>
+        <w:rPr>
+          <w:lang w:val="en-GB"/>
+        </w:rPr>
+        <w:t xml:space="preserve"> logs the interaction between the user code and the SDK</w:t>
       </w:r>
     </w:p>
     <w:p>
@@ -2768,11 +3013,19 @@
           <w:lang w:val="en-GB"/>
         </w:rPr>
       </w:pPr>
-      <w:r>
-        <w:rPr>
-          <w:lang w:val="en-GB"/>
-        </w:rPr>
-        <w:t>Statistics log: contains periodically written statistic information</w:t>
+      <w:proofErr w:type="gramStart"/>
+      <w:r>
+        <w:rPr>
+          <w:lang w:val="en-GB"/>
+        </w:rPr>
+        <w:t>Statistics log:</w:t>
+      </w:r>
+      <w:proofErr w:type="gramEnd"/>
+      <w:r>
+        <w:rPr>
+          <w:lang w:val="en-GB"/>
+        </w:rPr>
+        <w:t xml:space="preserve"> contains periodically written statistic information</w:t>
       </w:r>
     </w:p>
     <w:p>
@@ -2841,6 +3094,7 @@
           <w:lang w:val="en-GB"/>
         </w:rPr>
       </w:pPr>
+      <w:proofErr w:type="spellStart"/>
       <w:r>
         <w:rPr>
           <w:rFonts w:ascii="Consolas" w:hAnsi="Consolas" w:cs="Consolas"/>
@@ -2855,7 +3109,16 @@
           <w:color w:val="000000"/>
           <w:lang w:val="en-GB"/>
         </w:rPr>
-        <w:t>.Configure(</w:t>
+        <w:t>.Configure</w:t>
+      </w:r>
+      <w:proofErr w:type="spellEnd"/>
+      <w:r>
+        <w:rPr>
+          <w:rFonts w:ascii="Consolas" w:hAnsi="Consolas" w:cs="Consolas"/>
+          <w:color w:val="000000"/>
+          <w:lang w:val="en-GB"/>
+        </w:rPr>
+        <w:t>(</w:t>
       </w:r>
       <w:r>
         <w:rPr>
@@ -2873,6 +3136,7 @@
         </w:rPr>
         <w:t xml:space="preserve"> </w:t>
       </w:r>
+      <w:proofErr w:type="spellStart"/>
       <w:r>
         <w:rPr>
           <w:rFonts w:ascii="Consolas" w:hAnsi="Consolas" w:cs="Consolas"/>
@@ -2881,6 +3145,7 @@
         </w:rPr>
         <w:t>FileInfo</w:t>
       </w:r>
+      <w:proofErr w:type="spellEnd"/>
       <w:r>
         <w:rPr>
           <w:rFonts w:ascii="Consolas" w:hAnsi="Consolas" w:cs="Consolas"/>
@@ -2895,16 +3160,44 @@
           <w:color w:val="A31515"/>
           <w:lang w:val="en-GB"/>
         </w:rPr>
-        <w:t>"config_file_path"</w:t>
-      </w:r>
-      <w:r>
-        <w:rPr>
-          <w:rFonts w:ascii="Consolas" w:hAnsi="Consolas" w:cs="Consolas"/>
-          <w:color w:val="000000"/>
-          <w:lang w:val="en-GB"/>
-        </w:rPr>
-        <w:t>));</w:t>
-      </w:r>
+        <w:t>"</w:t>
+      </w:r>
+      <w:proofErr w:type="spellStart"/>
+      <w:r>
+        <w:rPr>
+          <w:rFonts w:ascii="Consolas" w:hAnsi="Consolas" w:cs="Consolas"/>
+          <w:color w:val="A31515"/>
+          <w:lang w:val="en-GB"/>
+        </w:rPr>
+        <w:t>config_file_path</w:t>
+      </w:r>
+      <w:proofErr w:type="spellEnd"/>
+      <w:r>
+        <w:rPr>
+          <w:rFonts w:ascii="Consolas" w:hAnsi="Consolas" w:cs="Consolas"/>
+          <w:color w:val="A31515"/>
+          <w:lang w:val="en-GB"/>
+        </w:rPr>
+        <w:t>"</w:t>
+      </w:r>
+      <w:r>
+        <w:rPr>
+          <w:rFonts w:ascii="Consolas" w:hAnsi="Consolas" w:cs="Consolas"/>
+          <w:color w:val="000000"/>
+          <w:lang w:val="en-GB"/>
+        </w:rPr>
+        <w:t>)</w:t>
+      </w:r>
+      <w:proofErr w:type="gramStart"/>
+      <w:r>
+        <w:rPr>
+          <w:rFonts w:ascii="Consolas" w:hAnsi="Consolas" w:cs="Consolas"/>
+          <w:color w:val="000000"/>
+          <w:lang w:val="en-GB"/>
+        </w:rPr>
+        <w:t>);</w:t>
+      </w:r>
+      <w:proofErr w:type="gramEnd"/>
     </w:p>
     <w:p>
       <w:pPr>
@@ -3036,7 +3329,25 @@
           <w:szCs w:val="24"/>
           <w:lang w:val="en-GB"/>
         </w:rPr>
-        <w:t>The configuration needed by the SDK must be provided via the app.config file, which must contain the following section:</w:t>
+        <w:t xml:space="preserve">The configuration needed by the SDK must be provided via the </w:t>
+      </w:r>
+      <w:proofErr w:type="spellStart"/>
+      <w:r>
+        <w:rPr>
+          <w:sz w:val="24"/>
+          <w:szCs w:val="24"/>
+          <w:lang w:val="en-GB"/>
+        </w:rPr>
+        <w:t>app.config</w:t>
+      </w:r>
+      <w:proofErr w:type="spellEnd"/>
+      <w:r>
+        <w:rPr>
+          <w:sz w:val="24"/>
+          <w:szCs w:val="24"/>
+          <w:lang w:val="en-GB"/>
+        </w:rPr>
+        <w:t xml:space="preserve"> file, which must contain the following section:</w:t>
       </w:r>
     </w:p>
     <w:p>
@@ -3059,6 +3370,7 @@
         </w:rPr>
         <w:t>&lt;</w:t>
       </w:r>
+      <w:proofErr w:type="spellStart"/>
       <w:r>
         <w:rPr>
           <w:rFonts w:ascii="Consolas" w:hAnsi="Consolas" w:cs="Consolas"/>
@@ -3067,6 +3379,7 @@
         </w:rPr>
         <w:t>mtsSdkSection</w:t>
       </w:r>
+      <w:proofErr w:type="spellEnd"/>
       <w:r>
         <w:rPr>
           <w:rFonts w:ascii="Consolas" w:hAnsi="Consolas" w:cs="Consolas"/>
@@ -3362,6 +3675,7 @@
         </w:rPr>
         <w:tab/>
       </w:r>
+      <w:proofErr w:type="spellStart"/>
       <w:r>
         <w:rPr>
           <w:rFonts w:ascii="Consolas" w:hAnsi="Consolas" w:cs="Consolas"/>
@@ -3370,6 +3684,7 @@
         </w:rPr>
         <w:t>vhost</w:t>
       </w:r>
+      <w:proofErr w:type="spellEnd"/>
       <w:r>
         <w:rPr>
           <w:rFonts w:ascii="Consolas" w:hAnsi="Consolas" w:cs="Consolas"/>
@@ -3394,6 +3709,7 @@
         </w:rPr>
         <w:t>/</w:t>
       </w:r>
+      <w:proofErr w:type="spellStart"/>
       <w:r>
         <w:rPr>
           <w:rFonts w:ascii="Consolas" w:hAnsi="Consolas" w:cs="Consolas"/>
@@ -3402,6 +3718,7 @@
         </w:rPr>
         <w:t>vhost</w:t>
       </w:r>
+      <w:proofErr w:type="spellEnd"/>
       <w:r>
         <w:rPr>
           <w:rFonts w:ascii="Consolas" w:hAnsi="Consolas" w:cs="Consolas"/>
@@ -3455,6 +3772,7 @@
         </w:rPr>
         <w:tab/>
       </w:r>
+      <w:proofErr w:type="spellStart"/>
       <w:r>
         <w:rPr>
           <w:rFonts w:ascii="Consolas" w:hAnsi="Consolas" w:cs="Consolas"/>
@@ -3463,6 +3781,7 @@
         </w:rPr>
         <w:t>useSsl</w:t>
       </w:r>
+      <w:proofErr w:type="spellEnd"/>
       <w:r>
         <w:rPr>
           <w:rFonts w:ascii="Consolas" w:hAnsi="Consolas" w:cs="Consolas"/>
@@ -3625,6 +3944,7 @@
         </w:rPr>
         <w:tab/>
       </w:r>
+      <w:proofErr w:type="spellStart"/>
       <w:r>
         <w:rPr>
           <w:rFonts w:ascii="Consolas" w:hAnsi="Consolas" w:cs="Consolas"/>
@@ -3633,6 +3953,7 @@
         </w:rPr>
         <w:t>bookmakerId</w:t>
       </w:r>
+      <w:proofErr w:type="spellEnd"/>
       <w:r>
         <w:rPr>
           <w:rFonts w:ascii="Consolas" w:hAnsi="Consolas" w:cs="Consolas"/>
@@ -3710,6 +4031,7 @@
         </w:rPr>
         <w:tab/>
       </w:r>
+      <w:proofErr w:type="spellStart"/>
       <w:r>
         <w:rPr>
           <w:rFonts w:ascii="Consolas" w:hAnsi="Consolas" w:cs="Consolas"/>
@@ -3718,6 +4040,7 @@
         </w:rPr>
         <w:t>limitId</w:t>
       </w:r>
+      <w:proofErr w:type="spellEnd"/>
       <w:r>
         <w:rPr>
           <w:rFonts w:ascii="Consolas" w:hAnsi="Consolas" w:cs="Consolas"/>
@@ -3951,6 +4274,7 @@
         </w:rPr>
         <w:tab/>
       </w:r>
+      <w:proofErr w:type="spellStart"/>
       <w:r>
         <w:rPr>
           <w:rFonts w:ascii="Consolas" w:hAnsi="Consolas" w:cs="Consolas"/>
@@ -3959,6 +4283,7 @@
         </w:rPr>
         <w:t>accessToken</w:t>
       </w:r>
+      <w:proofErr w:type="spellEnd"/>
       <w:r>
         <w:rPr>
           <w:rFonts w:ascii="Consolas" w:hAnsi="Consolas" w:cs="Consolas"/>
@@ -3975,6 +4300,7 @@
         </w:rPr>
         <w:t>"</w:t>
       </w:r>
+      <w:proofErr w:type="spellStart"/>
       <w:r>
         <w:rPr>
           <w:rFonts w:ascii="Consolas" w:hAnsi="Consolas" w:cs="Consolas"/>
@@ -3983,6 +4309,7 @@
         </w:rPr>
         <w:t>your_uf_access_token</w:t>
       </w:r>
+      <w:proofErr w:type="spellEnd"/>
       <w:r>
         <w:rPr>
           <w:rFonts w:ascii="Consolas" w:hAnsi="Consolas" w:cs="Consolas"/>
@@ -4025,6 +4352,7 @@
         </w:rPr>
         <w:tab/>
       </w:r>
+      <w:proofErr w:type="spellStart"/>
       <w:r>
         <w:rPr>
           <w:rFonts w:ascii="Consolas" w:hAnsi="Consolas" w:cs="Consolas"/>
@@ -4041,6 +4369,7 @@
         </w:rPr>
         <w:t>rovideAdditionalMarketSpecifiers</w:t>
       </w:r>
+      <w:proofErr w:type="spellEnd"/>
       <w:r>
         <w:rPr>
           <w:rFonts w:ascii="Consolas" w:hAnsi="Consolas" w:cs="Consolas"/>
@@ -4151,6 +4480,7 @@
           <w:lang w:val="en-GB"/>
         </w:rPr>
       </w:pPr>
+      <w:proofErr w:type="spellStart"/>
       <w:r>
         <w:rPr>
           <w:rFonts w:ascii="Consolas" w:hAnsi="Consolas" w:cs="Consolas"/>
@@ -4159,6 +4489,7 @@
         </w:rPr>
         <w:t>exclusiveConsumer</w:t>
       </w:r>
+      <w:proofErr w:type="spellEnd"/>
       <w:r>
         <w:rPr>
           <w:rFonts w:ascii="Consolas" w:hAnsi="Consolas" w:cs="Consolas"/>
@@ -4210,6 +4541,7 @@
           <w:lang w:val="en-GB"/>
         </w:rPr>
       </w:pPr>
+      <w:proofErr w:type="spellStart"/>
       <w:r>
         <w:rPr>
           <w:rFonts w:ascii="Consolas" w:hAnsi="Consolas" w:cs="Consolas"/>
@@ -4218,6 +4550,7 @@
         </w:rPr>
         <w:t>keycloakHost</w:t>
       </w:r>
+      <w:proofErr w:type="spellEnd"/>
       <w:r>
         <w:rPr>
           <w:rFonts w:ascii="Consolas" w:hAnsi="Consolas" w:cs="Consolas"/>
@@ -4269,6 +4602,7 @@
           <w:lang w:val="en-GB"/>
         </w:rPr>
       </w:pPr>
+      <w:proofErr w:type="spellStart"/>
       <w:r>
         <w:rPr>
           <w:rFonts w:ascii="Consolas" w:hAnsi="Consolas" w:cs="Consolas"/>
@@ -4277,6 +4611,7 @@
         </w:rPr>
         <w:t>keycloakUsername</w:t>
       </w:r>
+      <w:proofErr w:type="spellEnd"/>
       <w:r>
         <w:rPr>
           <w:rFonts w:ascii="Consolas" w:hAnsi="Consolas" w:cs="Consolas"/>
@@ -4328,6 +4663,7 @@
           <w:lang w:val="en-GB"/>
         </w:rPr>
       </w:pPr>
+      <w:proofErr w:type="spellStart"/>
       <w:r>
         <w:rPr>
           <w:rFonts w:ascii="Consolas" w:hAnsi="Consolas" w:cs="Consolas"/>
@@ -4336,6 +4672,7 @@
         </w:rPr>
         <w:t>keycloakPassword</w:t>
       </w:r>
+      <w:proofErr w:type="spellEnd"/>
       <w:r>
         <w:rPr>
           <w:rFonts w:ascii="Consolas" w:hAnsi="Consolas" w:cs="Consolas"/>
@@ -4387,6 +4724,7 @@
           <w:lang w:val="en-GB"/>
         </w:rPr>
       </w:pPr>
+      <w:proofErr w:type="spellStart"/>
       <w:r>
         <w:rPr>
           <w:rFonts w:ascii="Consolas" w:hAnsi="Consolas" w:cs="Consolas"/>
@@ -4395,6 +4733,7 @@
         </w:rPr>
         <w:t>keycloakSecret</w:t>
       </w:r>
+      <w:proofErr w:type="spellEnd"/>
       <w:r>
         <w:rPr>
           <w:rFonts w:ascii="Consolas" w:hAnsi="Consolas" w:cs="Consolas"/>
@@ -4446,6 +4785,7 @@
           <w:lang w:val="en-GB"/>
         </w:rPr>
       </w:pPr>
+      <w:proofErr w:type="spellStart"/>
       <w:r>
         <w:rPr>
           <w:rFonts w:ascii="Consolas" w:hAnsi="Consolas" w:cs="Consolas"/>
@@ -4454,6 +4794,7 @@
         </w:rPr>
         <w:t>mtsClientApiHost</w:t>
       </w:r>
+      <w:proofErr w:type="spellEnd"/>
       <w:r>
         <w:rPr>
           <w:rFonts w:ascii="Consolas" w:hAnsi="Consolas" w:cs="Consolas"/>
@@ -4513,6 +4854,7 @@
           <w:lang w:val="en-GB"/>
         </w:rPr>
       </w:pPr>
+      <w:proofErr w:type="spellStart"/>
       <w:r>
         <w:rPr>
           <w:rFonts w:ascii="Consolas" w:hAnsi="Consolas" w:cs="Consolas"/>
@@ -4521,6 +4863,7 @@
         </w:rPr>
         <w:t>ticketResponseTimeout</w:t>
       </w:r>
+      <w:proofErr w:type="spellEnd"/>
       <w:r>
         <w:rPr>
           <w:rFonts w:ascii="Consolas" w:hAnsi="Consolas" w:cs="Consolas"/>
@@ -4572,6 +4915,7 @@
           <w:lang w:val="en-GB"/>
         </w:rPr>
       </w:pPr>
+      <w:proofErr w:type="spellStart"/>
       <w:r>
         <w:rPr>
           <w:rFonts w:ascii="Consolas" w:hAnsi="Consolas" w:cs="Consolas"/>
@@ -4588,6 +4932,7 @@
         </w:rPr>
         <w:t>Prematch</w:t>
       </w:r>
+      <w:proofErr w:type="spellEnd"/>
       <w:r>
         <w:rPr>
           <w:rFonts w:ascii="Consolas" w:hAnsi="Consolas" w:cs="Consolas"/>
@@ -4639,6 +4984,7 @@
           <w:lang w:val="en-GB"/>
         </w:rPr>
       </w:pPr>
+      <w:proofErr w:type="spellStart"/>
       <w:r>
         <w:rPr>
           <w:rFonts w:ascii="Consolas" w:hAnsi="Consolas" w:cs="Consolas"/>
@@ -4647,6 +4993,7 @@
         </w:rPr>
         <w:t>ticketCancellationResponseTimeout</w:t>
       </w:r>
+      <w:proofErr w:type="spellEnd"/>
       <w:r>
         <w:rPr>
           <w:rFonts w:ascii="Consolas" w:hAnsi="Consolas" w:cs="Consolas"/>
@@ -4698,6 +5045,7 @@
           <w:lang w:val="en-GB"/>
         </w:rPr>
       </w:pPr>
+      <w:proofErr w:type="spellStart"/>
       <w:r>
         <w:rPr>
           <w:rFonts w:ascii="Consolas" w:hAnsi="Consolas" w:cs="Consolas"/>
@@ -4706,6 +5054,7 @@
         </w:rPr>
         <w:t>ticketCashoutResponseTimeout</w:t>
       </w:r>
+      <w:proofErr w:type="spellEnd"/>
       <w:r>
         <w:rPr>
           <w:rFonts w:ascii="Consolas" w:hAnsi="Consolas" w:cs="Consolas"/>
@@ -4757,6 +5106,7 @@
           <w:lang w:val="en-GB"/>
         </w:rPr>
       </w:pPr>
+      <w:proofErr w:type="spellStart"/>
       <w:r>
         <w:rPr>
           <w:rFonts w:ascii="Consolas" w:hAnsi="Consolas" w:cs="Consolas"/>
@@ -4765,6 +5115,7 @@
         </w:rPr>
         <w:t>ticketNonSrSettleResponseTimeout</w:t>
       </w:r>
+      <w:proofErr w:type="spellEnd"/>
       <w:r>
         <w:rPr>
           <w:rFonts w:ascii="Consolas" w:hAnsi="Consolas" w:cs="Consolas"/>
@@ -4867,7 +5218,21 @@
         <w:rPr>
           <w:lang w:val="en-GB"/>
         </w:rPr>
-        <w:t>: Username used to connect to the AMQP broker. Betradar provides this value.</w:t>
+        <w:t xml:space="preserve">: Username used to connect to the AMQP broker. </w:t>
+      </w:r>
+      <w:proofErr w:type="spellStart"/>
+      <w:r>
+        <w:rPr>
+          <w:lang w:val="en-GB"/>
+        </w:rPr>
+        <w:t>Betradar</w:t>
+      </w:r>
+      <w:proofErr w:type="spellEnd"/>
+      <w:r>
+        <w:rPr>
+          <w:lang w:val="en-GB"/>
+        </w:rPr>
+        <w:t xml:space="preserve"> provides this value.</w:t>
       </w:r>
     </w:p>
     <w:p>
@@ -4896,7 +5261,21 @@
         <w:rPr>
           <w:lang w:val="en-GB"/>
         </w:rPr>
-        <w:t xml:space="preserve">: Password used to connect to the AMQP broker. Betradar provides this value. </w:t>
+        <w:t xml:space="preserve">: Password used to connect to the AMQP broker. </w:t>
+      </w:r>
+      <w:proofErr w:type="spellStart"/>
+      <w:r>
+        <w:rPr>
+          <w:lang w:val="en-GB"/>
+        </w:rPr>
+        <w:t>Betradar</w:t>
+      </w:r>
+      <w:proofErr w:type="spellEnd"/>
+      <w:r>
+        <w:rPr>
+          <w:lang w:val="en-GB"/>
+        </w:rPr>
+        <w:t xml:space="preserve"> provides this value. </w:t>
       </w:r>
     </w:p>
     <w:p>
@@ -5027,6 +5406,7 @@
           <w:lang w:val="en-GB"/>
         </w:rPr>
       </w:pPr>
+      <w:proofErr w:type="spellStart"/>
       <w:r>
         <w:rPr>
           <w:rFonts w:ascii="Consolas" w:hAnsi="Consolas" w:cs="Consolas"/>
@@ -5037,6 +5417,7 @@
         </w:rPr>
         <w:t>vhost</w:t>
       </w:r>
+      <w:proofErr w:type="spellEnd"/>
       <w:r>
         <w:rPr>
           <w:lang w:val="en-GB"/>
@@ -5079,6 +5460,7 @@
           <w:lang w:val="en-GB"/>
         </w:rPr>
       </w:pPr>
+      <w:proofErr w:type="spellStart"/>
       <w:r>
         <w:rPr>
           <w:rFonts w:ascii="Consolas" w:hAnsi="Consolas" w:cs="Consolas"/>
@@ -5089,6 +5471,7 @@
         </w:rPr>
         <w:t>useSsl</w:t>
       </w:r>
+      <w:proofErr w:type="spellEnd"/>
       <w:r>
         <w:rPr>
           <w:lang w:val="en-GB"/>
@@ -5123,6 +5506,7 @@
           <w:lang w:val="en-GB"/>
         </w:rPr>
       </w:pPr>
+      <w:proofErr w:type="spellStart"/>
       <w:r>
         <w:rPr>
           <w:rFonts w:ascii="Consolas" w:hAnsi="Consolas" w:cs="Consolas"/>
@@ -5133,6 +5517,7 @@
         </w:rPr>
         <w:t>node</w:t>
       </w:r>
+      <w:proofErr w:type="spellEnd"/>
       <w:r>
         <w:rPr>
           <w:lang w:val="en-GB"/>
@@ -5173,6 +5558,7 @@
           <w:lang w:val="en-GB"/>
         </w:rPr>
       </w:pPr>
+      <w:proofErr w:type="spellStart"/>
       <w:r>
         <w:rPr>
           <w:rFonts w:ascii="Consolas" w:hAnsi="Consolas" w:cs="Consolas"/>
@@ -5183,12 +5569,14 @@
         </w:rPr>
         <w:t>bookmakerId</w:t>
       </w:r>
+      <w:proofErr w:type="spellEnd"/>
       <w:r>
         <w:rPr>
           <w:lang w:val="en-GB"/>
         </w:rPr>
         <w:t xml:space="preserve">: When provided, it is used as the default value for the </w:t>
       </w:r>
+      <w:proofErr w:type="spellStart"/>
       <w:r>
         <w:rPr>
           <w:rFonts w:ascii="Consolas" w:hAnsi="Consolas" w:cs="Consolas"/>
@@ -5197,13 +5585,38 @@
           <w:szCs w:val="22"/>
           <w:lang w:val="en-GB"/>
         </w:rPr>
-        <w:t xml:space="preserve">BookmakerId </w:t>
-      </w:r>
-      <w:r>
-        <w:rPr>
-          <w:lang w:val="en-GB"/>
-        </w:rPr>
-        <w:t xml:space="preserve">on the ticket. The value can be overridden when building the ticket. Betradar provides this value. </w:t>
+        <w:t>BookmakerId</w:t>
+      </w:r>
+      <w:proofErr w:type="spellEnd"/>
+      <w:r>
+        <w:rPr>
+          <w:rFonts w:ascii="Consolas" w:hAnsi="Consolas" w:cs="Consolas"/>
+          <w:color w:val="000000"/>
+          <w:sz w:val="22"/>
+          <w:szCs w:val="22"/>
+          <w:lang w:val="en-GB"/>
+        </w:rPr>
+        <w:t xml:space="preserve"> </w:t>
+      </w:r>
+      <w:r>
+        <w:rPr>
+          <w:lang w:val="en-GB"/>
+        </w:rPr>
+        <w:t xml:space="preserve">on the ticket. The value can be overridden when building the ticket. </w:t>
+      </w:r>
+      <w:proofErr w:type="spellStart"/>
+      <w:r>
+        <w:rPr>
+          <w:lang w:val="en-GB"/>
+        </w:rPr>
+        <w:t>Betradar</w:t>
+      </w:r>
+      <w:proofErr w:type="spellEnd"/>
+      <w:r>
+        <w:rPr>
+          <w:lang w:val="en-GB"/>
+        </w:rPr>
+        <w:t xml:space="preserve"> provides this value. </w:t>
       </w:r>
     </w:p>
     <w:p>
@@ -5217,6 +5630,7 @@
           <w:lang w:val="en-GB"/>
         </w:rPr>
       </w:pPr>
+      <w:proofErr w:type="spellStart"/>
       <w:r>
         <w:rPr>
           <w:rFonts w:ascii="Consolas" w:hAnsi="Consolas" w:cs="Consolas"/>
@@ -5227,12 +5641,14 @@
         </w:rPr>
         <w:t>limitId</w:t>
       </w:r>
+      <w:proofErr w:type="spellEnd"/>
       <w:r>
         <w:rPr>
           <w:lang w:val="en-GB"/>
         </w:rPr>
         <w:t xml:space="preserve">: When provided, it is used as the default value for the </w:t>
       </w:r>
+      <w:proofErr w:type="spellStart"/>
       <w:r>
         <w:rPr>
           <w:rFonts w:ascii="Consolas" w:hAnsi="Consolas" w:cs="Consolas"/>
@@ -5241,13 +5657,38 @@
           <w:szCs w:val="22"/>
           <w:lang w:val="en-GB"/>
         </w:rPr>
-        <w:t xml:space="preserve">LimitId </w:t>
-      </w:r>
-      <w:r>
-        <w:rPr>
-          <w:lang w:val="en-GB"/>
-        </w:rPr>
-        <w:t>property on the ticket. The value can be overridden when building the ticket. Betradar provides the set of available values</w:t>
+        <w:t>LimitId</w:t>
+      </w:r>
+      <w:proofErr w:type="spellEnd"/>
+      <w:r>
+        <w:rPr>
+          <w:rFonts w:ascii="Consolas" w:hAnsi="Consolas" w:cs="Consolas"/>
+          <w:color w:val="000000"/>
+          <w:sz w:val="22"/>
+          <w:szCs w:val="22"/>
+          <w:lang w:val="en-GB"/>
+        </w:rPr>
+        <w:t xml:space="preserve"> </w:t>
+      </w:r>
+      <w:r>
+        <w:rPr>
+          <w:lang w:val="en-GB"/>
+        </w:rPr>
+        <w:t xml:space="preserve">property on the ticket. The value can be overridden when building the ticket. </w:t>
+      </w:r>
+      <w:proofErr w:type="spellStart"/>
+      <w:r>
+        <w:rPr>
+          <w:lang w:val="en-GB"/>
+        </w:rPr>
+        <w:t>Betradar</w:t>
+      </w:r>
+      <w:proofErr w:type="spellEnd"/>
+      <w:r>
+        <w:rPr>
+          <w:lang w:val="en-GB"/>
+        </w:rPr>
+        <w:t xml:space="preserve"> provides the set of available values</w:t>
       </w:r>
       <w:r>
         <w:rPr>
@@ -5333,6 +5774,7 @@
         </w:rPr>
         <w:t xml:space="preserve">: When provided, it is used as the default value for the </w:t>
       </w:r>
+      <w:proofErr w:type="spellStart"/>
       <w:r>
         <w:rPr>
           <w:rFonts w:ascii="Consolas" w:hAnsi="Consolas" w:cs="Consolas"/>
@@ -5343,6 +5785,7 @@
         </w:rPr>
         <w:t>SenderChannel</w:t>
       </w:r>
+      <w:proofErr w:type="spellEnd"/>
       <w:r>
         <w:rPr>
           <w:lang w:val="en-GB"/>
@@ -5355,6 +5798,7 @@
         </w:rPr>
         <w:t xml:space="preserve"> on the ticket. Value must be one of the </w:t>
       </w:r>
+      <w:proofErr w:type="spellStart"/>
       <w:r>
         <w:rPr>
           <w:rFonts w:ascii="Consolas" w:hAnsi="Consolas" w:cs="Consolas"/>
@@ -5365,6 +5809,7 @@
         </w:rPr>
         <w:t>SenderChannel</w:t>
       </w:r>
+      <w:proofErr w:type="spellEnd"/>
       <w:r>
         <w:rPr>
           <w:lang w:val="en-GB"/>
@@ -5383,6 +5828,7 @@
           <w:lang w:val="en-GB"/>
         </w:rPr>
       </w:pPr>
+      <w:proofErr w:type="spellStart"/>
       <w:r>
         <w:rPr>
           <w:rFonts w:ascii="Consolas" w:hAnsi="Consolas" w:cs="Consolas"/>
@@ -5393,6 +5839,7 @@
         </w:rPr>
         <w:t>accessToken</w:t>
       </w:r>
+      <w:proofErr w:type="spellEnd"/>
       <w:r>
         <w:rPr>
           <w:lang w:val="en-GB"/>
@@ -5409,7 +5856,63 @@
         <w:rPr>
           <w:lang w:val="en-GB"/>
         </w:rPr>
-        <w:t>When selections are build using UnifiedOdds ids, the accessToken is used to access sports API. Also ensure that server running the sdk is whitelisted on api.betradar.com. Betradar provides this value.</w:t>
+        <w:t xml:space="preserve">When selections are build using </w:t>
+      </w:r>
+      <w:proofErr w:type="spellStart"/>
+      <w:r>
+        <w:rPr>
+          <w:lang w:val="en-GB"/>
+        </w:rPr>
+        <w:t>UnifiedOdds</w:t>
+      </w:r>
+      <w:proofErr w:type="spellEnd"/>
+      <w:r>
+        <w:rPr>
+          <w:lang w:val="en-GB"/>
+        </w:rPr>
+        <w:t xml:space="preserve"> ids, the </w:t>
+      </w:r>
+      <w:proofErr w:type="spellStart"/>
+      <w:r>
+        <w:rPr>
+          <w:lang w:val="en-GB"/>
+        </w:rPr>
+        <w:t>accessToken</w:t>
+      </w:r>
+      <w:proofErr w:type="spellEnd"/>
+      <w:r>
+        <w:rPr>
+          <w:lang w:val="en-GB"/>
+        </w:rPr>
+        <w:t xml:space="preserve"> is used to access sports API. Also ensure that server running the </w:t>
+      </w:r>
+      <w:proofErr w:type="spellStart"/>
+      <w:r>
+        <w:rPr>
+          <w:lang w:val="en-GB"/>
+        </w:rPr>
+        <w:t>sdk</w:t>
+      </w:r>
+      <w:proofErr w:type="spellEnd"/>
+      <w:r>
+        <w:rPr>
+          <w:lang w:val="en-GB"/>
+        </w:rPr>
+        <w:t xml:space="preserve"> is whitelisted on api.betradar.com. </w:t>
+      </w:r>
+      <w:proofErr w:type="spellStart"/>
+      <w:r>
+        <w:rPr>
+          <w:lang w:val="en-GB"/>
+        </w:rPr>
+        <w:t>Betradar</w:t>
+      </w:r>
+      <w:proofErr w:type="spellEnd"/>
+      <w:r>
+        <w:rPr>
+          <w:lang w:val="en-GB"/>
+        </w:rPr>
+        <w:t xml:space="preserve"> provides this value.</w:t>
       </w:r>
     </w:p>
     <w:p>
@@ -5423,6 +5926,7 @@
           <w:lang w:val="en-GB"/>
         </w:rPr>
       </w:pPr>
+      <w:proofErr w:type="spellStart"/>
       <w:r>
         <w:rPr>
           <w:rFonts w:ascii="Consolas" w:hAnsi="Consolas" w:cs="Consolas"/>
@@ -5443,6 +5947,7 @@
         </w:rPr>
         <w:t>rovideAdditionalMarketSpecifiers</w:t>
       </w:r>
+      <w:proofErr w:type="spellEnd"/>
       <w:r>
         <w:rPr>
           <w:lang w:val="en-GB"/>
@@ -5459,7 +5964,35 @@
         <w:rPr>
           <w:lang w:val="en-GB"/>
         </w:rPr>
-        <w:t>This value is used to indicate if the sdk should add market specifiers for specific markets. Only used when building selection using UnifiedOdds ids.</w:t>
+        <w:t xml:space="preserve">This value is used to indicate if the </w:t>
+      </w:r>
+      <w:proofErr w:type="spellStart"/>
+      <w:r>
+        <w:rPr>
+          <w:lang w:val="en-GB"/>
+        </w:rPr>
+        <w:t>sdk</w:t>
+      </w:r>
+      <w:proofErr w:type="spellEnd"/>
+      <w:r>
+        <w:rPr>
+          <w:lang w:val="en-GB"/>
+        </w:rPr>
+        <w:t xml:space="preserve"> should add market specifiers for specific markets. Only used when building selection using </w:t>
+      </w:r>
+      <w:proofErr w:type="spellStart"/>
+      <w:r>
+        <w:rPr>
+          <w:lang w:val="en-GB"/>
+        </w:rPr>
+        <w:t>UnifiedOdds</w:t>
+      </w:r>
+      <w:proofErr w:type="spellEnd"/>
+      <w:r>
+        <w:rPr>
+          <w:lang w:val="en-GB"/>
+        </w:rPr>
+        <w:t xml:space="preserve"> ids.</w:t>
       </w:r>
       <w:r>
         <w:rPr>
@@ -5471,7 +6004,21 @@
         <w:rPr>
           <w:lang w:val="en-GB"/>
         </w:rPr>
-        <w:t>If this is set to true and the user uses UOF markets, when there are special cases (market 215, or $score in SOV/SBV template), sdk automatically tries to add appropriate specifier; if set to false, user will need to add this manually.</w:t>
+        <w:t xml:space="preserve">If this is set to true and the user uses UOF markets, when there are special cases (market 215, or $score in SOV/SBV template), </w:t>
+      </w:r>
+      <w:proofErr w:type="spellStart"/>
+      <w:r>
+        <w:rPr>
+          <w:lang w:val="en-GB"/>
+        </w:rPr>
+        <w:t>sdk</w:t>
+      </w:r>
+      <w:proofErr w:type="spellEnd"/>
+      <w:r>
+        <w:rPr>
+          <w:lang w:val="en-GB"/>
+        </w:rPr>
+        <w:t xml:space="preserve"> automatically tries to add appropriate specifier; if set to false, user will need to add this manually.</w:t>
       </w:r>
     </w:p>
     <w:p>
@@ -5511,13 +6058,27 @@
         <w:rPr>
           <w:lang w:val="en-GB"/>
         </w:rPr>
-        <w:t>t should be chosen through the u</w:t>
-      </w:r>
-      <w:r>
-        <w:rPr>
-          <w:lang w:val="en-GB"/>
-        </w:rPr>
-        <w:t>seSsl property. Manually setting port number should be used only when non-default port is required.</w:t>
+        <w:t xml:space="preserve">t should be chosen through the </w:t>
+      </w:r>
+      <w:proofErr w:type="spellStart"/>
+      <w:r>
+        <w:rPr>
+          <w:lang w:val="en-GB"/>
+        </w:rPr>
+        <w:t>u</w:t>
+      </w:r>
+      <w:r>
+        <w:rPr>
+          <w:lang w:val="en-GB"/>
+        </w:rPr>
+        <w:t>seSsl</w:t>
+      </w:r>
+      <w:proofErr w:type="spellEnd"/>
+      <w:r>
+        <w:rPr>
+          <w:lang w:val="en-GB"/>
+        </w:rPr>
+        <w:t xml:space="preserve"> property. Manually setting port number should be used only when non-default port is required.</w:t>
       </w:r>
     </w:p>
     <w:p>
@@ -5531,6 +6092,7 @@
           <w:lang w:val="en-GB"/>
         </w:rPr>
       </w:pPr>
+      <w:proofErr w:type="spellStart"/>
       <w:r>
         <w:rPr>
           <w:color w:val="FF0000"/>
@@ -5539,6 +6101,7 @@
         <w:lastRenderedPageBreak/>
         <w:t>exclusiveConsumer</w:t>
       </w:r>
+      <w:proofErr w:type="spellEnd"/>
       <w:r>
         <w:rPr>
           <w:lang w:val="en-GB"/>
@@ -5571,6 +6134,7 @@
           <w:lang w:val="en-GB"/>
         </w:rPr>
       </w:pPr>
+      <w:proofErr w:type="spellStart"/>
       <w:r>
         <w:rPr>
           <w:color w:val="FF0000"/>
@@ -5578,6 +6142,7 @@
         </w:rPr>
         <w:t>keycloakHost</w:t>
       </w:r>
+      <w:proofErr w:type="spellEnd"/>
       <w:r>
         <w:rPr>
           <w:lang w:val="en-GB"/>
@@ -5608,6 +6173,7 @@
           <w:lang w:val="en-GB"/>
         </w:rPr>
       </w:pPr>
+      <w:proofErr w:type="spellStart"/>
       <w:r>
         <w:rPr>
           <w:color w:val="FF0000"/>
@@ -5615,6 +6181,7 @@
         </w:rPr>
         <w:t>keycloakUsername</w:t>
       </w:r>
+      <w:proofErr w:type="spellEnd"/>
       <w:r>
         <w:rPr>
           <w:lang w:val="en-GB"/>
@@ -5657,6 +6224,7 @@
           <w:lang w:val="en-GB"/>
         </w:rPr>
       </w:pPr>
+      <w:proofErr w:type="spellStart"/>
       <w:r>
         <w:rPr>
           <w:color w:val="FF0000"/>
@@ -5664,6 +6232,7 @@
         </w:rPr>
         <w:t>keycloakPassword</w:t>
       </w:r>
+      <w:proofErr w:type="spellEnd"/>
       <w:r>
         <w:rPr>
           <w:lang w:val="en-GB"/>
@@ -5718,6 +6287,7 @@
           <w:lang w:val="en-GB"/>
         </w:rPr>
       </w:pPr>
+      <w:proofErr w:type="spellStart"/>
       <w:r>
         <w:rPr>
           <w:color w:val="FF0000"/>
@@ -5725,6 +6295,7 @@
         </w:rPr>
         <w:t>keycloakSecret</w:t>
       </w:r>
+      <w:proofErr w:type="spellEnd"/>
       <w:r>
         <w:rPr>
           <w:lang w:val="en-GB"/>
@@ -5755,6 +6326,7 @@
           <w:lang w:val="en-GB"/>
         </w:rPr>
       </w:pPr>
+      <w:proofErr w:type="spellStart"/>
       <w:r>
         <w:rPr>
           <w:color w:val="FF0000"/>
@@ -5762,6 +6334,7 @@
         </w:rPr>
         <w:t>mtsClientApiHost</w:t>
       </w:r>
+      <w:proofErr w:type="spellEnd"/>
       <w:r>
         <w:rPr>
           <w:lang w:val="en-GB"/>
@@ -5792,6 +6365,7 @@
           <w:lang w:val="en-GB"/>
         </w:rPr>
       </w:pPr>
+      <w:proofErr w:type="spellStart"/>
       <w:r>
         <w:rPr>
           <w:color w:val="FF0000"/>
@@ -5799,6 +6373,7 @@
         </w:rPr>
         <w:t>ticketResponseTimeout</w:t>
       </w:r>
+      <w:proofErr w:type="spellEnd"/>
       <w:r>
         <w:rPr>
           <w:lang w:val="en-GB"/>
@@ -5817,25 +6392,39 @@
         </w:rPr>
         <w:t xml:space="preserve"> in </w:t>
       </w:r>
-      <w:r>
-        <w:rPr>
-          <w:lang w:val="en-GB"/>
-        </w:rPr>
-        <w:t>ms. Default value is 15000ms and it can't be less than 10000ms or greater than 30000ms.</w:t>
-      </w:r>
-      <w:r>
-        <w:rPr>
-          <w:lang w:val="en-GB"/>
-        </w:rPr>
-        <w:t xml:space="preserve"> (Also default for tickets with</w:t>
-      </w:r>
-      <w:bookmarkStart w:id="5" w:name="_GoBack"/>
-      <w:bookmarkEnd w:id="5"/>
-      <w:r>
-        <w:rPr>
-          <w:lang w:val="en-GB"/>
-        </w:rPr>
-        <w:t xml:space="preserve"> selections using “live” ids)</w:t>
+      <w:proofErr w:type="spellStart"/>
+      <w:r>
+        <w:rPr>
+          <w:lang w:val="en-GB"/>
+        </w:rPr>
+        <w:t>ms</w:t>
+      </w:r>
+      <w:proofErr w:type="spellEnd"/>
+      <w:r>
+        <w:rPr>
+          <w:lang w:val="en-GB"/>
+        </w:rPr>
+        <w:t xml:space="preserve">. Default value is 15000ms and it </w:t>
+      </w:r>
+      <w:proofErr w:type="gramStart"/>
+      <w:r>
+        <w:rPr>
+          <w:lang w:val="en-GB"/>
+        </w:rPr>
+        <w:t>can't</w:t>
+      </w:r>
+      <w:proofErr w:type="gramEnd"/>
+      <w:r>
+        <w:rPr>
+          <w:lang w:val="en-GB"/>
+        </w:rPr>
+        <w:t xml:space="preserve"> be less than 10000ms or greater than 30000ms.</w:t>
+      </w:r>
+      <w:r>
+        <w:rPr>
+          <w:lang w:val="en-GB"/>
+        </w:rPr>
+        <w:t xml:space="preserve"> (Also default for tickets with selections using “live” ids)</w:t>
       </w:r>
     </w:p>
     <w:p>
@@ -5849,6 +6438,7 @@
           <w:lang w:val="en-GB"/>
         </w:rPr>
       </w:pPr>
+      <w:proofErr w:type="spellStart"/>
       <w:r>
         <w:rPr>
           <w:color w:val="FF0000"/>
@@ -5863,6 +6453,7 @@
         </w:rPr>
         <w:t>Prematch</w:t>
       </w:r>
+      <w:proofErr w:type="spellEnd"/>
       <w:r>
         <w:rPr>
           <w:lang w:val="en-GB"/>
@@ -5881,11 +6472,33 @@
         </w:rPr>
         <w:t xml:space="preserve"> in </w:t>
       </w:r>
-      <w:r>
-        <w:rPr>
-          <w:lang w:val="en-GB"/>
-        </w:rPr>
-        <w:t xml:space="preserve">ms. Default value is 5000ms and it can't be less than </w:t>
+      <w:proofErr w:type="spellStart"/>
+      <w:r>
+        <w:rPr>
+          <w:lang w:val="en-GB"/>
+        </w:rPr>
+        <w:t>ms</w:t>
+      </w:r>
+      <w:proofErr w:type="spellEnd"/>
+      <w:r>
+        <w:rPr>
+          <w:lang w:val="en-GB"/>
+        </w:rPr>
+        <w:t xml:space="preserve">. Default value is 5000ms and it </w:t>
+      </w:r>
+      <w:proofErr w:type="gramStart"/>
+      <w:r>
+        <w:rPr>
+          <w:lang w:val="en-GB"/>
+        </w:rPr>
+        <w:t>can't</w:t>
+      </w:r>
+      <w:proofErr w:type="gramEnd"/>
+      <w:r>
+        <w:rPr>
+          <w:lang w:val="en-GB"/>
+        </w:rPr>
+        <w:t xml:space="preserve"> be less than </w:t>
       </w:r>
       <w:r>
         <w:rPr>
@@ -5903,7 +6516,21 @@
         <w:rPr>
           <w:lang w:val="en-GB"/>
         </w:rPr>
-        <w:t xml:space="preserve"> Used for tickets containing selections with “lcoo” id.</w:t>
+        <w:t xml:space="preserve"> Used for tickets containing selections with “</w:t>
+      </w:r>
+      <w:proofErr w:type="spellStart"/>
+      <w:r>
+        <w:rPr>
+          <w:lang w:val="en-GB"/>
+        </w:rPr>
+        <w:t>lcoo</w:t>
+      </w:r>
+      <w:proofErr w:type="spellEnd"/>
+      <w:r>
+        <w:rPr>
+          <w:lang w:val="en-GB"/>
+        </w:rPr>
+        <w:t>” id.</w:t>
       </w:r>
     </w:p>
     <w:p>
@@ -5917,6 +6544,7 @@
           <w:lang w:val="en-GB"/>
         </w:rPr>
       </w:pPr>
+      <w:proofErr w:type="spellStart"/>
       <w:r>
         <w:rPr>
           <w:color w:val="FF0000"/>
@@ -5924,6 +6552,7 @@
         </w:rPr>
         <w:t>ticketCancellationResponseTimeout</w:t>
       </w:r>
+      <w:proofErr w:type="spellEnd"/>
       <w:r>
         <w:rPr>
           <w:lang w:val="en-GB"/>
@@ -5942,11 +6571,33 @@
         </w:rPr>
         <w:t xml:space="preserve"> in </w:t>
       </w:r>
-      <w:r>
-        <w:rPr>
-          <w:lang w:val="en-GB"/>
-        </w:rPr>
-        <w:t>ms. Default value is 600000ms and it can't be less than 10000ms or greater than 3600000ms.</w:t>
+      <w:proofErr w:type="spellStart"/>
+      <w:r>
+        <w:rPr>
+          <w:lang w:val="en-GB"/>
+        </w:rPr>
+        <w:t>ms</w:t>
+      </w:r>
+      <w:proofErr w:type="spellEnd"/>
+      <w:r>
+        <w:rPr>
+          <w:lang w:val="en-GB"/>
+        </w:rPr>
+        <w:t xml:space="preserve">. Default value is 600000ms and it </w:t>
+      </w:r>
+      <w:proofErr w:type="gramStart"/>
+      <w:r>
+        <w:rPr>
+          <w:lang w:val="en-GB"/>
+        </w:rPr>
+        <w:t>can't</w:t>
+      </w:r>
+      <w:proofErr w:type="gramEnd"/>
+      <w:r>
+        <w:rPr>
+          <w:lang w:val="en-GB"/>
+        </w:rPr>
+        <w:t xml:space="preserve"> be less than 10000ms or greater than 3600000ms.</w:t>
       </w:r>
     </w:p>
     <w:p>
@@ -5960,6 +6611,7 @@
           <w:lang w:val="en-GB"/>
         </w:rPr>
       </w:pPr>
+      <w:proofErr w:type="spellStart"/>
       <w:r>
         <w:rPr>
           <w:color w:val="FF0000"/>
@@ -5967,6 +6619,7 @@
         </w:rPr>
         <w:t>ticketCashoutResponseTimeout</w:t>
       </w:r>
+      <w:proofErr w:type="spellEnd"/>
       <w:r>
         <w:rPr>
           <w:lang w:val="en-GB"/>
@@ -5977,7 +6630,21 @@
         <w:rPr>
           <w:lang w:val="en-GB"/>
         </w:rPr>
-        <w:t>The ticket cashout response timeout</w:t>
+        <w:t xml:space="preserve">The ticket </w:t>
+      </w:r>
+      <w:proofErr w:type="spellStart"/>
+      <w:r>
+        <w:rPr>
+          <w:lang w:val="en-GB"/>
+        </w:rPr>
+        <w:t>cashout</w:t>
+      </w:r>
+      <w:proofErr w:type="spellEnd"/>
+      <w:r>
+        <w:rPr>
+          <w:lang w:val="en-GB"/>
+        </w:rPr>
+        <w:t xml:space="preserve"> response timeout</w:t>
       </w:r>
       <w:r>
         <w:rPr>
@@ -5985,11 +6652,33 @@
         </w:rPr>
         <w:t xml:space="preserve"> in </w:t>
       </w:r>
-      <w:r>
-        <w:rPr>
-          <w:lang w:val="en-GB"/>
-        </w:rPr>
-        <w:t>ms. Default value is 600000ms and it can't be less than 10000ms or greater than 3600000ms.</w:t>
+      <w:proofErr w:type="spellStart"/>
+      <w:r>
+        <w:rPr>
+          <w:lang w:val="en-GB"/>
+        </w:rPr>
+        <w:t>ms</w:t>
+      </w:r>
+      <w:proofErr w:type="spellEnd"/>
+      <w:r>
+        <w:rPr>
+          <w:lang w:val="en-GB"/>
+        </w:rPr>
+        <w:t xml:space="preserve">. Default value is 600000ms and it </w:t>
+      </w:r>
+      <w:proofErr w:type="gramStart"/>
+      <w:r>
+        <w:rPr>
+          <w:lang w:val="en-GB"/>
+        </w:rPr>
+        <w:t>can't</w:t>
+      </w:r>
+      <w:proofErr w:type="gramEnd"/>
+      <w:r>
+        <w:rPr>
+          <w:lang w:val="en-GB"/>
+        </w:rPr>
+        <w:t xml:space="preserve"> be less than 10000ms or greater than 3600000ms.</w:t>
       </w:r>
     </w:p>
     <w:p>
@@ -6003,6 +6692,7 @@
           <w:lang w:val="en-GB"/>
         </w:rPr>
       </w:pPr>
+      <w:proofErr w:type="spellStart"/>
       <w:r>
         <w:rPr>
           <w:color w:val="FF0000"/>
@@ -6010,6 +6700,7 @@
         </w:rPr>
         <w:t>ticketNonSrSettleResponseTimeout</w:t>
       </w:r>
+      <w:proofErr w:type="spellEnd"/>
       <w:r>
         <w:rPr>
           <w:lang w:val="en-GB"/>
@@ -6026,8 +6717,16 @@
         <w:rPr>
           <w:lang w:val="en-GB"/>
         </w:rPr>
-        <w:t>non-Sportradar</w:t>
-      </w:r>
+        <w:t>non-</w:t>
+      </w:r>
+      <w:proofErr w:type="spellStart"/>
+      <w:r>
+        <w:rPr>
+          <w:lang w:val="en-GB"/>
+        </w:rPr>
+        <w:t>Sportradar</w:t>
+      </w:r>
+      <w:proofErr w:type="spellEnd"/>
       <w:r>
         <w:rPr>
           <w:lang w:val="en-GB"/>
@@ -6040,16 +6739,83 @@
         </w:rPr>
         <w:t xml:space="preserve"> in </w:t>
       </w:r>
-      <w:r>
-        <w:rPr>
-          <w:lang w:val="en-GB"/>
-        </w:rPr>
-        <w:t>ms. Default value is 600000ms and it can't be less than 10000ms or greater than 3600000ms.</w:t>
+      <w:proofErr w:type="spellStart"/>
+      <w:r>
+        <w:rPr>
+          <w:lang w:val="en-GB"/>
+        </w:rPr>
+        <w:t>ms</w:t>
+      </w:r>
+      <w:proofErr w:type="spellEnd"/>
+      <w:r>
+        <w:rPr>
+          <w:lang w:val="en-GB"/>
+        </w:rPr>
+        <w:t xml:space="preserve">. Default value is 600000ms and it </w:t>
+      </w:r>
+      <w:proofErr w:type="gramStart"/>
+      <w:r>
+        <w:rPr>
+          <w:lang w:val="en-GB"/>
+        </w:rPr>
+        <w:t>can't</w:t>
+      </w:r>
+      <w:proofErr w:type="gramEnd"/>
+      <w:r>
+        <w:rPr>
+          <w:lang w:val="en-GB"/>
+        </w:rPr>
+        <w:t xml:space="preserve"> be less than 10000ms or greater than 3600000ms.</w:t>
       </w:r>
     </w:p>
     <w:p>
       <w:pPr>
         <w:pStyle w:val="ListParagraph"/>
+        <w:numPr>
+          <w:ilvl w:val="0"/>
+          <w:numId w:val="2"/>
+        </w:numPr>
+        <w:rPr>
+          <w:lang w:val="en-GB"/>
+        </w:rPr>
+      </w:pPr>
+      <w:proofErr w:type="spellStart"/>
+      <w:r>
+        <w:rPr>
+          <w:color w:val="FF0000"/>
+          <w:lang w:val="en-GB"/>
+        </w:rPr>
+        <w:t>sslServerName</w:t>
+      </w:r>
+      <w:proofErr w:type="spellEnd"/>
+      <w:r>
+        <w:rPr>
+          <w:lang w:val="en-GB"/>
+        </w:rPr>
+        <w:t xml:space="preserve">: </w:t>
+      </w:r>
+      <w:r>
+        <w:rPr>
+          <w:lang w:val="en-GB"/>
+        </w:rPr>
+        <w:t>T</w:t>
+      </w:r>
+      <w:r>
+        <w:rPr>
+          <w:lang w:val="en-GB"/>
+        </w:rPr>
+        <w:t>he server name that will be used to check against SSL certificate</w:t>
+      </w:r>
+      <w:r>
+        <w:rPr>
+          <w:lang w:val="en-GB"/>
+        </w:rPr>
+        <w:t>.</w:t>
+      </w:r>
+    </w:p>
+    <w:p>
+      <w:pPr>
+        <w:pStyle w:val="ListParagraph"/>
         <w:rPr>
           <w:lang w:val="en-GB"/>
         </w:rPr>
@@ -6070,7 +6836,25 @@
           <w:szCs w:val="24"/>
           <w:lang w:val="en-GB"/>
         </w:rPr>
-        <w:t>For more information about the ticket properties please refer to the MTS_Ticket_Integration document</w:t>
+        <w:t xml:space="preserve">For more information about the ticket properties please refer to the </w:t>
+      </w:r>
+      <w:proofErr w:type="spellStart"/>
+      <w:r>
+        <w:rPr>
+          <w:sz w:val="24"/>
+          <w:szCs w:val="24"/>
+          <w:lang w:val="en-GB"/>
+        </w:rPr>
+        <w:t>MTS_Ticket_Integration</w:t>
+      </w:r>
+      <w:proofErr w:type="spellEnd"/>
+      <w:r>
+        <w:rPr>
+          <w:sz w:val="24"/>
+          <w:szCs w:val="24"/>
+          <w:lang w:val="en-GB"/>
+        </w:rPr>
+        <w:t xml:space="preserve"> document</w:t>
       </w:r>
       <w:r>
         <w:rPr>
@@ -6102,7 +6886,7 @@
           <w:lang w:val="en-GB"/>
         </w:rPr>
       </w:pPr>
-      <w:bookmarkStart w:id="6" w:name="_Toc10027012"/>
+      <w:bookmarkStart w:id="5" w:name="_Toc10027012"/>
       <w:r>
         <w:rPr>
           <w:lang w:val="en-GB"/>
@@ -6110,51 +6894,69 @@
         <w:lastRenderedPageBreak/>
         <w:t>Obtaining the SDK</w:t>
       </w:r>
+      <w:bookmarkEnd w:id="5"/>
+    </w:p>
+    <w:p>
+      <w:pPr>
+        <w:spacing w:after="100"/>
+        <w:rPr>
+          <w:sz w:val="24"/>
+          <w:szCs w:val="24"/>
+          <w:lang w:val="en-GB"/>
+        </w:rPr>
+      </w:pPr>
+    </w:p>
+    <w:p>
+      <w:pPr>
+        <w:spacing w:after="100"/>
+        <w:rPr>
+          <w:sz w:val="24"/>
+          <w:szCs w:val="24"/>
+          <w:lang w:val="en-GB"/>
+        </w:rPr>
+      </w:pPr>
+      <w:r>
+        <w:rPr>
+          <w:sz w:val="24"/>
+          <w:szCs w:val="24"/>
+          <w:lang w:val="en-GB"/>
+        </w:rPr>
+        <w:t xml:space="preserve">The SDK is provided as a code library (Sportradar.MTS.SDK.dll), which is available on the SDK site and via the NuGet package manager.  The usage of NuGet package manager is </w:t>
+      </w:r>
+      <w:proofErr w:type="gramStart"/>
+      <w:r>
+        <w:rPr>
+          <w:sz w:val="24"/>
+          <w:szCs w:val="24"/>
+          <w:lang w:val="en-GB"/>
+        </w:rPr>
+        <w:t>recommended, since</w:t>
+      </w:r>
+      <w:proofErr w:type="gramEnd"/>
+      <w:r>
+        <w:rPr>
+          <w:sz w:val="24"/>
+          <w:szCs w:val="24"/>
+          <w:lang w:val="en-GB"/>
+        </w:rPr>
+        <w:t xml:space="preserve"> it supports update notifications and makes it easier to obtain new releases of the SDK. </w:t>
+      </w:r>
+    </w:p>
+    <w:p>
+      <w:pPr>
+        <w:pStyle w:val="Heading1"/>
+        <w:rPr>
+          <w:lang w:val="en-GB"/>
+        </w:rPr>
+      </w:pPr>
+      <w:bookmarkStart w:id="6" w:name="_Toc10027013"/>
+      <w:r>
+        <w:rPr>
+          <w:lang w:val="en-GB"/>
+        </w:rPr>
+        <w:t>SDK setup and teardown</w:t>
+      </w:r>
       <w:bookmarkEnd w:id="6"/>
-    </w:p>
-    <w:p>
-      <w:pPr>
-        <w:spacing w:after="100"/>
-        <w:rPr>
-          <w:sz w:val="24"/>
-          <w:szCs w:val="24"/>
-          <w:lang w:val="en-GB"/>
-        </w:rPr>
-      </w:pPr>
-    </w:p>
-    <w:p>
-      <w:pPr>
-        <w:spacing w:after="100"/>
-        <w:rPr>
-          <w:sz w:val="24"/>
-          <w:szCs w:val="24"/>
-          <w:lang w:val="en-GB"/>
-        </w:rPr>
-      </w:pPr>
-      <w:r>
-        <w:rPr>
-          <w:sz w:val="24"/>
-          <w:szCs w:val="24"/>
-          <w:lang w:val="en-GB"/>
-        </w:rPr>
-        <w:t xml:space="preserve">The SDK is provided as a code library (Sportradar.MTS.SDK.dll), which is available on the SDK site and via the NuGet package manager.  The usage of NuGet package manager is recommended, since it supports update notifications and makes it easier to obtain new releases of the SDK. </w:t>
-      </w:r>
-    </w:p>
-    <w:p>
-      <w:pPr>
-        <w:pStyle w:val="Heading1"/>
-        <w:rPr>
-          <w:lang w:val="en-GB"/>
-        </w:rPr>
-      </w:pPr>
-      <w:bookmarkStart w:id="7" w:name="_Toc10027013"/>
-      <w:r>
-        <w:rPr>
-          <w:lang w:val="en-GB"/>
-        </w:rPr>
-        <w:t>SDK setup and teardown</w:t>
-      </w:r>
-      <w:bookmarkEnd w:id="7"/>
     </w:p>
     <w:p>
       <w:pPr>
@@ -6201,6 +7003,7 @@
         </w:rPr>
         <w:t xml:space="preserve">Creating an instance of the </w:t>
       </w:r>
+      <w:proofErr w:type="spellStart"/>
       <w:r>
         <w:rPr>
           <w:rFonts w:ascii="Consolas" w:hAnsi="Consolas" w:cs="Consolas"/>
@@ -6211,6 +7014,7 @@
         </w:rPr>
         <w:t>MtsSdk</w:t>
       </w:r>
+      <w:proofErr w:type="spellEnd"/>
       <w:r>
         <w:rPr>
           <w:lang w:val="en-GB"/>
@@ -6235,6 +7039,7 @@
         </w:rPr>
         <w:t xml:space="preserve">Attaching to the following events exposed by the </w:t>
       </w:r>
+      <w:proofErr w:type="spellStart"/>
       <w:r>
         <w:rPr>
           <w:rFonts w:ascii="Consolas" w:hAnsi="Consolas" w:cs="Consolas"/>
@@ -6245,6 +7050,7 @@
         </w:rPr>
         <w:t>MtsSdk</w:t>
       </w:r>
+      <w:proofErr w:type="spellEnd"/>
       <w:r>
         <w:rPr>
           <w:lang w:val="en-GB"/>
@@ -6263,11 +7069,33 @@
           <w:lang w:val="en-GB"/>
         </w:rPr>
       </w:pPr>
-      <w:r>
-        <w:rPr>
-          <w:lang w:val="en-GB"/>
-        </w:rPr>
-        <w:t xml:space="preserve">SendTicketFailed – raised if the ticket could not be send to the AMQP broker within the </w:t>
+      <w:proofErr w:type="spellStart"/>
+      <w:r>
+        <w:rPr>
+          <w:lang w:val="en-GB"/>
+        </w:rPr>
+        <w:t>SendTicketFailed</w:t>
+      </w:r>
+      <w:proofErr w:type="spellEnd"/>
+      <w:r>
+        <w:rPr>
+          <w:lang w:val="en-GB"/>
+        </w:rPr>
+        <w:t xml:space="preserve"> – raised if the ticket could not be </w:t>
+      </w:r>
+      <w:proofErr w:type="gramStart"/>
+      <w:r>
+        <w:rPr>
+          <w:lang w:val="en-GB"/>
+        </w:rPr>
+        <w:t>send</w:t>
+      </w:r>
+      <w:proofErr w:type="gramEnd"/>
+      <w:r>
+        <w:rPr>
+          <w:lang w:val="en-GB"/>
+        </w:rPr>
+        <w:t xml:space="preserve"> to the AMQP broker within the </w:t>
       </w:r>
       <w:r>
         <w:rPr>
@@ -6305,11 +7133,19 @@
           <w:lang w:val="en-GB"/>
         </w:rPr>
       </w:pPr>
-      <w:r>
-        <w:rPr>
-          <w:lang w:val="en-GB"/>
-        </w:rPr>
-        <w:t xml:space="preserve">TicketResponseReceived – occurs when a response to ticket placement or ticket cancellation request from the MTS is received. </w:t>
+      <w:proofErr w:type="spellStart"/>
+      <w:r>
+        <w:rPr>
+          <w:lang w:val="en-GB"/>
+        </w:rPr>
+        <w:t>TicketResponseReceived</w:t>
+      </w:r>
+      <w:proofErr w:type="spellEnd"/>
+      <w:r>
+        <w:rPr>
+          <w:lang w:val="en-GB"/>
+        </w:rPr>
+        <w:t xml:space="preserve"> – occurs when a response to ticket placement or ticket cancellation request from the MTS is received. </w:t>
       </w:r>
     </w:p>
     <w:p>
@@ -6323,11 +7159,19 @@
           <w:lang w:val="en-GB"/>
         </w:rPr>
       </w:pPr>
-      <w:r>
-        <w:rPr>
-          <w:lang w:val="en-GB"/>
-        </w:rPr>
-        <w:t xml:space="preserve">UnparsableTicketResponseReceived – occurs when the response from the MTS cannot be deserialized.  This usually indicates that a deprecated version of the SDK is being used. </w:t>
+      <w:proofErr w:type="spellStart"/>
+      <w:r>
+        <w:rPr>
+          <w:lang w:val="en-GB"/>
+        </w:rPr>
+        <w:t>UnparsableTicketResponseReceived</w:t>
+      </w:r>
+      <w:proofErr w:type="spellEnd"/>
+      <w:r>
+        <w:rPr>
+          <w:lang w:val="en-GB"/>
+        </w:rPr>
+        <w:t xml:space="preserve"> – occurs when the response from the MTS cannot be deserialized.  This usually indicates that a deprecated version of the SDK is being used. </w:t>
       </w:r>
     </w:p>
     <w:p>
@@ -6341,12 +7185,14 @@
           <w:lang w:val="en-GB"/>
         </w:rPr>
       </w:pPr>
+      <w:proofErr w:type="spellStart"/>
       <w:r>
         <w:rPr>
           <w:lang w:val="en-GB"/>
         </w:rPr>
         <w:t>TicketResponseTimedOut</w:t>
       </w:r>
+      <w:proofErr w:type="spellEnd"/>
       <w:r>
         <w:rPr>
           <w:lang w:val="en-GB"/>
@@ -6371,36 +7217,42 @@
         </w:rPr>
         <w:t xml:space="preserve"> </w:t>
       </w:r>
+      <w:proofErr w:type="spellStart"/>
       <w:r>
         <w:rPr>
           <w:lang w:val="en-GB"/>
         </w:rPr>
         <w:t>ticketResponseTimeout</w:t>
       </w:r>
+      <w:proofErr w:type="spellEnd"/>
       <w:r>
         <w:rPr>
           <w:lang w:val="en-GB"/>
         </w:rPr>
         <w:t xml:space="preserve">, </w:t>
       </w:r>
+      <w:proofErr w:type="spellStart"/>
       <w:r>
         <w:rPr>
           <w:lang w:val="en-GB"/>
         </w:rPr>
         <w:t>ticketCancellationResponseTimeout</w:t>
       </w:r>
+      <w:proofErr w:type="spellEnd"/>
       <w:r>
         <w:rPr>
           <w:lang w:val="en-GB"/>
         </w:rPr>
         <w:t xml:space="preserve"> and </w:t>
       </w:r>
+      <w:proofErr w:type="spellStart"/>
       <w:r>
         <w:rPr>
           <w:lang w:val="en-GB"/>
         </w:rPr>
         <w:t>ticketCashoutResponseTimeout</w:t>
       </w:r>
+      <w:proofErr w:type="spellEnd"/>
       <w:r>
         <w:rPr>
           <w:lang w:val="en-GB"/>
@@ -6425,6 +7277,7 @@
         </w:rPr>
         <w:t xml:space="preserve">Opening the created </w:t>
       </w:r>
+      <w:proofErr w:type="spellStart"/>
       <w:r>
         <w:rPr>
           <w:rFonts w:ascii="Consolas" w:hAnsi="Consolas" w:cs="Consolas"/>
@@ -6435,6 +7288,7 @@
         </w:rPr>
         <w:t>MtsSdk</w:t>
       </w:r>
+      <w:proofErr w:type="spellEnd"/>
       <w:r>
         <w:rPr>
           <w:lang w:val="en-GB"/>
@@ -6488,6 +7342,7 @@
         </w:rPr>
         <w:t xml:space="preserve"> config = </w:t>
       </w:r>
+      <w:proofErr w:type="spellStart"/>
       <w:r>
         <w:rPr>
           <w:color w:val="2B91AF"/>
@@ -6499,7 +7354,28 @@
         <w:rPr>
           <w:lang w:val="en-GB"/>
         </w:rPr>
-        <w:t xml:space="preserve">.GetConfiguration();    </w:t>
+        <w:t>.GetConfiguration</w:t>
+      </w:r>
+      <w:proofErr w:type="spellEnd"/>
+      <w:r>
+        <w:rPr>
+          <w:lang w:val="en-GB"/>
+        </w:rPr>
+        <w:t>(</w:t>
+      </w:r>
+      <w:proofErr w:type="gramStart"/>
+      <w:r>
+        <w:rPr>
+          <w:lang w:val="en-GB"/>
+        </w:rPr>
+        <w:t>);</w:t>
+      </w:r>
+      <w:proofErr w:type="gramEnd"/>
+      <w:r>
+        <w:rPr>
+          <w:lang w:val="en-GB"/>
+        </w:rPr>
+        <w:t xml:space="preserve">    </w:t>
       </w:r>
     </w:p>
     <w:p>
@@ -6513,7 +7389,21 @@
         <w:rPr>
           <w:lang w:val="en-GB"/>
         </w:rPr>
-        <w:t xml:space="preserve">var mtsSdk = </w:t>
+        <w:t xml:space="preserve">var </w:t>
+      </w:r>
+      <w:proofErr w:type="spellStart"/>
+      <w:r>
+        <w:rPr>
+          <w:lang w:val="en-GB"/>
+        </w:rPr>
+        <w:t>mtsSdk</w:t>
+      </w:r>
+      <w:proofErr w:type="spellEnd"/>
+      <w:r>
+        <w:rPr>
+          <w:lang w:val="en-GB"/>
+        </w:rPr>
+        <w:t xml:space="preserve"> = </w:t>
       </w:r>
       <w:r>
         <w:rPr>
@@ -6528,6 +7418,7 @@
         </w:rPr>
         <w:t xml:space="preserve"> </w:t>
       </w:r>
+      <w:proofErr w:type="spellStart"/>
       <w:r>
         <w:rPr>
           <w:color w:val="2B91AF"/>
@@ -6535,12 +7426,21 @@
         </w:rPr>
         <w:t>MtsSdk</w:t>
       </w:r>
-      <w:r>
-        <w:rPr>
-          <w:lang w:val="en-GB"/>
-        </w:rPr>
-        <w:t>(config);</w:t>
-      </w:r>
+      <w:proofErr w:type="spellEnd"/>
+      <w:r>
+        <w:rPr>
+          <w:lang w:val="en-GB"/>
+        </w:rPr>
+        <w:t>(config</w:t>
+      </w:r>
+      <w:proofErr w:type="gramStart"/>
+      <w:r>
+        <w:rPr>
+          <w:lang w:val="en-GB"/>
+        </w:rPr>
+        <w:t>);</w:t>
+      </w:r>
+      <w:proofErr w:type="gramEnd"/>
     </w:p>
     <w:p>
       <w:pPr>
@@ -6549,12 +7449,36 @@
           <w:lang w:val="en-GB"/>
         </w:rPr>
       </w:pPr>
-      <w:r>
-        <w:rPr>
-          <w:lang w:val="en-GB"/>
-        </w:rPr>
-        <w:t>mtsSdk.SendTicketFailed += OnSendTicketFailed;</w:t>
-      </w:r>
+      <w:proofErr w:type="spellStart"/>
+      <w:r>
+        <w:rPr>
+          <w:lang w:val="en-GB"/>
+        </w:rPr>
+        <w:t>mtsSdk.SendTicketFailed</w:t>
+      </w:r>
+      <w:proofErr w:type="spellEnd"/>
+      <w:r>
+        <w:rPr>
+          <w:lang w:val="en-GB"/>
+        </w:rPr>
+        <w:t xml:space="preserve"> += </w:t>
+      </w:r>
+      <w:proofErr w:type="spellStart"/>
+      <w:proofErr w:type="gramStart"/>
+      <w:r>
+        <w:rPr>
+          <w:lang w:val="en-GB"/>
+        </w:rPr>
+        <w:t>OnSendTicketFailed</w:t>
+      </w:r>
+      <w:proofErr w:type="spellEnd"/>
+      <w:r>
+        <w:rPr>
+          <w:lang w:val="en-GB"/>
+        </w:rPr>
+        <w:t>;</w:t>
+      </w:r>
+      <w:proofErr w:type="gramEnd"/>
     </w:p>
     <w:p>
       <w:pPr>
@@ -6563,12 +7487,36 @@
           <w:lang w:val="en-GB"/>
         </w:rPr>
       </w:pPr>
-      <w:r>
-        <w:rPr>
-          <w:lang w:val="en-GB"/>
-        </w:rPr>
-        <w:t>mtsSdk.TicketResponseReceived += OnTicketResponseReceived;</w:t>
-      </w:r>
+      <w:proofErr w:type="spellStart"/>
+      <w:r>
+        <w:rPr>
+          <w:lang w:val="en-GB"/>
+        </w:rPr>
+        <w:t>mtsSdk.TicketResponseReceived</w:t>
+      </w:r>
+      <w:proofErr w:type="spellEnd"/>
+      <w:r>
+        <w:rPr>
+          <w:lang w:val="en-GB"/>
+        </w:rPr>
+        <w:t xml:space="preserve"> += </w:t>
+      </w:r>
+      <w:proofErr w:type="spellStart"/>
+      <w:proofErr w:type="gramStart"/>
+      <w:r>
+        <w:rPr>
+          <w:lang w:val="en-GB"/>
+        </w:rPr>
+        <w:t>OnTicketResponseReceived</w:t>
+      </w:r>
+      <w:proofErr w:type="spellEnd"/>
+      <w:r>
+        <w:rPr>
+          <w:lang w:val="en-GB"/>
+        </w:rPr>
+        <w:t>;</w:t>
+      </w:r>
+      <w:proofErr w:type="gramEnd"/>
       <w:r>
         <w:rPr>
           <w:lang w:val="en-GB"/>
@@ -6583,11 +7531,33 @@
           <w:lang w:val="en-GB"/>
         </w:rPr>
       </w:pPr>
-      <w:r>
-        <w:rPr>
-          <w:lang w:val="en-GB"/>
-        </w:rPr>
-        <w:t>mtsSdk.UnparsableTicketResponseReceived += OnUnparsableTicketResponseReceived;</w:t>
+      <w:proofErr w:type="spellStart"/>
+      <w:r>
+        <w:rPr>
+          <w:lang w:val="en-GB"/>
+        </w:rPr>
+        <w:t>mtsSdk.UnparsableTicketResponseReceived</w:t>
+      </w:r>
+      <w:proofErr w:type="spellEnd"/>
+      <w:r>
+        <w:rPr>
+          <w:lang w:val="en-GB"/>
+        </w:rPr>
+        <w:t xml:space="preserve"> += </w:t>
+      </w:r>
+      <w:proofErr w:type="spellStart"/>
+      <w:r>
+        <w:rPr>
+          <w:lang w:val="en-GB"/>
+        </w:rPr>
+        <w:t>OnUnparsableTicketResponseReceived</w:t>
+      </w:r>
+      <w:proofErr w:type="spellEnd"/>
+      <w:r>
+        <w:rPr>
+          <w:lang w:val="en-GB"/>
+        </w:rPr>
+        <w:t>;</w:t>
       </w:r>
       <w:r>
         <w:rPr>
@@ -6595,21 +7565,31 @@
         </w:rPr>
         <w:br/>
       </w:r>
-      <w:r>
-        <w:rPr>
-          <w:lang w:val="en-GB"/>
-        </w:rPr>
-        <w:t>mtsSdk.</w:t>
+      <w:proofErr w:type="spellStart"/>
+      <w:r>
+        <w:rPr>
+          <w:lang w:val="en-GB"/>
+        </w:rPr>
+        <w:t>mtsSdk</w:t>
+      </w:r>
+      <w:proofErr w:type="spellEnd"/>
+      <w:r>
+        <w:rPr>
+          <w:lang w:val="en-GB"/>
+        </w:rPr>
+        <w:t>.</w:t>
       </w:r>
       <w:r>
         <w:t xml:space="preserve"> </w:t>
       </w:r>
+      <w:proofErr w:type="spellStart"/>
       <w:r>
         <w:rPr>
           <w:lang w:val="en-GB"/>
         </w:rPr>
         <w:t>TicketResponseTimedOut</w:t>
       </w:r>
+      <w:proofErr w:type="spellEnd"/>
       <w:r>
         <w:rPr>
           <w:lang w:val="en-GB"/>
@@ -6622,6 +7602,8 @@
         </w:rPr>
         <w:t xml:space="preserve">+= </w:t>
       </w:r>
+      <w:proofErr w:type="spellStart"/>
+      <w:proofErr w:type="gramStart"/>
       <w:r>
         <w:rPr>
           <w:lang w:val="en-GB"/>
@@ -6634,12 +7616,14 @@
         </w:rPr>
         <w:t>TicketResponseTimedOut</w:t>
       </w:r>
+      <w:proofErr w:type="spellEnd"/>
       <w:r>
         <w:rPr>
           <w:lang w:val="en-GB"/>
         </w:rPr>
         <w:t>;</w:t>
       </w:r>
+      <w:proofErr w:type="gramEnd"/>
     </w:p>
     <w:p>
       <w:pPr>
@@ -6648,12 +7632,28 @@
           <w:lang w:val="en-GB"/>
         </w:rPr>
       </w:pPr>
-      <w:r>
-        <w:rPr>
-          <w:lang w:val="en-GB"/>
-        </w:rPr>
-        <w:t>mtsSdk.Open();</w:t>
-      </w:r>
+      <w:proofErr w:type="spellStart"/>
+      <w:r>
+        <w:rPr>
+          <w:lang w:val="en-GB"/>
+        </w:rPr>
+        <w:t>mtsSdk.Open</w:t>
+      </w:r>
+      <w:proofErr w:type="spellEnd"/>
+      <w:r>
+        <w:rPr>
+          <w:lang w:val="en-GB"/>
+        </w:rPr>
+        <w:t>(</w:t>
+      </w:r>
+      <w:proofErr w:type="gramStart"/>
+      <w:r>
+        <w:rPr>
+          <w:lang w:val="en-GB"/>
+        </w:rPr>
+        <w:t>);</w:t>
+      </w:r>
+      <w:proofErr w:type="gramEnd"/>
     </w:p>
     <w:p>
       <w:pPr>
@@ -6730,6 +7730,7 @@
         </w:rPr>
         <w:t xml:space="preserve">Once the initialized </w:t>
       </w:r>
+      <w:proofErr w:type="spellStart"/>
       <w:r>
         <w:rPr>
           <w:rFonts w:ascii="Consolas" w:hAnsi="Consolas" w:cs="Consolas"/>
@@ -6738,6 +7739,7 @@
         </w:rPr>
         <w:t>MtsSdk</w:t>
       </w:r>
+      <w:proofErr w:type="spellEnd"/>
       <w:r>
         <w:rPr>
           <w:sz w:val="24"/>
@@ -6770,11 +7772,19 @@
           <w:lang w:val="en-GB"/>
         </w:rPr>
       </w:pPr>
-      <w:r>
-        <w:rPr>
-          <w:lang w:val="en-GB"/>
-        </w:rPr>
-        <w:t xml:space="preserve">mtsSdk.SendTicketFailed </w:t>
+      <w:proofErr w:type="spellStart"/>
+      <w:r>
+        <w:rPr>
+          <w:lang w:val="en-GB"/>
+        </w:rPr>
+        <w:t>mtsSdk.SendTicketFailed</w:t>
+      </w:r>
+      <w:proofErr w:type="spellEnd"/>
+      <w:r>
+        <w:rPr>
+          <w:lang w:val="en-GB"/>
+        </w:rPr>
+        <w:t xml:space="preserve"> </w:t>
       </w:r>
       <w:r>
         <w:rPr>
@@ -6786,8 +7796,24 @@
         <w:rPr>
           <w:lang w:val="en-GB"/>
         </w:rPr>
-        <w:t>= OnSendTicketFailed;</w:t>
-      </w:r>
+        <w:t xml:space="preserve">= </w:t>
+      </w:r>
+      <w:proofErr w:type="spellStart"/>
+      <w:proofErr w:type="gramStart"/>
+      <w:r>
+        <w:rPr>
+          <w:lang w:val="en-GB"/>
+        </w:rPr>
+        <w:t>OnSendTicketFailed</w:t>
+      </w:r>
+      <w:proofErr w:type="spellEnd"/>
+      <w:r>
+        <w:rPr>
+          <w:lang w:val="en-GB"/>
+        </w:rPr>
+        <w:t>;</w:t>
+      </w:r>
+      <w:proofErr w:type="gramEnd"/>
     </w:p>
     <w:p>
       <w:pPr>
@@ -6796,11 +7822,19 @@
           <w:lang w:val="en-GB"/>
         </w:rPr>
       </w:pPr>
-      <w:r>
-        <w:rPr>
-          <w:lang w:val="en-GB"/>
-        </w:rPr>
-        <w:t xml:space="preserve">mtsSdk.TicketResponseReceived </w:t>
+      <w:proofErr w:type="spellStart"/>
+      <w:r>
+        <w:rPr>
+          <w:lang w:val="en-GB"/>
+        </w:rPr>
+        <w:t>mtsSdk.TicketResponseReceived</w:t>
+      </w:r>
+      <w:proofErr w:type="spellEnd"/>
+      <w:r>
+        <w:rPr>
+          <w:lang w:val="en-GB"/>
+        </w:rPr>
+        <w:t xml:space="preserve"> </w:t>
       </w:r>
       <w:r>
         <w:rPr>
@@ -6812,8 +7846,24 @@
         <w:rPr>
           <w:lang w:val="en-GB"/>
         </w:rPr>
-        <w:t>= OnTicketResponseReceived;</w:t>
-      </w:r>
+        <w:t xml:space="preserve">= </w:t>
+      </w:r>
+      <w:proofErr w:type="spellStart"/>
+      <w:proofErr w:type="gramStart"/>
+      <w:r>
+        <w:rPr>
+          <w:lang w:val="en-GB"/>
+        </w:rPr>
+        <w:t>OnTicketResponseReceived</w:t>
+      </w:r>
+      <w:proofErr w:type="spellEnd"/>
+      <w:r>
+        <w:rPr>
+          <w:lang w:val="en-GB"/>
+        </w:rPr>
+        <w:t>;</w:t>
+      </w:r>
+      <w:proofErr w:type="gramEnd"/>
     </w:p>
     <w:p>
       <w:pPr>
@@ -6822,11 +7872,19 @@
           <w:lang w:val="en-GB"/>
         </w:rPr>
       </w:pPr>
-      <w:r>
-        <w:rPr>
-          <w:lang w:val="en-GB"/>
-        </w:rPr>
-        <w:t xml:space="preserve">mtsSdk.UnparsableTicketResponseReceived </w:t>
+      <w:proofErr w:type="spellStart"/>
+      <w:r>
+        <w:rPr>
+          <w:lang w:val="en-GB"/>
+        </w:rPr>
+        <w:t>mtsSdk.UnparsableTicketResponseReceived</w:t>
+      </w:r>
+      <w:proofErr w:type="spellEnd"/>
+      <w:r>
+        <w:rPr>
+          <w:lang w:val="en-GB"/>
+        </w:rPr>
+        <w:t xml:space="preserve"> </w:t>
       </w:r>
       <w:r>
         <w:rPr>
@@ -6838,8 +7896,24 @@
         <w:rPr>
           <w:lang w:val="en-GB"/>
         </w:rPr>
-        <w:t>= OnUnparsableTicketResponseReceived;</w:t>
-      </w:r>
+        <w:t xml:space="preserve">= </w:t>
+      </w:r>
+      <w:proofErr w:type="spellStart"/>
+      <w:proofErr w:type="gramStart"/>
+      <w:r>
+        <w:rPr>
+          <w:lang w:val="en-GB"/>
+        </w:rPr>
+        <w:t>OnUnparsableTicketResponseReceived</w:t>
+      </w:r>
+      <w:proofErr w:type="spellEnd"/>
+      <w:r>
+        <w:rPr>
+          <w:lang w:val="en-GB"/>
+        </w:rPr>
+        <w:t>;</w:t>
+      </w:r>
+      <w:proofErr w:type="gramEnd"/>
     </w:p>
     <w:p>
       <w:pPr>
@@ -6848,6 +7922,74 @@
           <w:lang w:val="en-GB"/>
         </w:rPr>
       </w:pPr>
+      <w:proofErr w:type="spellStart"/>
+      <w:r>
+        <w:rPr>
+          <w:lang w:val="en-GB"/>
+        </w:rPr>
+        <w:t>mtsSdk</w:t>
+      </w:r>
+      <w:proofErr w:type="spellEnd"/>
+      <w:r>
+        <w:rPr>
+          <w:lang w:val="en-GB"/>
+        </w:rPr>
+        <w:t>.</w:t>
+      </w:r>
+      <w:r>
+        <w:t xml:space="preserve"> </w:t>
+      </w:r>
+      <w:proofErr w:type="spellStart"/>
+      <w:r>
+        <w:rPr>
+          <w:lang w:val="en-GB"/>
+        </w:rPr>
+        <w:t>TicketResponseTimedOut</w:t>
+      </w:r>
+      <w:proofErr w:type="spellEnd"/>
+      <w:r>
+        <w:rPr>
+          <w:lang w:val="en-GB"/>
+        </w:rPr>
+        <w:t xml:space="preserve"> -</w:t>
+      </w:r>
+      <w:r>
+        <w:rPr>
+          <w:lang w:val="en-GB"/>
+        </w:rPr>
+        <w:t xml:space="preserve">= </w:t>
+      </w:r>
+      <w:proofErr w:type="spellStart"/>
+      <w:proofErr w:type="gramStart"/>
+      <w:r>
+        <w:rPr>
+          <w:lang w:val="en-GB"/>
+        </w:rPr>
+        <w:t>On</w:t>
+      </w:r>
+      <w:r>
+        <w:rPr>
+          <w:lang w:val="en-GB"/>
+        </w:rPr>
+        <w:t>TicketResponseTimedOut</w:t>
+      </w:r>
+      <w:proofErr w:type="spellEnd"/>
+      <w:r>
+        <w:rPr>
+          <w:lang w:val="en-GB"/>
+        </w:rPr>
+        <w:t>;</w:t>
+      </w:r>
+      <w:proofErr w:type="gramEnd"/>
+    </w:p>
+    <w:p>
+      <w:pPr>
+        <w:pStyle w:val="NoSpacing"/>
+        <w:rPr>
+          <w:lang w:val="en-GB"/>
+        </w:rPr>
+      </w:pPr>
+      <w:proofErr w:type="spellStart"/>
       <w:r>
         <w:rPr>
           <w:lang w:val="en-GB"/>
@@ -6855,70 +7997,26 @@
         <w:t>mtsSdk.</w:t>
       </w:r>
       <w:r>
-        <w:t xml:space="preserve"> </w:t>
-      </w:r>
-      <w:r>
-        <w:rPr>
-          <w:lang w:val="en-GB"/>
-        </w:rPr>
-        <w:t>TicketResponseTimedOut</w:t>
-      </w:r>
-      <w:r>
-        <w:rPr>
-          <w:lang w:val="en-GB"/>
-        </w:rPr>
-        <w:t xml:space="preserve"> -</w:t>
-      </w:r>
-      <w:r>
-        <w:rPr>
-          <w:lang w:val="en-GB"/>
-        </w:rPr>
-        <w:t xml:space="preserve">= </w:t>
-      </w:r>
-      <w:r>
-        <w:rPr>
-          <w:lang w:val="en-GB"/>
-        </w:rPr>
-        <w:t>On</w:t>
-      </w:r>
-      <w:r>
-        <w:rPr>
-          <w:lang w:val="en-GB"/>
-        </w:rPr>
-        <w:t>TicketResponseTimedOut</w:t>
-      </w:r>
-      <w:r>
-        <w:rPr>
-          <w:lang w:val="en-GB"/>
-        </w:rPr>
-        <w:t>;</w:t>
-      </w:r>
-    </w:p>
-    <w:p>
-      <w:pPr>
-        <w:pStyle w:val="NoSpacing"/>
-        <w:rPr>
-          <w:lang w:val="en-GB"/>
-        </w:rPr>
-      </w:pPr>
-      <w:r>
-        <w:rPr>
-          <w:lang w:val="en-GB"/>
-        </w:rPr>
-        <w:t>mtsSdk.</w:t>
-      </w:r>
-      <w:r>
         <w:rPr>
           <w:lang w:val="en-GB"/>
         </w:rPr>
         <w:t>Close</w:t>
       </w:r>
-      <w:r>
-        <w:rPr>
-          <w:lang w:val="en-GB"/>
-        </w:rPr>
-        <w:t>();</w:t>
-      </w:r>
+      <w:proofErr w:type="spellEnd"/>
+      <w:r>
+        <w:rPr>
+          <w:lang w:val="en-GB"/>
+        </w:rPr>
+        <w:t>(</w:t>
+      </w:r>
+      <w:proofErr w:type="gramStart"/>
+      <w:r>
+        <w:rPr>
+          <w:lang w:val="en-GB"/>
+        </w:rPr>
+        <w:t>);</w:t>
+      </w:r>
+      <w:proofErr w:type="gramEnd"/>
     </w:p>
     <w:p>
       <w:pPr>
@@ -6950,7 +8048,7 @@
           <w:lang w:val="en-GB"/>
         </w:rPr>
       </w:pPr>
-      <w:bookmarkStart w:id="8" w:name="_Toc10027014"/>
+      <w:bookmarkStart w:id="7" w:name="_Toc10027014"/>
       <w:r>
         <w:rPr>
           <w:lang w:val="en-GB"/>
@@ -6958,7 +8056,7 @@
         <w:lastRenderedPageBreak/>
         <w:t>Building ticket instances</w:t>
       </w:r>
-      <w:bookmarkEnd w:id="8"/>
+      <w:bookmarkEnd w:id="7"/>
     </w:p>
     <w:p>
       <w:pPr>
@@ -7023,6 +8121,7 @@
           <w:lang w:val="en-GB"/>
         </w:rPr>
       </w:pPr>
+      <w:proofErr w:type="spellStart"/>
       <w:r>
         <w:rPr>
           <w:rFonts w:ascii="Consolas" w:hAnsi="Consolas" w:cs="Consolas"/>
@@ -7033,6 +8132,7 @@
         </w:rPr>
         <w:t>TicketBuilder</w:t>
       </w:r>
+      <w:proofErr w:type="spellEnd"/>
       <w:r>
         <w:rPr>
           <w:lang w:val="en-GB"/>
@@ -7057,6 +8157,7 @@
           <w:lang w:val="en-GB"/>
         </w:rPr>
       </w:pPr>
+      <w:proofErr w:type="spellStart"/>
       <w:r>
         <w:rPr>
           <w:rFonts w:ascii="Consolas" w:hAnsi="Consolas" w:cs="Consolas"/>
@@ -7067,6 +8168,7 @@
         </w:rPr>
         <w:t>SenderBuilder</w:t>
       </w:r>
+      <w:proofErr w:type="spellEnd"/>
       <w:r>
         <w:rPr>
           <w:lang w:val="en-GB"/>
@@ -7091,6 +8193,7 @@
           <w:lang w:val="en-GB"/>
         </w:rPr>
       </w:pPr>
+      <w:proofErr w:type="spellStart"/>
       <w:r>
         <w:rPr>
           <w:rFonts w:ascii="Consolas" w:hAnsi="Consolas" w:cs="Consolas"/>
@@ -7101,12 +8204,14 @@
         </w:rPr>
         <w:t>EndCustomerBuilder</w:t>
       </w:r>
+      <w:proofErr w:type="spellEnd"/>
       <w:r>
         <w:rPr>
           <w:lang w:val="en-GB"/>
         </w:rPr>
         <w:t xml:space="preserve">: Used to build </w:t>
       </w:r>
+      <w:proofErr w:type="spellStart"/>
       <w:r>
         <w:rPr>
           <w:rFonts w:ascii="Consolas" w:hAnsi="Consolas" w:cs="Consolas"/>
@@ -7117,6 +8222,7 @@
         </w:rPr>
         <w:t>EndCustomer</w:t>
       </w:r>
+      <w:proofErr w:type="spellEnd"/>
       <w:r>
         <w:rPr>
           <w:lang w:val="en-GB"/>
@@ -7141,6 +8247,7 @@
           <w:lang w:val="en-GB"/>
         </w:rPr>
       </w:pPr>
+      <w:proofErr w:type="spellStart"/>
       <w:r>
         <w:rPr>
           <w:rFonts w:ascii="Consolas" w:hAnsi="Consolas" w:cs="Consolas"/>
@@ -7151,6 +8258,7 @@
         </w:rPr>
         <w:t>BetBuilder</w:t>
       </w:r>
+      <w:proofErr w:type="spellEnd"/>
       <w:r>
         <w:rPr>
           <w:lang w:val="en-GB"/>
@@ -7169,6 +8277,7 @@
           <w:lang w:val="en-GB"/>
         </w:rPr>
       </w:pPr>
+      <w:proofErr w:type="spellStart"/>
       <w:r>
         <w:rPr>
           <w:rFonts w:ascii="Consolas" w:hAnsi="Consolas" w:cs="Consolas"/>
@@ -7179,6 +8288,7 @@
         </w:rPr>
         <w:t>SelectionBuilder</w:t>
       </w:r>
+      <w:proofErr w:type="spellEnd"/>
       <w:r>
         <w:rPr>
           <w:lang w:val="en-GB"/>
@@ -7208,7 +8318,25 @@
           <w:szCs w:val="24"/>
           <w:lang w:val="en-GB"/>
         </w:rPr>
-        <w:t>Below is a code snippet, which builds a ticket containing the mandatory information. Please note that some information from the configuration gets automatically applied to the ticket, so changing the configuration can make the snippet below produce an incomplete ticket. For more information refer to configuration section of this document and to MTS_Ticket_Integration document.</w:t>
+        <w:t xml:space="preserve">Below is a code snippet, which builds a ticket containing the mandatory information. Please note that some information from the configuration gets automatically applied to the ticket, so changing the configuration can make the snippet below produce an incomplete ticket. For more information refer to configuration section of this document and to </w:t>
+      </w:r>
+      <w:proofErr w:type="spellStart"/>
+      <w:r>
+        <w:rPr>
+          <w:sz w:val="24"/>
+          <w:szCs w:val="24"/>
+          <w:lang w:val="en-GB"/>
+        </w:rPr>
+        <w:t>MTS_Ticket_Integration</w:t>
+      </w:r>
+      <w:proofErr w:type="spellEnd"/>
+      <w:r>
+        <w:rPr>
+          <w:sz w:val="24"/>
+          <w:szCs w:val="24"/>
+          <w:lang w:val="en-GB"/>
+        </w:rPr>
+        <w:t xml:space="preserve"> document.</w:t>
       </w:r>
       <w:r>
         <w:rPr>
@@ -7217,8 +8345,27 @@
           <w:lang w:val="en-GB"/>
         </w:rPr>
         <w:br/>
-        <w:t xml:space="preserve">Builders can be obtained on mtsSdk instance through </w:t>
-      </w:r>
+        <w:t xml:space="preserve">Builders can be obtained on </w:t>
+      </w:r>
+      <w:proofErr w:type="spellStart"/>
+      <w:r>
+        <w:rPr>
+          <w:sz w:val="24"/>
+          <w:szCs w:val="24"/>
+          <w:lang w:val="en-GB"/>
+        </w:rPr>
+        <w:t>mtsSdk</w:t>
+      </w:r>
+      <w:proofErr w:type="spellEnd"/>
+      <w:r>
+        <w:rPr>
+          <w:sz w:val="24"/>
+          <w:szCs w:val="24"/>
+          <w:lang w:val="en-GB"/>
+        </w:rPr>
+        <w:t xml:space="preserve"> instance through </w:t>
+      </w:r>
+      <w:proofErr w:type="spellStart"/>
       <w:r>
         <w:rPr>
           <w:rFonts w:ascii="Consolas" w:hAnsi="Consolas" w:cs="Consolas"/>
@@ -7227,6 +8374,7 @@
         </w:rPr>
         <w:t>BuilderFactory</w:t>
       </w:r>
+      <w:proofErr w:type="spellEnd"/>
       <w:r>
         <w:rPr>
           <w:sz w:val="24"/>
@@ -7947,7 +9095,7 @@
           <w:lang w:val="en-GB"/>
         </w:rPr>
       </w:pPr>
-      <w:bookmarkStart w:id="9" w:name="_Toc10027015"/>
+      <w:bookmarkStart w:id="8" w:name="_Toc10027015"/>
       <w:r>
         <w:rPr>
           <w:lang w:val="en-GB"/>
@@ -7955,7 +9103,7 @@
         <w:lastRenderedPageBreak/>
         <w:t>Sending tickets to MTS</w:t>
       </w:r>
-      <w:bookmarkEnd w:id="9"/>
+      <w:bookmarkEnd w:id="8"/>
     </w:p>
     <w:p>
       <w:pPr>
@@ -8013,6 +9161,7 @@
         </w:rPr>
         <w:t>. Non-blocking indicates the execution of the current thread is not blocked after the ticket is send and the response from MTS (</w:t>
       </w:r>
+      <w:proofErr w:type="spellStart"/>
       <w:r>
         <w:rPr>
           <w:sz w:val="24"/>
@@ -8021,6 +9170,7 @@
         </w:rPr>
         <w:t>TicketResponseReceived</w:t>
       </w:r>
+      <w:proofErr w:type="spellEnd"/>
       <w:r>
         <w:rPr>
           <w:sz w:val="24"/>
@@ -8048,6 +9198,7 @@
           <w:lang w:val="en-GB"/>
         </w:rPr>
       </w:pPr>
+      <w:proofErr w:type="spellStart"/>
       <w:r>
         <w:rPr>
           <w:rFonts w:ascii="Consolas" w:hAnsi="Consolas"/>
@@ -8055,8 +9206,9 @@
           <w:szCs w:val="24"/>
           <w:lang w:val="en-GB"/>
         </w:rPr>
-        <w:t>mtsSdk.SendTicket(ticket);</w:t>
-      </w:r>
+        <w:t>mtsSdk.SendTicket</w:t>
+      </w:r>
+      <w:proofErr w:type="spellEnd"/>
       <w:r>
         <w:rPr>
           <w:rFonts w:ascii="Consolas" w:hAnsi="Consolas"/>
@@ -8064,6 +9216,26 @@
           <w:szCs w:val="24"/>
           <w:lang w:val="en-GB"/>
         </w:rPr>
+        <w:t>(ticket</w:t>
+      </w:r>
+      <w:proofErr w:type="gramStart"/>
+      <w:r>
+        <w:rPr>
+          <w:rFonts w:ascii="Consolas" w:hAnsi="Consolas"/>
+          <w:sz w:val="24"/>
+          <w:szCs w:val="24"/>
+          <w:lang w:val="en-GB"/>
+        </w:rPr>
+        <w:t>);</w:t>
+      </w:r>
+      <w:proofErr w:type="gramEnd"/>
+      <w:r>
+        <w:rPr>
+          <w:rFonts w:ascii="Consolas" w:hAnsi="Consolas"/>
+          <w:sz w:val="24"/>
+          <w:szCs w:val="24"/>
+          <w:lang w:val="en-GB"/>
+        </w:rPr>
         <w:t xml:space="preserve"> </w:t>
       </w:r>
     </w:p>
@@ -8090,7 +9262,25 @@
           <w:szCs w:val="24"/>
           <w:lang w:val="en-GB"/>
         </w:rPr>
-        <w:t>or this mode event TicketResponseTimedOut is also available to notify user if the ticket response did not arrive in timely fashion.</w:t>
+        <w:t xml:space="preserve">or this mode event </w:t>
+      </w:r>
+      <w:proofErr w:type="spellStart"/>
+      <w:r>
+        <w:rPr>
+          <w:sz w:val="24"/>
+          <w:szCs w:val="24"/>
+          <w:lang w:val="en-GB"/>
+        </w:rPr>
+        <w:t>TicketResponseTimedOut</w:t>
+      </w:r>
+      <w:proofErr w:type="spellEnd"/>
+      <w:r>
+        <w:rPr>
+          <w:sz w:val="24"/>
+          <w:szCs w:val="24"/>
+          <w:lang w:val="en-GB"/>
+        </w:rPr>
+        <w:t xml:space="preserve"> is also available to notify user if the ticket response did not arrive in timely fashion.</w:t>
       </w:r>
     </w:p>
     <w:p>
@@ -8153,6 +9343,7 @@
         </w:rPr>
         <w:t xml:space="preserve"> the </w:t>
       </w:r>
+      <w:proofErr w:type="spellStart"/>
       <w:r>
         <w:rPr>
           <w:sz w:val="24"/>
@@ -8161,6 +9352,7 @@
         </w:rPr>
         <w:t>TicketResponseReceived</w:t>
       </w:r>
+      <w:proofErr w:type="spellEnd"/>
       <w:r>
         <w:rPr>
           <w:sz w:val="24"/>
@@ -8227,6 +9419,7 @@
         </w:rPr>
         <w:t xml:space="preserve"> </w:t>
       </w:r>
+      <w:proofErr w:type="spellStart"/>
       <w:r>
         <w:rPr>
           <w:rFonts w:ascii="Consolas" w:hAnsi="Consolas" w:cs="Consolas"/>
@@ -8241,8 +9434,45 @@
           <w:color w:val="000000"/>
           <w:lang w:val="en-GB"/>
         </w:rPr>
-        <w:t>esponse = mtsSdk.SendTicketBlocking(ticket);</w:t>
-      </w:r>
+        <w:t>esponse</w:t>
+      </w:r>
+      <w:proofErr w:type="spellEnd"/>
+      <w:r>
+        <w:rPr>
+          <w:rFonts w:ascii="Consolas" w:hAnsi="Consolas" w:cs="Consolas"/>
+          <w:color w:val="000000"/>
+          <w:lang w:val="en-GB"/>
+        </w:rPr>
+        <w:t xml:space="preserve"> = </w:t>
+      </w:r>
+      <w:proofErr w:type="spellStart"/>
+      <w:r>
+        <w:rPr>
+          <w:rFonts w:ascii="Consolas" w:hAnsi="Consolas" w:cs="Consolas"/>
+          <w:color w:val="000000"/>
+          <w:lang w:val="en-GB"/>
+        </w:rPr>
+        <w:t>mtsSdk.SendTicketBlocking</w:t>
+      </w:r>
+      <w:proofErr w:type="spellEnd"/>
+      <w:r>
+        <w:rPr>
+          <w:rFonts w:ascii="Consolas" w:hAnsi="Consolas" w:cs="Consolas"/>
+          <w:color w:val="000000"/>
+          <w:lang w:val="en-GB"/>
+        </w:rPr>
+        <w:t>(ticket</w:t>
+      </w:r>
+      <w:proofErr w:type="gramStart"/>
+      <w:r>
+        <w:rPr>
+          <w:rFonts w:ascii="Consolas" w:hAnsi="Consolas" w:cs="Consolas"/>
+          <w:color w:val="000000"/>
+          <w:lang w:val="en-GB"/>
+        </w:rPr>
+        <w:t>);</w:t>
+      </w:r>
+      <w:proofErr w:type="gramEnd"/>
     </w:p>
     <w:p>
       <w:pPr>
@@ -8269,14 +9499,14 @@
       <w:pPr>
         <w:pStyle w:val="Heading1"/>
       </w:pPr>
-      <w:bookmarkStart w:id="10" w:name="_Toc9932750"/>
-      <w:bookmarkStart w:id="11" w:name="_Toc10027016"/>
+      <w:bookmarkStart w:id="9" w:name="_Toc9932750"/>
+      <w:bookmarkStart w:id="10" w:name="_Toc10027016"/>
       <w:r>
         <w:lastRenderedPageBreak/>
         <w:t>Custom bet</w:t>
       </w:r>
+      <w:bookmarkEnd w:id="9"/>
       <w:bookmarkEnd w:id="10"/>
-      <w:bookmarkEnd w:id="11"/>
     </w:p>
     <w:p>
       <w:pPr>
@@ -8329,14 +9559,34 @@
         </w:rPr>
         <w:t xml:space="preserve">The </w:t>
       </w:r>
-      <w:r>
-        <w:rPr>
-          <w:sz w:val="24"/>
-          <w:szCs w:val="24"/>
-          <w:lang w:val="en-GB"/>
-        </w:rPr>
-        <w:t>CustomBetManager provides a simple way of fetching available selections for selected event, and for calculating probability for a list of provided selections. To obtain a reference to the CustomBetManager</w:t>
-      </w:r>
+      <w:proofErr w:type="spellStart"/>
+      <w:r>
+        <w:rPr>
+          <w:sz w:val="24"/>
+          <w:szCs w:val="24"/>
+          <w:lang w:val="en-GB"/>
+        </w:rPr>
+        <w:t>CustomBetManager</w:t>
+      </w:r>
+      <w:proofErr w:type="spellEnd"/>
+      <w:r>
+        <w:rPr>
+          <w:sz w:val="24"/>
+          <w:szCs w:val="24"/>
+          <w:lang w:val="en-GB"/>
+        </w:rPr>
+        <w:t xml:space="preserve"> provides a simple way of fetching available selections for selected event, and for calculating probability for a list of provided selections. To obtain a reference to the </w:t>
+      </w:r>
+      <w:proofErr w:type="spellStart"/>
+      <w:r>
+        <w:rPr>
+          <w:sz w:val="24"/>
+          <w:szCs w:val="24"/>
+          <w:lang w:val="en-GB"/>
+        </w:rPr>
+        <w:t>CustomBetManager</w:t>
+      </w:r>
+      <w:proofErr w:type="spellEnd"/>
       <w:r>
         <w:rPr>
           <w:sz w:val="24"/>
@@ -8377,6 +9627,7 @@
         </w:rPr>
         <w:br/>
       </w:r>
+      <w:proofErr w:type="spellStart"/>
       <w:r>
         <w:rPr>
           <w:rFonts w:ascii="Menlo" w:hAnsi="Menlo" w:cs="Courier"/>
@@ -8397,6 +9648,7 @@
         </w:rPr>
         <w:t>.</w:t>
       </w:r>
+      <w:proofErr w:type="gramStart"/>
       <w:r>
         <w:rPr>
           <w:rFonts w:ascii="Menlo" w:hAnsi="Menlo" w:cs="Courier"/>
@@ -8417,6 +9669,7 @@
         </w:rPr>
         <w:t>Manager</w:t>
       </w:r>
+      <w:proofErr w:type="spellEnd"/>
       <w:r>
         <w:rPr>
           <w:rFonts w:ascii="Menlo" w:hAnsi="Menlo" w:cs="Courier"/>
@@ -8427,6 +9680,7 @@
         </w:rPr>
         <w:t>;</w:t>
       </w:r>
+      <w:proofErr w:type="gramEnd"/>
     </w:p>
     <w:p>
       <w:pPr>
@@ -8503,6 +9757,8 @@
         </w:rPr>
         <w:br/>
       </w:r>
+      <w:proofErr w:type="spellStart"/>
+      <w:proofErr w:type="gramStart"/>
       <w:r>
         <w:rPr>
           <w:rFonts w:ascii="Menlo" w:hAnsi="Menlo" w:cs="Courier"/>
@@ -8533,6 +9789,8 @@
         </w:rPr>
         <w:t>Async</w:t>
       </w:r>
+      <w:proofErr w:type="spellEnd"/>
+      <w:proofErr w:type="gramEnd"/>
       <w:r>
         <w:rPr>
           <w:rFonts w:ascii="Menlo" w:hAnsi="Menlo" w:cs="Courier"/>
@@ -8543,6 +9801,7 @@
         </w:rPr>
         <w:t>(</w:t>
       </w:r>
+      <w:proofErr w:type="spellStart"/>
       <w:r>
         <w:rPr>
           <w:rFonts w:ascii="Menlo" w:hAnsi="Menlo" w:cs="Courier"/>
@@ -8553,6 +9812,7 @@
         </w:rPr>
         <w:t>eventId</w:t>
       </w:r>
+      <w:proofErr w:type="spellEnd"/>
       <w:r>
         <w:rPr>
           <w:rFonts w:ascii="Menlo" w:hAnsi="Menlo" w:cs="Courier"/>
@@ -8693,6 +9953,8 @@
         </w:rPr>
         <w:br/>
       </w:r>
+      <w:proofErr w:type="spellStart"/>
+      <w:proofErr w:type="gramStart"/>
       <w:r>
         <w:rPr>
           <w:rFonts w:ascii="Menlo" w:hAnsi="Menlo" w:cs="Courier"/>
@@ -8713,6 +9975,8 @@
         </w:rPr>
         <w:t>alculateProbability</w:t>
       </w:r>
+      <w:proofErr w:type="spellEnd"/>
+      <w:proofErr w:type="gramEnd"/>
       <w:r>
         <w:rPr>
           <w:rFonts w:ascii="Menlo" w:hAnsi="Menlo" w:cs="Courier"/>
@@ -8789,13 +10053,23 @@
           <w:lang w:val="en-US"/>
         </w:rPr>
       </w:pPr>
-      <w:r>
-        <w:rPr>
-          <w:sz w:val="24"/>
-          <w:szCs w:val="24"/>
-          <w:lang w:val="en-GB"/>
-        </w:rPr>
-        <w:t>CustomBetManager uses builder pattern to simplify creation of selections. To create a selection, use the following methods:</w:t>
+      <w:proofErr w:type="spellStart"/>
+      <w:r>
+        <w:rPr>
+          <w:sz w:val="24"/>
+          <w:szCs w:val="24"/>
+          <w:lang w:val="en-GB"/>
+        </w:rPr>
+        <w:t>CustomBetManager</w:t>
+      </w:r>
+      <w:proofErr w:type="spellEnd"/>
+      <w:r>
+        <w:rPr>
+          <w:sz w:val="24"/>
+          <w:szCs w:val="24"/>
+          <w:lang w:val="en-GB"/>
+        </w:rPr>
+        <w:t xml:space="preserve"> uses builder pattern to simplify creation of selections. To create a selection, use the following methods:</w:t>
       </w:r>
       <w:r>
         <w:rPr>
@@ -8805,6 +10079,8 @@
         </w:rPr>
         <w:br/>
       </w:r>
+      <w:proofErr w:type="spellStart"/>
+      <w:proofErr w:type="gramStart"/>
       <w:r>
         <w:rPr>
           <w:rFonts w:ascii="Menlo" w:hAnsi="Menlo" w:cs="Courier"/>
@@ -8815,6 +10091,8 @@
         </w:rPr>
         <w:t>manager.CustomBetSelectionBuilder</w:t>
       </w:r>
+      <w:proofErr w:type="spellEnd"/>
+      <w:proofErr w:type="gramEnd"/>
     </w:p>
     <w:p>
       <w:pPr>
@@ -8835,8 +10113,9 @@
           <w:szCs w:val="24"/>
           <w:lang w:val="en-US"/>
         </w:rPr>
-        <w:t xml:space="preserve">        .</w:t>
-      </w:r>
+        <w:t xml:space="preserve">        </w:t>
+      </w:r>
+      <w:proofErr w:type="gramStart"/>
       <w:r>
         <w:rPr>
           <w:rFonts w:ascii="Menlo" w:hAnsi="Menlo" w:cs="Courier"/>
@@ -8845,6 +10124,17 @@
           <w:szCs w:val="24"/>
           <w:lang w:val="en-US"/>
         </w:rPr>
+        <w:t>.</w:t>
+      </w:r>
+      <w:proofErr w:type="spellStart"/>
+      <w:r>
+        <w:rPr>
+          <w:rFonts w:ascii="Menlo" w:hAnsi="Menlo" w:cs="Courier"/>
+          <w:color w:val="000000"/>
+          <w:sz w:val="24"/>
+          <w:szCs w:val="24"/>
+          <w:lang w:val="en-US"/>
+        </w:rPr>
         <w:t>S</w:t>
       </w:r>
       <w:r>
@@ -8855,7 +10145,41 @@
           <w:szCs w:val="24"/>
           <w:lang w:val="en-US"/>
         </w:rPr>
-        <w:t>etEventId(eventId)</w:t>
+        <w:t>etEventId</w:t>
+      </w:r>
+      <w:proofErr w:type="spellEnd"/>
+      <w:proofErr w:type="gramEnd"/>
+      <w:r>
+        <w:rPr>
+          <w:rFonts w:ascii="Menlo" w:hAnsi="Menlo" w:cs="Courier"/>
+          <w:color w:val="000000"/>
+          <w:sz w:val="24"/>
+          <w:szCs w:val="24"/>
+          <w:lang w:val="en-US"/>
+        </w:rPr>
+        <w:t>(</w:t>
+      </w:r>
+      <w:proofErr w:type="spellStart"/>
+      <w:r>
+        <w:rPr>
+          <w:rFonts w:ascii="Menlo" w:hAnsi="Menlo" w:cs="Courier"/>
+          <w:color w:val="000000"/>
+          <w:sz w:val="24"/>
+          <w:szCs w:val="24"/>
+          <w:lang w:val="en-US"/>
+        </w:rPr>
+        <w:t>eventId</w:t>
+      </w:r>
+      <w:proofErr w:type="spellEnd"/>
+      <w:r>
+        <w:rPr>
+          <w:rFonts w:ascii="Menlo" w:hAnsi="Menlo" w:cs="Courier"/>
+          <w:color w:val="000000"/>
+          <w:sz w:val="24"/>
+          <w:szCs w:val="24"/>
+          <w:lang w:val="en-US"/>
+        </w:rPr>
+        <w:t>)</w:t>
       </w:r>
     </w:p>
     <w:p>
@@ -8877,8 +10201,9 @@
           <w:szCs w:val="24"/>
           <w:lang w:val="en-US"/>
         </w:rPr>
-        <w:t xml:space="preserve">        .</w:t>
-      </w:r>
+        <w:t xml:space="preserve">        </w:t>
+      </w:r>
+      <w:proofErr w:type="gramStart"/>
       <w:r>
         <w:rPr>
           <w:rFonts w:ascii="Menlo" w:hAnsi="Menlo" w:cs="Courier"/>
@@ -8887,6 +10212,17 @@
           <w:szCs w:val="24"/>
           <w:lang w:val="en-US"/>
         </w:rPr>
+        <w:t>.</w:t>
+      </w:r>
+      <w:proofErr w:type="spellStart"/>
+      <w:r>
+        <w:rPr>
+          <w:rFonts w:ascii="Menlo" w:hAnsi="Menlo" w:cs="Courier"/>
+          <w:color w:val="000000"/>
+          <w:sz w:val="24"/>
+          <w:szCs w:val="24"/>
+          <w:lang w:val="en-US"/>
+        </w:rPr>
         <w:t>S</w:t>
       </w:r>
       <w:r>
@@ -8897,7 +10233,41 @@
           <w:szCs w:val="24"/>
           <w:lang w:val="en-US"/>
         </w:rPr>
-        <w:t>etMarketId(marketId)</w:t>
+        <w:t>etMarketId</w:t>
+      </w:r>
+      <w:proofErr w:type="spellEnd"/>
+      <w:proofErr w:type="gramEnd"/>
+      <w:r>
+        <w:rPr>
+          <w:rFonts w:ascii="Menlo" w:hAnsi="Menlo" w:cs="Courier"/>
+          <w:color w:val="000000"/>
+          <w:sz w:val="24"/>
+          <w:szCs w:val="24"/>
+          <w:lang w:val="en-US"/>
+        </w:rPr>
+        <w:t>(</w:t>
+      </w:r>
+      <w:proofErr w:type="spellStart"/>
+      <w:r>
+        <w:rPr>
+          <w:rFonts w:ascii="Menlo" w:hAnsi="Menlo" w:cs="Courier"/>
+          <w:color w:val="000000"/>
+          <w:sz w:val="24"/>
+          <w:szCs w:val="24"/>
+          <w:lang w:val="en-US"/>
+        </w:rPr>
+        <w:t>marketId</w:t>
+      </w:r>
+      <w:proofErr w:type="spellEnd"/>
+      <w:r>
+        <w:rPr>
+          <w:rFonts w:ascii="Menlo" w:hAnsi="Menlo" w:cs="Courier"/>
+          <w:color w:val="000000"/>
+          <w:sz w:val="24"/>
+          <w:szCs w:val="24"/>
+          <w:lang w:val="en-US"/>
+        </w:rPr>
+        <w:t>)</w:t>
       </w:r>
     </w:p>
     <w:p>
@@ -8919,8 +10289,9 @@
           <w:szCs w:val="24"/>
           <w:lang w:val="en-US"/>
         </w:rPr>
-        <w:t xml:space="preserve">        .</w:t>
-      </w:r>
+        <w:t xml:space="preserve">        </w:t>
+      </w:r>
+      <w:proofErr w:type="gramStart"/>
       <w:r>
         <w:rPr>
           <w:rFonts w:ascii="Menlo" w:hAnsi="Menlo" w:cs="Courier"/>
@@ -8929,6 +10300,17 @@
           <w:szCs w:val="24"/>
           <w:lang w:val="en-US"/>
         </w:rPr>
+        <w:t>.</w:t>
+      </w:r>
+      <w:proofErr w:type="spellStart"/>
+      <w:r>
+        <w:rPr>
+          <w:rFonts w:ascii="Menlo" w:hAnsi="Menlo" w:cs="Courier"/>
+          <w:color w:val="000000"/>
+          <w:sz w:val="24"/>
+          <w:szCs w:val="24"/>
+          <w:lang w:val="en-US"/>
+        </w:rPr>
         <w:t>S</w:t>
       </w:r>
       <w:r>
@@ -8939,7 +10321,41 @@
           <w:szCs w:val="24"/>
           <w:lang w:val="en-US"/>
         </w:rPr>
-        <w:t>etOutcomeId(outcomeId)</w:t>
+        <w:t>etOutcomeId</w:t>
+      </w:r>
+      <w:proofErr w:type="spellEnd"/>
+      <w:proofErr w:type="gramEnd"/>
+      <w:r>
+        <w:rPr>
+          <w:rFonts w:ascii="Menlo" w:hAnsi="Menlo" w:cs="Courier"/>
+          <w:color w:val="000000"/>
+          <w:sz w:val="24"/>
+          <w:szCs w:val="24"/>
+          <w:lang w:val="en-US"/>
+        </w:rPr>
+        <w:t>(</w:t>
+      </w:r>
+      <w:proofErr w:type="spellStart"/>
+      <w:r>
+        <w:rPr>
+          <w:rFonts w:ascii="Menlo" w:hAnsi="Menlo" w:cs="Courier"/>
+          <w:color w:val="000000"/>
+          <w:sz w:val="24"/>
+          <w:szCs w:val="24"/>
+          <w:lang w:val="en-US"/>
+        </w:rPr>
+        <w:t>outcomeId</w:t>
+      </w:r>
+      <w:proofErr w:type="spellEnd"/>
+      <w:r>
+        <w:rPr>
+          <w:rFonts w:ascii="Menlo" w:hAnsi="Menlo" w:cs="Courier"/>
+          <w:color w:val="000000"/>
+          <w:sz w:val="24"/>
+          <w:szCs w:val="24"/>
+          <w:lang w:val="en-US"/>
+        </w:rPr>
+        <w:t>)</w:t>
       </w:r>
     </w:p>
     <w:p>
@@ -8961,8 +10377,9 @@
           <w:szCs w:val="24"/>
           <w:lang w:val="en-US"/>
         </w:rPr>
-        <w:t xml:space="preserve">        .</w:t>
-      </w:r>
+        <w:t xml:space="preserve">        </w:t>
+      </w:r>
+      <w:proofErr w:type="gramStart"/>
       <w:r>
         <w:rPr>
           <w:rFonts w:ascii="Menlo" w:hAnsi="Menlo" w:cs="Courier"/>
@@ -8971,6 +10388,17 @@
           <w:szCs w:val="24"/>
           <w:lang w:val="en-US"/>
         </w:rPr>
+        <w:t>.</w:t>
+      </w:r>
+      <w:proofErr w:type="spellStart"/>
+      <w:r>
+        <w:rPr>
+          <w:rFonts w:ascii="Menlo" w:hAnsi="Menlo" w:cs="Courier"/>
+          <w:color w:val="000000"/>
+          <w:sz w:val="24"/>
+          <w:szCs w:val="24"/>
+          <w:lang w:val="en-US"/>
+        </w:rPr>
         <w:t>S</w:t>
       </w:r>
       <w:r>
@@ -8981,7 +10409,19 @@
           <w:szCs w:val="24"/>
           <w:lang w:val="en-US"/>
         </w:rPr>
-        <w:t>etSpecifiers(specifiers)</w:t>
+        <w:t>etSpecifiers</w:t>
+      </w:r>
+      <w:proofErr w:type="spellEnd"/>
+      <w:proofErr w:type="gramEnd"/>
+      <w:r>
+        <w:rPr>
+          <w:rFonts w:ascii="Menlo" w:hAnsi="Menlo" w:cs="Courier"/>
+          <w:color w:val="000000"/>
+          <w:sz w:val="24"/>
+          <w:szCs w:val="24"/>
+          <w:lang w:val="en-US"/>
+        </w:rPr>
+        <w:t>(specifiers)</w:t>
       </w:r>
     </w:p>
     <w:p>
@@ -9005,6 +10445,7 @@
         </w:rPr>
         <w:t xml:space="preserve">        </w:t>
       </w:r>
+      <w:proofErr w:type="gramStart"/>
       <w:r>
         <w:rPr>
           <w:rFonts w:ascii="Menlo" w:hAnsi="Menlo" w:cs="Courier"/>
@@ -9033,7 +10474,18 @@
           <w:szCs w:val="24"/>
           <w:lang w:val="en-US"/>
         </w:rPr>
-        <w:t>uild();</w:t>
+        <w:t>uild</w:t>
+      </w:r>
+      <w:proofErr w:type="gramEnd"/>
+      <w:r>
+        <w:rPr>
+          <w:rFonts w:ascii="Menlo" w:hAnsi="Menlo" w:cs="Courier"/>
+          <w:color w:val="000000"/>
+          <w:sz w:val="24"/>
+          <w:szCs w:val="24"/>
+          <w:lang w:val="en-US"/>
+        </w:rPr>
+        <w:t>();</w:t>
       </w:r>
     </w:p>
     <w:p>
@@ -9076,13 +10528,36 @@
         <w:lastRenderedPageBreak/>
         <w:br/>
       </w:r>
-      <w:bookmarkStart w:id="12" w:name="_Toc10027017"/>
+      <w:bookmarkStart w:id="11" w:name="_Toc10027017"/>
       <w:r>
         <w:rPr>
           <w:lang w:val="en-GB"/>
         </w:rPr>
         <w:t>Tips and tricks</w:t>
       </w:r>
+      <w:bookmarkEnd w:id="11"/>
+    </w:p>
+    <w:p>
+      <w:pPr>
+        <w:rPr>
+          <w:lang w:val="en-GB"/>
+        </w:rPr>
+      </w:pPr>
+    </w:p>
+    <w:p>
+      <w:pPr>
+        <w:pStyle w:val="Heading2"/>
+        <w:rPr>
+          <w:lang w:val="en-GB"/>
+        </w:rPr>
+      </w:pPr>
+      <w:bookmarkStart w:id="12" w:name="_Toc10027018"/>
+      <w:r>
+        <w:rPr>
+          <w:lang w:val="en-GB"/>
+        </w:rPr>
+        <w:t>Building selection instances</w:t>
+      </w:r>
       <w:bookmarkEnd w:id="12"/>
     </w:p>
     <w:p>
@@ -9094,38 +10569,43 @@
     </w:p>
     <w:p>
       <w:pPr>
-        <w:pStyle w:val="Heading2"/>
-        <w:rPr>
-          <w:lang w:val="en-GB"/>
-        </w:rPr>
-      </w:pPr>
-      <w:bookmarkStart w:id="13" w:name="_Toc10027018"/>
-      <w:r>
-        <w:rPr>
-          <w:lang w:val="en-GB"/>
-        </w:rPr>
-        <w:t>Building selection instances</w:t>
-      </w:r>
-      <w:bookmarkEnd w:id="13"/>
-    </w:p>
-    <w:p>
-      <w:pPr>
-        <w:rPr>
-          <w:lang w:val="en-GB"/>
-        </w:rPr>
-      </w:pPr>
-    </w:p>
-    <w:p>
-      <w:pPr>
-        <w:rPr>
-          <w:lang w:val="en-GB"/>
-        </w:rPr>
-      </w:pPr>
-      <w:r>
-        <w:rPr>
-          <w:lang w:val="en-GB"/>
-        </w:rPr>
-        <w:t xml:space="preserve">The SDK supports markets used by three Betradar feeds – LO (Live Odds), LCoO (Live Cycle of Odds) and UF (Unified Feed) </w:t>
+        <w:rPr>
+          <w:lang w:val="en-GB"/>
+        </w:rPr>
+      </w:pPr>
+      <w:r>
+        <w:rPr>
+          <w:lang w:val="en-GB"/>
+        </w:rPr>
+        <w:t xml:space="preserve">The SDK supports markets used by three </w:t>
+      </w:r>
+      <w:proofErr w:type="spellStart"/>
+      <w:r>
+        <w:rPr>
+          <w:lang w:val="en-GB"/>
+        </w:rPr>
+        <w:t>Betradar</w:t>
+      </w:r>
+      <w:proofErr w:type="spellEnd"/>
+      <w:r>
+        <w:rPr>
+          <w:lang w:val="en-GB"/>
+        </w:rPr>
+        <w:t xml:space="preserve"> feeds – LO (Live Odds), </w:t>
+      </w:r>
+      <w:proofErr w:type="spellStart"/>
+      <w:r>
+        <w:rPr>
+          <w:lang w:val="en-GB"/>
+        </w:rPr>
+        <w:t>LCoO</w:t>
+      </w:r>
+      <w:proofErr w:type="spellEnd"/>
+      <w:r>
+        <w:rPr>
+          <w:lang w:val="en-GB"/>
+        </w:rPr>
+        <w:t xml:space="preserve"> (Live Cycle of Odds) and UF (Unified Feed) </w:t>
       </w:r>
       <w:r>
         <w:rPr>
@@ -9139,6 +10619,7 @@
         </w:rPr>
         <w:t xml:space="preserve"> by different methods on the </w:t>
       </w:r>
+      <w:proofErr w:type="spellStart"/>
       <w:r>
         <w:rPr>
           <w:rFonts w:ascii="Consolas" w:hAnsi="Consolas" w:cs="Consolas"/>
@@ -9147,6 +10628,7 @@
         </w:rPr>
         <w:t>SelectionBuilder</w:t>
       </w:r>
+      <w:proofErr w:type="spellEnd"/>
       <w:r>
         <w:rPr>
           <w:lang w:val="en-GB"/>
@@ -9165,6 +10647,8 @@
           <w:lang w:val="en-GB"/>
         </w:rPr>
       </w:pPr>
+      <w:proofErr w:type="spellStart"/>
+      <w:proofErr w:type="gramStart"/>
       <w:r>
         <w:rPr>
           <w:rFonts w:ascii="Consolas" w:hAnsi="Consolas" w:cs="Consolas"/>
@@ -9173,8 +10657,20 @@
           <w:szCs w:val="22"/>
           <w:lang w:val="en-GB"/>
         </w:rPr>
-        <w:t>SetId(</w:t>
-      </w:r>
+        <w:t>SetId</w:t>
+      </w:r>
+      <w:proofErr w:type="spellEnd"/>
+      <w:r>
+        <w:rPr>
+          <w:rFonts w:ascii="Consolas" w:hAnsi="Consolas" w:cs="Consolas"/>
+          <w:color w:val="000000"/>
+          <w:sz w:val="22"/>
+          <w:szCs w:val="22"/>
+          <w:lang w:val="en-GB"/>
+        </w:rPr>
+        <w:t>(</w:t>
+      </w:r>
+      <w:proofErr w:type="gramEnd"/>
       <w:r>
         <w:rPr>
           <w:rFonts w:ascii="Consolas" w:hAnsi="Consolas" w:cs="Consolas"/>
@@ -9225,6 +10721,8 @@
           <w:lang w:val="en-GB"/>
         </w:rPr>
       </w:pPr>
+      <w:proofErr w:type="spellStart"/>
+      <w:proofErr w:type="gramStart"/>
       <w:r>
         <w:rPr>
           <w:rFonts w:ascii="Consolas" w:hAnsi="Consolas" w:cs="Consolas"/>
@@ -9233,8 +10731,20 @@
           <w:szCs w:val="22"/>
           <w:lang w:val="en-GB"/>
         </w:rPr>
-        <w:t>SetIdLo(</w:t>
-      </w:r>
+        <w:t>SetIdLo</w:t>
+      </w:r>
+      <w:proofErr w:type="spellEnd"/>
+      <w:r>
+        <w:rPr>
+          <w:rFonts w:ascii="Consolas" w:hAnsi="Consolas" w:cs="Consolas"/>
+          <w:color w:val="000000"/>
+          <w:sz w:val="22"/>
+          <w:szCs w:val="22"/>
+          <w:lang w:val="en-GB"/>
+        </w:rPr>
+        <w:t>(</w:t>
+      </w:r>
+      <w:proofErr w:type="gramEnd"/>
       <w:r>
         <w:rPr>
           <w:rFonts w:ascii="Consolas" w:hAnsi="Consolas" w:cs="Consolas"/>
@@ -9273,7 +10783,29 @@
           <w:szCs w:val="22"/>
           <w:lang w:val="en-GB"/>
         </w:rPr>
-        <w:t xml:space="preserve"> subType, </w:t>
+        <w:t xml:space="preserve"> </w:t>
+      </w:r>
+      <w:proofErr w:type="spellStart"/>
+      <w:r>
+        <w:rPr>
+          <w:rFonts w:ascii="Consolas" w:hAnsi="Consolas" w:cs="Consolas"/>
+          <w:color w:val="000000"/>
+          <w:sz w:val="22"/>
+          <w:szCs w:val="22"/>
+          <w:lang w:val="en-GB"/>
+        </w:rPr>
+        <w:t>subType</w:t>
+      </w:r>
+      <w:proofErr w:type="spellEnd"/>
+      <w:r>
+        <w:rPr>
+          <w:rFonts w:ascii="Consolas" w:hAnsi="Consolas" w:cs="Consolas"/>
+          <w:color w:val="000000"/>
+          <w:sz w:val="22"/>
+          <w:szCs w:val="22"/>
+          <w:lang w:val="en-GB"/>
+        </w:rPr>
+        <w:t xml:space="preserve">, </w:t>
       </w:r>
       <w:r>
         <w:rPr>
@@ -9313,7 +10845,29 @@
           <w:szCs w:val="22"/>
           <w:lang w:val="en-GB"/>
         </w:rPr>
-        <w:t xml:space="preserve"> selectionId)</w:t>
+        <w:t xml:space="preserve"> </w:t>
+      </w:r>
+      <w:proofErr w:type="spellStart"/>
+      <w:r>
+        <w:rPr>
+          <w:rFonts w:ascii="Consolas" w:hAnsi="Consolas" w:cs="Consolas"/>
+          <w:color w:val="000000"/>
+          <w:sz w:val="22"/>
+          <w:szCs w:val="22"/>
+          <w:lang w:val="en-GB"/>
+        </w:rPr>
+        <w:t>selectionId</w:t>
+      </w:r>
+      <w:proofErr w:type="spellEnd"/>
+      <w:r>
+        <w:rPr>
+          <w:rFonts w:ascii="Consolas" w:hAnsi="Consolas" w:cs="Consolas"/>
+          <w:color w:val="000000"/>
+          <w:sz w:val="22"/>
+          <w:szCs w:val="22"/>
+          <w:lang w:val="en-GB"/>
+        </w:rPr>
+        <w:t>)</w:t>
       </w:r>
       <w:r>
         <w:rPr>
@@ -9351,6 +10905,8 @@
           <w:lang w:val="en-GB"/>
         </w:rPr>
       </w:pPr>
+      <w:proofErr w:type="spellStart"/>
+      <w:proofErr w:type="gramStart"/>
       <w:r>
         <w:rPr>
           <w:rFonts w:ascii="Consolas" w:hAnsi="Consolas" w:cs="Consolas"/>
@@ -9359,8 +10915,20 @@
           <w:szCs w:val="22"/>
           <w:lang w:val="en-GB"/>
         </w:rPr>
-        <w:t>SetIdLcoo(</w:t>
-      </w:r>
+        <w:t>SetIdLcoo</w:t>
+      </w:r>
+      <w:proofErr w:type="spellEnd"/>
+      <w:r>
+        <w:rPr>
+          <w:rFonts w:ascii="Consolas" w:hAnsi="Consolas" w:cs="Consolas"/>
+          <w:color w:val="000000"/>
+          <w:sz w:val="22"/>
+          <w:szCs w:val="22"/>
+          <w:lang w:val="en-GB"/>
+        </w:rPr>
+        <w:t>(</w:t>
+      </w:r>
+      <w:proofErr w:type="gramEnd"/>
       <w:r>
         <w:rPr>
           <w:rFonts w:ascii="Consolas" w:hAnsi="Consolas" w:cs="Consolas"/>
@@ -9399,7 +10967,29 @@
           <w:szCs w:val="22"/>
           <w:lang w:val="en-GB"/>
         </w:rPr>
-        <w:t xml:space="preserve"> sportId, </w:t>
+        <w:t xml:space="preserve"> </w:t>
+      </w:r>
+      <w:proofErr w:type="spellStart"/>
+      <w:r>
+        <w:rPr>
+          <w:rFonts w:ascii="Consolas" w:hAnsi="Consolas" w:cs="Consolas"/>
+          <w:color w:val="000000"/>
+          <w:sz w:val="22"/>
+          <w:szCs w:val="22"/>
+          <w:lang w:val="en-GB"/>
+        </w:rPr>
+        <w:t>sportId</w:t>
+      </w:r>
+      <w:proofErr w:type="spellEnd"/>
+      <w:r>
+        <w:rPr>
+          <w:rFonts w:ascii="Consolas" w:hAnsi="Consolas" w:cs="Consolas"/>
+          <w:color w:val="000000"/>
+          <w:sz w:val="22"/>
+          <w:szCs w:val="22"/>
+          <w:lang w:val="en-GB"/>
+        </w:rPr>
+        <w:t xml:space="preserve">, </w:t>
       </w:r>
       <w:r>
         <w:rPr>
@@ -9439,7 +11029,29 @@
           <w:szCs w:val="22"/>
           <w:lang w:val="en-GB"/>
         </w:rPr>
-        <w:t xml:space="preserve"> selectionId)</w:t>
+        <w:t xml:space="preserve"> </w:t>
+      </w:r>
+      <w:proofErr w:type="spellStart"/>
+      <w:r>
+        <w:rPr>
+          <w:rFonts w:ascii="Consolas" w:hAnsi="Consolas" w:cs="Consolas"/>
+          <w:color w:val="000000"/>
+          <w:sz w:val="22"/>
+          <w:szCs w:val="22"/>
+          <w:lang w:val="en-GB"/>
+        </w:rPr>
+        <w:t>selectionId</w:t>
+      </w:r>
+      <w:proofErr w:type="spellEnd"/>
+      <w:r>
+        <w:rPr>
+          <w:rFonts w:ascii="Consolas" w:hAnsi="Consolas" w:cs="Consolas"/>
+          <w:color w:val="000000"/>
+          <w:sz w:val="22"/>
+          <w:szCs w:val="22"/>
+          <w:lang w:val="en-GB"/>
+        </w:rPr>
+        <w:t>)</w:t>
       </w:r>
       <w:r>
         <w:rPr>
@@ -9463,7 +11075,21 @@
         <w:rPr>
           <w:lang w:val="en-GB"/>
         </w:rPr>
-        <w:t>This method should be used when building market identifiers from information provided by the LCoO feed.</w:t>
+        <w:t xml:space="preserve">This method should be used when building market identifiers from information provided by the </w:t>
+      </w:r>
+      <w:proofErr w:type="spellStart"/>
+      <w:r>
+        <w:rPr>
+          <w:lang w:val="en-GB"/>
+        </w:rPr>
+        <w:t>LCoO</w:t>
+      </w:r>
+      <w:proofErr w:type="spellEnd"/>
+      <w:r>
+        <w:rPr>
+          <w:lang w:val="en-GB"/>
+        </w:rPr>
+        <w:t xml:space="preserve"> feed.</w:t>
       </w:r>
     </w:p>
     <w:p>
@@ -9480,12 +11106,22 @@
           <w:szCs w:val="24"/>
         </w:rPr>
       </w:pPr>
-      <w:r>
-        <w:rPr>
-          <w:color w:val="000000"/>
-        </w:rPr>
-        <w:t>SetIdUof(</w:t>
-      </w:r>
+      <w:proofErr w:type="spellStart"/>
+      <w:proofErr w:type="gramStart"/>
+      <w:r>
+        <w:rPr>
+          <w:color w:val="000000"/>
+        </w:rPr>
+        <w:t>SetIdUof</w:t>
+      </w:r>
+      <w:proofErr w:type="spellEnd"/>
+      <w:r>
+        <w:rPr>
+          <w:color w:val="000000"/>
+        </w:rPr>
+        <w:t>(</w:t>
+      </w:r>
+      <w:proofErr w:type="gramEnd"/>
       <w:r>
         <w:t>Product</w:t>
       </w:r>
@@ -9502,7 +11138,21 @@
         <w:rPr>
           <w:color w:val="000000"/>
         </w:rPr>
-        <w:t xml:space="preserve"> sportId, </w:t>
+        <w:t xml:space="preserve"> </w:t>
+      </w:r>
+      <w:proofErr w:type="spellStart"/>
+      <w:r>
+        <w:rPr>
+          <w:color w:val="000000"/>
+        </w:rPr>
+        <w:t>sportId</w:t>
+      </w:r>
+      <w:proofErr w:type="spellEnd"/>
+      <w:r>
+        <w:rPr>
+          <w:color w:val="000000"/>
+        </w:rPr>
+        <w:t xml:space="preserve">, </w:t>
       </w:r>
       <w:r>
         <w:rPr>
@@ -9514,7 +11164,21 @@
         <w:rPr>
           <w:color w:val="000000"/>
         </w:rPr>
-        <w:t xml:space="preserve"> marketId, </w:t>
+        <w:t xml:space="preserve"> </w:t>
+      </w:r>
+      <w:proofErr w:type="spellStart"/>
+      <w:r>
+        <w:rPr>
+          <w:color w:val="000000"/>
+        </w:rPr>
+        <w:t>marketId</w:t>
+      </w:r>
+      <w:proofErr w:type="spellEnd"/>
+      <w:r>
+        <w:rPr>
+          <w:color w:val="000000"/>
+        </w:rPr>
+        <w:t xml:space="preserve">, </w:t>
       </w:r>
       <w:r>
         <w:rPr>
@@ -9526,11 +11190,27 @@
         <w:rPr>
           <w:color w:val="000000"/>
         </w:rPr>
-        <w:t xml:space="preserve"> selectionId, </w:t>
-      </w:r>
+        <w:t xml:space="preserve"> </w:t>
+      </w:r>
+      <w:proofErr w:type="spellStart"/>
+      <w:r>
+        <w:rPr>
+          <w:color w:val="000000"/>
+        </w:rPr>
+        <w:t>selectionId</w:t>
+      </w:r>
+      <w:proofErr w:type="spellEnd"/>
+      <w:r>
+        <w:rPr>
+          <w:color w:val="000000"/>
+        </w:rPr>
+        <w:t xml:space="preserve">, </w:t>
+      </w:r>
+      <w:proofErr w:type="spellStart"/>
       <w:r>
         <w:t>IDictionary</w:t>
       </w:r>
+      <w:proofErr w:type="spellEnd"/>
       <w:r>
         <w:rPr>
           <w:color w:val="000000"/>
@@ -9567,9 +11247,11 @@
         </w:rPr>
         <w:t xml:space="preserve">, </w:t>
       </w:r>
+      <w:proofErr w:type="spellStart"/>
       <w:r>
         <w:t>IReadOnlyDictionary</w:t>
       </w:r>
+      <w:proofErr w:type="spellEnd"/>
       <w:r>
         <w:rPr>
           <w:color w:val="000000"/>
@@ -9598,8 +11280,16 @@
         <w:rPr>
           <w:color w:val="000000"/>
         </w:rPr>
-        <w:t>&gt; sportEventStatus</w:t>
-      </w:r>
+        <w:t>&gt; </w:t>
+      </w:r>
+      <w:proofErr w:type="spellStart"/>
+      <w:r>
+        <w:rPr>
+          <w:color w:val="000000"/>
+        </w:rPr>
+        <w:t>sportEventStatus</w:t>
+      </w:r>
+      <w:proofErr w:type="spellEnd"/>
       <w:r>
         <w:rPr>
           <w:color w:val="000000"/>
@@ -9628,7 +11318,47 @@
           <w:sz w:val="24"/>
           <w:szCs w:val="24"/>
         </w:rPr>
-        <w:t xml:space="preserve"> Note: this method will throw if accessToken is not provided. Method parameter sportEventStatus needs the following keys: </w:t>
+        <w:t xml:space="preserve"> Note: this method will throw if </w:t>
+      </w:r>
+      <w:proofErr w:type="spellStart"/>
+      <w:r>
+        <w:rPr>
+          <w:rFonts w:asciiTheme="minorHAnsi" w:hAnsiTheme="minorHAnsi" w:cstheme="minorHAnsi"/>
+          <w:color w:val="auto"/>
+          <w:sz w:val="24"/>
+          <w:szCs w:val="24"/>
+        </w:rPr>
+        <w:t>accessToken</w:t>
+      </w:r>
+      <w:proofErr w:type="spellEnd"/>
+      <w:r>
+        <w:rPr>
+          <w:rFonts w:asciiTheme="minorHAnsi" w:hAnsiTheme="minorHAnsi" w:cstheme="minorHAnsi"/>
+          <w:color w:val="auto"/>
+          <w:sz w:val="24"/>
+          <w:szCs w:val="24"/>
+        </w:rPr>
+        <w:t xml:space="preserve"> is not provided. Method parameter </w:t>
+      </w:r>
+      <w:proofErr w:type="spellStart"/>
+      <w:r>
+        <w:rPr>
+          <w:rFonts w:asciiTheme="minorHAnsi" w:hAnsiTheme="minorHAnsi" w:cstheme="minorHAnsi"/>
+          <w:color w:val="auto"/>
+          <w:sz w:val="24"/>
+          <w:szCs w:val="24"/>
+        </w:rPr>
+        <w:t>sportEventStatus</w:t>
+      </w:r>
+      <w:proofErr w:type="spellEnd"/>
+      <w:r>
+        <w:rPr>
+          <w:rFonts w:asciiTheme="minorHAnsi" w:hAnsiTheme="minorHAnsi" w:cstheme="minorHAnsi"/>
+          <w:color w:val="auto"/>
+          <w:sz w:val="24"/>
+          <w:szCs w:val="24"/>
+        </w:rPr>
+        <w:t xml:space="preserve"> needs the following keys: </w:t>
       </w:r>
     </w:p>
     <w:p>
@@ -9645,6 +11375,7 @@
           <w:szCs w:val="24"/>
         </w:rPr>
       </w:pPr>
+      <w:proofErr w:type="spellStart"/>
       <w:r>
         <w:rPr>
           <w:rFonts w:asciiTheme="minorHAnsi" w:hAnsiTheme="minorHAnsi" w:cstheme="minorHAnsi"/>
@@ -9652,7 +11383,37 @@
           <w:sz w:val="24"/>
           <w:szCs w:val="24"/>
         </w:rPr>
-        <w:t xml:space="preserve">HomeScore (home_score in sport event status) </w:t>
+        <w:t>HomeScore</w:t>
+      </w:r>
+      <w:proofErr w:type="spellEnd"/>
+      <w:r>
+        <w:rPr>
+          <w:rFonts w:asciiTheme="minorHAnsi" w:hAnsiTheme="minorHAnsi" w:cstheme="minorHAnsi"/>
+          <w:color w:val="auto"/>
+          <w:sz w:val="24"/>
+          <w:szCs w:val="24"/>
+        </w:rPr>
+        <w:t xml:space="preserve"> (</w:t>
+      </w:r>
+      <w:proofErr w:type="spellStart"/>
+      <w:r>
+        <w:rPr>
+          <w:rFonts w:asciiTheme="minorHAnsi" w:hAnsiTheme="minorHAnsi" w:cstheme="minorHAnsi"/>
+          <w:color w:val="auto"/>
+          <w:sz w:val="24"/>
+          <w:szCs w:val="24"/>
+        </w:rPr>
+        <w:t>home_score</w:t>
+      </w:r>
+      <w:proofErr w:type="spellEnd"/>
+      <w:r>
+        <w:rPr>
+          <w:rFonts w:asciiTheme="minorHAnsi" w:hAnsiTheme="minorHAnsi" w:cstheme="minorHAnsi"/>
+          <w:color w:val="auto"/>
+          <w:sz w:val="24"/>
+          <w:szCs w:val="24"/>
+        </w:rPr>
+        <w:t xml:space="preserve"> in sport event status) </w:t>
       </w:r>
     </w:p>
     <w:p>
@@ -9669,6 +11430,7 @@
           <w:szCs w:val="24"/>
         </w:rPr>
       </w:pPr>
+      <w:proofErr w:type="spellStart"/>
       <w:r>
         <w:rPr>
           <w:rFonts w:asciiTheme="minorHAnsi" w:hAnsiTheme="minorHAnsi" w:cstheme="minorHAnsi"/>
@@ -9676,7 +11438,37 @@
           <w:sz w:val="24"/>
           <w:szCs w:val="24"/>
         </w:rPr>
-        <w:t>AwayScore (away_score in sport event status)</w:t>
+        <w:t>AwayScore</w:t>
+      </w:r>
+      <w:proofErr w:type="spellEnd"/>
+      <w:r>
+        <w:rPr>
+          <w:rFonts w:asciiTheme="minorHAnsi" w:hAnsiTheme="minorHAnsi" w:cstheme="minorHAnsi"/>
+          <w:color w:val="auto"/>
+          <w:sz w:val="24"/>
+          <w:szCs w:val="24"/>
+        </w:rPr>
+        <w:t xml:space="preserve"> (</w:t>
+      </w:r>
+      <w:proofErr w:type="spellStart"/>
+      <w:r>
+        <w:rPr>
+          <w:rFonts w:asciiTheme="minorHAnsi" w:hAnsiTheme="minorHAnsi" w:cstheme="minorHAnsi"/>
+          <w:color w:val="auto"/>
+          <w:sz w:val="24"/>
+          <w:szCs w:val="24"/>
+        </w:rPr>
+        <w:t>away_score</w:t>
+      </w:r>
+      <w:proofErr w:type="spellEnd"/>
+      <w:r>
+        <w:rPr>
+          <w:rFonts w:asciiTheme="minorHAnsi" w:hAnsiTheme="minorHAnsi" w:cstheme="minorHAnsi"/>
+          <w:color w:val="auto"/>
+          <w:sz w:val="24"/>
+          <w:szCs w:val="24"/>
+        </w:rPr>
+        <w:t xml:space="preserve"> in sport event status)</w:t>
       </w:r>
     </w:p>
     <w:p>
@@ -9700,7 +11492,27 @@
           <w:sz w:val="24"/>
           <w:szCs w:val="24"/>
         </w:rPr>
-        <w:t>Server (current_server in sport event status)</w:t>
+        <w:t>Server (</w:t>
+      </w:r>
+      <w:proofErr w:type="spellStart"/>
+      <w:r>
+        <w:rPr>
+          <w:rFonts w:asciiTheme="minorHAnsi" w:hAnsiTheme="minorHAnsi" w:cstheme="minorHAnsi"/>
+          <w:color w:val="auto"/>
+          <w:sz w:val="24"/>
+          <w:szCs w:val="24"/>
+        </w:rPr>
+        <w:t>current_server</w:t>
+      </w:r>
+      <w:proofErr w:type="spellEnd"/>
+      <w:r>
+        <w:rPr>
+          <w:rFonts w:asciiTheme="minorHAnsi" w:hAnsiTheme="minorHAnsi" w:cstheme="minorHAnsi"/>
+          <w:color w:val="auto"/>
+          <w:sz w:val="24"/>
+          <w:szCs w:val="24"/>
+        </w:rPr>
+        <w:t xml:space="preserve"> in sport event status)</w:t>
       </w:r>
     </w:p>
     <w:p>
@@ -9721,8 +11533,9 @@
           <w:sz w:val="24"/>
           <w:szCs w:val="24"/>
         </w:rPr>
-        <w:t>If you are using UnifiedFeed sdk the map with t</w:t>
-      </w:r>
+        <w:t xml:space="preserve">If you are using </w:t>
+      </w:r>
+      <w:proofErr w:type="spellStart"/>
       <w:r>
         <w:rPr>
           <w:rFonts w:asciiTheme="minorHAnsi" w:hAnsiTheme="minorHAnsi" w:cstheme="minorHAnsi"/>
@@ -9730,8 +11543,9 @@
           <w:sz w:val="24"/>
           <w:szCs w:val="24"/>
         </w:rPr>
-        <w:t>he correct keys may be obtained:</w:t>
-      </w:r>
+        <w:t>UnifiedFeed</w:t>
+      </w:r>
+      <w:proofErr w:type="spellEnd"/>
       <w:r>
         <w:rPr>
           <w:rFonts w:asciiTheme="minorHAnsi" w:hAnsiTheme="minorHAnsi" w:cstheme="minorHAnsi"/>
@@ -9739,9 +11553,48 @@
           <w:sz w:val="24"/>
           <w:szCs w:val="24"/>
         </w:rPr>
+        <w:t xml:space="preserve"> </w:t>
+      </w:r>
+      <w:proofErr w:type="spellStart"/>
+      <w:r>
+        <w:rPr>
+          <w:rFonts w:asciiTheme="minorHAnsi" w:hAnsiTheme="minorHAnsi" w:cstheme="minorHAnsi"/>
+          <w:color w:val="auto"/>
+          <w:sz w:val="24"/>
+          <w:szCs w:val="24"/>
+        </w:rPr>
+        <w:t>sdk</w:t>
+      </w:r>
+      <w:proofErr w:type="spellEnd"/>
+      <w:r>
+        <w:rPr>
+          <w:rFonts w:asciiTheme="minorHAnsi" w:hAnsiTheme="minorHAnsi" w:cstheme="minorHAnsi"/>
+          <w:color w:val="auto"/>
+          <w:sz w:val="24"/>
+          <w:szCs w:val="24"/>
+        </w:rPr>
+        <w:t xml:space="preserve"> the map with t</w:t>
+      </w:r>
+      <w:r>
+        <w:rPr>
+          <w:rFonts w:asciiTheme="minorHAnsi" w:hAnsiTheme="minorHAnsi" w:cstheme="minorHAnsi"/>
+          <w:color w:val="auto"/>
+          <w:sz w:val="24"/>
+          <w:szCs w:val="24"/>
+        </w:rPr>
+        <w:t>he correct keys may be obtained:</w:t>
+      </w:r>
+      <w:r>
+        <w:rPr>
+          <w:rFonts w:asciiTheme="minorHAnsi" w:hAnsiTheme="minorHAnsi" w:cstheme="minorHAnsi"/>
+          <w:color w:val="auto"/>
+          <w:sz w:val="24"/>
+          <w:szCs w:val="24"/>
+        </w:rPr>
         <w:br/>
         <w:t xml:space="preserve">var </w:t>
       </w:r>
+      <w:proofErr w:type="spellStart"/>
       <w:r>
         <w:rPr>
           <w:rFonts w:asciiTheme="minorHAnsi" w:hAnsiTheme="minorHAnsi" w:cstheme="minorHAnsi"/>
@@ -9751,6 +11604,7 @@
         </w:rPr>
         <w:t>sportEventStatusProperties</w:t>
       </w:r>
+      <w:proofErr w:type="spellEnd"/>
       <w:r>
         <w:rPr>
           <w:rFonts w:asciiTheme="minorHAnsi" w:hAnsiTheme="minorHAnsi" w:cstheme="minorHAnsi"/>
@@ -9760,6 +11614,8 @@
         </w:rPr>
         <w:t xml:space="preserve"> = </w:t>
       </w:r>
+      <w:proofErr w:type="spellStart"/>
+      <w:proofErr w:type="gramStart"/>
       <w:r>
         <w:rPr>
           <w:rFonts w:asciiTheme="minorHAnsi" w:hAnsiTheme="minorHAnsi" w:cstheme="minorHAnsi"/>
@@ -9769,6 +11625,8 @@
         </w:rPr>
         <w:t>sportEvent.Status.Properties</w:t>
       </w:r>
+      <w:proofErr w:type="spellEnd"/>
+      <w:proofErr w:type="gramEnd"/>
       <w:r>
         <w:rPr>
           <w:rFonts w:asciiTheme="minorHAnsi" w:hAnsiTheme="minorHAnsi" w:cstheme="minorHAnsi"/>
@@ -9807,7 +11665,7 @@
 </file>
 
 <file path=word/endnotes.xml><?xml version="1.0" encoding="utf-8"?>
-<w:endnotes xmlns:wpc="http://schemas.microsoft.com/office/word/2010/wordprocessingCanvas" xmlns:cx="http://schemas.microsoft.com/office/drawing/2014/chartex" xmlns:cx1="http://schemas.microsoft.com/office/drawing/2015/9/8/chartex" xmlns:cx2="http://schemas.microsoft.com/office/drawing/2015/10/21/chartex" xmlns:cx3="http://schemas.microsoft.com/office/drawing/2016/5/9/chartex" xmlns:cx4="http://schemas.microsoft.com/office/drawing/2016/5/10/chartex" xmlns:cx5="http://schemas.microsoft.com/office/drawing/2016/5/11/chartex" xmlns:cx6="http://schemas.microsoft.com/office/drawing/2016/5/12/chartex" xmlns:cx7="http://schemas.microsoft.com/office/drawing/2016/5/13/chartex" xmlns:cx8="http://schemas.microsoft.com/office/drawing/2016/5/14/chartex" xmlns:mc="http://schemas.openxmlformats.org/markup-compatibility/2006" xmlns:aink="http://schemas.microsoft.com/office/drawing/2016/ink" xmlns:am3d="http://schemas.microsoft.com/office/drawing/2017/model3d" xmlns:o="urn:schemas-microsoft-com:office:office" xmlns:r="http://schemas.openxmlformats.org/officeDocument/2006/relationships" xmlns:m="http://schemas.openxmlformats.org/officeDocument/2006/math" xmlns:v="urn:schemas-microsoft-com:vml" xmlns:wp14="http://schemas.microsoft.com/office/word/2010/wordprocessingDrawing" xmlns:wp="http://schemas.openxmlformats.org/drawingml/2006/wordprocessingDrawing" xmlns:w10="urn:schemas-microsoft-com:office:word" xmlns:w="http://schemas.openxmlformats.org/wordprocessingml/2006/main" xmlns:w14="http://schemas.microsoft.com/office/word/2010/wordml" xmlns:w15="http://schemas.microsoft.com/office/word/2012/wordml" xmlns:w16cid="http://schemas.microsoft.com/office/word/2016/wordml/cid" xmlns:w16se="http://schemas.microsoft.com/office/word/2015/wordml/symex" xmlns:wpg="http://schemas.microsoft.com/office/word/2010/wordprocessingGroup" xmlns:wpi="http://schemas.microsoft.com/office/word/2010/wordprocessingInk" xmlns:wne="http://schemas.microsoft.com/office/word/2006/wordml" xmlns:wps="http://schemas.microsoft.com/office/word/2010/wordprocessingShape" mc:Ignorable="w14 w15 w16se w16cid wp14">
+<w:endnotes xmlns:wpc="http://schemas.microsoft.com/office/word/2010/wordprocessingCanvas" xmlns:cx="http://schemas.microsoft.com/office/drawing/2014/chartex" xmlns:cx1="http://schemas.microsoft.com/office/drawing/2015/9/8/chartex" xmlns:cx2="http://schemas.microsoft.com/office/drawing/2015/10/21/chartex" xmlns:cx3="http://schemas.microsoft.com/office/drawing/2016/5/9/chartex" xmlns:cx4="http://schemas.microsoft.com/office/drawing/2016/5/10/chartex" xmlns:cx5="http://schemas.microsoft.com/office/drawing/2016/5/11/chartex" xmlns:cx6="http://schemas.microsoft.com/office/drawing/2016/5/12/chartex" xmlns:cx7="http://schemas.microsoft.com/office/drawing/2016/5/13/chartex" xmlns:cx8="http://schemas.microsoft.com/office/drawing/2016/5/14/chartex" xmlns:mc="http://schemas.openxmlformats.org/markup-compatibility/2006" xmlns:aink="http://schemas.microsoft.com/office/drawing/2016/ink" xmlns:am3d="http://schemas.microsoft.com/office/drawing/2017/model3d" xmlns:o="urn:schemas-microsoft-com:office:office" xmlns:r="http://schemas.openxmlformats.org/officeDocument/2006/relationships" xmlns:m="http://schemas.openxmlformats.org/officeDocument/2006/math" xmlns:v="urn:schemas-microsoft-com:vml" xmlns:wp14="http://schemas.microsoft.com/office/word/2010/wordprocessingDrawing" xmlns:wp="http://schemas.openxmlformats.org/drawingml/2006/wordprocessingDrawing" xmlns:w10="urn:schemas-microsoft-com:office:word" xmlns:w="http://schemas.openxmlformats.org/wordprocessingml/2006/main" xmlns:w14="http://schemas.microsoft.com/office/word/2010/wordml" xmlns:w15="http://schemas.microsoft.com/office/word/2012/wordml" xmlns:w16cex="http://schemas.microsoft.com/office/word/2018/wordml/cex" xmlns:w16cid="http://schemas.microsoft.com/office/word/2016/wordml/cid" xmlns:w16="http://schemas.microsoft.com/office/word/2018/wordml" xmlns:w16se="http://schemas.microsoft.com/office/word/2015/wordml/symex" xmlns:wpg="http://schemas.microsoft.com/office/word/2010/wordprocessingGroup" xmlns:wpi="http://schemas.microsoft.com/office/word/2010/wordprocessingInk" xmlns:wne="http://schemas.microsoft.com/office/word/2006/wordml" xmlns:wps="http://schemas.microsoft.com/office/word/2010/wordprocessingShape" mc:Ignorable="w14 w15 w16se w16cid w16 w16cex wp14">
   <w:endnote w:type="separator" w:id="-1">
     <w:p>
       <w:pPr>
@@ -9832,7 +11690,7 @@
 </file>
 
 <file path=word/footer1.xml><?xml version="1.0" encoding="utf-8"?>
-<w:ftr xmlns:wpc="http://schemas.microsoft.com/office/word/2010/wordprocessingCanvas" xmlns:cx="http://schemas.microsoft.com/office/drawing/2014/chartex" xmlns:cx1="http://schemas.microsoft.com/office/drawing/2015/9/8/chartex" xmlns:cx2="http://schemas.microsoft.com/office/drawing/2015/10/21/chartex" xmlns:cx3="http://schemas.microsoft.com/office/drawing/2016/5/9/chartex" xmlns:cx4="http://schemas.microsoft.com/office/drawing/2016/5/10/chartex" xmlns:cx5="http://schemas.microsoft.com/office/drawing/2016/5/11/chartex" xmlns:cx6="http://schemas.microsoft.com/office/drawing/2016/5/12/chartex" xmlns:cx7="http://schemas.microsoft.com/office/drawing/2016/5/13/chartex" xmlns:cx8="http://schemas.microsoft.com/office/drawing/2016/5/14/chartex" xmlns:mc="http://schemas.openxmlformats.org/markup-compatibility/2006" xmlns:aink="http://schemas.microsoft.com/office/drawing/2016/ink" xmlns:am3d="http://schemas.microsoft.com/office/drawing/2017/model3d" xmlns:o="urn:schemas-microsoft-com:office:office" xmlns:r="http://schemas.openxmlformats.org/officeDocument/2006/relationships" xmlns:m="http://schemas.openxmlformats.org/officeDocument/2006/math" xmlns:v="urn:schemas-microsoft-com:vml" xmlns:wp14="http://schemas.microsoft.com/office/word/2010/wordprocessingDrawing" xmlns:wp="http://schemas.openxmlformats.org/drawingml/2006/wordprocessingDrawing" xmlns:w10="urn:schemas-microsoft-com:office:word" xmlns:w="http://schemas.openxmlformats.org/wordprocessingml/2006/main" xmlns:w14="http://schemas.microsoft.com/office/word/2010/wordml" xmlns:w15="http://schemas.microsoft.com/office/word/2012/wordml" xmlns:w16cid="http://schemas.microsoft.com/office/word/2016/wordml/cid" xmlns:w16se="http://schemas.microsoft.com/office/word/2015/wordml/symex" xmlns:wpg="http://schemas.microsoft.com/office/word/2010/wordprocessingGroup" xmlns:wpi="http://schemas.microsoft.com/office/word/2010/wordprocessingInk" xmlns:wne="http://schemas.microsoft.com/office/word/2006/wordml" xmlns:wps="http://schemas.microsoft.com/office/word/2010/wordprocessingShape" mc:Ignorable="w14 w15 w16se w16cid wp14">
+<w:ftr xmlns:wpc="http://schemas.microsoft.com/office/word/2010/wordprocessingCanvas" xmlns:cx="http://schemas.microsoft.com/office/drawing/2014/chartex" xmlns:cx1="http://schemas.microsoft.com/office/drawing/2015/9/8/chartex" xmlns:cx2="http://schemas.microsoft.com/office/drawing/2015/10/21/chartex" xmlns:cx3="http://schemas.microsoft.com/office/drawing/2016/5/9/chartex" xmlns:cx4="http://schemas.microsoft.com/office/drawing/2016/5/10/chartex" xmlns:cx5="http://schemas.microsoft.com/office/drawing/2016/5/11/chartex" xmlns:cx6="http://schemas.microsoft.com/office/drawing/2016/5/12/chartex" xmlns:cx7="http://schemas.microsoft.com/office/drawing/2016/5/13/chartex" xmlns:cx8="http://schemas.microsoft.com/office/drawing/2016/5/14/chartex" xmlns:mc="http://schemas.openxmlformats.org/markup-compatibility/2006" xmlns:aink="http://schemas.microsoft.com/office/drawing/2016/ink" xmlns:am3d="http://schemas.microsoft.com/office/drawing/2017/model3d" xmlns:o="urn:schemas-microsoft-com:office:office" xmlns:r="http://schemas.openxmlformats.org/officeDocument/2006/relationships" xmlns:m="http://schemas.openxmlformats.org/officeDocument/2006/math" xmlns:v="urn:schemas-microsoft-com:vml" xmlns:wp14="http://schemas.microsoft.com/office/word/2010/wordprocessingDrawing" xmlns:wp="http://schemas.openxmlformats.org/drawingml/2006/wordprocessingDrawing" xmlns:w10="urn:schemas-microsoft-com:office:word" xmlns:w="http://schemas.openxmlformats.org/wordprocessingml/2006/main" xmlns:w14="http://schemas.microsoft.com/office/word/2010/wordml" xmlns:w15="http://schemas.microsoft.com/office/word/2012/wordml" xmlns:w16cex="http://schemas.microsoft.com/office/word/2018/wordml/cex" xmlns:w16cid="http://schemas.microsoft.com/office/word/2016/wordml/cid" xmlns:w16="http://schemas.microsoft.com/office/word/2018/wordml" xmlns:w16se="http://schemas.microsoft.com/office/word/2015/wordml/symex" xmlns:wpg="http://schemas.microsoft.com/office/word/2010/wordprocessingGroup" xmlns:wpi="http://schemas.microsoft.com/office/word/2010/wordprocessingInk" xmlns:wne="http://schemas.microsoft.com/office/word/2006/wordml" xmlns:wps="http://schemas.microsoft.com/office/word/2010/wordprocessingShape" mc:Ignorable="w14 w15 w16se w16cid w16 w16cex wp14">
   <w:p>
     <w:pPr>
       <w:pStyle w:val="Footer"/>
@@ -9842,7 +11700,7 @@
 </file>
 
 <file path=word/footer2.xml><?xml version="1.0" encoding="utf-8"?>
-<w:ftr xmlns:wpc="http://schemas.microsoft.com/office/word/2010/wordprocessingCanvas" xmlns:cx="http://schemas.microsoft.com/office/drawing/2014/chartex" xmlns:cx1="http://schemas.microsoft.com/office/drawing/2015/9/8/chartex" xmlns:cx2="http://schemas.microsoft.com/office/drawing/2015/10/21/chartex" xmlns:cx3="http://schemas.microsoft.com/office/drawing/2016/5/9/chartex" xmlns:cx4="http://schemas.microsoft.com/office/drawing/2016/5/10/chartex" xmlns:cx5="http://schemas.microsoft.com/office/drawing/2016/5/11/chartex" xmlns:cx6="http://schemas.microsoft.com/office/drawing/2016/5/12/chartex" xmlns:cx7="http://schemas.microsoft.com/office/drawing/2016/5/13/chartex" xmlns:cx8="http://schemas.microsoft.com/office/drawing/2016/5/14/chartex" xmlns:mc="http://schemas.openxmlformats.org/markup-compatibility/2006" xmlns:aink="http://schemas.microsoft.com/office/drawing/2016/ink" xmlns:am3d="http://schemas.microsoft.com/office/drawing/2017/model3d" xmlns:o="urn:schemas-microsoft-com:office:office" xmlns:r="http://schemas.openxmlformats.org/officeDocument/2006/relationships" xmlns:m="http://schemas.openxmlformats.org/officeDocument/2006/math" xmlns:v="urn:schemas-microsoft-com:vml" xmlns:wp14="http://schemas.microsoft.com/office/word/2010/wordprocessingDrawing" xmlns:wp="http://schemas.openxmlformats.org/drawingml/2006/wordprocessingDrawing" xmlns:w10="urn:schemas-microsoft-com:office:word" xmlns:w="http://schemas.openxmlformats.org/wordprocessingml/2006/main" xmlns:w14="http://schemas.microsoft.com/office/word/2010/wordml" xmlns:w15="http://schemas.microsoft.com/office/word/2012/wordml" xmlns:w16cid="http://schemas.microsoft.com/office/word/2016/wordml/cid" xmlns:w16se="http://schemas.microsoft.com/office/word/2015/wordml/symex" xmlns:wpg="http://schemas.microsoft.com/office/word/2010/wordprocessingGroup" xmlns:wpi="http://schemas.microsoft.com/office/word/2010/wordprocessingInk" xmlns:wne="http://schemas.microsoft.com/office/word/2006/wordml" xmlns:wps="http://schemas.microsoft.com/office/word/2010/wordprocessingShape" mc:Ignorable="w14 w15 w16se w16cid wp14">
+<w:ftr xmlns:wpc="http://schemas.microsoft.com/office/word/2010/wordprocessingCanvas" xmlns:cx="http://schemas.microsoft.com/office/drawing/2014/chartex" xmlns:cx1="http://schemas.microsoft.com/office/drawing/2015/9/8/chartex" xmlns:cx2="http://schemas.microsoft.com/office/drawing/2015/10/21/chartex" xmlns:cx3="http://schemas.microsoft.com/office/drawing/2016/5/9/chartex" xmlns:cx4="http://schemas.microsoft.com/office/drawing/2016/5/10/chartex" xmlns:cx5="http://schemas.microsoft.com/office/drawing/2016/5/11/chartex" xmlns:cx6="http://schemas.microsoft.com/office/drawing/2016/5/12/chartex" xmlns:cx7="http://schemas.microsoft.com/office/drawing/2016/5/13/chartex" xmlns:cx8="http://schemas.microsoft.com/office/drawing/2016/5/14/chartex" xmlns:mc="http://schemas.openxmlformats.org/markup-compatibility/2006" xmlns:aink="http://schemas.microsoft.com/office/drawing/2016/ink" xmlns:am3d="http://schemas.microsoft.com/office/drawing/2017/model3d" xmlns:o="urn:schemas-microsoft-com:office:office" xmlns:r="http://schemas.openxmlformats.org/officeDocument/2006/relationships" xmlns:m="http://schemas.openxmlformats.org/officeDocument/2006/math" xmlns:v="urn:schemas-microsoft-com:vml" xmlns:wp14="http://schemas.microsoft.com/office/word/2010/wordprocessingDrawing" xmlns:wp="http://schemas.openxmlformats.org/drawingml/2006/wordprocessingDrawing" xmlns:w10="urn:schemas-microsoft-com:office:word" xmlns:w="http://schemas.openxmlformats.org/wordprocessingml/2006/main" xmlns:w14="http://schemas.microsoft.com/office/word/2010/wordml" xmlns:w15="http://schemas.microsoft.com/office/word/2012/wordml" xmlns:w16cex="http://schemas.microsoft.com/office/word/2018/wordml/cex" xmlns:w16cid="http://schemas.microsoft.com/office/word/2016/wordml/cid" xmlns:w16="http://schemas.microsoft.com/office/word/2018/wordml" xmlns:w16se="http://schemas.microsoft.com/office/word/2015/wordml/symex" xmlns:wpg="http://schemas.microsoft.com/office/word/2010/wordprocessingGroup" xmlns:wpi="http://schemas.microsoft.com/office/word/2010/wordprocessingInk" xmlns:wne="http://schemas.microsoft.com/office/word/2006/wordml" xmlns:wps="http://schemas.microsoft.com/office/word/2010/wordprocessingShape" mc:Ignorable="w14 w15 w16se w16cid w16 w16cex wp14">
   <w:p>
     <w:pPr>
       <w:ind w:left="-406" w:right="-405"/>
@@ -10000,7 +11858,20 @@
               <w:sz w:val="20"/>
               <w:szCs w:val="20"/>
             </w:rPr>
-            <w:t>12</w:t>
+            <w:t>1</w:t>
+          </w:r>
+          <w:r>
+            <w:rPr>
+              <w:rFonts w:ascii="Arial" w:hAnsi="Arial" w:cs="Arial"/>
+              <w:b/>
+              <w:bCs/>
+              <w:noProof/>
+              <w:color w:val="CFD1D2"/>
+              <w:spacing w:val="60"/>
+              <w:sz w:val="20"/>
+              <w:szCs w:val="20"/>
+            </w:rPr>
+            <w:t>2</w:t>
           </w:r>
           <w:r>
             <w:rPr>
@@ -10188,6 +12059,7 @@
               <w:lang w:val="en-US"/>
             </w:rPr>
           </w:pPr>
+          <w:proofErr w:type="spellStart"/>
           <w:r>
             <w:rPr>
               <w:rFonts w:ascii="Arial" w:hAnsi="Arial" w:cs="Arial"/>
@@ -10196,7 +12068,18 @@
               <w:szCs w:val="20"/>
               <w:lang w:val="en-US"/>
             </w:rPr>
-            <w:t>Feldlistrasse 2</w:t>
+            <w:t>Feldlistrasse</w:t>
+          </w:r>
+          <w:proofErr w:type="spellEnd"/>
+          <w:r>
+            <w:rPr>
+              <w:rFonts w:ascii="Arial" w:hAnsi="Arial" w:cs="Arial"/>
+              <w:color w:val="CFD1D2"/>
+              <w:sz w:val="20"/>
+              <w:szCs w:val="20"/>
+              <w:lang w:val="en-US"/>
+            </w:rPr>
+            <w:t xml:space="preserve"> 2</w:t>
           </w:r>
         </w:p>
         <w:p>
@@ -10386,6 +12269,7 @@
               <w:lang w:val="en-US"/>
             </w:rPr>
           </w:pPr>
+          <w:proofErr w:type="gramStart"/>
           <w:r>
             <w:rPr>
               <w:rFonts w:ascii="Arial" w:hAnsi="Arial" w:cs="Arial"/>
@@ -10404,7 +12288,18 @@
               <w:szCs w:val="20"/>
               <w:lang w:val="en-US"/>
             </w:rPr>
-            <w:t>CHE-113.075.404</w:t>
+            <w:t>CHE</w:t>
+          </w:r>
+          <w:proofErr w:type="gramEnd"/>
+          <w:r>
+            <w:rPr>
+              <w:rFonts w:ascii="Arial" w:hAnsi="Arial" w:cs="Arial"/>
+              <w:color w:val="CFD1D2"/>
+              <w:sz w:val="20"/>
+              <w:szCs w:val="20"/>
+              <w:lang w:val="en-US"/>
+            </w:rPr>
+            <w:t>-113.075.404</w:t>
           </w:r>
         </w:p>
       </w:tc>
@@ -10423,7 +12318,7 @@
 </file>
 
 <file path=word/footer3.xml><?xml version="1.0" encoding="utf-8"?>
-<w:ftr xmlns:wpc="http://schemas.microsoft.com/office/word/2010/wordprocessingCanvas" xmlns:cx="http://schemas.microsoft.com/office/drawing/2014/chartex" xmlns:cx1="http://schemas.microsoft.com/office/drawing/2015/9/8/chartex" xmlns:cx2="http://schemas.microsoft.com/office/drawing/2015/10/21/chartex" xmlns:cx3="http://schemas.microsoft.com/office/drawing/2016/5/9/chartex" xmlns:cx4="http://schemas.microsoft.com/office/drawing/2016/5/10/chartex" xmlns:cx5="http://schemas.microsoft.com/office/drawing/2016/5/11/chartex" xmlns:cx6="http://schemas.microsoft.com/office/drawing/2016/5/12/chartex" xmlns:cx7="http://schemas.microsoft.com/office/drawing/2016/5/13/chartex" xmlns:cx8="http://schemas.microsoft.com/office/drawing/2016/5/14/chartex" xmlns:mc="http://schemas.openxmlformats.org/markup-compatibility/2006" xmlns:aink="http://schemas.microsoft.com/office/drawing/2016/ink" xmlns:am3d="http://schemas.microsoft.com/office/drawing/2017/model3d" xmlns:o="urn:schemas-microsoft-com:office:office" xmlns:r="http://schemas.openxmlformats.org/officeDocument/2006/relationships" xmlns:m="http://schemas.openxmlformats.org/officeDocument/2006/math" xmlns:v="urn:schemas-microsoft-com:vml" xmlns:wp14="http://schemas.microsoft.com/office/word/2010/wordprocessingDrawing" xmlns:wp="http://schemas.openxmlformats.org/drawingml/2006/wordprocessingDrawing" xmlns:w10="urn:schemas-microsoft-com:office:word" xmlns:w="http://schemas.openxmlformats.org/wordprocessingml/2006/main" xmlns:w14="http://schemas.microsoft.com/office/word/2010/wordml" xmlns:w15="http://schemas.microsoft.com/office/word/2012/wordml" xmlns:w16cid="http://schemas.microsoft.com/office/word/2016/wordml/cid" xmlns:w16se="http://schemas.microsoft.com/office/word/2015/wordml/symex" xmlns:wpg="http://schemas.microsoft.com/office/word/2010/wordprocessingGroup" xmlns:wpi="http://schemas.microsoft.com/office/word/2010/wordprocessingInk" xmlns:wne="http://schemas.microsoft.com/office/word/2006/wordml" xmlns:wps="http://schemas.microsoft.com/office/word/2010/wordprocessingShape" mc:Ignorable="w14 w15 w16se w16cid wp14">
+<w:ftr xmlns:wpc="http://schemas.microsoft.com/office/word/2010/wordprocessingCanvas" xmlns:cx="http://schemas.microsoft.com/office/drawing/2014/chartex" xmlns:cx1="http://schemas.microsoft.com/office/drawing/2015/9/8/chartex" xmlns:cx2="http://schemas.microsoft.com/office/drawing/2015/10/21/chartex" xmlns:cx3="http://schemas.microsoft.com/office/drawing/2016/5/9/chartex" xmlns:cx4="http://schemas.microsoft.com/office/drawing/2016/5/10/chartex" xmlns:cx5="http://schemas.microsoft.com/office/drawing/2016/5/11/chartex" xmlns:cx6="http://schemas.microsoft.com/office/drawing/2016/5/12/chartex" xmlns:cx7="http://schemas.microsoft.com/office/drawing/2016/5/13/chartex" xmlns:cx8="http://schemas.microsoft.com/office/drawing/2016/5/14/chartex" xmlns:mc="http://schemas.openxmlformats.org/markup-compatibility/2006" xmlns:aink="http://schemas.microsoft.com/office/drawing/2016/ink" xmlns:am3d="http://schemas.microsoft.com/office/drawing/2017/model3d" xmlns:o="urn:schemas-microsoft-com:office:office" xmlns:r="http://schemas.openxmlformats.org/officeDocument/2006/relationships" xmlns:m="http://schemas.openxmlformats.org/officeDocument/2006/math" xmlns:v="urn:schemas-microsoft-com:vml" xmlns:wp14="http://schemas.microsoft.com/office/word/2010/wordprocessingDrawing" xmlns:wp="http://schemas.openxmlformats.org/drawingml/2006/wordprocessingDrawing" xmlns:w10="urn:schemas-microsoft-com:office:word" xmlns:w="http://schemas.openxmlformats.org/wordprocessingml/2006/main" xmlns:w14="http://schemas.microsoft.com/office/word/2010/wordml" xmlns:w15="http://schemas.microsoft.com/office/word/2012/wordml" xmlns:w16cex="http://schemas.microsoft.com/office/word/2018/wordml/cex" xmlns:w16cid="http://schemas.microsoft.com/office/word/2016/wordml/cid" xmlns:w16="http://schemas.microsoft.com/office/word/2018/wordml" xmlns:w16se="http://schemas.microsoft.com/office/word/2015/wordml/symex" xmlns:wpg="http://schemas.microsoft.com/office/word/2010/wordprocessingGroup" xmlns:wpi="http://schemas.microsoft.com/office/word/2010/wordprocessingInk" xmlns:wne="http://schemas.microsoft.com/office/word/2006/wordml" xmlns:wps="http://schemas.microsoft.com/office/word/2010/wordprocessingShape" mc:Ignorable="w14 w15 w16se w16cid w16 w16cex wp14">
   <w:p>
     <w:pPr>
       <w:pStyle w:val="Footer"/>
@@ -10489,7 +12384,7 @@
 </file>
 
 <file path=word/footnotes.xml><?xml version="1.0" encoding="utf-8"?>
-<w:footnotes xmlns:wpc="http://schemas.microsoft.com/office/word/2010/wordprocessingCanvas" xmlns:cx="http://schemas.microsoft.com/office/drawing/2014/chartex" xmlns:cx1="http://schemas.microsoft.com/office/drawing/2015/9/8/chartex" xmlns:cx2="http://schemas.microsoft.com/office/drawing/2015/10/21/chartex" xmlns:cx3="http://schemas.microsoft.com/office/drawing/2016/5/9/chartex" xmlns:cx4="http://schemas.microsoft.com/office/drawing/2016/5/10/chartex" xmlns:cx5="http://schemas.microsoft.com/office/drawing/2016/5/11/chartex" xmlns:cx6="http://schemas.microsoft.com/office/drawing/2016/5/12/chartex" xmlns:cx7="http://schemas.microsoft.com/office/drawing/2016/5/13/chartex" xmlns:cx8="http://schemas.microsoft.com/office/drawing/2016/5/14/chartex" xmlns:mc="http://schemas.openxmlformats.org/markup-compatibility/2006" xmlns:aink="http://schemas.microsoft.com/office/drawing/2016/ink" xmlns:am3d="http://schemas.microsoft.com/office/drawing/2017/model3d" xmlns:o="urn:schemas-microsoft-com:office:office" xmlns:r="http://schemas.openxmlformats.org/officeDocument/2006/relationships" xmlns:m="http://schemas.openxmlformats.org/officeDocument/2006/math" xmlns:v="urn:schemas-microsoft-com:vml" xmlns:wp14="http://schemas.microsoft.com/office/word/2010/wordprocessingDrawing" xmlns:wp="http://schemas.openxmlformats.org/drawingml/2006/wordprocessingDrawing" xmlns:w10="urn:schemas-microsoft-com:office:word" xmlns:w="http://schemas.openxmlformats.org/wordprocessingml/2006/main" xmlns:w14="http://schemas.microsoft.com/office/word/2010/wordml" xmlns:w15="http://schemas.microsoft.com/office/word/2012/wordml" xmlns:w16cid="http://schemas.microsoft.com/office/word/2016/wordml/cid" xmlns:w16se="http://schemas.microsoft.com/office/word/2015/wordml/symex" xmlns:wpg="http://schemas.microsoft.com/office/word/2010/wordprocessingGroup" xmlns:wpi="http://schemas.microsoft.com/office/word/2010/wordprocessingInk" xmlns:wne="http://schemas.microsoft.com/office/word/2006/wordml" xmlns:wps="http://schemas.microsoft.com/office/word/2010/wordprocessingShape" mc:Ignorable="w14 w15 w16se w16cid wp14">
+<w:footnotes xmlns:wpc="http://schemas.microsoft.com/office/word/2010/wordprocessingCanvas" xmlns:cx="http://schemas.microsoft.com/office/drawing/2014/chartex" xmlns:cx1="http://schemas.microsoft.com/office/drawing/2015/9/8/chartex" xmlns:cx2="http://schemas.microsoft.com/office/drawing/2015/10/21/chartex" xmlns:cx3="http://schemas.microsoft.com/office/drawing/2016/5/9/chartex" xmlns:cx4="http://schemas.microsoft.com/office/drawing/2016/5/10/chartex" xmlns:cx5="http://schemas.microsoft.com/office/drawing/2016/5/11/chartex" xmlns:cx6="http://schemas.microsoft.com/office/drawing/2016/5/12/chartex" xmlns:cx7="http://schemas.microsoft.com/office/drawing/2016/5/13/chartex" xmlns:cx8="http://schemas.microsoft.com/office/drawing/2016/5/14/chartex" xmlns:mc="http://schemas.openxmlformats.org/markup-compatibility/2006" xmlns:aink="http://schemas.microsoft.com/office/drawing/2016/ink" xmlns:am3d="http://schemas.microsoft.com/office/drawing/2017/model3d" xmlns:o="urn:schemas-microsoft-com:office:office" xmlns:r="http://schemas.openxmlformats.org/officeDocument/2006/relationships" xmlns:m="http://schemas.openxmlformats.org/officeDocument/2006/math" xmlns:v="urn:schemas-microsoft-com:vml" xmlns:wp14="http://schemas.microsoft.com/office/word/2010/wordprocessingDrawing" xmlns:wp="http://schemas.openxmlformats.org/drawingml/2006/wordprocessingDrawing" xmlns:w10="urn:schemas-microsoft-com:office:word" xmlns:w="http://schemas.openxmlformats.org/wordprocessingml/2006/main" xmlns:w14="http://schemas.microsoft.com/office/word/2010/wordml" xmlns:w15="http://schemas.microsoft.com/office/word/2012/wordml" xmlns:w16cex="http://schemas.microsoft.com/office/word/2018/wordml/cex" xmlns:w16cid="http://schemas.microsoft.com/office/word/2016/wordml/cid" xmlns:w16="http://schemas.microsoft.com/office/word/2018/wordml" xmlns:w16se="http://schemas.microsoft.com/office/word/2015/wordml/symex" xmlns:wpg="http://schemas.microsoft.com/office/word/2010/wordprocessingGroup" xmlns:wpi="http://schemas.microsoft.com/office/word/2010/wordprocessingInk" xmlns:wne="http://schemas.microsoft.com/office/word/2006/wordml" xmlns:wps="http://schemas.microsoft.com/office/word/2010/wordprocessingShape" mc:Ignorable="w14 w15 w16se w16cid w16 w16cex wp14">
   <w:footnote w:type="separator" w:id="-1">
     <w:p>
       <w:pPr>
@@ -10554,7 +12449,7 @@
 </file>
 
 <file path=word/header1.xml><?xml version="1.0" encoding="utf-8"?>
-<w:hdr xmlns:wpc="http://schemas.microsoft.com/office/word/2010/wordprocessingCanvas" xmlns:cx="http://schemas.microsoft.com/office/drawing/2014/chartex" xmlns:cx1="http://schemas.microsoft.com/office/drawing/2015/9/8/chartex" xmlns:cx2="http://schemas.microsoft.com/office/drawing/2015/10/21/chartex" xmlns:cx3="http://schemas.microsoft.com/office/drawing/2016/5/9/chartex" xmlns:cx4="http://schemas.microsoft.com/office/drawing/2016/5/10/chartex" xmlns:cx5="http://schemas.microsoft.com/office/drawing/2016/5/11/chartex" xmlns:cx6="http://schemas.microsoft.com/office/drawing/2016/5/12/chartex" xmlns:cx7="http://schemas.microsoft.com/office/drawing/2016/5/13/chartex" xmlns:cx8="http://schemas.microsoft.com/office/drawing/2016/5/14/chartex" xmlns:mc="http://schemas.openxmlformats.org/markup-compatibility/2006" xmlns:aink="http://schemas.microsoft.com/office/drawing/2016/ink" xmlns:am3d="http://schemas.microsoft.com/office/drawing/2017/model3d" xmlns:o="urn:schemas-microsoft-com:office:office" xmlns:r="http://schemas.openxmlformats.org/officeDocument/2006/relationships" xmlns:m="http://schemas.openxmlformats.org/officeDocument/2006/math" xmlns:v="urn:schemas-microsoft-com:vml" xmlns:wp14="http://schemas.microsoft.com/office/word/2010/wordprocessingDrawing" xmlns:wp="http://schemas.openxmlformats.org/drawingml/2006/wordprocessingDrawing" xmlns:w10="urn:schemas-microsoft-com:office:word" xmlns:w="http://schemas.openxmlformats.org/wordprocessingml/2006/main" xmlns:w14="http://schemas.microsoft.com/office/word/2010/wordml" xmlns:w15="http://schemas.microsoft.com/office/word/2012/wordml" xmlns:w16cid="http://schemas.microsoft.com/office/word/2016/wordml/cid" xmlns:w16se="http://schemas.microsoft.com/office/word/2015/wordml/symex" xmlns:wpg="http://schemas.microsoft.com/office/word/2010/wordprocessingGroup" xmlns:wpi="http://schemas.microsoft.com/office/word/2010/wordprocessingInk" xmlns:wne="http://schemas.microsoft.com/office/word/2006/wordml" xmlns:wps="http://schemas.microsoft.com/office/word/2010/wordprocessingShape" mc:Ignorable="w14 w15 w16se w16cid wp14">
+<w:hdr xmlns:wpc="http://schemas.microsoft.com/office/word/2010/wordprocessingCanvas" xmlns:cx="http://schemas.microsoft.com/office/drawing/2014/chartex" xmlns:cx1="http://schemas.microsoft.com/office/drawing/2015/9/8/chartex" xmlns:cx2="http://schemas.microsoft.com/office/drawing/2015/10/21/chartex" xmlns:cx3="http://schemas.microsoft.com/office/drawing/2016/5/9/chartex" xmlns:cx4="http://schemas.microsoft.com/office/drawing/2016/5/10/chartex" xmlns:cx5="http://schemas.microsoft.com/office/drawing/2016/5/11/chartex" xmlns:cx6="http://schemas.microsoft.com/office/drawing/2016/5/12/chartex" xmlns:cx7="http://schemas.microsoft.com/office/drawing/2016/5/13/chartex" xmlns:cx8="http://schemas.microsoft.com/office/drawing/2016/5/14/chartex" xmlns:mc="http://schemas.openxmlformats.org/markup-compatibility/2006" xmlns:aink="http://schemas.microsoft.com/office/drawing/2016/ink" xmlns:am3d="http://schemas.microsoft.com/office/drawing/2017/model3d" xmlns:o="urn:schemas-microsoft-com:office:office" xmlns:r="http://schemas.openxmlformats.org/officeDocument/2006/relationships" xmlns:m="http://schemas.openxmlformats.org/officeDocument/2006/math" xmlns:v="urn:schemas-microsoft-com:vml" xmlns:wp14="http://schemas.microsoft.com/office/word/2010/wordprocessingDrawing" xmlns:wp="http://schemas.openxmlformats.org/drawingml/2006/wordprocessingDrawing" xmlns:w10="urn:schemas-microsoft-com:office:word" xmlns:w="http://schemas.openxmlformats.org/wordprocessingml/2006/main" xmlns:w14="http://schemas.microsoft.com/office/word/2010/wordml" xmlns:w15="http://schemas.microsoft.com/office/word/2012/wordml" xmlns:w16cex="http://schemas.microsoft.com/office/word/2018/wordml/cex" xmlns:w16cid="http://schemas.microsoft.com/office/word/2016/wordml/cid" xmlns:w16="http://schemas.microsoft.com/office/word/2018/wordml" xmlns:w16se="http://schemas.microsoft.com/office/word/2015/wordml/symex" xmlns:wpg="http://schemas.microsoft.com/office/word/2010/wordprocessingGroup" xmlns:wpi="http://schemas.microsoft.com/office/word/2010/wordprocessingInk" xmlns:wne="http://schemas.microsoft.com/office/word/2006/wordml" xmlns:wps="http://schemas.microsoft.com/office/word/2010/wordprocessingShape" mc:Ignorable="w14 w15 w16se w16cid w16 w16cex wp14">
   <w:p>
     <w:pPr>
       <w:pStyle w:val="Header"/>
@@ -10564,7 +12459,7 @@
 </file>
 
 <file path=word/header2.xml><?xml version="1.0" encoding="utf-8"?>
-<w:hdr xmlns:wpc="http://schemas.microsoft.com/office/word/2010/wordprocessingCanvas" xmlns:cx="http://schemas.microsoft.com/office/drawing/2014/chartex" xmlns:cx1="http://schemas.microsoft.com/office/drawing/2015/9/8/chartex" xmlns:cx2="http://schemas.microsoft.com/office/drawing/2015/10/21/chartex" xmlns:cx3="http://schemas.microsoft.com/office/drawing/2016/5/9/chartex" xmlns:cx4="http://schemas.microsoft.com/office/drawing/2016/5/10/chartex" xmlns:cx5="http://schemas.microsoft.com/office/drawing/2016/5/11/chartex" xmlns:cx6="http://schemas.microsoft.com/office/drawing/2016/5/12/chartex" xmlns:cx7="http://schemas.microsoft.com/office/drawing/2016/5/13/chartex" xmlns:cx8="http://schemas.microsoft.com/office/drawing/2016/5/14/chartex" xmlns:mc="http://schemas.openxmlformats.org/markup-compatibility/2006" xmlns:aink="http://schemas.microsoft.com/office/drawing/2016/ink" xmlns:am3d="http://schemas.microsoft.com/office/drawing/2017/model3d" xmlns:o="urn:schemas-microsoft-com:office:office" xmlns:r="http://schemas.openxmlformats.org/officeDocument/2006/relationships" xmlns:m="http://schemas.openxmlformats.org/officeDocument/2006/math" xmlns:v="urn:schemas-microsoft-com:vml" xmlns:wp14="http://schemas.microsoft.com/office/word/2010/wordprocessingDrawing" xmlns:wp="http://schemas.openxmlformats.org/drawingml/2006/wordprocessingDrawing" xmlns:w10="urn:schemas-microsoft-com:office:word" xmlns:w="http://schemas.openxmlformats.org/wordprocessingml/2006/main" xmlns:w14="http://schemas.microsoft.com/office/word/2010/wordml" xmlns:w15="http://schemas.microsoft.com/office/word/2012/wordml" xmlns:w16cid="http://schemas.microsoft.com/office/word/2016/wordml/cid" xmlns:w16se="http://schemas.microsoft.com/office/word/2015/wordml/symex" xmlns:wpg="http://schemas.microsoft.com/office/word/2010/wordprocessingGroup" xmlns:wpi="http://schemas.microsoft.com/office/word/2010/wordprocessingInk" xmlns:wne="http://schemas.microsoft.com/office/word/2006/wordml" xmlns:wps="http://schemas.microsoft.com/office/word/2010/wordprocessingShape" mc:Ignorable="w14 w15 w16se w16cid wp14">
+<w:hdr xmlns:wpc="http://schemas.microsoft.com/office/word/2010/wordprocessingCanvas" xmlns:cx="http://schemas.microsoft.com/office/drawing/2014/chartex" xmlns:cx1="http://schemas.microsoft.com/office/drawing/2015/9/8/chartex" xmlns:cx2="http://schemas.microsoft.com/office/drawing/2015/10/21/chartex" xmlns:cx3="http://schemas.microsoft.com/office/drawing/2016/5/9/chartex" xmlns:cx4="http://schemas.microsoft.com/office/drawing/2016/5/10/chartex" xmlns:cx5="http://schemas.microsoft.com/office/drawing/2016/5/11/chartex" xmlns:cx6="http://schemas.microsoft.com/office/drawing/2016/5/12/chartex" xmlns:cx7="http://schemas.microsoft.com/office/drawing/2016/5/13/chartex" xmlns:cx8="http://schemas.microsoft.com/office/drawing/2016/5/14/chartex" xmlns:mc="http://schemas.openxmlformats.org/markup-compatibility/2006" xmlns:aink="http://schemas.microsoft.com/office/drawing/2016/ink" xmlns:am3d="http://schemas.microsoft.com/office/drawing/2017/model3d" xmlns:o="urn:schemas-microsoft-com:office:office" xmlns:r="http://schemas.openxmlformats.org/officeDocument/2006/relationships" xmlns:m="http://schemas.openxmlformats.org/officeDocument/2006/math" xmlns:v="urn:schemas-microsoft-com:vml" xmlns:wp14="http://schemas.microsoft.com/office/word/2010/wordprocessingDrawing" xmlns:wp="http://schemas.openxmlformats.org/drawingml/2006/wordprocessingDrawing" xmlns:w10="urn:schemas-microsoft-com:office:word" xmlns:w="http://schemas.openxmlformats.org/wordprocessingml/2006/main" xmlns:w14="http://schemas.microsoft.com/office/word/2010/wordml" xmlns:w15="http://schemas.microsoft.com/office/word/2012/wordml" xmlns:w16cex="http://schemas.microsoft.com/office/word/2018/wordml/cex" xmlns:w16cid="http://schemas.microsoft.com/office/word/2016/wordml/cid" xmlns:w16="http://schemas.microsoft.com/office/word/2018/wordml" xmlns:w16se="http://schemas.microsoft.com/office/word/2015/wordml/symex" xmlns:wpg="http://schemas.microsoft.com/office/word/2010/wordprocessingGroup" xmlns:wpi="http://schemas.microsoft.com/office/word/2010/wordprocessingInk" xmlns:wne="http://schemas.microsoft.com/office/word/2006/wordml" xmlns:wps="http://schemas.microsoft.com/office/word/2010/wordprocessingShape" mc:Ignorable="w14 w15 w16se w16cid w16 w16cex wp14">
   <w:p>
     <w:pPr>
       <w:pStyle w:val="Header"/>
@@ -10670,7 +12565,7 @@
 </file>
 
 <file path=word/header3.xml><?xml version="1.0" encoding="utf-8"?>
-<w:hdr xmlns:wpc="http://schemas.microsoft.com/office/word/2010/wordprocessingCanvas" xmlns:cx="http://schemas.microsoft.com/office/drawing/2014/chartex" xmlns:cx1="http://schemas.microsoft.com/office/drawing/2015/9/8/chartex" xmlns:cx2="http://schemas.microsoft.com/office/drawing/2015/10/21/chartex" xmlns:cx3="http://schemas.microsoft.com/office/drawing/2016/5/9/chartex" xmlns:cx4="http://schemas.microsoft.com/office/drawing/2016/5/10/chartex" xmlns:cx5="http://schemas.microsoft.com/office/drawing/2016/5/11/chartex" xmlns:cx6="http://schemas.microsoft.com/office/drawing/2016/5/12/chartex" xmlns:cx7="http://schemas.microsoft.com/office/drawing/2016/5/13/chartex" xmlns:cx8="http://schemas.microsoft.com/office/drawing/2016/5/14/chartex" xmlns:mc="http://schemas.openxmlformats.org/markup-compatibility/2006" xmlns:aink="http://schemas.microsoft.com/office/drawing/2016/ink" xmlns:am3d="http://schemas.microsoft.com/office/drawing/2017/model3d" xmlns:o="urn:schemas-microsoft-com:office:office" xmlns:r="http://schemas.openxmlformats.org/officeDocument/2006/relationships" xmlns:m="http://schemas.openxmlformats.org/officeDocument/2006/math" xmlns:v="urn:schemas-microsoft-com:vml" xmlns:wp14="http://schemas.microsoft.com/office/word/2010/wordprocessingDrawing" xmlns:wp="http://schemas.openxmlformats.org/drawingml/2006/wordprocessingDrawing" xmlns:w10="urn:schemas-microsoft-com:office:word" xmlns:w="http://schemas.openxmlformats.org/wordprocessingml/2006/main" xmlns:w14="http://schemas.microsoft.com/office/word/2010/wordml" xmlns:w15="http://schemas.microsoft.com/office/word/2012/wordml" xmlns:w16cid="http://schemas.microsoft.com/office/word/2016/wordml/cid" xmlns:w16se="http://schemas.microsoft.com/office/word/2015/wordml/symex" xmlns:wpg="http://schemas.microsoft.com/office/word/2010/wordprocessingGroup" xmlns:wpi="http://schemas.microsoft.com/office/word/2010/wordprocessingInk" xmlns:wne="http://schemas.microsoft.com/office/word/2006/wordml" xmlns:wps="http://schemas.microsoft.com/office/word/2010/wordprocessingShape" mc:Ignorable="w14 w15 w16se w16cid wp14">
+<w:hdr xmlns:wpc="http://schemas.microsoft.com/office/word/2010/wordprocessingCanvas" xmlns:cx="http://schemas.microsoft.com/office/drawing/2014/chartex" xmlns:cx1="http://schemas.microsoft.com/office/drawing/2015/9/8/chartex" xmlns:cx2="http://schemas.microsoft.com/office/drawing/2015/10/21/chartex" xmlns:cx3="http://schemas.microsoft.com/office/drawing/2016/5/9/chartex" xmlns:cx4="http://schemas.microsoft.com/office/drawing/2016/5/10/chartex" xmlns:cx5="http://schemas.microsoft.com/office/drawing/2016/5/11/chartex" xmlns:cx6="http://schemas.microsoft.com/office/drawing/2016/5/12/chartex" xmlns:cx7="http://schemas.microsoft.com/office/drawing/2016/5/13/chartex" xmlns:cx8="http://schemas.microsoft.com/office/drawing/2016/5/14/chartex" xmlns:mc="http://schemas.openxmlformats.org/markup-compatibility/2006" xmlns:aink="http://schemas.microsoft.com/office/drawing/2016/ink" xmlns:am3d="http://schemas.microsoft.com/office/drawing/2017/model3d" xmlns:o="urn:schemas-microsoft-com:office:office" xmlns:r="http://schemas.openxmlformats.org/officeDocument/2006/relationships" xmlns:m="http://schemas.openxmlformats.org/officeDocument/2006/math" xmlns:v="urn:schemas-microsoft-com:vml" xmlns:wp14="http://schemas.microsoft.com/office/word/2010/wordprocessingDrawing" xmlns:wp="http://schemas.openxmlformats.org/drawingml/2006/wordprocessingDrawing" xmlns:w10="urn:schemas-microsoft-com:office:word" xmlns:w="http://schemas.openxmlformats.org/wordprocessingml/2006/main" xmlns:w14="http://schemas.microsoft.com/office/word/2010/wordml" xmlns:w15="http://schemas.microsoft.com/office/word/2012/wordml" xmlns:w16cex="http://schemas.microsoft.com/office/word/2018/wordml/cex" xmlns:w16cid="http://schemas.microsoft.com/office/word/2016/wordml/cid" xmlns:w16="http://schemas.microsoft.com/office/word/2018/wordml" xmlns:w16se="http://schemas.microsoft.com/office/word/2015/wordml/symex" xmlns:wpg="http://schemas.microsoft.com/office/word/2010/wordprocessingGroup" xmlns:wpi="http://schemas.microsoft.com/office/word/2010/wordprocessingInk" xmlns:wne="http://schemas.microsoft.com/office/word/2006/wordml" xmlns:wps="http://schemas.microsoft.com/office/word/2010/wordprocessingShape" mc:Ignorable="w14 w15 w16se w16cid w16 w16cex wp14">
   <w:p>
     <w:pPr>
       <w:pStyle w:val="Header"/>
@@ -10764,7 +12659,7 @@
                         </a:ln>
                         <a:extLst>
                           <a:ext uri="{53640926-AAD7-44d8-BBD7-CCE9431645EC}">
-                            <a14:shadowObscured xmlns="" xmlns:mo="http://schemas.microsoft.com/office/mac/office/2008/main" xmlns:mv="urn:schemas-microsoft-com:mac:vml" xmlns:o="urn:schemas-microsoft-com:office:office" xmlns:v="urn:schemas-microsoft-com:vml" xmlns:w10="urn:schemas-microsoft-com:office:word" xmlns:w="http://schemas.openxmlformats.org/wordprocessingml/2006/main" xmlns:a14="http://schemas.microsoft.com/office/drawing/2010/main"/>
+                            <a14:shadowObscured xmlns:a14="http://schemas.microsoft.com/office/drawing/2010/main" xmlns:w="http://schemas.openxmlformats.org/wordprocessingml/2006/main" xmlns:w10="urn:schemas-microsoft-com:office:word" xmlns:v="urn:schemas-microsoft-com:vml" xmlns:o="urn:schemas-microsoft-com:office:office" xmlns:mv="urn:schemas-microsoft-com:mac:vml" xmlns:mo="http://schemas.microsoft.com/office/mac/office/2008/main" xmlns=""/>
                           </a:ext>
                         </a:extLst>
                       </pic:spPr>
@@ -11088,7 +12983,7 @@
         </mc:Choice>
         <mc:Fallback>
           <w:pict>
-            <v:group w14:anchorId="1EFF7D40" id="Group 7" o:spid="_x0000_s1026" style="position:absolute;margin-left:-56.6pt;margin-top:-27.85pt;width:567.75pt;height:670.1pt;z-index:251663360;mso-width-relative:margin;mso-height-relative:margin" coordsize="72180,85096" o:gfxdata="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">
+            <v:group w14:anchorId="6E3579C8" id="Group 7" o:spid="_x0000_s1026" style="position:absolute;margin-left:-56.6pt;margin-top:-27.85pt;width:567.75pt;height:670.1pt;z-index:251663360;mso-width-relative:margin;mso-height-relative:margin" coordsize="72180,85096" o:gfxdata="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">
               <v:rect id="Rectangle 52" o:spid="_x0000_s1027" style="position:absolute;width:72108;height:82152;visibility:visible;mso-wrap-style:square;v-text-anchor:top" o:gfxdata="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" fillcolor="#0073aa" stroked="f">
                 <v:textbox inset="0,0,0,0"/>
               </v:rect>
@@ -11128,7 +13023,7 @@
 </file>
 
 <file path=word/numbering.xml><?xml version="1.0" encoding="utf-8"?>
-<w:numbering xmlns:wpc="http://schemas.microsoft.com/office/word/2010/wordprocessingCanvas" xmlns:cx="http://schemas.microsoft.com/office/drawing/2014/chartex" xmlns:cx1="http://schemas.microsoft.com/office/drawing/2015/9/8/chartex" xmlns:cx2="http://schemas.microsoft.com/office/drawing/2015/10/21/chartex" xmlns:cx3="http://schemas.microsoft.com/office/drawing/2016/5/9/chartex" xmlns:cx4="http://schemas.microsoft.com/office/drawing/2016/5/10/chartex" xmlns:cx5="http://schemas.microsoft.com/office/drawing/2016/5/11/chartex" xmlns:cx6="http://schemas.microsoft.com/office/drawing/2016/5/12/chartex" xmlns:cx7="http://schemas.microsoft.com/office/drawing/2016/5/13/chartex" xmlns:cx8="http://schemas.microsoft.com/office/drawing/2016/5/14/chartex" xmlns:mc="http://schemas.openxmlformats.org/markup-compatibility/2006" xmlns:aink="http://schemas.microsoft.com/office/drawing/2016/ink" xmlns:am3d="http://schemas.microsoft.com/office/drawing/2017/model3d" xmlns:o="urn:schemas-microsoft-com:office:office" xmlns:r="http://schemas.openxmlformats.org/officeDocument/2006/relationships" xmlns:m="http://schemas.openxmlformats.org/officeDocument/2006/math" xmlns:v="urn:schemas-microsoft-com:vml" xmlns:wp14="http://schemas.microsoft.com/office/word/2010/wordprocessingDrawing" xmlns:wp="http://schemas.openxmlformats.org/drawingml/2006/wordprocessingDrawing" xmlns:w10="urn:schemas-microsoft-com:office:word" xmlns:w="http://schemas.openxmlformats.org/wordprocessingml/2006/main" xmlns:w14="http://schemas.microsoft.com/office/word/2010/wordml" xmlns:w15="http://schemas.microsoft.com/office/word/2012/wordml" xmlns:w16cid="http://schemas.microsoft.com/office/word/2016/wordml/cid" xmlns:w16se="http://schemas.microsoft.com/office/word/2015/wordml/symex" xmlns:wpg="http://schemas.microsoft.com/office/word/2010/wordprocessingGroup" xmlns:wpi="http://schemas.microsoft.com/office/word/2010/wordprocessingInk" xmlns:wne="http://schemas.microsoft.com/office/word/2006/wordml" xmlns:wps="http://schemas.microsoft.com/office/word/2010/wordprocessingShape" mc:Ignorable="w14 w15 w16se w16cid wp14">
+<w:numbering xmlns:wpc="http://schemas.microsoft.com/office/word/2010/wordprocessingCanvas" xmlns:cx="http://schemas.microsoft.com/office/drawing/2014/chartex" xmlns:cx1="http://schemas.microsoft.com/office/drawing/2015/9/8/chartex" xmlns:cx2="http://schemas.microsoft.com/office/drawing/2015/10/21/chartex" xmlns:cx3="http://schemas.microsoft.com/office/drawing/2016/5/9/chartex" xmlns:cx4="http://schemas.microsoft.com/office/drawing/2016/5/10/chartex" xmlns:cx5="http://schemas.microsoft.com/office/drawing/2016/5/11/chartex" xmlns:cx6="http://schemas.microsoft.com/office/drawing/2016/5/12/chartex" xmlns:cx7="http://schemas.microsoft.com/office/drawing/2016/5/13/chartex" xmlns:cx8="http://schemas.microsoft.com/office/drawing/2016/5/14/chartex" xmlns:mc="http://schemas.openxmlformats.org/markup-compatibility/2006" xmlns:aink="http://schemas.microsoft.com/office/drawing/2016/ink" xmlns:am3d="http://schemas.microsoft.com/office/drawing/2017/model3d" xmlns:o="urn:schemas-microsoft-com:office:office" xmlns:r="http://schemas.openxmlformats.org/officeDocument/2006/relationships" xmlns:m="http://schemas.openxmlformats.org/officeDocument/2006/math" xmlns:v="urn:schemas-microsoft-com:vml" xmlns:wp14="http://schemas.microsoft.com/office/word/2010/wordprocessingDrawing" xmlns:wp="http://schemas.openxmlformats.org/drawingml/2006/wordprocessingDrawing" xmlns:w10="urn:schemas-microsoft-com:office:word" xmlns:w="http://schemas.openxmlformats.org/wordprocessingml/2006/main" xmlns:w14="http://schemas.microsoft.com/office/word/2010/wordml" xmlns:w15="http://schemas.microsoft.com/office/word/2012/wordml" xmlns:w16cex="http://schemas.microsoft.com/office/word/2018/wordml/cex" xmlns:w16cid="http://schemas.microsoft.com/office/word/2016/wordml/cid" xmlns:w16="http://schemas.microsoft.com/office/word/2018/wordml" xmlns:w16se="http://schemas.microsoft.com/office/word/2015/wordml/symex" xmlns:wpg="http://schemas.microsoft.com/office/word/2010/wordprocessingGroup" xmlns:wpi="http://schemas.microsoft.com/office/word/2010/wordprocessingInk" xmlns:wne="http://schemas.microsoft.com/office/word/2006/wordml" xmlns:wps="http://schemas.microsoft.com/office/word/2010/wordprocessingShape" mc:Ignorable="w14 w15 w16se w16cid w16 w16cex wp14">
   <w:abstractNum w:abstractNumId="0" w15:restartNumberingAfterBreak="0">
     <w:nsid w:val="0AAA3EE8"/>
     <w:multiLevelType w:val="hybridMultilevel"/>
@@ -11829,7 +13724,7 @@
 </file>
 
 <file path=word/styles.xml><?xml version="1.0" encoding="utf-8"?>
-<w:styles xmlns:mc="http://schemas.openxmlformats.org/markup-compatibility/2006" xmlns:r="http://schemas.openxmlformats.org/officeDocument/2006/relationships" xmlns:w="http://schemas.openxmlformats.org/wordprocessingml/2006/main" xmlns:w14="http://schemas.microsoft.com/office/word/2010/wordml" xmlns:w15="http://schemas.microsoft.com/office/word/2012/wordml" xmlns:w16cid="http://schemas.microsoft.com/office/word/2016/wordml/cid" xmlns:w16se="http://schemas.microsoft.com/office/word/2015/wordml/symex" mc:Ignorable="w14 w15 w16se w16cid">
+<w:styles xmlns:mc="http://schemas.openxmlformats.org/markup-compatibility/2006" xmlns:r="http://schemas.openxmlformats.org/officeDocument/2006/relationships" xmlns:w="http://schemas.openxmlformats.org/wordprocessingml/2006/main" xmlns:w14="http://schemas.microsoft.com/office/word/2010/wordml" xmlns:w15="http://schemas.microsoft.com/office/word/2012/wordml" xmlns:w16cex="http://schemas.microsoft.com/office/word/2018/wordml/cex" xmlns:w16cid="http://schemas.microsoft.com/office/word/2016/wordml/cid" xmlns:w16="http://schemas.microsoft.com/office/word/2018/wordml" xmlns:w16se="http://schemas.microsoft.com/office/word/2015/wordml/symex" mc:Ignorable="w14 w15 w16se w16cid w16 w16cex">
   <w:docDefaults>
     <w:rPrDefault>
       <w:rPr>
@@ -13179,7 +15074,7 @@
 </file>
 
 <file path=word/glossary/document.xml><?xml version="1.0" encoding="utf-8"?>
-<w:glossaryDocument xmlns:wpc="http://schemas.microsoft.com/office/word/2010/wordprocessingCanvas" xmlns:cx="http://schemas.microsoft.com/office/drawing/2014/chartex" xmlns:cx1="http://schemas.microsoft.com/office/drawing/2015/9/8/chartex" xmlns:cx2="http://schemas.microsoft.com/office/drawing/2015/10/21/chartex" xmlns:cx3="http://schemas.microsoft.com/office/drawing/2016/5/9/chartex" xmlns:cx4="http://schemas.microsoft.com/office/drawing/2016/5/10/chartex" xmlns:cx5="http://schemas.microsoft.com/office/drawing/2016/5/11/chartex" xmlns:cx6="http://schemas.microsoft.com/office/drawing/2016/5/12/chartex" xmlns:cx7="http://schemas.microsoft.com/office/drawing/2016/5/13/chartex" xmlns:cx8="http://schemas.microsoft.com/office/drawing/2016/5/14/chartex" xmlns:mc="http://schemas.openxmlformats.org/markup-compatibility/2006" xmlns:aink="http://schemas.microsoft.com/office/drawing/2016/ink" xmlns:am3d="http://schemas.microsoft.com/office/drawing/2017/model3d" xmlns:o="urn:schemas-microsoft-com:office:office" xmlns:r="http://schemas.openxmlformats.org/officeDocument/2006/relationships" xmlns:m="http://schemas.openxmlformats.org/officeDocument/2006/math" xmlns:v="urn:schemas-microsoft-com:vml" xmlns:wp14="http://schemas.microsoft.com/office/word/2010/wordprocessingDrawing" xmlns:wp="http://schemas.openxmlformats.org/drawingml/2006/wordprocessingDrawing" xmlns:w10="urn:schemas-microsoft-com:office:word" xmlns:w="http://schemas.openxmlformats.org/wordprocessingml/2006/main" xmlns:w14="http://schemas.microsoft.com/office/word/2010/wordml" xmlns:w15="http://schemas.microsoft.com/office/word/2012/wordml" xmlns:w16cid="http://schemas.microsoft.com/office/word/2016/wordml/cid" xmlns:w16se="http://schemas.microsoft.com/office/word/2015/wordml/symex" xmlns:wpg="http://schemas.microsoft.com/office/word/2010/wordprocessingGroup" xmlns:wpi="http://schemas.microsoft.com/office/word/2010/wordprocessingInk" xmlns:wne="http://schemas.microsoft.com/office/word/2006/wordml" xmlns:wps="http://schemas.microsoft.com/office/word/2010/wordprocessingShape" mc:Ignorable="w14 w15 w16se w16cid wp14">
+<w:glossaryDocument xmlns:wpc="http://schemas.microsoft.com/office/word/2010/wordprocessingCanvas" xmlns:cx="http://schemas.microsoft.com/office/drawing/2014/chartex" xmlns:cx1="http://schemas.microsoft.com/office/drawing/2015/9/8/chartex" xmlns:cx2="http://schemas.microsoft.com/office/drawing/2015/10/21/chartex" xmlns:cx3="http://schemas.microsoft.com/office/drawing/2016/5/9/chartex" xmlns:cx4="http://schemas.microsoft.com/office/drawing/2016/5/10/chartex" xmlns:cx5="http://schemas.microsoft.com/office/drawing/2016/5/11/chartex" xmlns:cx6="http://schemas.microsoft.com/office/drawing/2016/5/12/chartex" xmlns:cx7="http://schemas.microsoft.com/office/drawing/2016/5/13/chartex" xmlns:cx8="http://schemas.microsoft.com/office/drawing/2016/5/14/chartex" xmlns:mc="http://schemas.openxmlformats.org/markup-compatibility/2006" xmlns:aink="http://schemas.microsoft.com/office/drawing/2016/ink" xmlns:am3d="http://schemas.microsoft.com/office/drawing/2017/model3d" xmlns:o="urn:schemas-microsoft-com:office:office" xmlns:r="http://schemas.openxmlformats.org/officeDocument/2006/relationships" xmlns:m="http://schemas.openxmlformats.org/officeDocument/2006/math" xmlns:v="urn:schemas-microsoft-com:vml" xmlns:wp14="http://schemas.microsoft.com/office/word/2010/wordprocessingDrawing" xmlns:wp="http://schemas.openxmlformats.org/drawingml/2006/wordprocessingDrawing" xmlns:w10="urn:schemas-microsoft-com:office:word" xmlns:w="http://schemas.openxmlformats.org/wordprocessingml/2006/main" xmlns:w14="http://schemas.microsoft.com/office/word/2010/wordml" xmlns:w15="http://schemas.microsoft.com/office/word/2012/wordml" xmlns:w16cex="http://schemas.microsoft.com/office/word/2018/wordml/cex" xmlns:w16cid="http://schemas.microsoft.com/office/word/2016/wordml/cid" xmlns:w16="http://schemas.microsoft.com/office/word/2018/wordml" xmlns:w16se="http://schemas.microsoft.com/office/word/2015/wordml/symex" xmlns:wpg="http://schemas.microsoft.com/office/word/2010/wordprocessingGroup" xmlns:wpi="http://schemas.microsoft.com/office/word/2010/wordprocessingInk" xmlns:wne="http://schemas.microsoft.com/office/word/2006/wordml" xmlns:wps="http://schemas.microsoft.com/office/word/2010/wordprocessingShape" mc:Ignorable="w14 w15 w16se w16cid w16 w16cex wp14">
   <w:docParts>
     <w:docPart>
       <w:docPartPr>
@@ -13241,7 +15136,7 @@
 </file>
 
 <file path=word/glossary/fontTable.xml><?xml version="1.0" encoding="utf-8"?>
-<w:fonts xmlns:mc="http://schemas.openxmlformats.org/markup-compatibility/2006" xmlns:r="http://schemas.openxmlformats.org/officeDocument/2006/relationships" xmlns:w="http://schemas.openxmlformats.org/wordprocessingml/2006/main" xmlns:w14="http://schemas.microsoft.com/office/word/2010/wordml" xmlns:w15="http://schemas.microsoft.com/office/word/2012/wordml" xmlns:w16cid="http://schemas.microsoft.com/office/word/2016/wordml/cid" xmlns:w16se="http://schemas.microsoft.com/office/word/2015/wordml/symex" mc:Ignorable="w14 w15 w16se w16cid">
+<w:fonts xmlns:mc="http://schemas.openxmlformats.org/markup-compatibility/2006" xmlns:r="http://schemas.openxmlformats.org/officeDocument/2006/relationships" xmlns:w="http://schemas.openxmlformats.org/wordprocessingml/2006/main" xmlns:w14="http://schemas.microsoft.com/office/word/2010/wordml" xmlns:w15="http://schemas.microsoft.com/office/word/2012/wordml" xmlns:w16cex="http://schemas.microsoft.com/office/word/2018/wordml/cex" xmlns:w16cid="http://schemas.microsoft.com/office/word/2016/wordml/cid" xmlns:w16="http://schemas.microsoft.com/office/word/2018/wordml" xmlns:w16se="http://schemas.microsoft.com/office/word/2015/wordml/symex" mc:Ignorable="w14 w15 w16se w16cid w16 w16cex">
   <w:font w:name="Symbol">
     <w:panose1 w:val="05050102010706020507"/>
     <w:charset w:val="02"/>
@@ -13275,14 +15170,14 @@
     <w:charset w:val="00"/>
     <w:family w:val="swiss"/>
     <w:pitch w:val="variable"/>
-    <w:sig w:usb0="E0002AFF" w:usb1="C000247B" w:usb2="00000009" w:usb3="00000000" w:csb0="000001FF" w:csb1="00000000"/>
+    <w:sig w:usb0="E4002EFF" w:usb1="C000247B" w:usb2="00000009" w:usb3="00000000" w:csb0="000001FF" w:csb1="00000000"/>
   </w:font>
   <w:font w:name="Cambria">
     <w:panose1 w:val="02040503050406030204"/>
     <w:charset w:val="00"/>
     <w:family w:val="roman"/>
     <w:pitch w:val="variable"/>
-    <w:sig w:usb0="E00002FF" w:usb1="400004FF" w:usb2="00000000" w:usb3="00000000" w:csb0="0000019F" w:csb1="00000000"/>
+    <w:sig w:usb0="E00006FF" w:usb1="420024FF" w:usb2="02000000" w:usb3="00000000" w:csb0="0000019F" w:csb1="00000000"/>
   </w:font>
   <w:font w:name="MS Gothic">
     <w:altName w:val="ＭＳ ゴシック"/>
@@ -13319,7 +15214,7 @@
     <w:charset w:val="00"/>
     <w:family w:val="swiss"/>
     <w:pitch w:val="variable"/>
-    <w:sig w:usb0="E0002EFF" w:usb1="C0007843" w:usb2="00000009" w:usb3="00000000" w:csb0="000001FF" w:csb1="00000000"/>
+    <w:sig w:usb0="E0002EFF" w:usb1="C000785B" w:usb2="00000009" w:usb3="00000000" w:csb0="000001FF" w:csb1="00000000"/>
   </w:font>
   <w:font w:name="Menlo">
     <w:altName w:val="Times New Roman"/>
@@ -13355,13 +15250,13 @@
     <w:charset w:val="00"/>
     <w:family w:val="swiss"/>
     <w:pitch w:val="variable"/>
-    <w:sig w:usb0="E0002AFF" w:usb1="C000247B" w:usb2="00000009" w:usb3="00000000" w:csb0="000001FF" w:csb1="00000000"/>
+    <w:sig w:usb0="E4002EFF" w:usb1="C000247B" w:usb2="00000009" w:usb3="00000000" w:csb0="000001FF" w:csb1="00000000"/>
   </w:font>
 </w:fonts>
 </file>
 
 <file path=word/glossary/settings.xml><?xml version="1.0" encoding="utf-8"?>
-<w:settings xmlns:mc="http://schemas.openxmlformats.org/markup-compatibility/2006" xmlns:o="urn:schemas-microsoft-com:office:office" xmlns:r="http://schemas.openxmlformats.org/officeDocument/2006/relationships" xmlns:m="http://schemas.openxmlformats.org/officeDocument/2006/math" xmlns:v="urn:schemas-microsoft-com:vml" xmlns:w10="urn:schemas-microsoft-com:office:word" xmlns:w="http://schemas.openxmlformats.org/wordprocessingml/2006/main" xmlns:w14="http://schemas.microsoft.com/office/word/2010/wordml" xmlns:w15="http://schemas.microsoft.com/office/word/2012/wordml" xmlns:w16cid="http://schemas.microsoft.com/office/word/2016/wordml/cid" xmlns:w16se="http://schemas.microsoft.com/office/word/2015/wordml/symex" xmlns:sl="http://schemas.openxmlformats.org/schemaLibrary/2006/main" mc:Ignorable="w14 w15 w16se w16cid">
+<w:settings xmlns:mc="http://schemas.openxmlformats.org/markup-compatibility/2006" xmlns:o="urn:schemas-microsoft-com:office:office" xmlns:r="http://schemas.openxmlformats.org/officeDocument/2006/relationships" xmlns:m="http://schemas.openxmlformats.org/officeDocument/2006/math" xmlns:v="urn:schemas-microsoft-com:vml" xmlns:w10="urn:schemas-microsoft-com:office:word" xmlns:w="http://schemas.openxmlformats.org/wordprocessingml/2006/main" xmlns:w14="http://schemas.microsoft.com/office/word/2010/wordml" xmlns:w15="http://schemas.microsoft.com/office/word/2012/wordml" xmlns:w16cex="http://schemas.microsoft.com/office/word/2018/wordml/cex" xmlns:w16cid="http://schemas.microsoft.com/office/word/2016/wordml/cid" xmlns:w16="http://schemas.microsoft.com/office/word/2018/wordml" xmlns:w16se="http://schemas.microsoft.com/office/word/2015/wordml/symex" xmlns:sl="http://schemas.openxmlformats.org/schemaLibrary/2006/main" mc:Ignorable="w14 w15 w16se w16cid w16 w16cex">
   <w:view w:val="normal"/>
   <w:defaultTabStop w:val="708"/>
   <w:hyphenationZone w:val="425"/>
@@ -13404,6 +15299,7 @@
     <w:rsid w:val="00C46739"/>
     <w:rsid w:val="00C57A28"/>
     <w:rsid w:val="00D41A53"/>
+    <w:rsid w:val="00D94129"/>
     <w:rsid w:val="00EE3D85"/>
     <w:rsid w:val="00F51B6D"/>
     <w:rsid w:val="00F71E87"/>
@@ -13424,13 +15320,13 @@
   <w:themeFontLang w:val="de-DE" w:eastAsia="ja-JP"/>
   <w:clrSchemeMapping w:bg1="light1" w:t1="dark1" w:bg2="light2" w:t2="dark2" w:accent1="accent1" w:accent2="accent2" w:accent3="accent3" w:accent4="accent4" w:accent5="accent5" w:accent6="accent6" w:hyperlink="hyperlink" w:followedHyperlink="followedHyperlink"/>
   <w:doNotAutoCompressPictures/>
-  <w:decimalSymbol w:val="."/>
+  <w:decimalSymbol w:val=","/>
   <w:listSeparator w:val=","/>
 </w:settings>
 </file>
 
 <file path=word/glossary/styles.xml><?xml version="1.0" encoding="utf-8"?>
-<w:styles xmlns:mc="http://schemas.openxmlformats.org/markup-compatibility/2006" xmlns:r="http://schemas.openxmlformats.org/officeDocument/2006/relationships" xmlns:w="http://schemas.openxmlformats.org/wordprocessingml/2006/main" xmlns:w14="http://schemas.microsoft.com/office/word/2010/wordml" xmlns:w15="http://schemas.microsoft.com/office/word/2012/wordml" xmlns:w16cid="http://schemas.microsoft.com/office/word/2016/wordml/cid" xmlns:w16se="http://schemas.microsoft.com/office/word/2015/wordml/symex" mc:Ignorable="w14 w15 w16se w16cid">
+<w:styles xmlns:mc="http://schemas.openxmlformats.org/markup-compatibility/2006" xmlns:r="http://schemas.openxmlformats.org/officeDocument/2006/relationships" xmlns:w="http://schemas.openxmlformats.org/wordprocessingml/2006/main" xmlns:w14="http://schemas.microsoft.com/office/word/2010/wordml" xmlns:w15="http://schemas.microsoft.com/office/word/2012/wordml" xmlns:w16cex="http://schemas.microsoft.com/office/word/2018/wordml/cex" xmlns:w16cid="http://schemas.microsoft.com/office/word/2016/wordml/cid" xmlns:w16="http://schemas.microsoft.com/office/word/2018/wordml" xmlns:w16se="http://schemas.microsoft.com/office/word/2015/wordml/symex" mc:Ignorable="w14 w15 w16se w16cid w16 w16cex">
   <w:docDefaults>
     <w:rPrDefault>
       <w:rPr>
@@ -13856,34 +15752,6 @@
       <w:color w:val="808080"/>
     </w:rPr>
   </w:style>
-  <w:style w:type="paragraph" w:customStyle="1" w:styleId="9CD41C712ACE40208E9A693D3998F7EC">
-    <w:name w:val="9CD41C712ACE40208E9A693D3998F7EC"/>
-    <w:rsid w:val="00994865"/>
-  </w:style>
-  <w:style w:type="paragraph" w:customStyle="1" w:styleId="AD90C99CED6B4285A6ED850E02854917">
-    <w:name w:val="AD90C99CED6B4285A6ED850E02854917"/>
-    <w:rsid w:val="00994865"/>
-  </w:style>
-  <w:style w:type="paragraph" w:customStyle="1" w:styleId="AA0D4B1918AE46EE846BF1EF34F2F931">
-    <w:name w:val="AA0D4B1918AE46EE846BF1EF34F2F931"/>
-    <w:rsid w:val="00994865"/>
-  </w:style>
-  <w:style w:type="paragraph" w:customStyle="1" w:styleId="5E582707FB97490D83AF75ACE2B76C3D">
-    <w:name w:val="5E582707FB97490D83AF75ACE2B76C3D"/>
-    <w:rsid w:val="00994865"/>
-  </w:style>
-  <w:style w:type="paragraph" w:customStyle="1" w:styleId="3B9B04409E7A461785238EE471FF9309">
-    <w:name w:val="3B9B04409E7A461785238EE471FF9309"/>
-    <w:rsid w:val="00994865"/>
-  </w:style>
-  <w:style w:type="paragraph" w:customStyle="1" w:styleId="B60BC381B8444B8396C47419CA7D6A76">
-    <w:name w:val="B60BC381B8444B8396C47419CA7D6A76"/>
-    <w:rsid w:val="00994865"/>
-  </w:style>
-  <w:style w:type="paragraph" w:customStyle="1" w:styleId="3683941E07B14619B7209116F0C58BA7">
-    <w:name w:val="3683941E07B14619B7209116F0C58BA7"/>
-    <w:rsid w:val="00994865"/>
-  </w:style>
   <w:style w:type="paragraph" w:customStyle="1" w:styleId="9867CD5B8F5641CBB98671ED498D4895">
     <w:name w:val="9867CD5B8F5641CBB98671ED498D4895"/>
     <w:rsid w:val="00D41A53"/>
@@ -13898,7 +15766,7 @@
 </file>
 
 <file path=word/glossary/webSettings.xml><?xml version="1.0" encoding="utf-8"?>
-<w:webSettings xmlns:mc="http://schemas.openxmlformats.org/markup-compatibility/2006" xmlns:r="http://schemas.openxmlformats.org/officeDocument/2006/relationships" xmlns:w="http://schemas.openxmlformats.org/wordprocessingml/2006/main" xmlns:w14="http://schemas.microsoft.com/office/word/2010/wordml" xmlns:w15="http://schemas.microsoft.com/office/word/2012/wordml" xmlns:w16cid="http://schemas.microsoft.com/office/word/2016/wordml/cid" xmlns:w16se="http://schemas.microsoft.com/office/word/2015/wordml/symex" mc:Ignorable="w14 w15 w16se w16cid">
+<w:webSettings xmlns:mc="http://schemas.openxmlformats.org/markup-compatibility/2006" xmlns:r="http://schemas.openxmlformats.org/officeDocument/2006/relationships" xmlns:w="http://schemas.openxmlformats.org/wordprocessingml/2006/main" xmlns:w14="http://schemas.microsoft.com/office/word/2010/wordml" xmlns:w15="http://schemas.microsoft.com/office/word/2012/wordml" xmlns:w16cex="http://schemas.microsoft.com/office/word/2018/wordml/cex" xmlns:w16cid="http://schemas.microsoft.com/office/word/2016/wordml/cid" xmlns:w16="http://schemas.microsoft.com/office/word/2018/wordml" xmlns:w16se="http://schemas.microsoft.com/office/word/2015/wordml/symex" mc:Ignorable="w14 w15 w16se w16cid w16 w16cex">
   <w:optimizeForBrowser/>
   <w:allowPNG/>
 </w:webSettings>

</xml_diff>